<commit_message>
I add 2 sentences and corrected some minor errors
</commit_message>
<xml_diff>
--- a/docs/Domini_Siekierski_publication_Information_Sciences.docx
+++ b/docs/Domini_Siekierski_publication_Information_Sciences.docx
@@ -14471,7 +14471,7 @@
                   <v:path o:extrusionok="f" gradientshapeok="t" o:connecttype="rect"/>
                   <o:lock v:ext="edit" aspectratio="t"/>
                 </v:shapetype>
-                <v:shape id="_x0000_i1025" type="#_x0000_t75" style="width:12pt;height:14.25pt" equationxml="&lt;?xml version=&quot;1.0&quot; encoding=&quot;UTF-8&quot; standalone=&quot;yes&quot;?&gt;&#10;&lt;?mso-application progid=&quot;Word.Document&quot;?&gt;&#10;&lt;w:wordDocument xmlns:aml=&quot;http://schemas.microsoft.com/aml/2001/core&quot; xmlns:wpc=&quot;http://schemas.microsoft.com/office/word/2010/wordprocessingCanvas&quot; xmlns:cx=&quot;http://schemas.microsoft.com/office/drawing/2014/chartex&quot; xmlns:cx1=&quot;http://schemas.microsoft.com/office/drawing/2015/9/8/chartex&quot; xmlns:cx2=&quot;http://schemas.microsoft.com/office/drawing/2015/10/21/chartex&quot; xmlns:cx3=&quot;http://schemas.microsoft.com/office/drawing/2016/5/9/chartex&quot; xmlns:cx4=&quot;http://schemas.microsoft.com/office/drawing/2016/5/10/chartex&quot; xmlns:cx5=&quot;http://schemas.microsoft.com/office/drawing/2016/5/11/chartex&quot; xmlns:cx6=&quot;http://schemas.microsoft.com/office/drawing/2016/5/12/chartex&quot; xmlns:cx7=&quot;http://schemas.microsoft.com/office/drawing/2016/5/13/chartex&quot; xmlns:cx8=&quot;http://schemas.microsoft.com/office/drawing/2016/5/14/chartex&quot; xmlns:dt=&quot;uuid:C2F41010-65B3-11d1-A29F-00AA00C14882&quot; xmlns:mc=&quot;http://schemas.openxmlformats.org/markup-compatibility/2006&quot; xmlns:aink=&quot;http://schemas.microsoft.com/office/drawing/2016/ink&quot; xmlns:am3d=&quot;http://schemas.microsoft.com/office/drawing/2017/model3d&quot; xmlns:o=&quot;urn:schemas-microsoft-com:office:office&quot; xmlns:m=&quot;http://schemas.openxmlformats.org/officeDocument/2006/math&quot; xmlns:v=&quot;urn:schemas-microsoft-com:vml&quot; xmlns:w10=&quot;urn:schemas-microsoft-com:office:word&quot; xmlns:w=&quot;http://schemas.microsoft.com/office/word/2003/wordml&quot; xmlns:wx=&quot;http://schemas.microsoft.com/office/word/2003/auxHint&quot; xmlns:wne=&quot;http://schemas.microsoft.com/office/word/2006/wordml&quot; xmlns:wsp=&quot;http://schemas.microsoft.com/office/word/2003/wordml/sp2&quot; xmlns:sl=&quot;http://schemas.microsoft.com/schemaLibrary/2003/core&quot; w:macrosPresent=&quot;no&quot; w:embeddedObjPresent=&quot;no&quot; w:ocxPresent=&quot;no&quot; xml:space=&quot;preserve&quot;&gt;&lt;w:ignoreSubtree w:val=&quot;http://schemas.microsoft.com/office/word/2003/wordml/sp2&quot;/&gt;&lt;o:DocumentProperties&gt;&lt;o:Version&gt;16&lt;/o:Version&gt;&lt;/o:DocumentProperties&gt;&lt;w:docPr&gt;&lt;w:view w:val=&quot;print&quot;/&gt;&lt;w:zoom w:percent=&quot;120&quot;/&gt;&lt;w:defaultTabStop w:val=&quot;720&quot;/&gt;&lt;w:doNotHyphenateCaps/&gt;&lt;w:punctuationKerning/&gt;&lt;w:characterSpacingControl w:val=&quot;DontCompress&quot;/&gt;&lt;w:optimizeForBrowser/&gt;&lt;w:targetScreenSz w:val=&quot;800x600&quot;/&gt;&lt;w:validateAgainstSchema w:val=&quot;off&quot;/&gt;&lt;w:saveInvalidXML w:val=&quot;off&quot;/&gt;&lt;w:ignoreMixedContent w:val=&quot;off&quot;/&gt;&lt;w:alwaysShowPlaceholderText w:val=&quot;off&quot;/&gt;&lt;w:doNotUnderlineInvalidXML/&gt;&lt;w:compat&gt;&lt;w:doNotUseHTMLParagraphAutoSpacing/&gt;&lt;w:dontAllowFieldEndSelect/&gt;&lt;w:useWord2002TableStyleRules/&gt;&lt;w:useFELayout/&gt;&lt;/w:compat&gt;&lt;wsp:rsids&gt;&lt;wsp:rsidRoot wsp:val=&quot;009303D9&quot;/&gt;&lt;wsp:rsid wsp:val=&quot;00000B1C&quot;/&gt;&lt;wsp:rsid wsp:val=&quot;00024E2D&quot;/&gt;&lt;wsp:rsid wsp:val=&quot;000303BB&quot;/&gt;&lt;wsp:rsid wsp:val=&quot;000317EE&quot;/&gt;&lt;wsp:rsid wsp:val=&quot;000414CD&quot;/&gt;&lt;wsp:rsid wsp:val=&quot;00046094&quot;/&gt;&lt;wsp:rsid wsp:val=&quot;0004781E&quot;/&gt;&lt;wsp:rsid wsp:val=&quot;00066BC1&quot;/&gt;&lt;wsp:rsid wsp:val=&quot;0007226A&quot;/&gt;&lt;wsp:rsid wsp:val=&quot;00073B21&quot;/&gt;&lt;wsp:rsid wsp:val=&quot;0007573E&quot;/&gt;&lt;wsp:rsid wsp:val=&quot;0008758A&quot;/&gt;&lt;wsp:rsid wsp:val=&quot;000C00E3&quot;/&gt;&lt;wsp:rsid wsp:val=&quot;000C09F4&quot;/&gt;&lt;wsp:rsid wsp:val=&quot;000C0D15&quot;/&gt;&lt;wsp:rsid wsp:val=&quot;000C1E68&quot;/&gt;&lt;wsp:rsid wsp:val=&quot;000C2D4A&quot;/&gt;&lt;wsp:rsid wsp:val=&quot;000C73DB&quot;/&gt;&lt;wsp:rsid wsp:val=&quot;000E449D&quot;/&gt;&lt;wsp:rsid wsp:val=&quot;000F2CDE&quot;/&gt;&lt;wsp:rsid wsp:val=&quot;00106B9D&quot;/&gt;&lt;wsp:rsid wsp:val=&quot;00117220&quot;/&gt;&lt;wsp:rsid wsp:val=&quot;001225CC&quot;/&gt;&lt;wsp:rsid wsp:val=&quot;00127433&quot;/&gt;&lt;wsp:rsid wsp:val=&quot;00127F67&quot;/&gt;&lt;wsp:rsid wsp:val=&quot;00130058&quot;/&gt;&lt;wsp:rsid wsp:val=&quot;00142ED5&quot;/&gt;&lt;wsp:rsid wsp:val=&quot;001443CF&quot;/&gt;&lt;wsp:rsid wsp:val=&quot;001479F3&quot;/&gt;&lt;wsp:rsid wsp:val=&quot;00155D6F&quot;/&gt;&lt;wsp:rsid wsp:val=&quot;001637C1&quot;/&gt;&lt;wsp:rsid wsp:val=&quot;00172B19&quot;/&gt;&lt;wsp:rsid wsp:val=&quot;001810BF&quot;/&gt;&lt;wsp:rsid wsp:val=&quot;0018229D&quot;/&gt;&lt;wsp:rsid wsp:val=&quot;001A2EFD&quot;/&gt;&lt;wsp:rsid wsp:val=&quot;001A3B3D&quot;/&gt;&lt;wsp:rsid wsp:val=&quot;001B4DD8&quot;/&gt;&lt;wsp:rsid wsp:val=&quot;001B67DC&quot;/&gt;&lt;wsp:rsid wsp:val=&quot;001B7585&quot;/&gt;&lt;wsp:rsid wsp:val=&quot;001D155F&quot;/&gt;&lt;wsp:rsid wsp:val=&quot;001D2DC0&quot;/&gt;&lt;wsp:rsid wsp:val=&quot;001E016A&quot;/&gt;&lt;wsp:rsid wsp:val=&quot;001E65EB&quot;/&gt;&lt;wsp:rsid wsp:val=&quot;001E7AAE&quot;/&gt;&lt;wsp:rsid wsp:val=&quot;001F05DA&quot;/&gt;&lt;wsp:rsid wsp:val=&quot;002065C5&quot;/&gt;&lt;wsp:rsid wsp:val=&quot;002178B0&quot;/&gt;&lt;wsp:rsid wsp:val=&quot;002254A9&quot;/&gt;&lt;wsp:rsid wsp:val=&quot;00233C11&quot;/&gt;&lt;wsp:rsid wsp:val=&quot;00233D97&quot;/&gt;&lt;wsp:rsid wsp:val=&quot;002347A2&quot;/&gt;&lt;wsp:rsid wsp:val=&quot;00235071&quot;/&gt;&lt;wsp:rsid wsp:val=&quot;0024152E&quot;/&gt;&lt;wsp:rsid wsp:val=&quot;00245143&quot;/&gt;&lt;wsp:rsid wsp:val=&quot;0024695F&quot;/&gt;&lt;wsp:rsid wsp:val=&quot;00253D94&quot;/&gt;&lt;wsp:rsid wsp:val=&quot;00275942&quot;/&gt;&lt;wsp:rsid wsp:val=&quot;00283DCC&quot;/&gt;&lt;wsp:rsid wsp:val=&quot;00284A46&quot;/&gt;&lt;wsp:rsid wsp:val=&quot;002850E3&quot;/&gt;&lt;wsp:rsid wsp:val=&quot;00290404&quot;/&gt;&lt;wsp:rsid wsp:val=&quot;00297BCA&quot;/&gt;&lt;wsp:rsid wsp:val=&quot;002B1AAB&quot;/&gt;&lt;wsp:rsid wsp:val=&quot;002D3722&quot;/&gt;&lt;wsp:rsid wsp:val=&quot;002D41DF&quot;/&gt;&lt;wsp:rsid wsp:val=&quot;002E4363&quot;/&gt;&lt;wsp:rsid wsp:val=&quot;00303664&quot;/&gt;&lt;wsp:rsid wsp:val=&quot;003065C9&quot;/&gt;&lt;wsp:rsid wsp:val=&quot;00323AA6&quot;/&gt;&lt;wsp:rsid wsp:val=&quot;003241E7&quot;/&gt;&lt;wsp:rsid wsp:val=&quot;00324B05&quot;/&gt;&lt;wsp:rsid wsp:val=&quot;00327A52&quot;/&gt;&lt;wsp:rsid wsp:val=&quot;00327D6C&quot;/&gt;&lt;wsp:rsid wsp:val=&quot;003321B0&quot;/&gt;&lt;wsp:rsid wsp:val=&quot;00340E8A&quot;/&gt;&lt;wsp:rsid wsp:val=&quot;00342E16&quot;/&gt;&lt;wsp:rsid wsp:val=&quot;003522E7&quot;/&gt;&lt;wsp:rsid wsp:val=&quot;00354FCF&quot;/&gt;&lt;wsp:rsid wsp:val=&quot;003668C4&quot;/&gt;&lt;wsp:rsid wsp:val=&quot;00382B87&quot;/&gt;&lt;wsp:rsid wsp:val=&quot;0038493E&quot;/&gt;&lt;wsp:rsid wsp:val=&quot;00387BFE&quot;/&gt;&lt;wsp:rsid wsp:val=&quot;00394BA2&quot;/&gt;&lt;wsp:rsid wsp:val=&quot;003A19E2&quot;/&gt;&lt;wsp:rsid wsp:val=&quot;003A38B3&quot;/&gt;&lt;wsp:rsid wsp:val=&quot;003A4A54&quot;/&gt;&lt;wsp:rsid wsp:val=&quot;003B4E04&quot;/&gt;&lt;wsp:rsid wsp:val=&quot;003C2B17&quot;/&gt;&lt;wsp:rsid wsp:val=&quot;003C623B&quot;/&gt;&lt;wsp:rsid wsp:val=&quot;003C7A85&quot;/&gt;&lt;wsp:rsid wsp:val=&quot;003E3F31&quot;/&gt;&lt;wsp:rsid wsp:val=&quot;003E799A&quot;/&gt;&lt;wsp:rsid wsp:val=&quot;003F1287&quot;/&gt;&lt;wsp:rsid wsp:val=&quot;003F56F1&quot;/&gt;&lt;wsp:rsid wsp:val=&quot;003F5739&quot;/&gt;&lt;wsp:rsid wsp:val=&quot;003F5A08&quot;/&gt;&lt;wsp:rsid wsp:val=&quot;00401645&quot;/&gt;&lt;wsp:rsid wsp:val=&quot;00420716&quot;/&gt;&lt;wsp:rsid wsp:val=&quot;004325FB&quot;/&gt;&lt;wsp:rsid wsp:val=&quot;00436521&quot;/&gt;&lt;wsp:rsid wsp:val=&quot;004432BA&quot;/&gt;&lt;wsp:rsid wsp:val=&quot;0044407E&quot;/&gt;&lt;wsp:rsid wsp:val=&quot;00446BAB&quot;/&gt;&lt;wsp:rsid wsp:val=&quot;00447BB9&quot;/&gt;&lt;wsp:rsid wsp:val=&quot;004530DB&quot;/&gt;&lt;wsp:rsid wsp:val=&quot;0045695F&quot;/&gt;&lt;wsp:rsid wsp:val=&quot;00456E64&quot;/&gt;&lt;wsp:rsid wsp:val=&quot;0046031D&quot;/&gt;&lt;wsp:rsid wsp:val=&quot;00460D28&quot;/&gt;&lt;wsp:rsid wsp:val=&quot;004649C5&quot;/&gt;&lt;wsp:rsid wsp:val=&quot;0046578C&quot;/&gt;&lt;wsp:rsid wsp:val=&quot;00474FC9&quot;/&gt;&lt;wsp:rsid wsp:val=&quot;0048324B&quot;/&gt;&lt;wsp:rsid wsp:val=&quot;00491C24&quot;/&gt;&lt;wsp:rsid wsp:val=&quot;004B0613&quot;/&gt;&lt;wsp:rsid wsp:val=&quot;004B7CCD&quot;/&gt;&lt;wsp:rsid wsp:val=&quot;004C0223&quot;/&gt;&lt;wsp:rsid wsp:val=&quot;004C787D&quot;/&gt;&lt;wsp:rsid wsp:val=&quot;004D2A6A&quot;/&gt;&lt;wsp:rsid wsp:val=&quot;004D72B5&quot;/&gt;&lt;wsp:rsid wsp:val=&quot;004F2D98&quot;/&gt;&lt;wsp:rsid wsp:val=&quot;004F3676&quot;/&gt;&lt;wsp:rsid wsp:val=&quot;004F64FC&quot;/&gt;&lt;wsp:rsid wsp:val=&quot;0050417E&quot;/&gt;&lt;wsp:rsid wsp:val=&quot;00505884&quot;/&gt;&lt;wsp:rsid wsp:val=&quot;00511B98&quot;/&gt;&lt;wsp:rsid wsp:val=&quot;00512E40&quot;/&gt;&lt;wsp:rsid wsp:val=&quot;0051384F&quot;/&gt;&lt;wsp:rsid wsp:val=&quot;00513E17&quot;/&gt;&lt;wsp:rsid wsp:val=&quot;005351CC&quot;/&gt;&lt;wsp:rsid wsp:val=&quot;005363AB&quot;/&gt;&lt;wsp:rsid wsp:val=&quot;00543305&quot;/&gt;&lt;wsp:rsid wsp:val=&quot;00551B7F&quot;/&gt;&lt;wsp:rsid wsp:val=&quot;005611D7&quot;/&gt;&lt;wsp:rsid wsp:val=&quot;005622CD&quot;/&gt;&lt;wsp:rsid wsp:val=&quot;005642A4&quot;/&gt;&lt;wsp:rsid wsp:val=&quot;0056610F&quot;/&gt;&lt;wsp:rsid wsp:val=&quot;00571166&quot;/&gt;&lt;wsp:rsid wsp:val=&quot;00575BCA&quot;/&gt;&lt;wsp:rsid wsp:val=&quot;005824E1&quot;/&gt;&lt;wsp:rsid wsp:val=&quot;0059744F&quot;/&gt;&lt;wsp:rsid wsp:val=&quot;005B0344&quot;/&gt;&lt;wsp:rsid wsp:val=&quot;005B1BBD&quot;/&gt;&lt;wsp:rsid wsp:val=&quot;005B41FA&quot;/&gt;&lt;wsp:rsid wsp:val=&quot;005B520E&quot;/&gt;&lt;wsp:rsid wsp:val=&quot;005D5098&quot;/&gt;&lt;wsp:rsid wsp:val=&quot;005E21B7&quot;/&gt;&lt;wsp:rsid wsp:val=&quot;005E2800&quot;/&gt;&lt;wsp:rsid wsp:val=&quot;005F2BE1&quot;/&gt;&lt;wsp:rsid wsp:val=&quot;00605825&quot;/&gt;&lt;wsp:rsid wsp:val=&quot;006308DE&quot;/&gt;&lt;wsp:rsid wsp:val=&quot;00645D22&quot;/&gt;&lt;wsp:rsid wsp:val=&quot;00647700&quot;/&gt;&lt;wsp:rsid wsp:val=&quot;00651A08&quot;/&gt;&lt;wsp:rsid wsp:val=&quot;00652F25&quot;/&gt;&lt;wsp:rsid wsp:val=&quot;00653156&quot;/&gt;&lt;wsp:rsid wsp:val=&quot;00654204&quot;/&gt;&lt;wsp:rsid wsp:val=&quot;006555D1&quot;/&gt;&lt;wsp:rsid wsp:val=&quot;0066174B&quot;/&gt;&lt;wsp:rsid wsp:val=&quot;0066504C&quot;/&gt;&lt;wsp:rsid wsp:val=&quot;00670434&quot;/&gt;&lt;wsp:rsid wsp:val=&quot;006835F8&quot;/&gt;&lt;wsp:rsid wsp:val=&quot;00691FCE&quot;/&gt;&lt;wsp:rsid wsp:val=&quot;006A3E4F&quot;/&gt;&lt;wsp:rsid wsp:val=&quot;006A65F7&quot;/&gt;&lt;wsp:rsid wsp:val=&quot;006B327C&quot;/&gt;&lt;wsp:rsid wsp:val=&quot;006B603C&quot;/&gt;&lt;wsp:rsid wsp:val=&quot;006B6320&quot;/&gt;&lt;wsp:rsid wsp:val=&quot;006B6B66&quot;/&gt;&lt;wsp:rsid wsp:val=&quot;006B7FF9&quot;/&gt;&lt;wsp:rsid wsp:val=&quot;006C375D&quot;/&gt;&lt;wsp:rsid wsp:val=&quot;006C4156&quot;/&gt;&lt;wsp:rsid wsp:val=&quot;006E6594&quot;/&gt;&lt;wsp:rsid wsp:val=&quot;006F5459&quot;/&gt;&lt;wsp:rsid wsp:val=&quot;006F6578&quot;/&gt;&lt;wsp:rsid wsp:val=&quot;006F6D3D&quot;/&gt;&lt;wsp:rsid wsp:val=&quot;006F7FCE&quot;/&gt;&lt;wsp:rsid wsp:val=&quot;00705708&quot;/&gt;&lt;wsp:rsid wsp:val=&quot;00710872&quot;/&gt;&lt;wsp:rsid wsp:val=&quot;00715BEA&quot;/&gt;&lt;wsp:rsid wsp:val=&quot;00716FD5&quot;/&gt;&lt;wsp:rsid wsp:val=&quot;0072538D&quot;/&gt;&lt;wsp:rsid wsp:val=&quot;00735108&quot;/&gt;&lt;wsp:rsid wsp:val=&quot;00740B76&quot;/&gt;&lt;wsp:rsid wsp:val=&quot;00740EEA&quot;/&gt;&lt;wsp:rsid wsp:val=&quot;007646B1&quot;/&gt;&lt;wsp:rsid wsp:val=&quot;007648A6&quot;/&gt;&lt;wsp:rsid wsp:val=&quot;00773A30&quot;/&gt;&lt;wsp:rsid wsp:val=&quot;00784C91&quot;/&gt;&lt;wsp:rsid wsp:val=&quot;00785147&quot;/&gt;&lt;wsp:rsid wsp:val=&quot;00785316&quot;/&gt;&lt;wsp:rsid wsp:val=&quot;00793128&quot;/&gt;&lt;wsp:rsid wsp:val=&quot;00794804&quot;/&gt;&lt;wsp:rsid wsp:val=&quot;00796D3A&quot;/&gt;&lt;wsp:rsid wsp:val=&quot;007A002B&quot;/&gt;&lt;wsp:rsid wsp:val=&quot;007B33F1&quot;/&gt;&lt;wsp:rsid wsp:val=&quot;007B5A17&quot;/&gt;&lt;wsp:rsid wsp:val=&quot;007B6DDA&quot;/&gt;&lt;wsp:rsid wsp:val=&quot;007C0308&quot;/&gt;&lt;wsp:rsid wsp:val=&quot;007C2FF2&quot;/&gt;&lt;wsp:rsid wsp:val=&quot;007D0C3E&quot;/&gt;&lt;wsp:rsid wsp:val=&quot;007D2B11&quot;/&gt;&lt;wsp:rsid wsp:val=&quot;007D605C&quot;/&gt;&lt;wsp:rsid wsp:val=&quot;007D6232&quot;/&gt;&lt;wsp:rsid wsp:val=&quot;007E1F03&quot;/&gt;&lt;wsp:rsid wsp:val=&quot;007E71D5&quot;/&gt;&lt;wsp:rsid wsp:val=&quot;007F1F99&quot;/&gt;&lt;wsp:rsid wsp:val=&quot;007F305E&quot;/&gt;&lt;wsp:rsid wsp:val=&quot;007F768F&quot;/&gt;&lt;wsp:rsid wsp:val=&quot;00801A70&quot;/&gt;&lt;wsp:rsid wsp:val=&quot;0080791D&quot;/&gt;&lt;wsp:rsid wsp:val=&quot;00814CD0&quot;/&gt;&lt;wsp:rsid wsp:val=&quot;00827C38&quot;/&gt;&lt;wsp:rsid wsp:val=&quot;00836367&quot;/&gt;&lt;wsp:rsid wsp:val=&quot;00841E4B&quot;/&gt;&lt;wsp:rsid wsp:val=&quot;00842E21&quot;/&gt;&lt;wsp:rsid wsp:val=&quot;00850EEB&quot;/&gt;&lt;wsp:rsid wsp:val=&quot;0086082C&quot;/&gt;&lt;wsp:rsid wsp:val=&quot;008674A2&quot;/&gt;&lt;wsp:rsid wsp:val=&quot;008710F1&quot;/&gt;&lt;wsp:rsid wsp:val=&quot;00873603&quot;/&gt;&lt;wsp:rsid wsp:val=&quot;00873677&quot;/&gt;&lt;wsp:rsid wsp:val=&quot;00882500&quot;/&gt;&lt;wsp:rsid wsp:val=&quot;008849BF&quot;/&gt;&lt;wsp:rsid wsp:val=&quot;00895AEB&quot;/&gt;&lt;wsp:rsid wsp:val=&quot;008A2C7D&quot;/&gt;&lt;wsp:rsid wsp:val=&quot;008A4FCD&quot;/&gt;&lt;wsp:rsid wsp:val=&quot;008A5D24&quot;/&gt;&lt;wsp:rsid wsp:val=&quot;008B1834&quot;/&gt;&lt;wsp:rsid wsp:val=&quot;008B2593&quot;/&gt;&lt;wsp:rsid wsp:val=&quot;008C4B23&quot;/&gt;&lt;wsp:rsid wsp:val=&quot;008C6777&quot;/&gt;&lt;wsp:rsid wsp:val=&quot;008D0996&quot;/&gt;&lt;wsp:rsid wsp:val=&quot;008D5C39&quot;/&gt;&lt;wsp:rsid wsp:val=&quot;008E0F5D&quot;/&gt;&lt;wsp:rsid wsp:val=&quot;008E197E&quot;/&gt;&lt;wsp:rsid wsp:val=&quot;008E4364&quot;/&gt;&lt;wsp:rsid wsp:val=&quot;008F259E&quot;/&gt;&lt;wsp:rsid wsp:val=&quot;008F6E2C&quot;/&gt;&lt;wsp:rsid wsp:val=&quot;00902721&quot;/&gt;&lt;wsp:rsid wsp:val=&quot;00915F09&quot;/&gt;&lt;wsp:rsid wsp:val=&quot;00917B65&quot;/&gt;&lt;wsp:rsid wsp:val=&quot;00920F40&quot;/&gt;&lt;wsp:rsid wsp:val=&quot;009303D9&quot;/&gt;&lt;wsp:rsid wsp:val=&quot;0093072F&quot;/&gt;&lt;wsp:rsid wsp:val=&quot;0093077E&quot;/&gt;&lt;wsp:rsid wsp:val=&quot;0093235E&quot;/&gt;&lt;wsp:rsid wsp:val=&quot;00933C64&quot;/&gt;&lt;wsp:rsid wsp:val=&quot;0094245E&quot;/&gt;&lt;wsp:rsid wsp:val=&quot;00954526&quot;/&gt;&lt;wsp:rsid wsp:val=&quot;0096715C&quot;/&gt;&lt;wsp:rsid wsp:val=&quot;00972203&quot;/&gt;&lt;wsp:rsid wsp:val=&quot;00982A3C&quot;/&gt;&lt;wsp:rsid wsp:val=&quot;00990B4A&quot;/&gt;&lt;wsp:rsid wsp:val=&quot;0099252A&quot;/&gt;&lt;wsp:rsid wsp:val=&quot;009A1F9B&quot;/&gt;&lt;wsp:rsid wsp:val=&quot;009B2000&quot;/&gt;&lt;wsp:rsid wsp:val=&quot;009C6C82&quot;/&gt;&lt;wsp:rsid wsp:val=&quot;009D0883&quot;/&gt;&lt;wsp:rsid wsp:val=&quot;009D14AE&quot;/&gt;&lt;wsp:rsid wsp:val=&quot;009D1CE1&quot;/&gt;&lt;wsp:rsid wsp:val=&quot;009E3615&quot;/&gt;&lt;wsp:rsid wsp:val=&quot;009F1D79&quot;/&gt;&lt;wsp:rsid wsp:val=&quot;009F6FC0&quot;/&gt;&lt;wsp:rsid wsp:val=&quot;009F71E6&quot;/&gt;&lt;wsp:rsid wsp:val=&quot;00A059B3&quot;/&gt;&lt;wsp:rsid wsp:val=&quot;00A0722B&quot;/&gt;&lt;wsp:rsid wsp:val=&quot;00A11C61&quot;/&gt;&lt;wsp:rsid wsp:val=&quot;00A16944&quot;/&gt;&lt;wsp:rsid wsp:val=&quot;00A20C68&quot;/&gt;&lt;wsp:rsid wsp:val=&quot;00A25909&quot;/&gt;&lt;wsp:rsid wsp:val=&quot;00A334A2&quot;/&gt;&lt;wsp:rsid wsp:val=&quot;00A365DA&quot;/&gt;&lt;wsp:rsid wsp:val=&quot;00A43E58&quot;/&gt;&lt;wsp:rsid wsp:val=&quot;00A44C6E&quot;/&gt;&lt;wsp:rsid wsp:val=&quot;00A6210B&quot;/&gt;&lt;wsp:rsid wsp:val=&quot;00A64103&quot;/&gt;&lt;wsp:rsid wsp:val=&quot;00A7111C&quot;/&gt;&lt;wsp:rsid wsp:val=&quot;00A72614&quot;/&gt;&lt;wsp:rsid wsp:val=&quot;00A77D41&quot;/&gt;&lt;wsp:rsid wsp:val=&quot;00AB2829&quot;/&gt;&lt;wsp:rsid wsp:val=&quot;00AB6954&quot;/&gt;&lt;wsp:rsid wsp:val=&quot;00AB7C56&quot;/&gt;&lt;wsp:rsid wsp:val=&quot;00AC1D81&quot;/&gt;&lt;wsp:rsid wsp:val=&quot;00AD5770&quot;/&gt;&lt;wsp:rsid wsp:val=&quot;00AE3409&quot;/&gt;&lt;wsp:rsid wsp:val=&quot;00AE47B9&quot;/&gt;&lt;wsp:rsid wsp:val=&quot;00AE521C&quot;/&gt;&lt;wsp:rsid wsp:val=&quot;00AE5FBA&quot;/&gt;&lt;wsp:rsid wsp:val=&quot;00AF242A&quot;/&gt;&lt;wsp:rsid wsp:val=&quot;00AF2951&quot;/&gt;&lt;wsp:rsid wsp:val=&quot;00AF3945&quot;/&gt;&lt;wsp:rsid wsp:val=&quot;00AF6789&quot;/&gt;&lt;wsp:rsid wsp:val=&quot;00AF7FC9&quot;/&gt;&lt;wsp:rsid wsp:val=&quot;00B00ECC&quot;/&gt;&lt;wsp:rsid wsp:val=&quot;00B015D6&quot;/&gt;&lt;wsp:rsid wsp:val=&quot;00B02FF3&quot;/&gt;&lt;wsp:rsid wsp:val=&quot;00B07FC2&quot;/&gt;&lt;wsp:rsid wsp:val=&quot;00B11A60&quot;/&gt;&lt;wsp:rsid wsp:val=&quot;00B14C16&quot;/&gt;&lt;wsp:rsid wsp:val=&quot;00B1743D&quot;/&gt;&lt;wsp:rsid wsp:val=&quot;00B22613&quot;/&gt;&lt;wsp:rsid wsp:val=&quot;00B26D9D&quot;/&gt;&lt;wsp:rsid wsp:val=&quot;00B3749C&quot;/&gt;&lt;wsp:rsid wsp:val=&quot;00B42AC6&quot;/&gt;&lt;wsp:rsid wsp:val=&quot;00B45CD6&quot;/&gt;&lt;wsp:rsid wsp:val=&quot;00B618C1&quot;/&gt;&lt;wsp:rsid wsp:val=&quot;00B67066&quot;/&gt;&lt;wsp:rsid wsp:val=&quot;00B72667&quot;/&gt;&lt;wsp:rsid wsp:val=&quot;00B7454A&quot;/&gt;&lt;wsp:rsid wsp:val=&quot;00B7457D&quot;/&gt;&lt;wsp:rsid wsp:val=&quot;00B75F54&quot;/&gt;&lt;wsp:rsid wsp:val=&quot;00B768D1&quot;/&gt;&lt;wsp:rsid wsp:val=&quot;00B846C0&quot;/&gt;&lt;wsp:rsid wsp:val=&quot;00B9538E&quot;/&gt;&lt;wsp:rsid wsp:val=&quot;00BA1025&quot;/&gt;&lt;wsp:rsid wsp:val=&quot;00BB4256&quot;/&gt;&lt;wsp:rsid wsp:val=&quot;00BC0E31&quot;/&gt;&lt;wsp:rsid wsp:val=&quot;00BC0F44&quot;/&gt;&lt;wsp:rsid wsp:val=&quot;00BC3420&quot;/&gt;&lt;wsp:rsid wsp:val=&quot;00BD670B&quot;/&gt;&lt;wsp:rsid wsp:val=&quot;00BE0279&quot;/&gt;&lt;wsp:rsid wsp:val=&quot;00BE7CB6&quot;/&gt;&lt;wsp:rsid wsp:val=&quot;00BE7D3C&quot;/&gt;&lt;wsp:rsid wsp:val=&quot;00BF157A&quot;/&gt;&lt;wsp:rsid wsp:val=&quot;00BF5FF6&quot;/&gt;&lt;wsp:rsid wsp:val=&quot;00C0207F&quot;/&gt;&lt;wsp:rsid wsp:val=&quot;00C13318&quot;/&gt;&lt;wsp:rsid wsp:val=&quot;00C16117&quot;/&gt;&lt;wsp:rsid wsp:val=&quot;00C3075A&quot;/&gt;&lt;wsp:rsid wsp:val=&quot;00C31059&quot;/&gt;&lt;wsp:rsid wsp:val=&quot;00C31074&quot;/&gt;&lt;wsp:rsid wsp:val=&quot;00C326F0&quot;/&gt;&lt;wsp:rsid wsp:val=&quot;00C50EAA&quot;/&gt;&lt;wsp:rsid wsp:val=&quot;00C66091&quot;/&gt;&lt;wsp:rsid wsp:val=&quot;00C75486&quot;/&gt;&lt;wsp:rsid wsp:val=&quot;00C82776&quot;/&gt;&lt;wsp:rsid wsp:val=&quot;00C836B1&quot;/&gt;&lt;wsp:rsid wsp:val=&quot;00C87788&quot;/&gt;&lt;wsp:rsid wsp:val=&quot;00C919A4&quot;/&gt;&lt;wsp:rsid wsp:val=&quot;00C91EC7&quot;/&gt;&lt;wsp:rsid wsp:val=&quot;00CA34BA&quot;/&gt;&lt;wsp:rsid wsp:val=&quot;00CA4392&quot;/&gt;&lt;wsp:rsid wsp:val=&quot;00CA4F89&quot;/&gt;&lt;wsp:rsid wsp:val=&quot;00CA6EC3&quot;/&gt;&lt;wsp:rsid wsp:val=&quot;00CB5499&quot;/&gt;&lt;wsp:rsid wsp:val=&quot;00CC2289&quot;/&gt;&lt;wsp:rsid wsp:val=&quot;00CC393F&quot;/&gt;&lt;wsp:rsid wsp:val=&quot;00CC3DF3&quot;/&gt;&lt;wsp:rsid wsp:val=&quot;00CD0DA8&quot;/&gt;&lt;wsp:rsid wsp:val=&quot;00CD49C1&quot;/&gt;&lt;wsp:rsid wsp:val=&quot;00CE4D77&quot;/&gt;&lt;wsp:rsid wsp:val=&quot;00CF1C2A&quot;/&gt;&lt;wsp:rsid wsp:val=&quot;00CF4AB1&quot;/&gt;&lt;wsp:rsid wsp:val=&quot;00CF745F&quot;/&gt;&lt;wsp:rsid wsp:val=&quot;00D016D9&quot;/&gt;&lt;wsp:rsid wsp:val=&quot;00D02429&quot;/&gt;&lt;wsp:rsid wsp:val=&quot;00D2176E&quot;/&gt;&lt;wsp:rsid wsp:val=&quot;00D24A5B&quot;/&gt;&lt;wsp:rsid wsp:val=&quot;00D32713&quot;/&gt;&lt;wsp:rsid wsp:val=&quot;00D33583&quot;/&gt;&lt;wsp:rsid wsp:val=&quot;00D33E67&quot;/&gt;&lt;wsp:rsid wsp:val=&quot;00D34139&quot;/&gt;&lt;wsp:rsid wsp:val=&quot;00D36022&quot;/&gt;&lt;wsp:rsid wsp:val=&quot;00D4022F&quot;/&gt;&lt;wsp:rsid wsp:val=&quot;00D42E55&quot;/&gt;&lt;wsp:rsid wsp:val=&quot;00D44357&quot;/&gt;&lt;wsp:rsid wsp:val=&quot;00D46E88&quot;/&gt;&lt;wsp:rsid wsp:val=&quot;00D50332&quot;/&gt;&lt;wsp:rsid wsp:val=&quot;00D632BE&quot;/&gt;&lt;wsp:rsid wsp:val=&quot;00D64DE9&quot;/&gt;&lt;wsp:rsid wsp:val=&quot;00D72D06&quot;/&gt;&lt;wsp:rsid wsp:val=&quot;00D7522C&quot;/&gt;&lt;wsp:rsid wsp:val=&quot;00D7536F&quot;/&gt;&lt;wsp:rsid wsp:val=&quot;00D76668&quot;/&gt;&lt;wsp:rsid wsp:val=&quot;00D81620&quot;/&gt;&lt;wsp:rsid wsp:val=&quot;00D878A4&quot;/&gt;&lt;wsp:rsid wsp:val=&quot;00DB1779&quot;/&gt;&lt;wsp:rsid wsp:val=&quot;00DB1FFF&quot;/&gt;&lt;wsp:rsid wsp:val=&quot;00DC321C&quot;/&gt;&lt;wsp:rsid wsp:val=&quot;00DC7F00&quot;/&gt;&lt;wsp:rsid wsp:val=&quot;00DD211E&quot;/&gt;&lt;wsp:rsid wsp:val=&quot;00DD3A50&quot;/&gt;&lt;wsp:rsid wsp:val=&quot;00DD6735&quot;/&gt;&lt;wsp:rsid wsp:val=&quot;00DE219A&quot;/&gt;&lt;wsp:rsid wsp:val=&quot;00DE2363&quot;/&gt;&lt;wsp:rsid wsp:val=&quot;00DE2709&quot;/&gt;&lt;wsp:rsid wsp:val=&quot;00DF33F7&quot;/&gt;&lt;wsp:rsid wsp:val=&quot;00E007A0&quot;/&gt;&lt;wsp:rsid wsp:val=&quot;00E07383&quot;/&gt;&lt;wsp:rsid wsp:val=&quot;00E10B2A&quot;/&gt;&lt;wsp:rsid wsp:val=&quot;00E11D99&quot;/&gt;&lt;wsp:rsid wsp:val=&quot;00E165BC&quot;/&gt;&lt;wsp:rsid wsp:val=&quot;00E17BBD&quot;/&gt;&lt;wsp:rsid wsp:val=&quot;00E23021&quot;/&gt;&lt;wsp:rsid wsp:val=&quot;00E40C97&quot;/&gt;&lt;wsp:rsid wsp:val=&quot;00E43760&quot;/&gt;&lt;wsp:rsid wsp:val=&quot;00E50CE8&quot;/&gt;&lt;wsp:rsid wsp:val=&quot;00E5264B&quot;/&gt;&lt;wsp:rsid wsp:val=&quot;00E5340D&quot;/&gt;&lt;wsp:rsid wsp:val=&quot;00E61E12&quot;/&gt;&lt;wsp:rsid wsp:val=&quot;00E6238F&quot;/&gt;&lt;wsp:rsid wsp:val=&quot;00E7596C&quot;/&gt;&lt;wsp:rsid wsp:val=&quot;00E878F2&quot;/&gt;&lt;wsp:rsid wsp:val=&quot;00E90290&quot;/&gt;&lt;wsp:rsid wsp:val=&quot;00E9085D&quot;/&gt;&lt;wsp:rsid wsp:val=&quot;00E94102&quot;/&gt;&lt;wsp:rsid wsp:val=&quot;00EA0943&quot;/&gt;&lt;wsp:rsid wsp:val=&quot;00EA4EE6&quot;/&gt;&lt;wsp:rsid wsp:val=&quot;00EA6858&quot;/&gt;&lt;wsp:rsid wsp:val=&quot;00EB18B8&quot;/&gt;&lt;wsp:rsid wsp:val=&quot;00EC00E6&quot;/&gt;&lt;wsp:rsid wsp:val=&quot;00EC28B4&quot;/&gt;&lt;wsp:rsid wsp:val=&quot;00EC6CC7&quot;/&gt;&lt;wsp:rsid wsp:val=&quot;00ED0149&quot;/&gt;&lt;wsp:rsid wsp:val=&quot;00ED0FBE&quot;/&gt;&lt;wsp:rsid wsp:val=&quot;00EE128B&quot;/&gt;&lt;wsp:rsid wsp:val=&quot;00EE225A&quot;/&gt;&lt;wsp:rsid wsp:val=&quot;00EE31C3&quot;/&gt;&lt;wsp:rsid wsp:val=&quot;00EE7F29&quot;/&gt;&lt;wsp:rsid wsp:val=&quot;00EF0598&quot;/&gt;&lt;wsp:rsid wsp:val=&quot;00EF7DE3&quot;/&gt;&lt;wsp:rsid wsp:val=&quot;00F02C4F&quot;/&gt;&lt;wsp:rsid wsp:val=&quot;00F03103&quot;/&gt;&lt;wsp:rsid wsp:val=&quot;00F04B5A&quot;/&gt;&lt;wsp:rsid wsp:val=&quot;00F12387&quot;/&gt;&lt;wsp:rsid wsp:val=&quot;00F13657&quot;/&gt;&lt;wsp:rsid wsp:val=&quot;00F271DE&quot;/&gt;&lt;wsp:rsid wsp:val=&quot;00F330E3&quot;/&gt;&lt;wsp:rsid wsp:val=&quot;00F34239&quot;/&gt;&lt;wsp:rsid wsp:val=&quot;00F45AA8&quot;/&gt;&lt;wsp:rsid wsp:val=&quot;00F45D3C&quot;/&gt;&lt;wsp:rsid wsp:val=&quot;00F627DA&quot;/&gt;&lt;wsp:rsid wsp:val=&quot;00F7288F&quot;/&gt;&lt;wsp:rsid wsp:val=&quot;00F80BC8&quot;/&gt;&lt;wsp:rsid wsp:val=&quot;00F847A6&quot;/&gt;&lt;wsp:rsid wsp:val=&quot;00F85082&quot;/&gt;&lt;wsp:rsid wsp:val=&quot;00F9441B&quot;/&gt;&lt;wsp:rsid wsp:val=&quot;00FA4C32&quot;/&gt;&lt;wsp:rsid wsp:val=&quot;00FA564D&quot;/&gt;&lt;wsp:rsid wsp:val=&quot;00FB0898&quot;/&gt;&lt;wsp:rsid wsp:val=&quot;00FC7824&quot;/&gt;&lt;wsp:rsid wsp:val=&quot;00FD623C&quot;/&gt;&lt;wsp:rsid wsp:val=&quot;00FD75D7&quot;/&gt;&lt;wsp:rsid wsp:val=&quot;00FE0F6D&quot;/&gt;&lt;wsp:rsid wsp:val=&quot;00FE4DCE&quot;/&gt;&lt;wsp:rsid wsp:val=&quot;00FE5251&quot;/&gt;&lt;wsp:rsid wsp:val=&quot;00FE7114&quot;/&gt;&lt;wsp:rsid wsp:val=&quot;00FF6047&quot;/&gt;&lt;/wsp:rsids&gt;&lt;/w:docPr&gt;&lt;w:body&gt;&lt;wx:sect&gt;&lt;w:p wsp:rsidR=&quot;00000000&quot; wsp:rsidRDefault=&quot;001F05DA&quot; wsp:rsidP=&quot;001F05DA&quot;&gt;&lt;m:oMathPara&gt;&lt;m:oMath&gt;&lt;m:sSup&gt;&lt;m:sSupPr&gt;&lt;m:ctrlPr&gt;&lt;w:rPr&gt;&lt;w:rFonts w:ascii=&quot;Cambria Math&quot; w:h-ansi=&quot;Cambria Math&quot; w:cs=&quot;Cambria Math&quot;/&gt;&lt;wx:font wx:val=&quot;Cambria Math&quot;/&gt;&lt;w:sz w:val=&quot;24&quot;/&gt;&lt;w:sz-cs w:val=&quot;24&quot;/&gt;&lt;/w:rPr&gt;&lt;/m:ctrlPr&gt;&lt;/m:sSupPr&gt;&lt;m:e&gt;&lt;m:r&gt;&lt;w:rPr&gt;&lt;w:rFonts w:ascii=&quot;Cambria Math&quot; w:h-ansi=&quot;Cambria Math&quot; w:cs=&quot;Cambria Math&quot;/&gt;&lt;wx:font wx:val=&quot;Cambria Math&quot;/&gt;&lt;w:i/&gt;&lt;/w:rPr&gt;&lt;m:t&gt;P&lt;/m:t&gt;&lt;/m:r&gt;&lt;/m:e&gt;&lt;m:sup&gt;&lt;m:r&gt;&lt;w:rPr&gt;&lt;w:rFonts w:ascii=&quot;Cambria Math&quot; w:h-ansi=&quot;Cambria Math&quot; w:cs=&quot;Cambria Math&quot;/&gt;&lt;wx:font wx:val=&quot;Cambria Math&quot;/&gt;&lt;w:i/&gt;&lt;/w:rPr&gt;&lt;m:t&gt;+&lt;/m:t&gt;&lt;/m:r&gt;&lt;/m:sup&gt;&lt;/m:sSup&gt;&lt;/m:oMath&gt;&lt;/m:oMathPara&gt;&lt;/w:p&gt;&lt;w:sectPr wsp:rsidR=&quot;00000000&quot;&gt;&lt;w:pgSz w:w=&quot;12240&quot; w:h=&quot;15840&quot;/&gt;&lt;w:pgMar w:top=&quot;1417&quot; w:right=&quot;1417&quot; w:bottom=&quot;1417&quot; w:left=&quot;1417&quot; w:header=&quot;708&quot; w:footer=&quot;708&quot; w:gutter=&quot;0&quot;/&gt;&lt;w:cols w:space=&quot;708&quot;/&gt;&lt;/w:sectPr&gt;&lt;/wx:sect&gt;&lt;/w:body&gt;&lt;/w:wordDocument&gt;">
+                <v:shape id="_x0000_i1025" type="#_x0000_t75" style="width:11.9pt;height:14.4pt" equationxml="&lt;?xml version=&quot;1.0&quot; encoding=&quot;UTF-8&quot; standalone=&quot;yes&quot;?&gt;&#10;&lt;?mso-application progid=&quot;Word.Document&quot;?&gt;&#10;&lt;w:wordDocument xmlns:aml=&quot;http://schemas.microsoft.com/aml/2001/core&quot; xmlns:wpc=&quot;http://schemas.microsoft.com/office/word/2010/wordprocessingCanvas&quot; xmlns:cx=&quot;http://schemas.microsoft.com/office/drawing/2014/chartex&quot; xmlns:cx1=&quot;http://schemas.microsoft.com/office/drawing/2015/9/8/chartex&quot; xmlns:cx2=&quot;http://schemas.microsoft.com/office/drawing/2015/10/21/chartex&quot; xmlns:cx3=&quot;http://schemas.microsoft.com/office/drawing/2016/5/9/chartex&quot; xmlns:cx4=&quot;http://schemas.microsoft.com/office/drawing/2016/5/10/chartex&quot; xmlns:cx5=&quot;http://schemas.microsoft.com/office/drawing/2016/5/11/chartex&quot; xmlns:cx6=&quot;http://schemas.microsoft.com/office/drawing/2016/5/12/chartex&quot; xmlns:cx7=&quot;http://schemas.microsoft.com/office/drawing/2016/5/13/chartex&quot; xmlns:cx8=&quot;http://schemas.microsoft.com/office/drawing/2016/5/14/chartex&quot; xmlns:dt=&quot;uuid:C2F41010-65B3-11d1-A29F-00AA00C14882&quot; xmlns:mc=&quot;http://schemas.openxmlformats.org/markup-compatibility/2006&quot; xmlns:aink=&quot;http://schemas.microsoft.com/office/drawing/2016/ink&quot; xmlns:am3d=&quot;http://schemas.microsoft.com/office/drawing/2017/model3d&quot; xmlns:o=&quot;urn:schemas-microsoft-com:office:office&quot; xmlns:m=&quot;http://schemas.openxmlformats.org/officeDocument/2006/math&quot; xmlns:v=&quot;urn:schemas-microsoft-com:vml&quot; xmlns:w10=&quot;urn:schemas-microsoft-com:office:word&quot; xmlns:w=&quot;http://schemas.microsoft.com/office/word/2003/wordml&quot; xmlns:wx=&quot;http://schemas.microsoft.com/office/word/2003/auxHint&quot; xmlns:wne=&quot;http://schemas.microsoft.com/office/word/2006/wordml&quot; xmlns:wsp=&quot;http://schemas.microsoft.com/office/word/2003/wordml/sp2&quot; xmlns:sl=&quot;http://schemas.microsoft.com/schemaLibrary/2003/core&quot; w:macrosPresent=&quot;no&quot; w:embeddedObjPresent=&quot;no&quot; w:ocxPresent=&quot;no&quot; xml:space=&quot;preserve&quot;&gt;&lt;w:ignoreSubtree w:val=&quot;http://schemas.microsoft.com/office/word/2003/wordml/sp2&quot;/&gt;&lt;o:DocumentProperties&gt;&lt;o:Version&gt;16&lt;/o:Version&gt;&lt;/o:DocumentProperties&gt;&lt;w:docPr&gt;&lt;w:view w:val=&quot;print&quot;/&gt;&lt;w:zoom w:percent=&quot;120&quot;/&gt;&lt;w:defaultTabStop w:val=&quot;720&quot;/&gt;&lt;w:doNotHyphenateCaps/&gt;&lt;w:punctuationKerning/&gt;&lt;w:characterSpacingControl w:val=&quot;DontCompress&quot;/&gt;&lt;w:optimizeForBrowser/&gt;&lt;w:targetScreenSz w:val=&quot;800x600&quot;/&gt;&lt;w:validateAgainstSchema w:val=&quot;off&quot;/&gt;&lt;w:saveInvalidXML w:val=&quot;off&quot;/&gt;&lt;w:ignoreMixedContent w:val=&quot;off&quot;/&gt;&lt;w:alwaysShowPlaceholderText w:val=&quot;off&quot;/&gt;&lt;w:doNotUnderlineInvalidXML/&gt;&lt;w:compat&gt;&lt;w:doNotUseHTMLParagraphAutoSpacing/&gt;&lt;w:dontAllowFieldEndSelect/&gt;&lt;w:useWord2002TableStyleRules/&gt;&lt;w:useFELayout/&gt;&lt;/w:compat&gt;&lt;wsp:rsids&gt;&lt;wsp:rsidRoot wsp:val=&quot;009303D9&quot;/&gt;&lt;wsp:rsid wsp:val=&quot;00000B1C&quot;/&gt;&lt;wsp:rsid wsp:val=&quot;00024E2D&quot;/&gt;&lt;wsp:rsid wsp:val=&quot;000303BB&quot;/&gt;&lt;wsp:rsid wsp:val=&quot;000317EE&quot;/&gt;&lt;wsp:rsid wsp:val=&quot;000414CD&quot;/&gt;&lt;wsp:rsid wsp:val=&quot;00046094&quot;/&gt;&lt;wsp:rsid wsp:val=&quot;0004781E&quot;/&gt;&lt;wsp:rsid wsp:val=&quot;00066BC1&quot;/&gt;&lt;wsp:rsid wsp:val=&quot;0007226A&quot;/&gt;&lt;wsp:rsid wsp:val=&quot;00073B21&quot;/&gt;&lt;wsp:rsid wsp:val=&quot;0007573E&quot;/&gt;&lt;wsp:rsid wsp:val=&quot;0008758A&quot;/&gt;&lt;wsp:rsid wsp:val=&quot;000C00E3&quot;/&gt;&lt;wsp:rsid wsp:val=&quot;000C09F4&quot;/&gt;&lt;wsp:rsid wsp:val=&quot;000C0D15&quot;/&gt;&lt;wsp:rsid wsp:val=&quot;000C1E68&quot;/&gt;&lt;wsp:rsid wsp:val=&quot;000C2D4A&quot;/&gt;&lt;wsp:rsid wsp:val=&quot;000C73DB&quot;/&gt;&lt;wsp:rsid wsp:val=&quot;000E449D&quot;/&gt;&lt;wsp:rsid wsp:val=&quot;000F2CDE&quot;/&gt;&lt;wsp:rsid wsp:val=&quot;00106B9D&quot;/&gt;&lt;wsp:rsid wsp:val=&quot;00117220&quot;/&gt;&lt;wsp:rsid wsp:val=&quot;001225CC&quot;/&gt;&lt;wsp:rsid wsp:val=&quot;00127433&quot;/&gt;&lt;wsp:rsid wsp:val=&quot;00127F67&quot;/&gt;&lt;wsp:rsid wsp:val=&quot;00130058&quot;/&gt;&lt;wsp:rsid wsp:val=&quot;00142ED5&quot;/&gt;&lt;wsp:rsid wsp:val=&quot;001443CF&quot;/&gt;&lt;wsp:rsid wsp:val=&quot;001479F3&quot;/&gt;&lt;wsp:rsid wsp:val=&quot;00155D6F&quot;/&gt;&lt;wsp:rsid wsp:val=&quot;001637C1&quot;/&gt;&lt;wsp:rsid wsp:val=&quot;00172B19&quot;/&gt;&lt;wsp:rsid wsp:val=&quot;001810BF&quot;/&gt;&lt;wsp:rsid wsp:val=&quot;0018229D&quot;/&gt;&lt;wsp:rsid wsp:val=&quot;001A2EFD&quot;/&gt;&lt;wsp:rsid wsp:val=&quot;001A3B3D&quot;/&gt;&lt;wsp:rsid wsp:val=&quot;001B4DD8&quot;/&gt;&lt;wsp:rsid wsp:val=&quot;001B67DC&quot;/&gt;&lt;wsp:rsid wsp:val=&quot;001B7585&quot;/&gt;&lt;wsp:rsid wsp:val=&quot;001D155F&quot;/&gt;&lt;wsp:rsid wsp:val=&quot;001D2DC0&quot;/&gt;&lt;wsp:rsid wsp:val=&quot;001E016A&quot;/&gt;&lt;wsp:rsid wsp:val=&quot;001E65EB&quot;/&gt;&lt;wsp:rsid wsp:val=&quot;001E7AAE&quot;/&gt;&lt;wsp:rsid wsp:val=&quot;001F05DA&quot;/&gt;&lt;wsp:rsid wsp:val=&quot;002065C5&quot;/&gt;&lt;wsp:rsid wsp:val=&quot;002178B0&quot;/&gt;&lt;wsp:rsid wsp:val=&quot;002254A9&quot;/&gt;&lt;wsp:rsid wsp:val=&quot;00233C11&quot;/&gt;&lt;wsp:rsid wsp:val=&quot;00233D97&quot;/&gt;&lt;wsp:rsid wsp:val=&quot;002347A2&quot;/&gt;&lt;wsp:rsid wsp:val=&quot;00235071&quot;/&gt;&lt;wsp:rsid wsp:val=&quot;0024152E&quot;/&gt;&lt;wsp:rsid wsp:val=&quot;00245143&quot;/&gt;&lt;wsp:rsid wsp:val=&quot;0024695F&quot;/&gt;&lt;wsp:rsid wsp:val=&quot;00253D94&quot;/&gt;&lt;wsp:rsid wsp:val=&quot;00275942&quot;/&gt;&lt;wsp:rsid wsp:val=&quot;00283DCC&quot;/&gt;&lt;wsp:rsid wsp:val=&quot;00284A46&quot;/&gt;&lt;wsp:rsid wsp:val=&quot;002850E3&quot;/&gt;&lt;wsp:rsid wsp:val=&quot;00290404&quot;/&gt;&lt;wsp:rsid wsp:val=&quot;00297BCA&quot;/&gt;&lt;wsp:rsid wsp:val=&quot;002B1AAB&quot;/&gt;&lt;wsp:rsid wsp:val=&quot;002D3722&quot;/&gt;&lt;wsp:rsid wsp:val=&quot;002D41DF&quot;/&gt;&lt;wsp:rsid wsp:val=&quot;002E4363&quot;/&gt;&lt;wsp:rsid wsp:val=&quot;00303664&quot;/&gt;&lt;wsp:rsid wsp:val=&quot;003065C9&quot;/&gt;&lt;wsp:rsid wsp:val=&quot;00323AA6&quot;/&gt;&lt;wsp:rsid wsp:val=&quot;003241E7&quot;/&gt;&lt;wsp:rsid wsp:val=&quot;00324B05&quot;/&gt;&lt;wsp:rsid wsp:val=&quot;00327A52&quot;/&gt;&lt;wsp:rsid wsp:val=&quot;00327D6C&quot;/&gt;&lt;wsp:rsid wsp:val=&quot;003321B0&quot;/&gt;&lt;wsp:rsid wsp:val=&quot;00340E8A&quot;/&gt;&lt;wsp:rsid wsp:val=&quot;00342E16&quot;/&gt;&lt;wsp:rsid wsp:val=&quot;003522E7&quot;/&gt;&lt;wsp:rsid wsp:val=&quot;00354FCF&quot;/&gt;&lt;wsp:rsid wsp:val=&quot;003668C4&quot;/&gt;&lt;wsp:rsid wsp:val=&quot;00382B87&quot;/&gt;&lt;wsp:rsid wsp:val=&quot;0038493E&quot;/&gt;&lt;wsp:rsid wsp:val=&quot;00387BFE&quot;/&gt;&lt;wsp:rsid wsp:val=&quot;00394BA2&quot;/&gt;&lt;wsp:rsid wsp:val=&quot;003A19E2&quot;/&gt;&lt;wsp:rsid wsp:val=&quot;003A38B3&quot;/&gt;&lt;wsp:rsid wsp:val=&quot;003A4A54&quot;/&gt;&lt;wsp:rsid wsp:val=&quot;003B4E04&quot;/&gt;&lt;wsp:rsid wsp:val=&quot;003C2B17&quot;/&gt;&lt;wsp:rsid wsp:val=&quot;003C623B&quot;/&gt;&lt;wsp:rsid wsp:val=&quot;003C7A85&quot;/&gt;&lt;wsp:rsid wsp:val=&quot;003E3F31&quot;/&gt;&lt;wsp:rsid wsp:val=&quot;003E799A&quot;/&gt;&lt;wsp:rsid wsp:val=&quot;003F1287&quot;/&gt;&lt;wsp:rsid wsp:val=&quot;003F56F1&quot;/&gt;&lt;wsp:rsid wsp:val=&quot;003F5739&quot;/&gt;&lt;wsp:rsid wsp:val=&quot;003F5A08&quot;/&gt;&lt;wsp:rsid wsp:val=&quot;00401645&quot;/&gt;&lt;wsp:rsid wsp:val=&quot;00420716&quot;/&gt;&lt;wsp:rsid wsp:val=&quot;004325FB&quot;/&gt;&lt;wsp:rsid wsp:val=&quot;00436521&quot;/&gt;&lt;wsp:rsid wsp:val=&quot;004432BA&quot;/&gt;&lt;wsp:rsid wsp:val=&quot;0044407E&quot;/&gt;&lt;wsp:rsid wsp:val=&quot;00446BAB&quot;/&gt;&lt;wsp:rsid wsp:val=&quot;00447BB9&quot;/&gt;&lt;wsp:rsid wsp:val=&quot;004530DB&quot;/&gt;&lt;wsp:rsid wsp:val=&quot;0045695F&quot;/&gt;&lt;wsp:rsid wsp:val=&quot;00456E64&quot;/&gt;&lt;wsp:rsid wsp:val=&quot;0046031D&quot;/&gt;&lt;wsp:rsid wsp:val=&quot;00460D28&quot;/&gt;&lt;wsp:rsid wsp:val=&quot;004649C5&quot;/&gt;&lt;wsp:rsid wsp:val=&quot;0046578C&quot;/&gt;&lt;wsp:rsid wsp:val=&quot;00474FC9&quot;/&gt;&lt;wsp:rsid wsp:val=&quot;0048324B&quot;/&gt;&lt;wsp:rsid wsp:val=&quot;00491C24&quot;/&gt;&lt;wsp:rsid wsp:val=&quot;004B0613&quot;/&gt;&lt;wsp:rsid wsp:val=&quot;004B7CCD&quot;/&gt;&lt;wsp:rsid wsp:val=&quot;004C0223&quot;/&gt;&lt;wsp:rsid wsp:val=&quot;004C787D&quot;/&gt;&lt;wsp:rsid wsp:val=&quot;004D2A6A&quot;/&gt;&lt;wsp:rsid wsp:val=&quot;004D72B5&quot;/&gt;&lt;wsp:rsid wsp:val=&quot;004F2D98&quot;/&gt;&lt;wsp:rsid wsp:val=&quot;004F3676&quot;/&gt;&lt;wsp:rsid wsp:val=&quot;004F64FC&quot;/&gt;&lt;wsp:rsid wsp:val=&quot;0050417E&quot;/&gt;&lt;wsp:rsid wsp:val=&quot;00505884&quot;/&gt;&lt;wsp:rsid wsp:val=&quot;00511B98&quot;/&gt;&lt;wsp:rsid wsp:val=&quot;00512E40&quot;/&gt;&lt;wsp:rsid wsp:val=&quot;0051384F&quot;/&gt;&lt;wsp:rsid wsp:val=&quot;00513E17&quot;/&gt;&lt;wsp:rsid wsp:val=&quot;005351CC&quot;/&gt;&lt;wsp:rsid wsp:val=&quot;005363AB&quot;/&gt;&lt;wsp:rsid wsp:val=&quot;00543305&quot;/&gt;&lt;wsp:rsid wsp:val=&quot;00551B7F&quot;/&gt;&lt;wsp:rsid wsp:val=&quot;005611D7&quot;/&gt;&lt;wsp:rsid wsp:val=&quot;005622CD&quot;/&gt;&lt;wsp:rsid wsp:val=&quot;005642A4&quot;/&gt;&lt;wsp:rsid wsp:val=&quot;0056610F&quot;/&gt;&lt;wsp:rsid wsp:val=&quot;00571166&quot;/&gt;&lt;wsp:rsid wsp:val=&quot;00575BCA&quot;/&gt;&lt;wsp:rsid wsp:val=&quot;005824E1&quot;/&gt;&lt;wsp:rsid wsp:val=&quot;0059744F&quot;/&gt;&lt;wsp:rsid wsp:val=&quot;005B0344&quot;/&gt;&lt;wsp:rsid wsp:val=&quot;005B1BBD&quot;/&gt;&lt;wsp:rsid wsp:val=&quot;005B41FA&quot;/&gt;&lt;wsp:rsid wsp:val=&quot;005B520E&quot;/&gt;&lt;wsp:rsid wsp:val=&quot;005D5098&quot;/&gt;&lt;wsp:rsid wsp:val=&quot;005E21B7&quot;/&gt;&lt;wsp:rsid wsp:val=&quot;005E2800&quot;/&gt;&lt;wsp:rsid wsp:val=&quot;005F2BE1&quot;/&gt;&lt;wsp:rsid wsp:val=&quot;00605825&quot;/&gt;&lt;wsp:rsid wsp:val=&quot;006308DE&quot;/&gt;&lt;wsp:rsid wsp:val=&quot;00645D22&quot;/&gt;&lt;wsp:rsid wsp:val=&quot;00647700&quot;/&gt;&lt;wsp:rsid wsp:val=&quot;00651A08&quot;/&gt;&lt;wsp:rsid wsp:val=&quot;00652F25&quot;/&gt;&lt;wsp:rsid wsp:val=&quot;00653156&quot;/&gt;&lt;wsp:rsid wsp:val=&quot;00654204&quot;/&gt;&lt;wsp:rsid wsp:val=&quot;006555D1&quot;/&gt;&lt;wsp:rsid wsp:val=&quot;0066174B&quot;/&gt;&lt;wsp:rsid wsp:val=&quot;0066504C&quot;/&gt;&lt;wsp:rsid wsp:val=&quot;00670434&quot;/&gt;&lt;wsp:rsid wsp:val=&quot;006835F8&quot;/&gt;&lt;wsp:rsid wsp:val=&quot;00691FCE&quot;/&gt;&lt;wsp:rsid wsp:val=&quot;006A3E4F&quot;/&gt;&lt;wsp:rsid wsp:val=&quot;006A65F7&quot;/&gt;&lt;wsp:rsid wsp:val=&quot;006B327C&quot;/&gt;&lt;wsp:rsid wsp:val=&quot;006B603C&quot;/&gt;&lt;wsp:rsid wsp:val=&quot;006B6320&quot;/&gt;&lt;wsp:rsid wsp:val=&quot;006B6B66&quot;/&gt;&lt;wsp:rsid wsp:val=&quot;006B7FF9&quot;/&gt;&lt;wsp:rsid wsp:val=&quot;006C375D&quot;/&gt;&lt;wsp:rsid wsp:val=&quot;006C4156&quot;/&gt;&lt;wsp:rsid wsp:val=&quot;006E6594&quot;/&gt;&lt;wsp:rsid wsp:val=&quot;006F5459&quot;/&gt;&lt;wsp:rsid wsp:val=&quot;006F6578&quot;/&gt;&lt;wsp:rsid wsp:val=&quot;006F6D3D&quot;/&gt;&lt;wsp:rsid wsp:val=&quot;006F7FCE&quot;/&gt;&lt;wsp:rsid wsp:val=&quot;00705708&quot;/&gt;&lt;wsp:rsid wsp:val=&quot;00710872&quot;/&gt;&lt;wsp:rsid wsp:val=&quot;00715BEA&quot;/&gt;&lt;wsp:rsid wsp:val=&quot;00716FD5&quot;/&gt;&lt;wsp:rsid wsp:val=&quot;0072538D&quot;/&gt;&lt;wsp:rsid wsp:val=&quot;00735108&quot;/&gt;&lt;wsp:rsid wsp:val=&quot;00740B76&quot;/&gt;&lt;wsp:rsid wsp:val=&quot;00740EEA&quot;/&gt;&lt;wsp:rsid wsp:val=&quot;007646B1&quot;/&gt;&lt;wsp:rsid wsp:val=&quot;007648A6&quot;/&gt;&lt;wsp:rsid wsp:val=&quot;00773A30&quot;/&gt;&lt;wsp:rsid wsp:val=&quot;00784C91&quot;/&gt;&lt;wsp:rsid wsp:val=&quot;00785147&quot;/&gt;&lt;wsp:rsid wsp:val=&quot;00785316&quot;/&gt;&lt;wsp:rsid wsp:val=&quot;00793128&quot;/&gt;&lt;wsp:rsid wsp:val=&quot;00794804&quot;/&gt;&lt;wsp:rsid wsp:val=&quot;00796D3A&quot;/&gt;&lt;wsp:rsid wsp:val=&quot;007A002B&quot;/&gt;&lt;wsp:rsid wsp:val=&quot;007B33F1&quot;/&gt;&lt;wsp:rsid wsp:val=&quot;007B5A17&quot;/&gt;&lt;wsp:rsid wsp:val=&quot;007B6DDA&quot;/&gt;&lt;wsp:rsid wsp:val=&quot;007C0308&quot;/&gt;&lt;wsp:rsid wsp:val=&quot;007C2FF2&quot;/&gt;&lt;wsp:rsid wsp:val=&quot;007D0C3E&quot;/&gt;&lt;wsp:rsid wsp:val=&quot;007D2B11&quot;/&gt;&lt;wsp:rsid wsp:val=&quot;007D605C&quot;/&gt;&lt;wsp:rsid wsp:val=&quot;007D6232&quot;/&gt;&lt;wsp:rsid wsp:val=&quot;007E1F03&quot;/&gt;&lt;wsp:rsid wsp:val=&quot;007E71D5&quot;/&gt;&lt;wsp:rsid wsp:val=&quot;007F1F99&quot;/&gt;&lt;wsp:rsid wsp:val=&quot;007F305E&quot;/&gt;&lt;wsp:rsid wsp:val=&quot;007F768F&quot;/&gt;&lt;wsp:rsid wsp:val=&quot;00801A70&quot;/&gt;&lt;wsp:rsid wsp:val=&quot;0080791D&quot;/&gt;&lt;wsp:rsid wsp:val=&quot;00814CD0&quot;/&gt;&lt;wsp:rsid wsp:val=&quot;00827C38&quot;/&gt;&lt;wsp:rsid wsp:val=&quot;00836367&quot;/&gt;&lt;wsp:rsid wsp:val=&quot;00841E4B&quot;/&gt;&lt;wsp:rsid wsp:val=&quot;00842E21&quot;/&gt;&lt;wsp:rsid wsp:val=&quot;00850EEB&quot;/&gt;&lt;wsp:rsid wsp:val=&quot;0086082C&quot;/&gt;&lt;wsp:rsid wsp:val=&quot;008674A2&quot;/&gt;&lt;wsp:rsid wsp:val=&quot;008710F1&quot;/&gt;&lt;wsp:rsid wsp:val=&quot;00873603&quot;/&gt;&lt;wsp:rsid wsp:val=&quot;00873677&quot;/&gt;&lt;wsp:rsid wsp:val=&quot;00882500&quot;/&gt;&lt;wsp:rsid wsp:val=&quot;008849BF&quot;/&gt;&lt;wsp:rsid wsp:val=&quot;00895AEB&quot;/&gt;&lt;wsp:rsid wsp:val=&quot;008A2C7D&quot;/&gt;&lt;wsp:rsid wsp:val=&quot;008A4FCD&quot;/&gt;&lt;wsp:rsid wsp:val=&quot;008A5D24&quot;/&gt;&lt;wsp:rsid wsp:val=&quot;008B1834&quot;/&gt;&lt;wsp:rsid wsp:val=&quot;008B2593&quot;/&gt;&lt;wsp:rsid wsp:val=&quot;008C4B23&quot;/&gt;&lt;wsp:rsid wsp:val=&quot;008C6777&quot;/&gt;&lt;wsp:rsid wsp:val=&quot;008D0996&quot;/&gt;&lt;wsp:rsid wsp:val=&quot;008D5C39&quot;/&gt;&lt;wsp:rsid wsp:val=&quot;008E0F5D&quot;/&gt;&lt;wsp:rsid wsp:val=&quot;008E197E&quot;/&gt;&lt;wsp:rsid wsp:val=&quot;008E4364&quot;/&gt;&lt;wsp:rsid wsp:val=&quot;008F259E&quot;/&gt;&lt;wsp:rsid wsp:val=&quot;008F6E2C&quot;/&gt;&lt;wsp:rsid wsp:val=&quot;00902721&quot;/&gt;&lt;wsp:rsid wsp:val=&quot;00915F09&quot;/&gt;&lt;wsp:rsid wsp:val=&quot;00917B65&quot;/&gt;&lt;wsp:rsid wsp:val=&quot;00920F40&quot;/&gt;&lt;wsp:rsid wsp:val=&quot;009303D9&quot;/&gt;&lt;wsp:rsid wsp:val=&quot;0093072F&quot;/&gt;&lt;wsp:rsid wsp:val=&quot;0093077E&quot;/&gt;&lt;wsp:rsid wsp:val=&quot;0093235E&quot;/&gt;&lt;wsp:rsid wsp:val=&quot;00933C64&quot;/&gt;&lt;wsp:rsid wsp:val=&quot;0094245E&quot;/&gt;&lt;wsp:rsid wsp:val=&quot;00954526&quot;/&gt;&lt;wsp:rsid wsp:val=&quot;0096715C&quot;/&gt;&lt;wsp:rsid wsp:val=&quot;00972203&quot;/&gt;&lt;wsp:rsid wsp:val=&quot;00982A3C&quot;/&gt;&lt;wsp:rsid wsp:val=&quot;00990B4A&quot;/&gt;&lt;wsp:rsid wsp:val=&quot;0099252A&quot;/&gt;&lt;wsp:rsid wsp:val=&quot;009A1F9B&quot;/&gt;&lt;wsp:rsid wsp:val=&quot;009B2000&quot;/&gt;&lt;wsp:rsid wsp:val=&quot;009C6C82&quot;/&gt;&lt;wsp:rsid wsp:val=&quot;009D0883&quot;/&gt;&lt;wsp:rsid wsp:val=&quot;009D14AE&quot;/&gt;&lt;wsp:rsid wsp:val=&quot;009D1CE1&quot;/&gt;&lt;wsp:rsid wsp:val=&quot;009E3615&quot;/&gt;&lt;wsp:rsid wsp:val=&quot;009F1D79&quot;/&gt;&lt;wsp:rsid wsp:val=&quot;009F6FC0&quot;/&gt;&lt;wsp:rsid wsp:val=&quot;009F71E6&quot;/&gt;&lt;wsp:rsid wsp:val=&quot;00A059B3&quot;/&gt;&lt;wsp:rsid wsp:val=&quot;00A0722B&quot;/&gt;&lt;wsp:rsid wsp:val=&quot;00A11C61&quot;/&gt;&lt;wsp:rsid wsp:val=&quot;00A16944&quot;/&gt;&lt;wsp:rsid wsp:val=&quot;00A20C68&quot;/&gt;&lt;wsp:rsid wsp:val=&quot;00A25909&quot;/&gt;&lt;wsp:rsid wsp:val=&quot;00A334A2&quot;/&gt;&lt;wsp:rsid wsp:val=&quot;00A365DA&quot;/&gt;&lt;wsp:rsid wsp:val=&quot;00A43E58&quot;/&gt;&lt;wsp:rsid wsp:val=&quot;00A44C6E&quot;/&gt;&lt;wsp:rsid wsp:val=&quot;00A6210B&quot;/&gt;&lt;wsp:rsid wsp:val=&quot;00A64103&quot;/&gt;&lt;wsp:rsid wsp:val=&quot;00A7111C&quot;/&gt;&lt;wsp:rsid wsp:val=&quot;00A72614&quot;/&gt;&lt;wsp:rsid wsp:val=&quot;00A77D41&quot;/&gt;&lt;wsp:rsid wsp:val=&quot;00AB2829&quot;/&gt;&lt;wsp:rsid wsp:val=&quot;00AB6954&quot;/&gt;&lt;wsp:rsid wsp:val=&quot;00AB7C56&quot;/&gt;&lt;wsp:rsid wsp:val=&quot;00AC1D81&quot;/&gt;&lt;wsp:rsid wsp:val=&quot;00AD5770&quot;/&gt;&lt;wsp:rsid wsp:val=&quot;00AE3409&quot;/&gt;&lt;wsp:rsid wsp:val=&quot;00AE47B9&quot;/&gt;&lt;wsp:rsid wsp:val=&quot;00AE521C&quot;/&gt;&lt;wsp:rsid wsp:val=&quot;00AE5FBA&quot;/&gt;&lt;wsp:rsid wsp:val=&quot;00AF242A&quot;/&gt;&lt;wsp:rsid wsp:val=&quot;00AF2951&quot;/&gt;&lt;wsp:rsid wsp:val=&quot;00AF3945&quot;/&gt;&lt;wsp:rsid wsp:val=&quot;00AF6789&quot;/&gt;&lt;wsp:rsid wsp:val=&quot;00AF7FC9&quot;/&gt;&lt;wsp:rsid wsp:val=&quot;00B00ECC&quot;/&gt;&lt;wsp:rsid wsp:val=&quot;00B015D6&quot;/&gt;&lt;wsp:rsid wsp:val=&quot;00B02FF3&quot;/&gt;&lt;wsp:rsid wsp:val=&quot;00B07FC2&quot;/&gt;&lt;wsp:rsid wsp:val=&quot;00B11A60&quot;/&gt;&lt;wsp:rsid wsp:val=&quot;00B14C16&quot;/&gt;&lt;wsp:rsid wsp:val=&quot;00B1743D&quot;/&gt;&lt;wsp:rsid wsp:val=&quot;00B22613&quot;/&gt;&lt;wsp:rsid wsp:val=&quot;00B26D9D&quot;/&gt;&lt;wsp:rsid wsp:val=&quot;00B3749C&quot;/&gt;&lt;wsp:rsid wsp:val=&quot;00B42AC6&quot;/&gt;&lt;wsp:rsid wsp:val=&quot;00B45CD6&quot;/&gt;&lt;wsp:rsid wsp:val=&quot;00B618C1&quot;/&gt;&lt;wsp:rsid wsp:val=&quot;00B67066&quot;/&gt;&lt;wsp:rsid wsp:val=&quot;00B72667&quot;/&gt;&lt;wsp:rsid wsp:val=&quot;00B7454A&quot;/&gt;&lt;wsp:rsid wsp:val=&quot;00B7457D&quot;/&gt;&lt;wsp:rsid wsp:val=&quot;00B75F54&quot;/&gt;&lt;wsp:rsid wsp:val=&quot;00B768D1&quot;/&gt;&lt;wsp:rsid wsp:val=&quot;00B846C0&quot;/&gt;&lt;wsp:rsid wsp:val=&quot;00B9538E&quot;/&gt;&lt;wsp:rsid wsp:val=&quot;00BA1025&quot;/&gt;&lt;wsp:rsid wsp:val=&quot;00BB4256&quot;/&gt;&lt;wsp:rsid wsp:val=&quot;00BC0E31&quot;/&gt;&lt;wsp:rsid wsp:val=&quot;00BC0F44&quot;/&gt;&lt;wsp:rsid wsp:val=&quot;00BC3420&quot;/&gt;&lt;wsp:rsid wsp:val=&quot;00BD670B&quot;/&gt;&lt;wsp:rsid wsp:val=&quot;00BE0279&quot;/&gt;&lt;wsp:rsid wsp:val=&quot;00BE7CB6&quot;/&gt;&lt;wsp:rsid wsp:val=&quot;00BE7D3C&quot;/&gt;&lt;wsp:rsid wsp:val=&quot;00BF157A&quot;/&gt;&lt;wsp:rsid wsp:val=&quot;00BF5FF6&quot;/&gt;&lt;wsp:rsid wsp:val=&quot;00C0207F&quot;/&gt;&lt;wsp:rsid wsp:val=&quot;00C13318&quot;/&gt;&lt;wsp:rsid wsp:val=&quot;00C16117&quot;/&gt;&lt;wsp:rsid wsp:val=&quot;00C3075A&quot;/&gt;&lt;wsp:rsid wsp:val=&quot;00C31059&quot;/&gt;&lt;wsp:rsid wsp:val=&quot;00C31074&quot;/&gt;&lt;wsp:rsid wsp:val=&quot;00C326F0&quot;/&gt;&lt;wsp:rsid wsp:val=&quot;00C50EAA&quot;/&gt;&lt;wsp:rsid wsp:val=&quot;00C66091&quot;/&gt;&lt;wsp:rsid wsp:val=&quot;00C75486&quot;/&gt;&lt;wsp:rsid wsp:val=&quot;00C82776&quot;/&gt;&lt;wsp:rsid wsp:val=&quot;00C836B1&quot;/&gt;&lt;wsp:rsid wsp:val=&quot;00C87788&quot;/&gt;&lt;wsp:rsid wsp:val=&quot;00C919A4&quot;/&gt;&lt;wsp:rsid wsp:val=&quot;00C91EC7&quot;/&gt;&lt;wsp:rsid wsp:val=&quot;00CA34BA&quot;/&gt;&lt;wsp:rsid wsp:val=&quot;00CA4392&quot;/&gt;&lt;wsp:rsid wsp:val=&quot;00CA4F89&quot;/&gt;&lt;wsp:rsid wsp:val=&quot;00CA6EC3&quot;/&gt;&lt;wsp:rsid wsp:val=&quot;00CB5499&quot;/&gt;&lt;wsp:rsid wsp:val=&quot;00CC2289&quot;/&gt;&lt;wsp:rsid wsp:val=&quot;00CC393F&quot;/&gt;&lt;wsp:rsid wsp:val=&quot;00CC3DF3&quot;/&gt;&lt;wsp:rsid wsp:val=&quot;00CD0DA8&quot;/&gt;&lt;wsp:rsid wsp:val=&quot;00CD49C1&quot;/&gt;&lt;wsp:rsid wsp:val=&quot;00CE4D77&quot;/&gt;&lt;wsp:rsid wsp:val=&quot;00CF1C2A&quot;/&gt;&lt;wsp:rsid wsp:val=&quot;00CF4AB1&quot;/&gt;&lt;wsp:rsid wsp:val=&quot;00CF745F&quot;/&gt;&lt;wsp:rsid wsp:val=&quot;00D016D9&quot;/&gt;&lt;wsp:rsid wsp:val=&quot;00D02429&quot;/&gt;&lt;wsp:rsid wsp:val=&quot;00D2176E&quot;/&gt;&lt;wsp:rsid wsp:val=&quot;00D24A5B&quot;/&gt;&lt;wsp:rsid wsp:val=&quot;00D32713&quot;/&gt;&lt;wsp:rsid wsp:val=&quot;00D33583&quot;/&gt;&lt;wsp:rsid wsp:val=&quot;00D33E67&quot;/&gt;&lt;wsp:rsid wsp:val=&quot;00D34139&quot;/&gt;&lt;wsp:rsid wsp:val=&quot;00D36022&quot;/&gt;&lt;wsp:rsid wsp:val=&quot;00D4022F&quot;/&gt;&lt;wsp:rsid wsp:val=&quot;00D42E55&quot;/&gt;&lt;wsp:rsid wsp:val=&quot;00D44357&quot;/&gt;&lt;wsp:rsid wsp:val=&quot;00D46E88&quot;/&gt;&lt;wsp:rsid wsp:val=&quot;00D50332&quot;/&gt;&lt;wsp:rsid wsp:val=&quot;00D632BE&quot;/&gt;&lt;wsp:rsid wsp:val=&quot;00D64DE9&quot;/&gt;&lt;wsp:rsid wsp:val=&quot;00D72D06&quot;/&gt;&lt;wsp:rsid wsp:val=&quot;00D7522C&quot;/&gt;&lt;wsp:rsid wsp:val=&quot;00D7536F&quot;/&gt;&lt;wsp:rsid wsp:val=&quot;00D76668&quot;/&gt;&lt;wsp:rsid wsp:val=&quot;00D81620&quot;/&gt;&lt;wsp:rsid wsp:val=&quot;00D878A4&quot;/&gt;&lt;wsp:rsid wsp:val=&quot;00DB1779&quot;/&gt;&lt;wsp:rsid wsp:val=&quot;00DB1FFF&quot;/&gt;&lt;wsp:rsid wsp:val=&quot;00DC321C&quot;/&gt;&lt;wsp:rsid wsp:val=&quot;00DC7F00&quot;/&gt;&lt;wsp:rsid wsp:val=&quot;00DD211E&quot;/&gt;&lt;wsp:rsid wsp:val=&quot;00DD3A50&quot;/&gt;&lt;wsp:rsid wsp:val=&quot;00DD6735&quot;/&gt;&lt;wsp:rsid wsp:val=&quot;00DE219A&quot;/&gt;&lt;wsp:rsid wsp:val=&quot;00DE2363&quot;/&gt;&lt;wsp:rsid wsp:val=&quot;00DE2709&quot;/&gt;&lt;wsp:rsid wsp:val=&quot;00DF33F7&quot;/&gt;&lt;wsp:rsid wsp:val=&quot;00E007A0&quot;/&gt;&lt;wsp:rsid wsp:val=&quot;00E07383&quot;/&gt;&lt;wsp:rsid wsp:val=&quot;00E10B2A&quot;/&gt;&lt;wsp:rsid wsp:val=&quot;00E11D99&quot;/&gt;&lt;wsp:rsid wsp:val=&quot;00E165BC&quot;/&gt;&lt;wsp:rsid wsp:val=&quot;00E17BBD&quot;/&gt;&lt;wsp:rsid wsp:val=&quot;00E23021&quot;/&gt;&lt;wsp:rsid wsp:val=&quot;00E40C97&quot;/&gt;&lt;wsp:rsid wsp:val=&quot;00E43760&quot;/&gt;&lt;wsp:rsid wsp:val=&quot;00E50CE8&quot;/&gt;&lt;wsp:rsid wsp:val=&quot;00E5264B&quot;/&gt;&lt;wsp:rsid wsp:val=&quot;00E5340D&quot;/&gt;&lt;wsp:rsid wsp:val=&quot;00E61E12&quot;/&gt;&lt;wsp:rsid wsp:val=&quot;00E6238F&quot;/&gt;&lt;wsp:rsid wsp:val=&quot;00E7596C&quot;/&gt;&lt;wsp:rsid wsp:val=&quot;00E878F2&quot;/&gt;&lt;wsp:rsid wsp:val=&quot;00E90290&quot;/&gt;&lt;wsp:rsid wsp:val=&quot;00E9085D&quot;/&gt;&lt;wsp:rsid wsp:val=&quot;00E94102&quot;/&gt;&lt;wsp:rsid wsp:val=&quot;00EA0943&quot;/&gt;&lt;wsp:rsid wsp:val=&quot;00EA4EE6&quot;/&gt;&lt;wsp:rsid wsp:val=&quot;00EA6858&quot;/&gt;&lt;wsp:rsid wsp:val=&quot;00EB18B8&quot;/&gt;&lt;wsp:rsid wsp:val=&quot;00EC00E6&quot;/&gt;&lt;wsp:rsid wsp:val=&quot;00EC28B4&quot;/&gt;&lt;wsp:rsid wsp:val=&quot;00EC6CC7&quot;/&gt;&lt;wsp:rsid wsp:val=&quot;00ED0149&quot;/&gt;&lt;wsp:rsid wsp:val=&quot;00ED0FBE&quot;/&gt;&lt;wsp:rsid wsp:val=&quot;00EE128B&quot;/&gt;&lt;wsp:rsid wsp:val=&quot;00EE225A&quot;/&gt;&lt;wsp:rsid wsp:val=&quot;00EE31C3&quot;/&gt;&lt;wsp:rsid wsp:val=&quot;00EE7F29&quot;/&gt;&lt;wsp:rsid wsp:val=&quot;00EF0598&quot;/&gt;&lt;wsp:rsid wsp:val=&quot;00EF7DE3&quot;/&gt;&lt;wsp:rsid wsp:val=&quot;00F02C4F&quot;/&gt;&lt;wsp:rsid wsp:val=&quot;00F03103&quot;/&gt;&lt;wsp:rsid wsp:val=&quot;00F04B5A&quot;/&gt;&lt;wsp:rsid wsp:val=&quot;00F12387&quot;/&gt;&lt;wsp:rsid wsp:val=&quot;00F13657&quot;/&gt;&lt;wsp:rsid wsp:val=&quot;00F271DE&quot;/&gt;&lt;wsp:rsid wsp:val=&quot;00F330E3&quot;/&gt;&lt;wsp:rsid wsp:val=&quot;00F34239&quot;/&gt;&lt;wsp:rsid wsp:val=&quot;00F45AA8&quot;/&gt;&lt;wsp:rsid wsp:val=&quot;00F45D3C&quot;/&gt;&lt;wsp:rsid wsp:val=&quot;00F627DA&quot;/&gt;&lt;wsp:rsid wsp:val=&quot;00F7288F&quot;/&gt;&lt;wsp:rsid wsp:val=&quot;00F80BC8&quot;/&gt;&lt;wsp:rsid wsp:val=&quot;00F847A6&quot;/&gt;&lt;wsp:rsid wsp:val=&quot;00F85082&quot;/&gt;&lt;wsp:rsid wsp:val=&quot;00F9441B&quot;/&gt;&lt;wsp:rsid wsp:val=&quot;00FA4C32&quot;/&gt;&lt;wsp:rsid wsp:val=&quot;00FA564D&quot;/&gt;&lt;wsp:rsid wsp:val=&quot;00FB0898&quot;/&gt;&lt;wsp:rsid wsp:val=&quot;00FC7824&quot;/&gt;&lt;wsp:rsid wsp:val=&quot;00FD623C&quot;/&gt;&lt;wsp:rsid wsp:val=&quot;00FD75D7&quot;/&gt;&lt;wsp:rsid wsp:val=&quot;00FE0F6D&quot;/&gt;&lt;wsp:rsid wsp:val=&quot;00FE4DCE&quot;/&gt;&lt;wsp:rsid wsp:val=&quot;00FE5251&quot;/&gt;&lt;wsp:rsid wsp:val=&quot;00FE7114&quot;/&gt;&lt;wsp:rsid wsp:val=&quot;00FF6047&quot;/&gt;&lt;/wsp:rsids&gt;&lt;/w:docPr&gt;&lt;w:body&gt;&lt;wx:sect&gt;&lt;w:p wsp:rsidR=&quot;00000000&quot; wsp:rsidRDefault=&quot;001F05DA&quot; wsp:rsidP=&quot;001F05DA&quot;&gt;&lt;m:oMathPara&gt;&lt;m:oMath&gt;&lt;m:sSup&gt;&lt;m:sSupPr&gt;&lt;m:ctrlPr&gt;&lt;w:rPr&gt;&lt;w:rFonts w:ascii=&quot;Cambria Math&quot; w:h-ansi=&quot;Cambria Math&quot; w:cs=&quot;Cambria Math&quot;/&gt;&lt;wx:font wx:val=&quot;Cambria Math&quot;/&gt;&lt;w:sz w:val=&quot;24&quot;/&gt;&lt;w:sz-cs w:val=&quot;24&quot;/&gt;&lt;/w:rPr&gt;&lt;/m:ctrlPr&gt;&lt;/m:sSupPr&gt;&lt;m:e&gt;&lt;m:r&gt;&lt;w:rPr&gt;&lt;w:rFonts w:ascii=&quot;Cambria Math&quot; w:h-ansi=&quot;Cambria Math&quot; w:cs=&quot;Cambria Math&quot;/&gt;&lt;wx:font wx:val=&quot;Cambria Math&quot;/&gt;&lt;w:i/&gt;&lt;/w:rPr&gt;&lt;m:t&gt;P&lt;/m:t&gt;&lt;/m:r&gt;&lt;/m:e&gt;&lt;m:sup&gt;&lt;m:r&gt;&lt;w:rPr&gt;&lt;w:rFonts w:ascii=&quot;Cambria Math&quot; w:h-ansi=&quot;Cambria Math&quot; w:cs=&quot;Cambria Math&quot;/&gt;&lt;wx:font wx:val=&quot;Cambria Math&quot;/&gt;&lt;w:i/&gt;&lt;/w:rPr&gt;&lt;m:t&gt;+&lt;/m:t&gt;&lt;/m:r&gt;&lt;/m:sup&gt;&lt;/m:sSup&gt;&lt;/m:oMath&gt;&lt;/m:oMathPara&gt;&lt;/w:p&gt;&lt;w:sectPr wsp:rsidR=&quot;00000000&quot;&gt;&lt;w:pgSz w:w=&quot;12240&quot; w:h=&quot;15840&quot;/&gt;&lt;w:pgMar w:top=&quot;1417&quot; w:right=&quot;1417&quot; w:bottom=&quot;1417&quot; w:left=&quot;1417&quot; w:header=&quot;708&quot; w:footer=&quot;708&quot; w:gutter=&quot;0&quot;/&gt;&lt;w:cols w:space=&quot;708&quot;/&gt;&lt;/w:sectPr&gt;&lt;/wx:sect&gt;&lt;/w:body&gt;&lt;/w:wordDocument&gt;">
                   <v:imagedata r:id="rId12" o:title="" chromakey="white"/>
                 </v:shape>
               </w:pict>
@@ -14499,7 +14499,7 @@
                 <w:szCs w:val="20"/>
               </w:rPr>
               <w:pict w14:anchorId="467B58D1">
-                <v:shape id="_x0000_i1026" type="#_x0000_t75" style="width:12pt;height:14.25pt" equationxml="&lt;?xml version=&quot;1.0&quot; encoding=&quot;UTF-8&quot; standalone=&quot;yes&quot;?&gt;&#10;&lt;?mso-application progid=&quot;Word.Document&quot;?&gt;&#10;&lt;w:wordDocument xmlns:aml=&quot;http://schemas.microsoft.com/aml/2001/core&quot; xmlns:wpc=&quot;http://schemas.microsoft.com/office/word/2010/wordprocessingCanvas&quot; xmlns:cx=&quot;http://schemas.microsoft.com/office/drawing/2014/chartex&quot; xmlns:cx1=&quot;http://schemas.microsoft.com/office/drawing/2015/9/8/chartex&quot; xmlns:cx2=&quot;http://schemas.microsoft.com/office/drawing/2015/10/21/chartex&quot; xmlns:cx3=&quot;http://schemas.microsoft.com/office/drawing/2016/5/9/chartex&quot; xmlns:cx4=&quot;http://schemas.microsoft.com/office/drawing/2016/5/10/chartex&quot; xmlns:cx5=&quot;http://schemas.microsoft.com/office/drawing/2016/5/11/chartex&quot; xmlns:cx6=&quot;http://schemas.microsoft.com/office/drawing/2016/5/12/chartex&quot; xmlns:cx7=&quot;http://schemas.microsoft.com/office/drawing/2016/5/13/chartex&quot; xmlns:cx8=&quot;http://schemas.microsoft.com/office/drawing/2016/5/14/chartex&quot; xmlns:dt=&quot;uuid:C2F41010-65B3-11d1-A29F-00AA00C14882&quot; xmlns:mc=&quot;http://schemas.openxmlformats.org/markup-compatibility/2006&quot; xmlns:aink=&quot;http://schemas.microsoft.com/office/drawing/2016/ink&quot; xmlns:am3d=&quot;http://schemas.microsoft.com/office/drawing/2017/model3d&quot; xmlns:o=&quot;urn:schemas-microsoft-com:office:office&quot; xmlns:m=&quot;http://schemas.openxmlformats.org/officeDocument/2006/math&quot; xmlns:v=&quot;urn:schemas-microsoft-com:vml&quot; xmlns:w10=&quot;urn:schemas-microsoft-com:office:word&quot; xmlns:w=&quot;http://schemas.microsoft.com/office/word/2003/wordml&quot; xmlns:wx=&quot;http://schemas.microsoft.com/office/word/2003/auxHint&quot; xmlns:wne=&quot;http://schemas.microsoft.com/office/word/2006/wordml&quot; xmlns:wsp=&quot;http://schemas.microsoft.com/office/word/2003/wordml/sp2&quot; xmlns:sl=&quot;http://schemas.microsoft.com/schemaLibrary/2003/core&quot; w:macrosPresent=&quot;no&quot; w:embeddedObjPresent=&quot;no&quot; w:ocxPresent=&quot;no&quot; xml:space=&quot;preserve&quot;&gt;&lt;w:ignoreSubtree w:val=&quot;http://schemas.microsoft.com/office/word/2003/wordml/sp2&quot;/&gt;&lt;o:DocumentProperties&gt;&lt;o:Version&gt;16&lt;/o:Version&gt;&lt;/o:DocumentProperties&gt;&lt;w:docPr&gt;&lt;w:view w:val=&quot;print&quot;/&gt;&lt;w:zoom w:percent=&quot;120&quot;/&gt;&lt;w:defaultTabStop w:val=&quot;720&quot;/&gt;&lt;w:doNotHyphenateCaps/&gt;&lt;w:punctuationKerning/&gt;&lt;w:characterSpacingControl w:val=&quot;DontCompress&quot;/&gt;&lt;w:optimizeForBrowser/&gt;&lt;w:targetScreenSz w:val=&quot;800x600&quot;/&gt;&lt;w:validateAgainstSchema w:val=&quot;off&quot;/&gt;&lt;w:saveInvalidXML w:val=&quot;off&quot;/&gt;&lt;w:ignoreMixedContent w:val=&quot;off&quot;/&gt;&lt;w:alwaysShowPlaceholderText w:val=&quot;off&quot;/&gt;&lt;w:doNotUnderlineInvalidXML/&gt;&lt;w:compat&gt;&lt;w:doNotUseHTMLParagraphAutoSpacing/&gt;&lt;w:dontAllowFieldEndSelect/&gt;&lt;w:useWord2002TableStyleRules/&gt;&lt;w:useFELayout/&gt;&lt;/w:compat&gt;&lt;wsp:rsids&gt;&lt;wsp:rsidRoot wsp:val=&quot;009303D9&quot;/&gt;&lt;wsp:rsid wsp:val=&quot;00000B1C&quot;/&gt;&lt;wsp:rsid wsp:val=&quot;00024E2D&quot;/&gt;&lt;wsp:rsid wsp:val=&quot;000303BB&quot;/&gt;&lt;wsp:rsid wsp:val=&quot;000317EE&quot;/&gt;&lt;wsp:rsid wsp:val=&quot;000414CD&quot;/&gt;&lt;wsp:rsid wsp:val=&quot;00046094&quot;/&gt;&lt;wsp:rsid wsp:val=&quot;0004781E&quot;/&gt;&lt;wsp:rsid wsp:val=&quot;00066BC1&quot;/&gt;&lt;wsp:rsid wsp:val=&quot;0007226A&quot;/&gt;&lt;wsp:rsid wsp:val=&quot;00073B21&quot;/&gt;&lt;wsp:rsid wsp:val=&quot;0007573E&quot;/&gt;&lt;wsp:rsid wsp:val=&quot;0008758A&quot;/&gt;&lt;wsp:rsid wsp:val=&quot;000C00E3&quot;/&gt;&lt;wsp:rsid wsp:val=&quot;000C09F4&quot;/&gt;&lt;wsp:rsid wsp:val=&quot;000C0D15&quot;/&gt;&lt;wsp:rsid wsp:val=&quot;000C1E68&quot;/&gt;&lt;wsp:rsid wsp:val=&quot;000C2D4A&quot;/&gt;&lt;wsp:rsid wsp:val=&quot;000C73DB&quot;/&gt;&lt;wsp:rsid wsp:val=&quot;000E449D&quot;/&gt;&lt;wsp:rsid wsp:val=&quot;000F2CDE&quot;/&gt;&lt;wsp:rsid wsp:val=&quot;00106B9D&quot;/&gt;&lt;wsp:rsid wsp:val=&quot;00117220&quot;/&gt;&lt;wsp:rsid wsp:val=&quot;001225CC&quot;/&gt;&lt;wsp:rsid wsp:val=&quot;00127433&quot;/&gt;&lt;wsp:rsid wsp:val=&quot;00127F67&quot;/&gt;&lt;wsp:rsid wsp:val=&quot;00130058&quot;/&gt;&lt;wsp:rsid wsp:val=&quot;00142ED5&quot;/&gt;&lt;wsp:rsid wsp:val=&quot;001443CF&quot;/&gt;&lt;wsp:rsid wsp:val=&quot;001479F3&quot;/&gt;&lt;wsp:rsid wsp:val=&quot;00155D6F&quot;/&gt;&lt;wsp:rsid wsp:val=&quot;001637C1&quot;/&gt;&lt;wsp:rsid wsp:val=&quot;00172B19&quot;/&gt;&lt;wsp:rsid wsp:val=&quot;001810BF&quot;/&gt;&lt;wsp:rsid wsp:val=&quot;0018229D&quot;/&gt;&lt;wsp:rsid wsp:val=&quot;001A2EFD&quot;/&gt;&lt;wsp:rsid wsp:val=&quot;001A3B3D&quot;/&gt;&lt;wsp:rsid wsp:val=&quot;001B4DD8&quot;/&gt;&lt;wsp:rsid wsp:val=&quot;001B67DC&quot;/&gt;&lt;wsp:rsid wsp:val=&quot;001B7585&quot;/&gt;&lt;wsp:rsid wsp:val=&quot;001D155F&quot;/&gt;&lt;wsp:rsid wsp:val=&quot;001D2DC0&quot;/&gt;&lt;wsp:rsid wsp:val=&quot;001E016A&quot;/&gt;&lt;wsp:rsid wsp:val=&quot;001E65EB&quot;/&gt;&lt;wsp:rsid wsp:val=&quot;001E7AAE&quot;/&gt;&lt;wsp:rsid wsp:val=&quot;001F05DA&quot;/&gt;&lt;wsp:rsid wsp:val=&quot;002065C5&quot;/&gt;&lt;wsp:rsid wsp:val=&quot;002178B0&quot;/&gt;&lt;wsp:rsid wsp:val=&quot;002254A9&quot;/&gt;&lt;wsp:rsid wsp:val=&quot;00233C11&quot;/&gt;&lt;wsp:rsid wsp:val=&quot;00233D97&quot;/&gt;&lt;wsp:rsid wsp:val=&quot;002347A2&quot;/&gt;&lt;wsp:rsid wsp:val=&quot;00235071&quot;/&gt;&lt;wsp:rsid wsp:val=&quot;0024152E&quot;/&gt;&lt;wsp:rsid wsp:val=&quot;00245143&quot;/&gt;&lt;wsp:rsid wsp:val=&quot;0024695F&quot;/&gt;&lt;wsp:rsid wsp:val=&quot;00253D94&quot;/&gt;&lt;wsp:rsid wsp:val=&quot;00275942&quot;/&gt;&lt;wsp:rsid wsp:val=&quot;00283DCC&quot;/&gt;&lt;wsp:rsid wsp:val=&quot;00284A46&quot;/&gt;&lt;wsp:rsid wsp:val=&quot;002850E3&quot;/&gt;&lt;wsp:rsid wsp:val=&quot;00290404&quot;/&gt;&lt;wsp:rsid wsp:val=&quot;00297BCA&quot;/&gt;&lt;wsp:rsid wsp:val=&quot;002B1AAB&quot;/&gt;&lt;wsp:rsid wsp:val=&quot;002D3722&quot;/&gt;&lt;wsp:rsid wsp:val=&quot;002D41DF&quot;/&gt;&lt;wsp:rsid wsp:val=&quot;002E4363&quot;/&gt;&lt;wsp:rsid wsp:val=&quot;00303664&quot;/&gt;&lt;wsp:rsid wsp:val=&quot;003065C9&quot;/&gt;&lt;wsp:rsid wsp:val=&quot;00323AA6&quot;/&gt;&lt;wsp:rsid wsp:val=&quot;003241E7&quot;/&gt;&lt;wsp:rsid wsp:val=&quot;00324B05&quot;/&gt;&lt;wsp:rsid wsp:val=&quot;00327A52&quot;/&gt;&lt;wsp:rsid wsp:val=&quot;00327D6C&quot;/&gt;&lt;wsp:rsid wsp:val=&quot;003321B0&quot;/&gt;&lt;wsp:rsid wsp:val=&quot;00340E8A&quot;/&gt;&lt;wsp:rsid wsp:val=&quot;00342E16&quot;/&gt;&lt;wsp:rsid wsp:val=&quot;003522E7&quot;/&gt;&lt;wsp:rsid wsp:val=&quot;00354FCF&quot;/&gt;&lt;wsp:rsid wsp:val=&quot;003668C4&quot;/&gt;&lt;wsp:rsid wsp:val=&quot;00382B87&quot;/&gt;&lt;wsp:rsid wsp:val=&quot;0038493E&quot;/&gt;&lt;wsp:rsid wsp:val=&quot;00387BFE&quot;/&gt;&lt;wsp:rsid wsp:val=&quot;00394BA2&quot;/&gt;&lt;wsp:rsid wsp:val=&quot;003A19E2&quot;/&gt;&lt;wsp:rsid wsp:val=&quot;003A38B3&quot;/&gt;&lt;wsp:rsid wsp:val=&quot;003A4A54&quot;/&gt;&lt;wsp:rsid wsp:val=&quot;003B4E04&quot;/&gt;&lt;wsp:rsid wsp:val=&quot;003C2B17&quot;/&gt;&lt;wsp:rsid wsp:val=&quot;003C623B&quot;/&gt;&lt;wsp:rsid wsp:val=&quot;003C7A85&quot;/&gt;&lt;wsp:rsid wsp:val=&quot;003E3F31&quot;/&gt;&lt;wsp:rsid wsp:val=&quot;003E799A&quot;/&gt;&lt;wsp:rsid wsp:val=&quot;003F1287&quot;/&gt;&lt;wsp:rsid wsp:val=&quot;003F56F1&quot;/&gt;&lt;wsp:rsid wsp:val=&quot;003F5739&quot;/&gt;&lt;wsp:rsid wsp:val=&quot;003F5A08&quot;/&gt;&lt;wsp:rsid wsp:val=&quot;00401645&quot;/&gt;&lt;wsp:rsid wsp:val=&quot;00420716&quot;/&gt;&lt;wsp:rsid wsp:val=&quot;004325FB&quot;/&gt;&lt;wsp:rsid wsp:val=&quot;00436521&quot;/&gt;&lt;wsp:rsid wsp:val=&quot;004432BA&quot;/&gt;&lt;wsp:rsid wsp:val=&quot;0044407E&quot;/&gt;&lt;wsp:rsid wsp:val=&quot;00446BAB&quot;/&gt;&lt;wsp:rsid wsp:val=&quot;00447BB9&quot;/&gt;&lt;wsp:rsid wsp:val=&quot;004530DB&quot;/&gt;&lt;wsp:rsid wsp:val=&quot;0045695F&quot;/&gt;&lt;wsp:rsid wsp:val=&quot;00456E64&quot;/&gt;&lt;wsp:rsid wsp:val=&quot;0046031D&quot;/&gt;&lt;wsp:rsid wsp:val=&quot;00460D28&quot;/&gt;&lt;wsp:rsid wsp:val=&quot;004649C5&quot;/&gt;&lt;wsp:rsid wsp:val=&quot;0046578C&quot;/&gt;&lt;wsp:rsid wsp:val=&quot;00474FC9&quot;/&gt;&lt;wsp:rsid wsp:val=&quot;0048324B&quot;/&gt;&lt;wsp:rsid wsp:val=&quot;00491C24&quot;/&gt;&lt;wsp:rsid wsp:val=&quot;004B0613&quot;/&gt;&lt;wsp:rsid wsp:val=&quot;004B7CCD&quot;/&gt;&lt;wsp:rsid wsp:val=&quot;004C0223&quot;/&gt;&lt;wsp:rsid wsp:val=&quot;004C787D&quot;/&gt;&lt;wsp:rsid wsp:val=&quot;004D2A6A&quot;/&gt;&lt;wsp:rsid wsp:val=&quot;004D72B5&quot;/&gt;&lt;wsp:rsid wsp:val=&quot;004F2D98&quot;/&gt;&lt;wsp:rsid wsp:val=&quot;004F3676&quot;/&gt;&lt;wsp:rsid wsp:val=&quot;004F64FC&quot;/&gt;&lt;wsp:rsid wsp:val=&quot;0050417E&quot;/&gt;&lt;wsp:rsid wsp:val=&quot;00505884&quot;/&gt;&lt;wsp:rsid wsp:val=&quot;00511B98&quot;/&gt;&lt;wsp:rsid wsp:val=&quot;00512E40&quot;/&gt;&lt;wsp:rsid wsp:val=&quot;0051384F&quot;/&gt;&lt;wsp:rsid wsp:val=&quot;00513E17&quot;/&gt;&lt;wsp:rsid wsp:val=&quot;005351CC&quot;/&gt;&lt;wsp:rsid wsp:val=&quot;005363AB&quot;/&gt;&lt;wsp:rsid wsp:val=&quot;00543305&quot;/&gt;&lt;wsp:rsid wsp:val=&quot;00551B7F&quot;/&gt;&lt;wsp:rsid wsp:val=&quot;005611D7&quot;/&gt;&lt;wsp:rsid wsp:val=&quot;005622CD&quot;/&gt;&lt;wsp:rsid wsp:val=&quot;005642A4&quot;/&gt;&lt;wsp:rsid wsp:val=&quot;0056610F&quot;/&gt;&lt;wsp:rsid wsp:val=&quot;00571166&quot;/&gt;&lt;wsp:rsid wsp:val=&quot;00575BCA&quot;/&gt;&lt;wsp:rsid wsp:val=&quot;005824E1&quot;/&gt;&lt;wsp:rsid wsp:val=&quot;0059744F&quot;/&gt;&lt;wsp:rsid wsp:val=&quot;005B0344&quot;/&gt;&lt;wsp:rsid wsp:val=&quot;005B1BBD&quot;/&gt;&lt;wsp:rsid wsp:val=&quot;005B41FA&quot;/&gt;&lt;wsp:rsid wsp:val=&quot;005B520E&quot;/&gt;&lt;wsp:rsid wsp:val=&quot;005D5098&quot;/&gt;&lt;wsp:rsid wsp:val=&quot;005E21B7&quot;/&gt;&lt;wsp:rsid wsp:val=&quot;005E2800&quot;/&gt;&lt;wsp:rsid wsp:val=&quot;005F2BE1&quot;/&gt;&lt;wsp:rsid wsp:val=&quot;00605825&quot;/&gt;&lt;wsp:rsid wsp:val=&quot;006308DE&quot;/&gt;&lt;wsp:rsid wsp:val=&quot;00645D22&quot;/&gt;&lt;wsp:rsid wsp:val=&quot;00647700&quot;/&gt;&lt;wsp:rsid wsp:val=&quot;00651A08&quot;/&gt;&lt;wsp:rsid wsp:val=&quot;00652F25&quot;/&gt;&lt;wsp:rsid wsp:val=&quot;00653156&quot;/&gt;&lt;wsp:rsid wsp:val=&quot;00654204&quot;/&gt;&lt;wsp:rsid wsp:val=&quot;006555D1&quot;/&gt;&lt;wsp:rsid wsp:val=&quot;0066174B&quot;/&gt;&lt;wsp:rsid wsp:val=&quot;0066504C&quot;/&gt;&lt;wsp:rsid wsp:val=&quot;00670434&quot;/&gt;&lt;wsp:rsid wsp:val=&quot;006835F8&quot;/&gt;&lt;wsp:rsid wsp:val=&quot;00691FCE&quot;/&gt;&lt;wsp:rsid wsp:val=&quot;006A3E4F&quot;/&gt;&lt;wsp:rsid wsp:val=&quot;006A65F7&quot;/&gt;&lt;wsp:rsid wsp:val=&quot;006B327C&quot;/&gt;&lt;wsp:rsid wsp:val=&quot;006B603C&quot;/&gt;&lt;wsp:rsid wsp:val=&quot;006B6320&quot;/&gt;&lt;wsp:rsid wsp:val=&quot;006B6B66&quot;/&gt;&lt;wsp:rsid wsp:val=&quot;006B7FF9&quot;/&gt;&lt;wsp:rsid wsp:val=&quot;006C375D&quot;/&gt;&lt;wsp:rsid wsp:val=&quot;006C4156&quot;/&gt;&lt;wsp:rsid wsp:val=&quot;006E6594&quot;/&gt;&lt;wsp:rsid wsp:val=&quot;006F5459&quot;/&gt;&lt;wsp:rsid wsp:val=&quot;006F6578&quot;/&gt;&lt;wsp:rsid wsp:val=&quot;006F6D3D&quot;/&gt;&lt;wsp:rsid wsp:val=&quot;006F7FCE&quot;/&gt;&lt;wsp:rsid wsp:val=&quot;00705708&quot;/&gt;&lt;wsp:rsid wsp:val=&quot;00710872&quot;/&gt;&lt;wsp:rsid wsp:val=&quot;00715BEA&quot;/&gt;&lt;wsp:rsid wsp:val=&quot;00716FD5&quot;/&gt;&lt;wsp:rsid wsp:val=&quot;0072538D&quot;/&gt;&lt;wsp:rsid wsp:val=&quot;00735108&quot;/&gt;&lt;wsp:rsid wsp:val=&quot;00740B76&quot;/&gt;&lt;wsp:rsid wsp:val=&quot;00740EEA&quot;/&gt;&lt;wsp:rsid wsp:val=&quot;007646B1&quot;/&gt;&lt;wsp:rsid wsp:val=&quot;007648A6&quot;/&gt;&lt;wsp:rsid wsp:val=&quot;00773A30&quot;/&gt;&lt;wsp:rsid wsp:val=&quot;00784C91&quot;/&gt;&lt;wsp:rsid wsp:val=&quot;00785147&quot;/&gt;&lt;wsp:rsid wsp:val=&quot;00785316&quot;/&gt;&lt;wsp:rsid wsp:val=&quot;00793128&quot;/&gt;&lt;wsp:rsid wsp:val=&quot;00794804&quot;/&gt;&lt;wsp:rsid wsp:val=&quot;00796D3A&quot;/&gt;&lt;wsp:rsid wsp:val=&quot;007A002B&quot;/&gt;&lt;wsp:rsid wsp:val=&quot;007B33F1&quot;/&gt;&lt;wsp:rsid wsp:val=&quot;007B5A17&quot;/&gt;&lt;wsp:rsid wsp:val=&quot;007B6DDA&quot;/&gt;&lt;wsp:rsid wsp:val=&quot;007C0308&quot;/&gt;&lt;wsp:rsid wsp:val=&quot;007C2FF2&quot;/&gt;&lt;wsp:rsid wsp:val=&quot;007D0C3E&quot;/&gt;&lt;wsp:rsid wsp:val=&quot;007D2B11&quot;/&gt;&lt;wsp:rsid wsp:val=&quot;007D605C&quot;/&gt;&lt;wsp:rsid wsp:val=&quot;007D6232&quot;/&gt;&lt;wsp:rsid wsp:val=&quot;007E1F03&quot;/&gt;&lt;wsp:rsid wsp:val=&quot;007E71D5&quot;/&gt;&lt;wsp:rsid wsp:val=&quot;007F1F99&quot;/&gt;&lt;wsp:rsid wsp:val=&quot;007F305E&quot;/&gt;&lt;wsp:rsid wsp:val=&quot;007F768F&quot;/&gt;&lt;wsp:rsid wsp:val=&quot;00801A70&quot;/&gt;&lt;wsp:rsid wsp:val=&quot;0080791D&quot;/&gt;&lt;wsp:rsid wsp:val=&quot;00814CD0&quot;/&gt;&lt;wsp:rsid wsp:val=&quot;00827C38&quot;/&gt;&lt;wsp:rsid wsp:val=&quot;00836367&quot;/&gt;&lt;wsp:rsid wsp:val=&quot;00841E4B&quot;/&gt;&lt;wsp:rsid wsp:val=&quot;00842E21&quot;/&gt;&lt;wsp:rsid wsp:val=&quot;00850EEB&quot;/&gt;&lt;wsp:rsid wsp:val=&quot;0086082C&quot;/&gt;&lt;wsp:rsid wsp:val=&quot;008674A2&quot;/&gt;&lt;wsp:rsid wsp:val=&quot;008710F1&quot;/&gt;&lt;wsp:rsid wsp:val=&quot;00873603&quot;/&gt;&lt;wsp:rsid wsp:val=&quot;00873677&quot;/&gt;&lt;wsp:rsid wsp:val=&quot;00882500&quot;/&gt;&lt;wsp:rsid wsp:val=&quot;008849BF&quot;/&gt;&lt;wsp:rsid wsp:val=&quot;00895AEB&quot;/&gt;&lt;wsp:rsid wsp:val=&quot;008A2C7D&quot;/&gt;&lt;wsp:rsid wsp:val=&quot;008A4FCD&quot;/&gt;&lt;wsp:rsid wsp:val=&quot;008A5D24&quot;/&gt;&lt;wsp:rsid wsp:val=&quot;008B1834&quot;/&gt;&lt;wsp:rsid wsp:val=&quot;008B2593&quot;/&gt;&lt;wsp:rsid wsp:val=&quot;008C4B23&quot;/&gt;&lt;wsp:rsid wsp:val=&quot;008C6777&quot;/&gt;&lt;wsp:rsid wsp:val=&quot;008D0996&quot;/&gt;&lt;wsp:rsid wsp:val=&quot;008D5C39&quot;/&gt;&lt;wsp:rsid wsp:val=&quot;008E0F5D&quot;/&gt;&lt;wsp:rsid wsp:val=&quot;008E197E&quot;/&gt;&lt;wsp:rsid wsp:val=&quot;008E4364&quot;/&gt;&lt;wsp:rsid wsp:val=&quot;008F259E&quot;/&gt;&lt;wsp:rsid wsp:val=&quot;008F6E2C&quot;/&gt;&lt;wsp:rsid wsp:val=&quot;00902721&quot;/&gt;&lt;wsp:rsid wsp:val=&quot;00915F09&quot;/&gt;&lt;wsp:rsid wsp:val=&quot;00917B65&quot;/&gt;&lt;wsp:rsid wsp:val=&quot;00920F40&quot;/&gt;&lt;wsp:rsid wsp:val=&quot;009303D9&quot;/&gt;&lt;wsp:rsid wsp:val=&quot;0093072F&quot;/&gt;&lt;wsp:rsid wsp:val=&quot;0093077E&quot;/&gt;&lt;wsp:rsid wsp:val=&quot;0093235E&quot;/&gt;&lt;wsp:rsid wsp:val=&quot;00933C64&quot;/&gt;&lt;wsp:rsid wsp:val=&quot;0094245E&quot;/&gt;&lt;wsp:rsid wsp:val=&quot;00954526&quot;/&gt;&lt;wsp:rsid wsp:val=&quot;0096715C&quot;/&gt;&lt;wsp:rsid wsp:val=&quot;00972203&quot;/&gt;&lt;wsp:rsid wsp:val=&quot;00982A3C&quot;/&gt;&lt;wsp:rsid wsp:val=&quot;00990B4A&quot;/&gt;&lt;wsp:rsid wsp:val=&quot;0099252A&quot;/&gt;&lt;wsp:rsid wsp:val=&quot;009A1F9B&quot;/&gt;&lt;wsp:rsid wsp:val=&quot;009B2000&quot;/&gt;&lt;wsp:rsid wsp:val=&quot;009C6C82&quot;/&gt;&lt;wsp:rsid wsp:val=&quot;009D0883&quot;/&gt;&lt;wsp:rsid wsp:val=&quot;009D14AE&quot;/&gt;&lt;wsp:rsid wsp:val=&quot;009D1CE1&quot;/&gt;&lt;wsp:rsid wsp:val=&quot;009E3615&quot;/&gt;&lt;wsp:rsid wsp:val=&quot;009F1D79&quot;/&gt;&lt;wsp:rsid wsp:val=&quot;009F6FC0&quot;/&gt;&lt;wsp:rsid wsp:val=&quot;009F71E6&quot;/&gt;&lt;wsp:rsid wsp:val=&quot;00A059B3&quot;/&gt;&lt;wsp:rsid wsp:val=&quot;00A0722B&quot;/&gt;&lt;wsp:rsid wsp:val=&quot;00A11C61&quot;/&gt;&lt;wsp:rsid wsp:val=&quot;00A16944&quot;/&gt;&lt;wsp:rsid wsp:val=&quot;00A20C68&quot;/&gt;&lt;wsp:rsid wsp:val=&quot;00A25909&quot;/&gt;&lt;wsp:rsid wsp:val=&quot;00A334A2&quot;/&gt;&lt;wsp:rsid wsp:val=&quot;00A365DA&quot;/&gt;&lt;wsp:rsid wsp:val=&quot;00A43E58&quot;/&gt;&lt;wsp:rsid wsp:val=&quot;00A44C6E&quot;/&gt;&lt;wsp:rsid wsp:val=&quot;00A6210B&quot;/&gt;&lt;wsp:rsid wsp:val=&quot;00A64103&quot;/&gt;&lt;wsp:rsid wsp:val=&quot;00A7111C&quot;/&gt;&lt;wsp:rsid wsp:val=&quot;00A72614&quot;/&gt;&lt;wsp:rsid wsp:val=&quot;00A77D41&quot;/&gt;&lt;wsp:rsid wsp:val=&quot;00AB2829&quot;/&gt;&lt;wsp:rsid wsp:val=&quot;00AB6954&quot;/&gt;&lt;wsp:rsid wsp:val=&quot;00AB7C56&quot;/&gt;&lt;wsp:rsid wsp:val=&quot;00AC1D81&quot;/&gt;&lt;wsp:rsid wsp:val=&quot;00AD5770&quot;/&gt;&lt;wsp:rsid wsp:val=&quot;00AE3409&quot;/&gt;&lt;wsp:rsid wsp:val=&quot;00AE47B9&quot;/&gt;&lt;wsp:rsid wsp:val=&quot;00AE521C&quot;/&gt;&lt;wsp:rsid wsp:val=&quot;00AE5FBA&quot;/&gt;&lt;wsp:rsid wsp:val=&quot;00AF242A&quot;/&gt;&lt;wsp:rsid wsp:val=&quot;00AF2951&quot;/&gt;&lt;wsp:rsid wsp:val=&quot;00AF3945&quot;/&gt;&lt;wsp:rsid wsp:val=&quot;00AF6789&quot;/&gt;&lt;wsp:rsid wsp:val=&quot;00AF7FC9&quot;/&gt;&lt;wsp:rsid wsp:val=&quot;00B00ECC&quot;/&gt;&lt;wsp:rsid wsp:val=&quot;00B015D6&quot;/&gt;&lt;wsp:rsid wsp:val=&quot;00B02FF3&quot;/&gt;&lt;wsp:rsid wsp:val=&quot;00B07FC2&quot;/&gt;&lt;wsp:rsid wsp:val=&quot;00B11A60&quot;/&gt;&lt;wsp:rsid wsp:val=&quot;00B14C16&quot;/&gt;&lt;wsp:rsid wsp:val=&quot;00B1743D&quot;/&gt;&lt;wsp:rsid wsp:val=&quot;00B22613&quot;/&gt;&lt;wsp:rsid wsp:val=&quot;00B26D9D&quot;/&gt;&lt;wsp:rsid wsp:val=&quot;00B3749C&quot;/&gt;&lt;wsp:rsid wsp:val=&quot;00B42AC6&quot;/&gt;&lt;wsp:rsid wsp:val=&quot;00B45CD6&quot;/&gt;&lt;wsp:rsid wsp:val=&quot;00B618C1&quot;/&gt;&lt;wsp:rsid wsp:val=&quot;00B67066&quot;/&gt;&lt;wsp:rsid wsp:val=&quot;00B72667&quot;/&gt;&lt;wsp:rsid wsp:val=&quot;00B7454A&quot;/&gt;&lt;wsp:rsid wsp:val=&quot;00B7457D&quot;/&gt;&lt;wsp:rsid wsp:val=&quot;00B75F54&quot;/&gt;&lt;wsp:rsid wsp:val=&quot;00B768D1&quot;/&gt;&lt;wsp:rsid wsp:val=&quot;00B846C0&quot;/&gt;&lt;wsp:rsid wsp:val=&quot;00B9538E&quot;/&gt;&lt;wsp:rsid wsp:val=&quot;00BA1025&quot;/&gt;&lt;wsp:rsid wsp:val=&quot;00BB4256&quot;/&gt;&lt;wsp:rsid wsp:val=&quot;00BC0E31&quot;/&gt;&lt;wsp:rsid wsp:val=&quot;00BC0F44&quot;/&gt;&lt;wsp:rsid wsp:val=&quot;00BC3420&quot;/&gt;&lt;wsp:rsid wsp:val=&quot;00BD670B&quot;/&gt;&lt;wsp:rsid wsp:val=&quot;00BE0279&quot;/&gt;&lt;wsp:rsid wsp:val=&quot;00BE7CB6&quot;/&gt;&lt;wsp:rsid wsp:val=&quot;00BE7D3C&quot;/&gt;&lt;wsp:rsid wsp:val=&quot;00BF157A&quot;/&gt;&lt;wsp:rsid wsp:val=&quot;00BF5FF6&quot;/&gt;&lt;wsp:rsid wsp:val=&quot;00C0207F&quot;/&gt;&lt;wsp:rsid wsp:val=&quot;00C13318&quot;/&gt;&lt;wsp:rsid wsp:val=&quot;00C16117&quot;/&gt;&lt;wsp:rsid wsp:val=&quot;00C3075A&quot;/&gt;&lt;wsp:rsid wsp:val=&quot;00C31059&quot;/&gt;&lt;wsp:rsid wsp:val=&quot;00C31074&quot;/&gt;&lt;wsp:rsid wsp:val=&quot;00C326F0&quot;/&gt;&lt;wsp:rsid wsp:val=&quot;00C50EAA&quot;/&gt;&lt;wsp:rsid wsp:val=&quot;00C66091&quot;/&gt;&lt;wsp:rsid wsp:val=&quot;00C75486&quot;/&gt;&lt;wsp:rsid wsp:val=&quot;00C82776&quot;/&gt;&lt;wsp:rsid wsp:val=&quot;00C836B1&quot;/&gt;&lt;wsp:rsid wsp:val=&quot;00C87788&quot;/&gt;&lt;wsp:rsid wsp:val=&quot;00C919A4&quot;/&gt;&lt;wsp:rsid wsp:val=&quot;00C91EC7&quot;/&gt;&lt;wsp:rsid wsp:val=&quot;00CA34BA&quot;/&gt;&lt;wsp:rsid wsp:val=&quot;00CA4392&quot;/&gt;&lt;wsp:rsid wsp:val=&quot;00CA4F89&quot;/&gt;&lt;wsp:rsid wsp:val=&quot;00CA6EC3&quot;/&gt;&lt;wsp:rsid wsp:val=&quot;00CB5499&quot;/&gt;&lt;wsp:rsid wsp:val=&quot;00CC2289&quot;/&gt;&lt;wsp:rsid wsp:val=&quot;00CC393F&quot;/&gt;&lt;wsp:rsid wsp:val=&quot;00CC3DF3&quot;/&gt;&lt;wsp:rsid wsp:val=&quot;00CD0DA8&quot;/&gt;&lt;wsp:rsid wsp:val=&quot;00CD49C1&quot;/&gt;&lt;wsp:rsid wsp:val=&quot;00CE4D77&quot;/&gt;&lt;wsp:rsid wsp:val=&quot;00CF1C2A&quot;/&gt;&lt;wsp:rsid wsp:val=&quot;00CF4AB1&quot;/&gt;&lt;wsp:rsid wsp:val=&quot;00CF745F&quot;/&gt;&lt;wsp:rsid wsp:val=&quot;00D016D9&quot;/&gt;&lt;wsp:rsid wsp:val=&quot;00D02429&quot;/&gt;&lt;wsp:rsid wsp:val=&quot;00D2176E&quot;/&gt;&lt;wsp:rsid wsp:val=&quot;00D24A5B&quot;/&gt;&lt;wsp:rsid wsp:val=&quot;00D32713&quot;/&gt;&lt;wsp:rsid wsp:val=&quot;00D33583&quot;/&gt;&lt;wsp:rsid wsp:val=&quot;00D33E67&quot;/&gt;&lt;wsp:rsid wsp:val=&quot;00D34139&quot;/&gt;&lt;wsp:rsid wsp:val=&quot;00D36022&quot;/&gt;&lt;wsp:rsid wsp:val=&quot;00D4022F&quot;/&gt;&lt;wsp:rsid wsp:val=&quot;00D42E55&quot;/&gt;&lt;wsp:rsid wsp:val=&quot;00D44357&quot;/&gt;&lt;wsp:rsid wsp:val=&quot;00D46E88&quot;/&gt;&lt;wsp:rsid wsp:val=&quot;00D50332&quot;/&gt;&lt;wsp:rsid wsp:val=&quot;00D632BE&quot;/&gt;&lt;wsp:rsid wsp:val=&quot;00D64DE9&quot;/&gt;&lt;wsp:rsid wsp:val=&quot;00D72D06&quot;/&gt;&lt;wsp:rsid wsp:val=&quot;00D7522C&quot;/&gt;&lt;wsp:rsid wsp:val=&quot;00D7536F&quot;/&gt;&lt;wsp:rsid wsp:val=&quot;00D76668&quot;/&gt;&lt;wsp:rsid wsp:val=&quot;00D81620&quot;/&gt;&lt;wsp:rsid wsp:val=&quot;00D878A4&quot;/&gt;&lt;wsp:rsid wsp:val=&quot;00DB1779&quot;/&gt;&lt;wsp:rsid wsp:val=&quot;00DB1FFF&quot;/&gt;&lt;wsp:rsid wsp:val=&quot;00DC321C&quot;/&gt;&lt;wsp:rsid wsp:val=&quot;00DC7F00&quot;/&gt;&lt;wsp:rsid wsp:val=&quot;00DD211E&quot;/&gt;&lt;wsp:rsid wsp:val=&quot;00DD3A50&quot;/&gt;&lt;wsp:rsid wsp:val=&quot;00DD6735&quot;/&gt;&lt;wsp:rsid wsp:val=&quot;00DE219A&quot;/&gt;&lt;wsp:rsid wsp:val=&quot;00DE2363&quot;/&gt;&lt;wsp:rsid wsp:val=&quot;00DE2709&quot;/&gt;&lt;wsp:rsid wsp:val=&quot;00DF33F7&quot;/&gt;&lt;wsp:rsid wsp:val=&quot;00E007A0&quot;/&gt;&lt;wsp:rsid wsp:val=&quot;00E07383&quot;/&gt;&lt;wsp:rsid wsp:val=&quot;00E10B2A&quot;/&gt;&lt;wsp:rsid wsp:val=&quot;00E11D99&quot;/&gt;&lt;wsp:rsid wsp:val=&quot;00E165BC&quot;/&gt;&lt;wsp:rsid wsp:val=&quot;00E17BBD&quot;/&gt;&lt;wsp:rsid wsp:val=&quot;00E23021&quot;/&gt;&lt;wsp:rsid wsp:val=&quot;00E40C97&quot;/&gt;&lt;wsp:rsid wsp:val=&quot;00E43760&quot;/&gt;&lt;wsp:rsid wsp:val=&quot;00E50CE8&quot;/&gt;&lt;wsp:rsid wsp:val=&quot;00E5264B&quot;/&gt;&lt;wsp:rsid wsp:val=&quot;00E5340D&quot;/&gt;&lt;wsp:rsid wsp:val=&quot;00E61E12&quot;/&gt;&lt;wsp:rsid wsp:val=&quot;00E6238F&quot;/&gt;&lt;wsp:rsid wsp:val=&quot;00E7596C&quot;/&gt;&lt;wsp:rsid wsp:val=&quot;00E878F2&quot;/&gt;&lt;wsp:rsid wsp:val=&quot;00E90290&quot;/&gt;&lt;wsp:rsid wsp:val=&quot;00E9085D&quot;/&gt;&lt;wsp:rsid wsp:val=&quot;00E94102&quot;/&gt;&lt;wsp:rsid wsp:val=&quot;00EA0943&quot;/&gt;&lt;wsp:rsid wsp:val=&quot;00EA4EE6&quot;/&gt;&lt;wsp:rsid wsp:val=&quot;00EA6858&quot;/&gt;&lt;wsp:rsid wsp:val=&quot;00EB18B8&quot;/&gt;&lt;wsp:rsid wsp:val=&quot;00EC00E6&quot;/&gt;&lt;wsp:rsid wsp:val=&quot;00EC28B4&quot;/&gt;&lt;wsp:rsid wsp:val=&quot;00EC6CC7&quot;/&gt;&lt;wsp:rsid wsp:val=&quot;00ED0149&quot;/&gt;&lt;wsp:rsid wsp:val=&quot;00ED0FBE&quot;/&gt;&lt;wsp:rsid wsp:val=&quot;00EE128B&quot;/&gt;&lt;wsp:rsid wsp:val=&quot;00EE225A&quot;/&gt;&lt;wsp:rsid wsp:val=&quot;00EE31C3&quot;/&gt;&lt;wsp:rsid wsp:val=&quot;00EE7F29&quot;/&gt;&lt;wsp:rsid wsp:val=&quot;00EF0598&quot;/&gt;&lt;wsp:rsid wsp:val=&quot;00EF7DE3&quot;/&gt;&lt;wsp:rsid wsp:val=&quot;00F02C4F&quot;/&gt;&lt;wsp:rsid wsp:val=&quot;00F03103&quot;/&gt;&lt;wsp:rsid wsp:val=&quot;00F04B5A&quot;/&gt;&lt;wsp:rsid wsp:val=&quot;00F12387&quot;/&gt;&lt;wsp:rsid wsp:val=&quot;00F13657&quot;/&gt;&lt;wsp:rsid wsp:val=&quot;00F271DE&quot;/&gt;&lt;wsp:rsid wsp:val=&quot;00F330E3&quot;/&gt;&lt;wsp:rsid wsp:val=&quot;00F34239&quot;/&gt;&lt;wsp:rsid wsp:val=&quot;00F45AA8&quot;/&gt;&lt;wsp:rsid wsp:val=&quot;00F45D3C&quot;/&gt;&lt;wsp:rsid wsp:val=&quot;00F627DA&quot;/&gt;&lt;wsp:rsid wsp:val=&quot;00F7288F&quot;/&gt;&lt;wsp:rsid wsp:val=&quot;00F80BC8&quot;/&gt;&lt;wsp:rsid wsp:val=&quot;00F847A6&quot;/&gt;&lt;wsp:rsid wsp:val=&quot;00F85082&quot;/&gt;&lt;wsp:rsid wsp:val=&quot;00F9441B&quot;/&gt;&lt;wsp:rsid wsp:val=&quot;00FA4C32&quot;/&gt;&lt;wsp:rsid wsp:val=&quot;00FA564D&quot;/&gt;&lt;wsp:rsid wsp:val=&quot;00FB0898&quot;/&gt;&lt;wsp:rsid wsp:val=&quot;00FC7824&quot;/&gt;&lt;wsp:rsid wsp:val=&quot;00FD623C&quot;/&gt;&lt;wsp:rsid wsp:val=&quot;00FD75D7&quot;/&gt;&lt;wsp:rsid wsp:val=&quot;00FE0F6D&quot;/&gt;&lt;wsp:rsid wsp:val=&quot;00FE4DCE&quot;/&gt;&lt;wsp:rsid wsp:val=&quot;00FE5251&quot;/&gt;&lt;wsp:rsid wsp:val=&quot;00FE7114&quot;/&gt;&lt;wsp:rsid wsp:val=&quot;00FF6047&quot;/&gt;&lt;/wsp:rsids&gt;&lt;/w:docPr&gt;&lt;w:body&gt;&lt;wx:sect&gt;&lt;w:p wsp:rsidR=&quot;00000000&quot; wsp:rsidRDefault=&quot;001F05DA&quot; wsp:rsidP=&quot;001F05DA&quot;&gt;&lt;m:oMathPara&gt;&lt;m:oMath&gt;&lt;m:sSup&gt;&lt;m:sSupPr&gt;&lt;m:ctrlPr&gt;&lt;w:rPr&gt;&lt;w:rFonts w:ascii=&quot;Cambria Math&quot; w:h-ansi=&quot;Cambria Math&quot; w:cs=&quot;Cambria Math&quot;/&gt;&lt;wx:font wx:val=&quot;Cambria Math&quot;/&gt;&lt;w:sz w:val=&quot;24&quot;/&gt;&lt;w:sz-cs w:val=&quot;24&quot;/&gt;&lt;/w:rPr&gt;&lt;/m:ctrlPr&gt;&lt;/m:sSupPr&gt;&lt;m:e&gt;&lt;m:r&gt;&lt;w:rPr&gt;&lt;w:rFonts w:ascii=&quot;Cambria Math&quot; w:h-ansi=&quot;Cambria Math&quot; w:cs=&quot;Cambria Math&quot;/&gt;&lt;wx:font wx:val=&quot;Cambria Math&quot;/&gt;&lt;w:i/&gt;&lt;/w:rPr&gt;&lt;m:t&gt;P&lt;/m:t&gt;&lt;/m:r&gt;&lt;/m:e&gt;&lt;m:sup&gt;&lt;m:r&gt;&lt;w:rPr&gt;&lt;w:rFonts w:ascii=&quot;Cambria Math&quot; w:h-ansi=&quot;Cambria Math&quot; w:cs=&quot;Cambria Math&quot;/&gt;&lt;wx:font wx:val=&quot;Cambria Math&quot;/&gt;&lt;w:i/&gt;&lt;/w:rPr&gt;&lt;m:t&gt;+&lt;/m:t&gt;&lt;/m:r&gt;&lt;/m:sup&gt;&lt;/m:sSup&gt;&lt;/m:oMath&gt;&lt;/m:oMathPara&gt;&lt;/w:p&gt;&lt;w:sectPr wsp:rsidR=&quot;00000000&quot;&gt;&lt;w:pgSz w:w=&quot;12240&quot; w:h=&quot;15840&quot;/&gt;&lt;w:pgMar w:top=&quot;1417&quot; w:right=&quot;1417&quot; w:bottom=&quot;1417&quot; w:left=&quot;1417&quot; w:header=&quot;708&quot; w:footer=&quot;708&quot; w:gutter=&quot;0&quot;/&gt;&lt;w:cols w:space=&quot;708&quot;/&gt;&lt;/w:sectPr&gt;&lt;/wx:sect&gt;&lt;/w:body&gt;&lt;/w:wordDocument&gt;">
+                <v:shape id="_x0000_i1026" type="#_x0000_t75" style="width:11.9pt;height:14.4pt" equationxml="&lt;?xml version=&quot;1.0&quot; encoding=&quot;UTF-8&quot; standalone=&quot;yes&quot;?&gt;&#10;&lt;?mso-application progid=&quot;Word.Document&quot;?&gt;&#10;&lt;w:wordDocument xmlns:aml=&quot;http://schemas.microsoft.com/aml/2001/core&quot; xmlns:wpc=&quot;http://schemas.microsoft.com/office/word/2010/wordprocessingCanvas&quot; xmlns:cx=&quot;http://schemas.microsoft.com/office/drawing/2014/chartex&quot; xmlns:cx1=&quot;http://schemas.microsoft.com/office/drawing/2015/9/8/chartex&quot; xmlns:cx2=&quot;http://schemas.microsoft.com/office/drawing/2015/10/21/chartex&quot; xmlns:cx3=&quot;http://schemas.microsoft.com/office/drawing/2016/5/9/chartex&quot; xmlns:cx4=&quot;http://schemas.microsoft.com/office/drawing/2016/5/10/chartex&quot; xmlns:cx5=&quot;http://schemas.microsoft.com/office/drawing/2016/5/11/chartex&quot; xmlns:cx6=&quot;http://schemas.microsoft.com/office/drawing/2016/5/12/chartex&quot; xmlns:cx7=&quot;http://schemas.microsoft.com/office/drawing/2016/5/13/chartex&quot; xmlns:cx8=&quot;http://schemas.microsoft.com/office/drawing/2016/5/14/chartex&quot; xmlns:dt=&quot;uuid:C2F41010-65B3-11d1-A29F-00AA00C14882&quot; xmlns:mc=&quot;http://schemas.openxmlformats.org/markup-compatibility/2006&quot; xmlns:aink=&quot;http://schemas.microsoft.com/office/drawing/2016/ink&quot; xmlns:am3d=&quot;http://schemas.microsoft.com/office/drawing/2017/model3d&quot; xmlns:o=&quot;urn:schemas-microsoft-com:office:office&quot; xmlns:m=&quot;http://schemas.openxmlformats.org/officeDocument/2006/math&quot; xmlns:v=&quot;urn:schemas-microsoft-com:vml&quot; xmlns:w10=&quot;urn:schemas-microsoft-com:office:word&quot; xmlns:w=&quot;http://schemas.microsoft.com/office/word/2003/wordml&quot; xmlns:wx=&quot;http://schemas.microsoft.com/office/word/2003/auxHint&quot; xmlns:wne=&quot;http://schemas.microsoft.com/office/word/2006/wordml&quot; xmlns:wsp=&quot;http://schemas.microsoft.com/office/word/2003/wordml/sp2&quot; xmlns:sl=&quot;http://schemas.microsoft.com/schemaLibrary/2003/core&quot; w:macrosPresent=&quot;no&quot; w:embeddedObjPresent=&quot;no&quot; w:ocxPresent=&quot;no&quot; xml:space=&quot;preserve&quot;&gt;&lt;w:ignoreSubtree w:val=&quot;http://schemas.microsoft.com/office/word/2003/wordml/sp2&quot;/&gt;&lt;o:DocumentProperties&gt;&lt;o:Version&gt;16&lt;/o:Version&gt;&lt;/o:DocumentProperties&gt;&lt;w:docPr&gt;&lt;w:view w:val=&quot;print&quot;/&gt;&lt;w:zoom w:percent=&quot;120&quot;/&gt;&lt;w:defaultTabStop w:val=&quot;720&quot;/&gt;&lt;w:doNotHyphenateCaps/&gt;&lt;w:punctuationKerning/&gt;&lt;w:characterSpacingControl w:val=&quot;DontCompress&quot;/&gt;&lt;w:optimizeForBrowser/&gt;&lt;w:targetScreenSz w:val=&quot;800x600&quot;/&gt;&lt;w:validateAgainstSchema w:val=&quot;off&quot;/&gt;&lt;w:saveInvalidXML w:val=&quot;off&quot;/&gt;&lt;w:ignoreMixedContent w:val=&quot;off&quot;/&gt;&lt;w:alwaysShowPlaceholderText w:val=&quot;off&quot;/&gt;&lt;w:doNotUnderlineInvalidXML/&gt;&lt;w:compat&gt;&lt;w:doNotUseHTMLParagraphAutoSpacing/&gt;&lt;w:dontAllowFieldEndSelect/&gt;&lt;w:useWord2002TableStyleRules/&gt;&lt;w:useFELayout/&gt;&lt;/w:compat&gt;&lt;wsp:rsids&gt;&lt;wsp:rsidRoot wsp:val=&quot;009303D9&quot;/&gt;&lt;wsp:rsid wsp:val=&quot;00000B1C&quot;/&gt;&lt;wsp:rsid wsp:val=&quot;00024E2D&quot;/&gt;&lt;wsp:rsid wsp:val=&quot;000303BB&quot;/&gt;&lt;wsp:rsid wsp:val=&quot;000317EE&quot;/&gt;&lt;wsp:rsid wsp:val=&quot;000414CD&quot;/&gt;&lt;wsp:rsid wsp:val=&quot;00046094&quot;/&gt;&lt;wsp:rsid wsp:val=&quot;0004781E&quot;/&gt;&lt;wsp:rsid wsp:val=&quot;00066BC1&quot;/&gt;&lt;wsp:rsid wsp:val=&quot;0007226A&quot;/&gt;&lt;wsp:rsid wsp:val=&quot;00073B21&quot;/&gt;&lt;wsp:rsid wsp:val=&quot;0007573E&quot;/&gt;&lt;wsp:rsid wsp:val=&quot;0008758A&quot;/&gt;&lt;wsp:rsid wsp:val=&quot;000C00E3&quot;/&gt;&lt;wsp:rsid wsp:val=&quot;000C09F4&quot;/&gt;&lt;wsp:rsid wsp:val=&quot;000C0D15&quot;/&gt;&lt;wsp:rsid wsp:val=&quot;000C1E68&quot;/&gt;&lt;wsp:rsid wsp:val=&quot;000C2D4A&quot;/&gt;&lt;wsp:rsid wsp:val=&quot;000C73DB&quot;/&gt;&lt;wsp:rsid wsp:val=&quot;000E449D&quot;/&gt;&lt;wsp:rsid wsp:val=&quot;000F2CDE&quot;/&gt;&lt;wsp:rsid wsp:val=&quot;00106B9D&quot;/&gt;&lt;wsp:rsid wsp:val=&quot;00117220&quot;/&gt;&lt;wsp:rsid wsp:val=&quot;001225CC&quot;/&gt;&lt;wsp:rsid wsp:val=&quot;00127433&quot;/&gt;&lt;wsp:rsid wsp:val=&quot;00127F67&quot;/&gt;&lt;wsp:rsid wsp:val=&quot;00130058&quot;/&gt;&lt;wsp:rsid wsp:val=&quot;00142ED5&quot;/&gt;&lt;wsp:rsid wsp:val=&quot;001443CF&quot;/&gt;&lt;wsp:rsid wsp:val=&quot;001479F3&quot;/&gt;&lt;wsp:rsid wsp:val=&quot;00155D6F&quot;/&gt;&lt;wsp:rsid wsp:val=&quot;001637C1&quot;/&gt;&lt;wsp:rsid wsp:val=&quot;00172B19&quot;/&gt;&lt;wsp:rsid wsp:val=&quot;001810BF&quot;/&gt;&lt;wsp:rsid wsp:val=&quot;0018229D&quot;/&gt;&lt;wsp:rsid wsp:val=&quot;001A2EFD&quot;/&gt;&lt;wsp:rsid wsp:val=&quot;001A3B3D&quot;/&gt;&lt;wsp:rsid wsp:val=&quot;001B4DD8&quot;/&gt;&lt;wsp:rsid wsp:val=&quot;001B67DC&quot;/&gt;&lt;wsp:rsid wsp:val=&quot;001B7585&quot;/&gt;&lt;wsp:rsid wsp:val=&quot;001D155F&quot;/&gt;&lt;wsp:rsid wsp:val=&quot;001D2DC0&quot;/&gt;&lt;wsp:rsid wsp:val=&quot;001E016A&quot;/&gt;&lt;wsp:rsid wsp:val=&quot;001E65EB&quot;/&gt;&lt;wsp:rsid wsp:val=&quot;001E7AAE&quot;/&gt;&lt;wsp:rsid wsp:val=&quot;001F05DA&quot;/&gt;&lt;wsp:rsid wsp:val=&quot;002065C5&quot;/&gt;&lt;wsp:rsid wsp:val=&quot;002178B0&quot;/&gt;&lt;wsp:rsid wsp:val=&quot;002254A9&quot;/&gt;&lt;wsp:rsid wsp:val=&quot;00233C11&quot;/&gt;&lt;wsp:rsid wsp:val=&quot;00233D97&quot;/&gt;&lt;wsp:rsid wsp:val=&quot;002347A2&quot;/&gt;&lt;wsp:rsid wsp:val=&quot;00235071&quot;/&gt;&lt;wsp:rsid wsp:val=&quot;0024152E&quot;/&gt;&lt;wsp:rsid wsp:val=&quot;00245143&quot;/&gt;&lt;wsp:rsid wsp:val=&quot;0024695F&quot;/&gt;&lt;wsp:rsid wsp:val=&quot;00253D94&quot;/&gt;&lt;wsp:rsid wsp:val=&quot;00275942&quot;/&gt;&lt;wsp:rsid wsp:val=&quot;00283DCC&quot;/&gt;&lt;wsp:rsid wsp:val=&quot;00284A46&quot;/&gt;&lt;wsp:rsid wsp:val=&quot;002850E3&quot;/&gt;&lt;wsp:rsid wsp:val=&quot;00290404&quot;/&gt;&lt;wsp:rsid wsp:val=&quot;00297BCA&quot;/&gt;&lt;wsp:rsid wsp:val=&quot;002B1AAB&quot;/&gt;&lt;wsp:rsid wsp:val=&quot;002D3722&quot;/&gt;&lt;wsp:rsid wsp:val=&quot;002D41DF&quot;/&gt;&lt;wsp:rsid wsp:val=&quot;002E4363&quot;/&gt;&lt;wsp:rsid wsp:val=&quot;00303664&quot;/&gt;&lt;wsp:rsid wsp:val=&quot;003065C9&quot;/&gt;&lt;wsp:rsid wsp:val=&quot;00323AA6&quot;/&gt;&lt;wsp:rsid wsp:val=&quot;003241E7&quot;/&gt;&lt;wsp:rsid wsp:val=&quot;00324B05&quot;/&gt;&lt;wsp:rsid wsp:val=&quot;00327A52&quot;/&gt;&lt;wsp:rsid wsp:val=&quot;00327D6C&quot;/&gt;&lt;wsp:rsid wsp:val=&quot;003321B0&quot;/&gt;&lt;wsp:rsid wsp:val=&quot;00340E8A&quot;/&gt;&lt;wsp:rsid wsp:val=&quot;00342E16&quot;/&gt;&lt;wsp:rsid wsp:val=&quot;003522E7&quot;/&gt;&lt;wsp:rsid wsp:val=&quot;00354FCF&quot;/&gt;&lt;wsp:rsid wsp:val=&quot;003668C4&quot;/&gt;&lt;wsp:rsid wsp:val=&quot;00382B87&quot;/&gt;&lt;wsp:rsid wsp:val=&quot;0038493E&quot;/&gt;&lt;wsp:rsid wsp:val=&quot;00387BFE&quot;/&gt;&lt;wsp:rsid wsp:val=&quot;00394BA2&quot;/&gt;&lt;wsp:rsid wsp:val=&quot;003A19E2&quot;/&gt;&lt;wsp:rsid wsp:val=&quot;003A38B3&quot;/&gt;&lt;wsp:rsid wsp:val=&quot;003A4A54&quot;/&gt;&lt;wsp:rsid wsp:val=&quot;003B4E04&quot;/&gt;&lt;wsp:rsid wsp:val=&quot;003C2B17&quot;/&gt;&lt;wsp:rsid wsp:val=&quot;003C623B&quot;/&gt;&lt;wsp:rsid wsp:val=&quot;003C7A85&quot;/&gt;&lt;wsp:rsid wsp:val=&quot;003E3F31&quot;/&gt;&lt;wsp:rsid wsp:val=&quot;003E799A&quot;/&gt;&lt;wsp:rsid wsp:val=&quot;003F1287&quot;/&gt;&lt;wsp:rsid wsp:val=&quot;003F56F1&quot;/&gt;&lt;wsp:rsid wsp:val=&quot;003F5739&quot;/&gt;&lt;wsp:rsid wsp:val=&quot;003F5A08&quot;/&gt;&lt;wsp:rsid wsp:val=&quot;00401645&quot;/&gt;&lt;wsp:rsid wsp:val=&quot;00420716&quot;/&gt;&lt;wsp:rsid wsp:val=&quot;004325FB&quot;/&gt;&lt;wsp:rsid wsp:val=&quot;00436521&quot;/&gt;&lt;wsp:rsid wsp:val=&quot;004432BA&quot;/&gt;&lt;wsp:rsid wsp:val=&quot;0044407E&quot;/&gt;&lt;wsp:rsid wsp:val=&quot;00446BAB&quot;/&gt;&lt;wsp:rsid wsp:val=&quot;00447BB9&quot;/&gt;&lt;wsp:rsid wsp:val=&quot;004530DB&quot;/&gt;&lt;wsp:rsid wsp:val=&quot;0045695F&quot;/&gt;&lt;wsp:rsid wsp:val=&quot;00456E64&quot;/&gt;&lt;wsp:rsid wsp:val=&quot;0046031D&quot;/&gt;&lt;wsp:rsid wsp:val=&quot;00460D28&quot;/&gt;&lt;wsp:rsid wsp:val=&quot;004649C5&quot;/&gt;&lt;wsp:rsid wsp:val=&quot;0046578C&quot;/&gt;&lt;wsp:rsid wsp:val=&quot;00474FC9&quot;/&gt;&lt;wsp:rsid wsp:val=&quot;0048324B&quot;/&gt;&lt;wsp:rsid wsp:val=&quot;00491C24&quot;/&gt;&lt;wsp:rsid wsp:val=&quot;004B0613&quot;/&gt;&lt;wsp:rsid wsp:val=&quot;004B7CCD&quot;/&gt;&lt;wsp:rsid wsp:val=&quot;004C0223&quot;/&gt;&lt;wsp:rsid wsp:val=&quot;004C787D&quot;/&gt;&lt;wsp:rsid wsp:val=&quot;004D2A6A&quot;/&gt;&lt;wsp:rsid wsp:val=&quot;004D72B5&quot;/&gt;&lt;wsp:rsid wsp:val=&quot;004F2D98&quot;/&gt;&lt;wsp:rsid wsp:val=&quot;004F3676&quot;/&gt;&lt;wsp:rsid wsp:val=&quot;004F64FC&quot;/&gt;&lt;wsp:rsid wsp:val=&quot;0050417E&quot;/&gt;&lt;wsp:rsid wsp:val=&quot;00505884&quot;/&gt;&lt;wsp:rsid wsp:val=&quot;00511B98&quot;/&gt;&lt;wsp:rsid wsp:val=&quot;00512E40&quot;/&gt;&lt;wsp:rsid wsp:val=&quot;0051384F&quot;/&gt;&lt;wsp:rsid wsp:val=&quot;00513E17&quot;/&gt;&lt;wsp:rsid wsp:val=&quot;005351CC&quot;/&gt;&lt;wsp:rsid wsp:val=&quot;005363AB&quot;/&gt;&lt;wsp:rsid wsp:val=&quot;00543305&quot;/&gt;&lt;wsp:rsid wsp:val=&quot;00551B7F&quot;/&gt;&lt;wsp:rsid wsp:val=&quot;005611D7&quot;/&gt;&lt;wsp:rsid wsp:val=&quot;005622CD&quot;/&gt;&lt;wsp:rsid wsp:val=&quot;005642A4&quot;/&gt;&lt;wsp:rsid wsp:val=&quot;0056610F&quot;/&gt;&lt;wsp:rsid wsp:val=&quot;00571166&quot;/&gt;&lt;wsp:rsid wsp:val=&quot;00575BCA&quot;/&gt;&lt;wsp:rsid wsp:val=&quot;005824E1&quot;/&gt;&lt;wsp:rsid wsp:val=&quot;0059744F&quot;/&gt;&lt;wsp:rsid wsp:val=&quot;005B0344&quot;/&gt;&lt;wsp:rsid wsp:val=&quot;005B1BBD&quot;/&gt;&lt;wsp:rsid wsp:val=&quot;005B41FA&quot;/&gt;&lt;wsp:rsid wsp:val=&quot;005B520E&quot;/&gt;&lt;wsp:rsid wsp:val=&quot;005D5098&quot;/&gt;&lt;wsp:rsid wsp:val=&quot;005E21B7&quot;/&gt;&lt;wsp:rsid wsp:val=&quot;005E2800&quot;/&gt;&lt;wsp:rsid wsp:val=&quot;005F2BE1&quot;/&gt;&lt;wsp:rsid wsp:val=&quot;00605825&quot;/&gt;&lt;wsp:rsid wsp:val=&quot;006308DE&quot;/&gt;&lt;wsp:rsid wsp:val=&quot;00645D22&quot;/&gt;&lt;wsp:rsid wsp:val=&quot;00647700&quot;/&gt;&lt;wsp:rsid wsp:val=&quot;00651A08&quot;/&gt;&lt;wsp:rsid wsp:val=&quot;00652F25&quot;/&gt;&lt;wsp:rsid wsp:val=&quot;00653156&quot;/&gt;&lt;wsp:rsid wsp:val=&quot;00654204&quot;/&gt;&lt;wsp:rsid wsp:val=&quot;006555D1&quot;/&gt;&lt;wsp:rsid wsp:val=&quot;0066174B&quot;/&gt;&lt;wsp:rsid wsp:val=&quot;0066504C&quot;/&gt;&lt;wsp:rsid wsp:val=&quot;00670434&quot;/&gt;&lt;wsp:rsid wsp:val=&quot;006835F8&quot;/&gt;&lt;wsp:rsid wsp:val=&quot;00691FCE&quot;/&gt;&lt;wsp:rsid wsp:val=&quot;006A3E4F&quot;/&gt;&lt;wsp:rsid wsp:val=&quot;006A65F7&quot;/&gt;&lt;wsp:rsid wsp:val=&quot;006B327C&quot;/&gt;&lt;wsp:rsid wsp:val=&quot;006B603C&quot;/&gt;&lt;wsp:rsid wsp:val=&quot;006B6320&quot;/&gt;&lt;wsp:rsid wsp:val=&quot;006B6B66&quot;/&gt;&lt;wsp:rsid wsp:val=&quot;006B7FF9&quot;/&gt;&lt;wsp:rsid wsp:val=&quot;006C375D&quot;/&gt;&lt;wsp:rsid wsp:val=&quot;006C4156&quot;/&gt;&lt;wsp:rsid wsp:val=&quot;006E6594&quot;/&gt;&lt;wsp:rsid wsp:val=&quot;006F5459&quot;/&gt;&lt;wsp:rsid wsp:val=&quot;006F6578&quot;/&gt;&lt;wsp:rsid wsp:val=&quot;006F6D3D&quot;/&gt;&lt;wsp:rsid wsp:val=&quot;006F7FCE&quot;/&gt;&lt;wsp:rsid wsp:val=&quot;00705708&quot;/&gt;&lt;wsp:rsid wsp:val=&quot;00710872&quot;/&gt;&lt;wsp:rsid wsp:val=&quot;00715BEA&quot;/&gt;&lt;wsp:rsid wsp:val=&quot;00716FD5&quot;/&gt;&lt;wsp:rsid wsp:val=&quot;0072538D&quot;/&gt;&lt;wsp:rsid wsp:val=&quot;00735108&quot;/&gt;&lt;wsp:rsid wsp:val=&quot;00740B76&quot;/&gt;&lt;wsp:rsid wsp:val=&quot;00740EEA&quot;/&gt;&lt;wsp:rsid wsp:val=&quot;007646B1&quot;/&gt;&lt;wsp:rsid wsp:val=&quot;007648A6&quot;/&gt;&lt;wsp:rsid wsp:val=&quot;00773A30&quot;/&gt;&lt;wsp:rsid wsp:val=&quot;00784C91&quot;/&gt;&lt;wsp:rsid wsp:val=&quot;00785147&quot;/&gt;&lt;wsp:rsid wsp:val=&quot;00785316&quot;/&gt;&lt;wsp:rsid wsp:val=&quot;00793128&quot;/&gt;&lt;wsp:rsid wsp:val=&quot;00794804&quot;/&gt;&lt;wsp:rsid wsp:val=&quot;00796D3A&quot;/&gt;&lt;wsp:rsid wsp:val=&quot;007A002B&quot;/&gt;&lt;wsp:rsid wsp:val=&quot;007B33F1&quot;/&gt;&lt;wsp:rsid wsp:val=&quot;007B5A17&quot;/&gt;&lt;wsp:rsid wsp:val=&quot;007B6DDA&quot;/&gt;&lt;wsp:rsid wsp:val=&quot;007C0308&quot;/&gt;&lt;wsp:rsid wsp:val=&quot;007C2FF2&quot;/&gt;&lt;wsp:rsid wsp:val=&quot;007D0C3E&quot;/&gt;&lt;wsp:rsid wsp:val=&quot;007D2B11&quot;/&gt;&lt;wsp:rsid wsp:val=&quot;007D605C&quot;/&gt;&lt;wsp:rsid wsp:val=&quot;007D6232&quot;/&gt;&lt;wsp:rsid wsp:val=&quot;007E1F03&quot;/&gt;&lt;wsp:rsid wsp:val=&quot;007E71D5&quot;/&gt;&lt;wsp:rsid wsp:val=&quot;007F1F99&quot;/&gt;&lt;wsp:rsid wsp:val=&quot;007F305E&quot;/&gt;&lt;wsp:rsid wsp:val=&quot;007F768F&quot;/&gt;&lt;wsp:rsid wsp:val=&quot;00801A70&quot;/&gt;&lt;wsp:rsid wsp:val=&quot;0080791D&quot;/&gt;&lt;wsp:rsid wsp:val=&quot;00814CD0&quot;/&gt;&lt;wsp:rsid wsp:val=&quot;00827C38&quot;/&gt;&lt;wsp:rsid wsp:val=&quot;00836367&quot;/&gt;&lt;wsp:rsid wsp:val=&quot;00841E4B&quot;/&gt;&lt;wsp:rsid wsp:val=&quot;00842E21&quot;/&gt;&lt;wsp:rsid wsp:val=&quot;00850EEB&quot;/&gt;&lt;wsp:rsid wsp:val=&quot;0086082C&quot;/&gt;&lt;wsp:rsid wsp:val=&quot;008674A2&quot;/&gt;&lt;wsp:rsid wsp:val=&quot;008710F1&quot;/&gt;&lt;wsp:rsid wsp:val=&quot;00873603&quot;/&gt;&lt;wsp:rsid wsp:val=&quot;00873677&quot;/&gt;&lt;wsp:rsid wsp:val=&quot;00882500&quot;/&gt;&lt;wsp:rsid wsp:val=&quot;008849BF&quot;/&gt;&lt;wsp:rsid wsp:val=&quot;00895AEB&quot;/&gt;&lt;wsp:rsid wsp:val=&quot;008A2C7D&quot;/&gt;&lt;wsp:rsid wsp:val=&quot;008A4FCD&quot;/&gt;&lt;wsp:rsid wsp:val=&quot;008A5D24&quot;/&gt;&lt;wsp:rsid wsp:val=&quot;008B1834&quot;/&gt;&lt;wsp:rsid wsp:val=&quot;008B2593&quot;/&gt;&lt;wsp:rsid wsp:val=&quot;008C4B23&quot;/&gt;&lt;wsp:rsid wsp:val=&quot;008C6777&quot;/&gt;&lt;wsp:rsid wsp:val=&quot;008D0996&quot;/&gt;&lt;wsp:rsid wsp:val=&quot;008D5C39&quot;/&gt;&lt;wsp:rsid wsp:val=&quot;008E0F5D&quot;/&gt;&lt;wsp:rsid wsp:val=&quot;008E197E&quot;/&gt;&lt;wsp:rsid wsp:val=&quot;008E4364&quot;/&gt;&lt;wsp:rsid wsp:val=&quot;008F259E&quot;/&gt;&lt;wsp:rsid wsp:val=&quot;008F6E2C&quot;/&gt;&lt;wsp:rsid wsp:val=&quot;00902721&quot;/&gt;&lt;wsp:rsid wsp:val=&quot;00915F09&quot;/&gt;&lt;wsp:rsid wsp:val=&quot;00917B65&quot;/&gt;&lt;wsp:rsid wsp:val=&quot;00920F40&quot;/&gt;&lt;wsp:rsid wsp:val=&quot;009303D9&quot;/&gt;&lt;wsp:rsid wsp:val=&quot;0093072F&quot;/&gt;&lt;wsp:rsid wsp:val=&quot;0093077E&quot;/&gt;&lt;wsp:rsid wsp:val=&quot;0093235E&quot;/&gt;&lt;wsp:rsid wsp:val=&quot;00933C64&quot;/&gt;&lt;wsp:rsid wsp:val=&quot;0094245E&quot;/&gt;&lt;wsp:rsid wsp:val=&quot;00954526&quot;/&gt;&lt;wsp:rsid wsp:val=&quot;0096715C&quot;/&gt;&lt;wsp:rsid wsp:val=&quot;00972203&quot;/&gt;&lt;wsp:rsid wsp:val=&quot;00982A3C&quot;/&gt;&lt;wsp:rsid wsp:val=&quot;00990B4A&quot;/&gt;&lt;wsp:rsid wsp:val=&quot;0099252A&quot;/&gt;&lt;wsp:rsid wsp:val=&quot;009A1F9B&quot;/&gt;&lt;wsp:rsid wsp:val=&quot;009B2000&quot;/&gt;&lt;wsp:rsid wsp:val=&quot;009C6C82&quot;/&gt;&lt;wsp:rsid wsp:val=&quot;009D0883&quot;/&gt;&lt;wsp:rsid wsp:val=&quot;009D14AE&quot;/&gt;&lt;wsp:rsid wsp:val=&quot;009D1CE1&quot;/&gt;&lt;wsp:rsid wsp:val=&quot;009E3615&quot;/&gt;&lt;wsp:rsid wsp:val=&quot;009F1D79&quot;/&gt;&lt;wsp:rsid wsp:val=&quot;009F6FC0&quot;/&gt;&lt;wsp:rsid wsp:val=&quot;009F71E6&quot;/&gt;&lt;wsp:rsid wsp:val=&quot;00A059B3&quot;/&gt;&lt;wsp:rsid wsp:val=&quot;00A0722B&quot;/&gt;&lt;wsp:rsid wsp:val=&quot;00A11C61&quot;/&gt;&lt;wsp:rsid wsp:val=&quot;00A16944&quot;/&gt;&lt;wsp:rsid wsp:val=&quot;00A20C68&quot;/&gt;&lt;wsp:rsid wsp:val=&quot;00A25909&quot;/&gt;&lt;wsp:rsid wsp:val=&quot;00A334A2&quot;/&gt;&lt;wsp:rsid wsp:val=&quot;00A365DA&quot;/&gt;&lt;wsp:rsid wsp:val=&quot;00A43E58&quot;/&gt;&lt;wsp:rsid wsp:val=&quot;00A44C6E&quot;/&gt;&lt;wsp:rsid wsp:val=&quot;00A6210B&quot;/&gt;&lt;wsp:rsid wsp:val=&quot;00A64103&quot;/&gt;&lt;wsp:rsid wsp:val=&quot;00A7111C&quot;/&gt;&lt;wsp:rsid wsp:val=&quot;00A72614&quot;/&gt;&lt;wsp:rsid wsp:val=&quot;00A77D41&quot;/&gt;&lt;wsp:rsid wsp:val=&quot;00AB2829&quot;/&gt;&lt;wsp:rsid wsp:val=&quot;00AB6954&quot;/&gt;&lt;wsp:rsid wsp:val=&quot;00AB7C56&quot;/&gt;&lt;wsp:rsid wsp:val=&quot;00AC1D81&quot;/&gt;&lt;wsp:rsid wsp:val=&quot;00AD5770&quot;/&gt;&lt;wsp:rsid wsp:val=&quot;00AE3409&quot;/&gt;&lt;wsp:rsid wsp:val=&quot;00AE47B9&quot;/&gt;&lt;wsp:rsid wsp:val=&quot;00AE521C&quot;/&gt;&lt;wsp:rsid wsp:val=&quot;00AE5FBA&quot;/&gt;&lt;wsp:rsid wsp:val=&quot;00AF242A&quot;/&gt;&lt;wsp:rsid wsp:val=&quot;00AF2951&quot;/&gt;&lt;wsp:rsid wsp:val=&quot;00AF3945&quot;/&gt;&lt;wsp:rsid wsp:val=&quot;00AF6789&quot;/&gt;&lt;wsp:rsid wsp:val=&quot;00AF7FC9&quot;/&gt;&lt;wsp:rsid wsp:val=&quot;00B00ECC&quot;/&gt;&lt;wsp:rsid wsp:val=&quot;00B015D6&quot;/&gt;&lt;wsp:rsid wsp:val=&quot;00B02FF3&quot;/&gt;&lt;wsp:rsid wsp:val=&quot;00B07FC2&quot;/&gt;&lt;wsp:rsid wsp:val=&quot;00B11A60&quot;/&gt;&lt;wsp:rsid wsp:val=&quot;00B14C16&quot;/&gt;&lt;wsp:rsid wsp:val=&quot;00B1743D&quot;/&gt;&lt;wsp:rsid wsp:val=&quot;00B22613&quot;/&gt;&lt;wsp:rsid wsp:val=&quot;00B26D9D&quot;/&gt;&lt;wsp:rsid wsp:val=&quot;00B3749C&quot;/&gt;&lt;wsp:rsid wsp:val=&quot;00B42AC6&quot;/&gt;&lt;wsp:rsid wsp:val=&quot;00B45CD6&quot;/&gt;&lt;wsp:rsid wsp:val=&quot;00B618C1&quot;/&gt;&lt;wsp:rsid wsp:val=&quot;00B67066&quot;/&gt;&lt;wsp:rsid wsp:val=&quot;00B72667&quot;/&gt;&lt;wsp:rsid wsp:val=&quot;00B7454A&quot;/&gt;&lt;wsp:rsid wsp:val=&quot;00B7457D&quot;/&gt;&lt;wsp:rsid wsp:val=&quot;00B75F54&quot;/&gt;&lt;wsp:rsid wsp:val=&quot;00B768D1&quot;/&gt;&lt;wsp:rsid wsp:val=&quot;00B846C0&quot;/&gt;&lt;wsp:rsid wsp:val=&quot;00B9538E&quot;/&gt;&lt;wsp:rsid wsp:val=&quot;00BA1025&quot;/&gt;&lt;wsp:rsid wsp:val=&quot;00BB4256&quot;/&gt;&lt;wsp:rsid wsp:val=&quot;00BC0E31&quot;/&gt;&lt;wsp:rsid wsp:val=&quot;00BC0F44&quot;/&gt;&lt;wsp:rsid wsp:val=&quot;00BC3420&quot;/&gt;&lt;wsp:rsid wsp:val=&quot;00BD670B&quot;/&gt;&lt;wsp:rsid wsp:val=&quot;00BE0279&quot;/&gt;&lt;wsp:rsid wsp:val=&quot;00BE7CB6&quot;/&gt;&lt;wsp:rsid wsp:val=&quot;00BE7D3C&quot;/&gt;&lt;wsp:rsid wsp:val=&quot;00BF157A&quot;/&gt;&lt;wsp:rsid wsp:val=&quot;00BF5FF6&quot;/&gt;&lt;wsp:rsid wsp:val=&quot;00C0207F&quot;/&gt;&lt;wsp:rsid wsp:val=&quot;00C13318&quot;/&gt;&lt;wsp:rsid wsp:val=&quot;00C16117&quot;/&gt;&lt;wsp:rsid wsp:val=&quot;00C3075A&quot;/&gt;&lt;wsp:rsid wsp:val=&quot;00C31059&quot;/&gt;&lt;wsp:rsid wsp:val=&quot;00C31074&quot;/&gt;&lt;wsp:rsid wsp:val=&quot;00C326F0&quot;/&gt;&lt;wsp:rsid wsp:val=&quot;00C50EAA&quot;/&gt;&lt;wsp:rsid wsp:val=&quot;00C66091&quot;/&gt;&lt;wsp:rsid wsp:val=&quot;00C75486&quot;/&gt;&lt;wsp:rsid wsp:val=&quot;00C82776&quot;/&gt;&lt;wsp:rsid wsp:val=&quot;00C836B1&quot;/&gt;&lt;wsp:rsid wsp:val=&quot;00C87788&quot;/&gt;&lt;wsp:rsid wsp:val=&quot;00C919A4&quot;/&gt;&lt;wsp:rsid wsp:val=&quot;00C91EC7&quot;/&gt;&lt;wsp:rsid wsp:val=&quot;00CA34BA&quot;/&gt;&lt;wsp:rsid wsp:val=&quot;00CA4392&quot;/&gt;&lt;wsp:rsid wsp:val=&quot;00CA4F89&quot;/&gt;&lt;wsp:rsid wsp:val=&quot;00CA6EC3&quot;/&gt;&lt;wsp:rsid wsp:val=&quot;00CB5499&quot;/&gt;&lt;wsp:rsid wsp:val=&quot;00CC2289&quot;/&gt;&lt;wsp:rsid wsp:val=&quot;00CC393F&quot;/&gt;&lt;wsp:rsid wsp:val=&quot;00CC3DF3&quot;/&gt;&lt;wsp:rsid wsp:val=&quot;00CD0DA8&quot;/&gt;&lt;wsp:rsid wsp:val=&quot;00CD49C1&quot;/&gt;&lt;wsp:rsid wsp:val=&quot;00CE4D77&quot;/&gt;&lt;wsp:rsid wsp:val=&quot;00CF1C2A&quot;/&gt;&lt;wsp:rsid wsp:val=&quot;00CF4AB1&quot;/&gt;&lt;wsp:rsid wsp:val=&quot;00CF745F&quot;/&gt;&lt;wsp:rsid wsp:val=&quot;00D016D9&quot;/&gt;&lt;wsp:rsid wsp:val=&quot;00D02429&quot;/&gt;&lt;wsp:rsid wsp:val=&quot;00D2176E&quot;/&gt;&lt;wsp:rsid wsp:val=&quot;00D24A5B&quot;/&gt;&lt;wsp:rsid wsp:val=&quot;00D32713&quot;/&gt;&lt;wsp:rsid wsp:val=&quot;00D33583&quot;/&gt;&lt;wsp:rsid wsp:val=&quot;00D33E67&quot;/&gt;&lt;wsp:rsid wsp:val=&quot;00D34139&quot;/&gt;&lt;wsp:rsid wsp:val=&quot;00D36022&quot;/&gt;&lt;wsp:rsid wsp:val=&quot;00D4022F&quot;/&gt;&lt;wsp:rsid wsp:val=&quot;00D42E55&quot;/&gt;&lt;wsp:rsid wsp:val=&quot;00D44357&quot;/&gt;&lt;wsp:rsid wsp:val=&quot;00D46E88&quot;/&gt;&lt;wsp:rsid wsp:val=&quot;00D50332&quot;/&gt;&lt;wsp:rsid wsp:val=&quot;00D632BE&quot;/&gt;&lt;wsp:rsid wsp:val=&quot;00D64DE9&quot;/&gt;&lt;wsp:rsid wsp:val=&quot;00D72D06&quot;/&gt;&lt;wsp:rsid wsp:val=&quot;00D7522C&quot;/&gt;&lt;wsp:rsid wsp:val=&quot;00D7536F&quot;/&gt;&lt;wsp:rsid wsp:val=&quot;00D76668&quot;/&gt;&lt;wsp:rsid wsp:val=&quot;00D81620&quot;/&gt;&lt;wsp:rsid wsp:val=&quot;00D878A4&quot;/&gt;&lt;wsp:rsid wsp:val=&quot;00DB1779&quot;/&gt;&lt;wsp:rsid wsp:val=&quot;00DB1FFF&quot;/&gt;&lt;wsp:rsid wsp:val=&quot;00DC321C&quot;/&gt;&lt;wsp:rsid wsp:val=&quot;00DC7F00&quot;/&gt;&lt;wsp:rsid wsp:val=&quot;00DD211E&quot;/&gt;&lt;wsp:rsid wsp:val=&quot;00DD3A50&quot;/&gt;&lt;wsp:rsid wsp:val=&quot;00DD6735&quot;/&gt;&lt;wsp:rsid wsp:val=&quot;00DE219A&quot;/&gt;&lt;wsp:rsid wsp:val=&quot;00DE2363&quot;/&gt;&lt;wsp:rsid wsp:val=&quot;00DE2709&quot;/&gt;&lt;wsp:rsid wsp:val=&quot;00DF33F7&quot;/&gt;&lt;wsp:rsid wsp:val=&quot;00E007A0&quot;/&gt;&lt;wsp:rsid wsp:val=&quot;00E07383&quot;/&gt;&lt;wsp:rsid wsp:val=&quot;00E10B2A&quot;/&gt;&lt;wsp:rsid wsp:val=&quot;00E11D99&quot;/&gt;&lt;wsp:rsid wsp:val=&quot;00E165BC&quot;/&gt;&lt;wsp:rsid wsp:val=&quot;00E17BBD&quot;/&gt;&lt;wsp:rsid wsp:val=&quot;00E23021&quot;/&gt;&lt;wsp:rsid wsp:val=&quot;00E40C97&quot;/&gt;&lt;wsp:rsid wsp:val=&quot;00E43760&quot;/&gt;&lt;wsp:rsid wsp:val=&quot;00E50CE8&quot;/&gt;&lt;wsp:rsid wsp:val=&quot;00E5264B&quot;/&gt;&lt;wsp:rsid wsp:val=&quot;00E5340D&quot;/&gt;&lt;wsp:rsid wsp:val=&quot;00E61E12&quot;/&gt;&lt;wsp:rsid wsp:val=&quot;00E6238F&quot;/&gt;&lt;wsp:rsid wsp:val=&quot;00E7596C&quot;/&gt;&lt;wsp:rsid wsp:val=&quot;00E878F2&quot;/&gt;&lt;wsp:rsid wsp:val=&quot;00E90290&quot;/&gt;&lt;wsp:rsid wsp:val=&quot;00E9085D&quot;/&gt;&lt;wsp:rsid wsp:val=&quot;00E94102&quot;/&gt;&lt;wsp:rsid wsp:val=&quot;00EA0943&quot;/&gt;&lt;wsp:rsid wsp:val=&quot;00EA4EE6&quot;/&gt;&lt;wsp:rsid wsp:val=&quot;00EA6858&quot;/&gt;&lt;wsp:rsid wsp:val=&quot;00EB18B8&quot;/&gt;&lt;wsp:rsid wsp:val=&quot;00EC00E6&quot;/&gt;&lt;wsp:rsid wsp:val=&quot;00EC28B4&quot;/&gt;&lt;wsp:rsid wsp:val=&quot;00EC6CC7&quot;/&gt;&lt;wsp:rsid wsp:val=&quot;00ED0149&quot;/&gt;&lt;wsp:rsid wsp:val=&quot;00ED0FBE&quot;/&gt;&lt;wsp:rsid wsp:val=&quot;00EE128B&quot;/&gt;&lt;wsp:rsid wsp:val=&quot;00EE225A&quot;/&gt;&lt;wsp:rsid wsp:val=&quot;00EE31C3&quot;/&gt;&lt;wsp:rsid wsp:val=&quot;00EE7F29&quot;/&gt;&lt;wsp:rsid wsp:val=&quot;00EF0598&quot;/&gt;&lt;wsp:rsid wsp:val=&quot;00EF7DE3&quot;/&gt;&lt;wsp:rsid wsp:val=&quot;00F02C4F&quot;/&gt;&lt;wsp:rsid wsp:val=&quot;00F03103&quot;/&gt;&lt;wsp:rsid wsp:val=&quot;00F04B5A&quot;/&gt;&lt;wsp:rsid wsp:val=&quot;00F12387&quot;/&gt;&lt;wsp:rsid wsp:val=&quot;00F13657&quot;/&gt;&lt;wsp:rsid wsp:val=&quot;00F271DE&quot;/&gt;&lt;wsp:rsid wsp:val=&quot;00F330E3&quot;/&gt;&lt;wsp:rsid wsp:val=&quot;00F34239&quot;/&gt;&lt;wsp:rsid wsp:val=&quot;00F45AA8&quot;/&gt;&lt;wsp:rsid wsp:val=&quot;00F45D3C&quot;/&gt;&lt;wsp:rsid wsp:val=&quot;00F627DA&quot;/&gt;&lt;wsp:rsid wsp:val=&quot;00F7288F&quot;/&gt;&lt;wsp:rsid wsp:val=&quot;00F80BC8&quot;/&gt;&lt;wsp:rsid wsp:val=&quot;00F847A6&quot;/&gt;&lt;wsp:rsid wsp:val=&quot;00F85082&quot;/&gt;&lt;wsp:rsid wsp:val=&quot;00F9441B&quot;/&gt;&lt;wsp:rsid wsp:val=&quot;00FA4C32&quot;/&gt;&lt;wsp:rsid wsp:val=&quot;00FA564D&quot;/&gt;&lt;wsp:rsid wsp:val=&quot;00FB0898&quot;/&gt;&lt;wsp:rsid wsp:val=&quot;00FC7824&quot;/&gt;&lt;wsp:rsid wsp:val=&quot;00FD623C&quot;/&gt;&lt;wsp:rsid wsp:val=&quot;00FD75D7&quot;/&gt;&lt;wsp:rsid wsp:val=&quot;00FE0F6D&quot;/&gt;&lt;wsp:rsid wsp:val=&quot;00FE4DCE&quot;/&gt;&lt;wsp:rsid wsp:val=&quot;00FE5251&quot;/&gt;&lt;wsp:rsid wsp:val=&quot;00FE7114&quot;/&gt;&lt;wsp:rsid wsp:val=&quot;00FF6047&quot;/&gt;&lt;/wsp:rsids&gt;&lt;/w:docPr&gt;&lt;w:body&gt;&lt;wx:sect&gt;&lt;w:p wsp:rsidR=&quot;00000000&quot; wsp:rsidRDefault=&quot;001F05DA&quot; wsp:rsidP=&quot;001F05DA&quot;&gt;&lt;m:oMathPara&gt;&lt;m:oMath&gt;&lt;m:sSup&gt;&lt;m:sSupPr&gt;&lt;m:ctrlPr&gt;&lt;w:rPr&gt;&lt;w:rFonts w:ascii=&quot;Cambria Math&quot; w:h-ansi=&quot;Cambria Math&quot; w:cs=&quot;Cambria Math&quot;/&gt;&lt;wx:font wx:val=&quot;Cambria Math&quot;/&gt;&lt;w:sz w:val=&quot;24&quot;/&gt;&lt;w:sz-cs w:val=&quot;24&quot;/&gt;&lt;/w:rPr&gt;&lt;/m:ctrlPr&gt;&lt;/m:sSupPr&gt;&lt;m:e&gt;&lt;m:r&gt;&lt;w:rPr&gt;&lt;w:rFonts w:ascii=&quot;Cambria Math&quot; w:h-ansi=&quot;Cambria Math&quot; w:cs=&quot;Cambria Math&quot;/&gt;&lt;wx:font wx:val=&quot;Cambria Math&quot;/&gt;&lt;w:i/&gt;&lt;/w:rPr&gt;&lt;m:t&gt;P&lt;/m:t&gt;&lt;/m:r&gt;&lt;/m:e&gt;&lt;m:sup&gt;&lt;m:r&gt;&lt;w:rPr&gt;&lt;w:rFonts w:ascii=&quot;Cambria Math&quot; w:h-ansi=&quot;Cambria Math&quot; w:cs=&quot;Cambria Math&quot;/&gt;&lt;wx:font wx:val=&quot;Cambria Math&quot;/&gt;&lt;w:i/&gt;&lt;/w:rPr&gt;&lt;m:t&gt;+&lt;/m:t&gt;&lt;/m:r&gt;&lt;/m:sup&gt;&lt;/m:sSup&gt;&lt;/m:oMath&gt;&lt;/m:oMathPara&gt;&lt;/w:p&gt;&lt;w:sectPr wsp:rsidR=&quot;00000000&quot;&gt;&lt;w:pgSz w:w=&quot;12240&quot; w:h=&quot;15840&quot;/&gt;&lt;w:pgMar w:top=&quot;1417&quot; w:right=&quot;1417&quot; w:bottom=&quot;1417&quot; w:left=&quot;1417&quot; w:header=&quot;708&quot; w:footer=&quot;708&quot; w:gutter=&quot;0&quot;/&gt;&lt;w:cols w:space=&quot;708&quot;/&gt;&lt;/w:sectPr&gt;&lt;/wx:sect&gt;&lt;/w:body&gt;&lt;/w:wordDocument&gt;">
                   <v:imagedata r:id="rId12" o:title="" chromakey="white"/>
                 </v:shape>
               </w:pict>
@@ -14619,7 +14619,7 @@
                 <w:szCs w:val="20"/>
               </w:rPr>
               <w:pict w14:anchorId="050B2724">
-                <v:shape id="_x0000_i1027" type="#_x0000_t75" style="width:12pt;height:14.25pt" equationxml="&lt;?xml version=&quot;1.0&quot; encoding=&quot;UTF-8&quot; standalone=&quot;yes&quot;?&gt;&#10;&lt;?mso-application progid=&quot;Word.Document&quot;?&gt;&#10;&lt;w:wordDocument xmlns:aml=&quot;http://schemas.microsoft.com/aml/2001/core&quot; xmlns:wpc=&quot;http://schemas.microsoft.com/office/word/2010/wordprocessingCanvas&quot; xmlns:cx=&quot;http://schemas.microsoft.com/office/drawing/2014/chartex&quot; xmlns:cx1=&quot;http://schemas.microsoft.com/office/drawing/2015/9/8/chartex&quot; xmlns:cx2=&quot;http://schemas.microsoft.com/office/drawing/2015/10/21/chartex&quot; xmlns:cx3=&quot;http://schemas.microsoft.com/office/drawing/2016/5/9/chartex&quot; xmlns:cx4=&quot;http://schemas.microsoft.com/office/drawing/2016/5/10/chartex&quot; xmlns:cx5=&quot;http://schemas.microsoft.com/office/drawing/2016/5/11/chartex&quot; xmlns:cx6=&quot;http://schemas.microsoft.com/office/drawing/2016/5/12/chartex&quot; xmlns:cx7=&quot;http://schemas.microsoft.com/office/drawing/2016/5/13/chartex&quot; xmlns:cx8=&quot;http://schemas.microsoft.com/office/drawing/2016/5/14/chartex&quot; xmlns:dt=&quot;uuid:C2F41010-65B3-11d1-A29F-00AA00C14882&quot; xmlns:mc=&quot;http://schemas.openxmlformats.org/markup-compatibility/2006&quot; xmlns:aink=&quot;http://schemas.microsoft.com/office/drawing/2016/ink&quot; xmlns:am3d=&quot;http://schemas.microsoft.com/office/drawing/2017/model3d&quot; xmlns:o=&quot;urn:schemas-microsoft-com:office:office&quot; xmlns:m=&quot;http://schemas.openxmlformats.org/officeDocument/2006/math&quot; xmlns:v=&quot;urn:schemas-microsoft-com:vml&quot; xmlns:w10=&quot;urn:schemas-microsoft-com:office:word&quot; xmlns:w=&quot;http://schemas.microsoft.com/office/word/2003/wordml&quot; xmlns:wx=&quot;http://schemas.microsoft.com/office/word/2003/auxHint&quot; xmlns:wne=&quot;http://schemas.microsoft.com/office/word/2006/wordml&quot; xmlns:wsp=&quot;http://schemas.microsoft.com/office/word/2003/wordml/sp2&quot; xmlns:sl=&quot;http://schemas.microsoft.com/schemaLibrary/2003/core&quot; w:macrosPresent=&quot;no&quot; w:embeddedObjPresent=&quot;no&quot; w:ocxPresent=&quot;no&quot; xml:space=&quot;preserve&quot;&gt;&lt;w:ignoreSubtree w:val=&quot;http://schemas.microsoft.com/office/word/2003/wordml/sp2&quot;/&gt;&lt;o:DocumentProperties&gt;&lt;o:Version&gt;16&lt;/o:Version&gt;&lt;/o:DocumentProperties&gt;&lt;w:docPr&gt;&lt;w:view w:val=&quot;print&quot;/&gt;&lt;w:zoom w:percent=&quot;120&quot;/&gt;&lt;w:defaultTabStop w:val=&quot;720&quot;/&gt;&lt;w:doNotHyphenateCaps/&gt;&lt;w:punctuationKerning/&gt;&lt;w:characterSpacingControl w:val=&quot;DontCompress&quot;/&gt;&lt;w:optimizeForBrowser/&gt;&lt;w:targetScreenSz w:val=&quot;800x600&quot;/&gt;&lt;w:validateAgainstSchema w:val=&quot;off&quot;/&gt;&lt;w:saveInvalidXML w:val=&quot;off&quot;/&gt;&lt;w:ignoreMixedContent w:val=&quot;off&quot;/&gt;&lt;w:alwaysShowPlaceholderText w:val=&quot;off&quot;/&gt;&lt;w:doNotUnderlineInvalidXML/&gt;&lt;w:compat&gt;&lt;w:doNotUseHTMLParagraphAutoSpacing/&gt;&lt;w:dontAllowFieldEndSelect/&gt;&lt;w:useWord2002TableStyleRules/&gt;&lt;w:useFELayout/&gt;&lt;/w:compat&gt;&lt;wsp:rsids&gt;&lt;wsp:rsidRoot wsp:val=&quot;009303D9&quot;/&gt;&lt;wsp:rsid wsp:val=&quot;00000B1C&quot;/&gt;&lt;wsp:rsid wsp:val=&quot;00024E2D&quot;/&gt;&lt;wsp:rsid wsp:val=&quot;000303BB&quot;/&gt;&lt;wsp:rsid wsp:val=&quot;000317EE&quot;/&gt;&lt;wsp:rsid wsp:val=&quot;000414CD&quot;/&gt;&lt;wsp:rsid wsp:val=&quot;00046094&quot;/&gt;&lt;wsp:rsid wsp:val=&quot;0004781E&quot;/&gt;&lt;wsp:rsid wsp:val=&quot;00066BC1&quot;/&gt;&lt;wsp:rsid wsp:val=&quot;0007226A&quot;/&gt;&lt;wsp:rsid wsp:val=&quot;00073B21&quot;/&gt;&lt;wsp:rsid wsp:val=&quot;0007573E&quot;/&gt;&lt;wsp:rsid wsp:val=&quot;0008758A&quot;/&gt;&lt;wsp:rsid wsp:val=&quot;000C00E3&quot;/&gt;&lt;wsp:rsid wsp:val=&quot;000C09F4&quot;/&gt;&lt;wsp:rsid wsp:val=&quot;000C0D15&quot;/&gt;&lt;wsp:rsid wsp:val=&quot;000C1E68&quot;/&gt;&lt;wsp:rsid wsp:val=&quot;000C2D4A&quot;/&gt;&lt;wsp:rsid wsp:val=&quot;000C73DB&quot;/&gt;&lt;wsp:rsid wsp:val=&quot;000E449D&quot;/&gt;&lt;wsp:rsid wsp:val=&quot;000F2CDE&quot;/&gt;&lt;wsp:rsid wsp:val=&quot;00106B9D&quot;/&gt;&lt;wsp:rsid wsp:val=&quot;00117220&quot;/&gt;&lt;wsp:rsid wsp:val=&quot;001225CC&quot;/&gt;&lt;wsp:rsid wsp:val=&quot;00127433&quot;/&gt;&lt;wsp:rsid wsp:val=&quot;00127F67&quot;/&gt;&lt;wsp:rsid wsp:val=&quot;00130058&quot;/&gt;&lt;wsp:rsid wsp:val=&quot;00142ED5&quot;/&gt;&lt;wsp:rsid wsp:val=&quot;001443CF&quot;/&gt;&lt;wsp:rsid wsp:val=&quot;001479F3&quot;/&gt;&lt;wsp:rsid wsp:val=&quot;00155D6F&quot;/&gt;&lt;wsp:rsid wsp:val=&quot;001637C1&quot;/&gt;&lt;wsp:rsid wsp:val=&quot;00172B19&quot;/&gt;&lt;wsp:rsid wsp:val=&quot;001810BF&quot;/&gt;&lt;wsp:rsid wsp:val=&quot;0018229D&quot;/&gt;&lt;wsp:rsid wsp:val=&quot;001A2EFD&quot;/&gt;&lt;wsp:rsid wsp:val=&quot;001A3B3D&quot;/&gt;&lt;wsp:rsid wsp:val=&quot;001B4DD8&quot;/&gt;&lt;wsp:rsid wsp:val=&quot;001B67DC&quot;/&gt;&lt;wsp:rsid wsp:val=&quot;001B7585&quot;/&gt;&lt;wsp:rsid wsp:val=&quot;001D155F&quot;/&gt;&lt;wsp:rsid wsp:val=&quot;001D2DC0&quot;/&gt;&lt;wsp:rsid wsp:val=&quot;001E016A&quot;/&gt;&lt;wsp:rsid wsp:val=&quot;001E65EB&quot;/&gt;&lt;wsp:rsid wsp:val=&quot;001E7AAE&quot;/&gt;&lt;wsp:rsid wsp:val=&quot;002065C5&quot;/&gt;&lt;wsp:rsid wsp:val=&quot;002178B0&quot;/&gt;&lt;wsp:rsid wsp:val=&quot;002254A9&quot;/&gt;&lt;wsp:rsid wsp:val=&quot;00233C11&quot;/&gt;&lt;wsp:rsid wsp:val=&quot;00233D97&quot;/&gt;&lt;wsp:rsid wsp:val=&quot;002347A2&quot;/&gt;&lt;wsp:rsid wsp:val=&quot;00235071&quot;/&gt;&lt;wsp:rsid wsp:val=&quot;0024152E&quot;/&gt;&lt;wsp:rsid wsp:val=&quot;00245143&quot;/&gt;&lt;wsp:rsid wsp:val=&quot;0024695F&quot;/&gt;&lt;wsp:rsid wsp:val=&quot;00253D94&quot;/&gt;&lt;wsp:rsid wsp:val=&quot;00275942&quot;/&gt;&lt;wsp:rsid wsp:val=&quot;00283DCC&quot;/&gt;&lt;wsp:rsid wsp:val=&quot;00284A46&quot;/&gt;&lt;wsp:rsid wsp:val=&quot;002850E3&quot;/&gt;&lt;wsp:rsid wsp:val=&quot;00287AB6&quot;/&gt;&lt;wsp:rsid wsp:val=&quot;00290404&quot;/&gt;&lt;wsp:rsid wsp:val=&quot;00297BCA&quot;/&gt;&lt;wsp:rsid wsp:val=&quot;002B1AAB&quot;/&gt;&lt;wsp:rsid wsp:val=&quot;002D3722&quot;/&gt;&lt;wsp:rsid wsp:val=&quot;002D41DF&quot;/&gt;&lt;wsp:rsid wsp:val=&quot;002E4363&quot;/&gt;&lt;wsp:rsid wsp:val=&quot;00303664&quot;/&gt;&lt;wsp:rsid wsp:val=&quot;003065C9&quot;/&gt;&lt;wsp:rsid wsp:val=&quot;00323AA6&quot;/&gt;&lt;wsp:rsid wsp:val=&quot;003241E7&quot;/&gt;&lt;wsp:rsid wsp:val=&quot;00324B05&quot;/&gt;&lt;wsp:rsid wsp:val=&quot;00327A52&quot;/&gt;&lt;wsp:rsid wsp:val=&quot;00327D6C&quot;/&gt;&lt;wsp:rsid wsp:val=&quot;003321B0&quot;/&gt;&lt;wsp:rsid wsp:val=&quot;00340E8A&quot;/&gt;&lt;wsp:rsid wsp:val=&quot;00342E16&quot;/&gt;&lt;wsp:rsid wsp:val=&quot;003522E7&quot;/&gt;&lt;wsp:rsid wsp:val=&quot;00354FCF&quot;/&gt;&lt;wsp:rsid wsp:val=&quot;003668C4&quot;/&gt;&lt;wsp:rsid wsp:val=&quot;00382B87&quot;/&gt;&lt;wsp:rsid wsp:val=&quot;0038493E&quot;/&gt;&lt;wsp:rsid wsp:val=&quot;00387BFE&quot;/&gt;&lt;wsp:rsid wsp:val=&quot;00394BA2&quot;/&gt;&lt;wsp:rsid wsp:val=&quot;003A19E2&quot;/&gt;&lt;wsp:rsid wsp:val=&quot;003A38B3&quot;/&gt;&lt;wsp:rsid wsp:val=&quot;003A4A54&quot;/&gt;&lt;wsp:rsid wsp:val=&quot;003B4E04&quot;/&gt;&lt;wsp:rsid wsp:val=&quot;003C2B17&quot;/&gt;&lt;wsp:rsid wsp:val=&quot;003C623B&quot;/&gt;&lt;wsp:rsid wsp:val=&quot;003C7A85&quot;/&gt;&lt;wsp:rsid wsp:val=&quot;003E3F31&quot;/&gt;&lt;wsp:rsid wsp:val=&quot;003E799A&quot;/&gt;&lt;wsp:rsid wsp:val=&quot;003F1287&quot;/&gt;&lt;wsp:rsid wsp:val=&quot;003F56F1&quot;/&gt;&lt;wsp:rsid wsp:val=&quot;003F5739&quot;/&gt;&lt;wsp:rsid wsp:val=&quot;003F5A08&quot;/&gt;&lt;wsp:rsid wsp:val=&quot;00401645&quot;/&gt;&lt;wsp:rsid wsp:val=&quot;00420716&quot;/&gt;&lt;wsp:rsid wsp:val=&quot;004325FB&quot;/&gt;&lt;wsp:rsid wsp:val=&quot;00436521&quot;/&gt;&lt;wsp:rsid wsp:val=&quot;004432BA&quot;/&gt;&lt;wsp:rsid wsp:val=&quot;0044407E&quot;/&gt;&lt;wsp:rsid wsp:val=&quot;00446BAB&quot;/&gt;&lt;wsp:rsid wsp:val=&quot;00447BB9&quot;/&gt;&lt;wsp:rsid wsp:val=&quot;004530DB&quot;/&gt;&lt;wsp:rsid wsp:val=&quot;0045695F&quot;/&gt;&lt;wsp:rsid wsp:val=&quot;00456E64&quot;/&gt;&lt;wsp:rsid wsp:val=&quot;0046031D&quot;/&gt;&lt;wsp:rsid wsp:val=&quot;00460D28&quot;/&gt;&lt;wsp:rsid wsp:val=&quot;004649C5&quot;/&gt;&lt;wsp:rsid wsp:val=&quot;0046578C&quot;/&gt;&lt;wsp:rsid wsp:val=&quot;00474FC9&quot;/&gt;&lt;wsp:rsid wsp:val=&quot;0048324B&quot;/&gt;&lt;wsp:rsid wsp:val=&quot;00491C24&quot;/&gt;&lt;wsp:rsid wsp:val=&quot;004B0613&quot;/&gt;&lt;wsp:rsid wsp:val=&quot;004B7CCD&quot;/&gt;&lt;wsp:rsid wsp:val=&quot;004C0223&quot;/&gt;&lt;wsp:rsid wsp:val=&quot;004C787D&quot;/&gt;&lt;wsp:rsid wsp:val=&quot;004D2A6A&quot;/&gt;&lt;wsp:rsid wsp:val=&quot;004D72B5&quot;/&gt;&lt;wsp:rsid wsp:val=&quot;004F2D98&quot;/&gt;&lt;wsp:rsid wsp:val=&quot;004F3676&quot;/&gt;&lt;wsp:rsid wsp:val=&quot;004F64FC&quot;/&gt;&lt;wsp:rsid wsp:val=&quot;0050417E&quot;/&gt;&lt;wsp:rsid wsp:val=&quot;00505884&quot;/&gt;&lt;wsp:rsid wsp:val=&quot;00511B98&quot;/&gt;&lt;wsp:rsid wsp:val=&quot;00512E40&quot;/&gt;&lt;wsp:rsid wsp:val=&quot;0051384F&quot;/&gt;&lt;wsp:rsid wsp:val=&quot;00513E17&quot;/&gt;&lt;wsp:rsid wsp:val=&quot;005351CC&quot;/&gt;&lt;wsp:rsid wsp:val=&quot;005363AB&quot;/&gt;&lt;wsp:rsid wsp:val=&quot;00543305&quot;/&gt;&lt;wsp:rsid wsp:val=&quot;00551B7F&quot;/&gt;&lt;wsp:rsid wsp:val=&quot;005611D7&quot;/&gt;&lt;wsp:rsid wsp:val=&quot;005622CD&quot;/&gt;&lt;wsp:rsid wsp:val=&quot;005642A4&quot;/&gt;&lt;wsp:rsid wsp:val=&quot;0056610F&quot;/&gt;&lt;wsp:rsid wsp:val=&quot;00571166&quot;/&gt;&lt;wsp:rsid wsp:val=&quot;00575BCA&quot;/&gt;&lt;wsp:rsid wsp:val=&quot;005824E1&quot;/&gt;&lt;wsp:rsid wsp:val=&quot;0059744F&quot;/&gt;&lt;wsp:rsid wsp:val=&quot;005B0344&quot;/&gt;&lt;wsp:rsid wsp:val=&quot;005B1BBD&quot;/&gt;&lt;wsp:rsid wsp:val=&quot;005B41FA&quot;/&gt;&lt;wsp:rsid wsp:val=&quot;005B520E&quot;/&gt;&lt;wsp:rsid wsp:val=&quot;005D5098&quot;/&gt;&lt;wsp:rsid wsp:val=&quot;005E21B7&quot;/&gt;&lt;wsp:rsid wsp:val=&quot;005E2800&quot;/&gt;&lt;wsp:rsid wsp:val=&quot;005F2BE1&quot;/&gt;&lt;wsp:rsid wsp:val=&quot;00605825&quot;/&gt;&lt;wsp:rsid wsp:val=&quot;006308DE&quot;/&gt;&lt;wsp:rsid wsp:val=&quot;00645D22&quot;/&gt;&lt;wsp:rsid wsp:val=&quot;00647700&quot;/&gt;&lt;wsp:rsid wsp:val=&quot;00651A08&quot;/&gt;&lt;wsp:rsid wsp:val=&quot;00652F25&quot;/&gt;&lt;wsp:rsid wsp:val=&quot;00653156&quot;/&gt;&lt;wsp:rsid wsp:val=&quot;00654204&quot;/&gt;&lt;wsp:rsid wsp:val=&quot;006555D1&quot;/&gt;&lt;wsp:rsid wsp:val=&quot;0066174B&quot;/&gt;&lt;wsp:rsid wsp:val=&quot;0066504C&quot;/&gt;&lt;wsp:rsid wsp:val=&quot;00670434&quot;/&gt;&lt;wsp:rsid wsp:val=&quot;006835F8&quot;/&gt;&lt;wsp:rsid wsp:val=&quot;00691FCE&quot;/&gt;&lt;wsp:rsid wsp:val=&quot;006A3E4F&quot;/&gt;&lt;wsp:rsid wsp:val=&quot;006A65F7&quot;/&gt;&lt;wsp:rsid wsp:val=&quot;006B327C&quot;/&gt;&lt;wsp:rsid wsp:val=&quot;006B603C&quot;/&gt;&lt;wsp:rsid wsp:val=&quot;006B6320&quot;/&gt;&lt;wsp:rsid wsp:val=&quot;006B6B66&quot;/&gt;&lt;wsp:rsid wsp:val=&quot;006B7FF9&quot;/&gt;&lt;wsp:rsid wsp:val=&quot;006C375D&quot;/&gt;&lt;wsp:rsid wsp:val=&quot;006C4156&quot;/&gt;&lt;wsp:rsid wsp:val=&quot;006E6594&quot;/&gt;&lt;wsp:rsid wsp:val=&quot;006F5459&quot;/&gt;&lt;wsp:rsid wsp:val=&quot;006F6578&quot;/&gt;&lt;wsp:rsid wsp:val=&quot;006F6D3D&quot;/&gt;&lt;wsp:rsid wsp:val=&quot;006F7FCE&quot;/&gt;&lt;wsp:rsid wsp:val=&quot;00705708&quot;/&gt;&lt;wsp:rsid wsp:val=&quot;00710872&quot;/&gt;&lt;wsp:rsid wsp:val=&quot;00715BEA&quot;/&gt;&lt;wsp:rsid wsp:val=&quot;00716FD5&quot;/&gt;&lt;wsp:rsid wsp:val=&quot;0072538D&quot;/&gt;&lt;wsp:rsid wsp:val=&quot;00735108&quot;/&gt;&lt;wsp:rsid wsp:val=&quot;00740B76&quot;/&gt;&lt;wsp:rsid wsp:val=&quot;00740EEA&quot;/&gt;&lt;wsp:rsid wsp:val=&quot;007646B1&quot;/&gt;&lt;wsp:rsid wsp:val=&quot;007648A6&quot;/&gt;&lt;wsp:rsid wsp:val=&quot;00773A30&quot;/&gt;&lt;wsp:rsid wsp:val=&quot;00784C91&quot;/&gt;&lt;wsp:rsid wsp:val=&quot;00785147&quot;/&gt;&lt;wsp:rsid wsp:val=&quot;00785316&quot;/&gt;&lt;wsp:rsid wsp:val=&quot;00793128&quot;/&gt;&lt;wsp:rsid wsp:val=&quot;00794804&quot;/&gt;&lt;wsp:rsid wsp:val=&quot;00796D3A&quot;/&gt;&lt;wsp:rsid wsp:val=&quot;007A002B&quot;/&gt;&lt;wsp:rsid wsp:val=&quot;007B33F1&quot;/&gt;&lt;wsp:rsid wsp:val=&quot;007B5A17&quot;/&gt;&lt;wsp:rsid wsp:val=&quot;007B6DDA&quot;/&gt;&lt;wsp:rsid wsp:val=&quot;007C0308&quot;/&gt;&lt;wsp:rsid wsp:val=&quot;007C2FF2&quot;/&gt;&lt;wsp:rsid wsp:val=&quot;007D0C3E&quot;/&gt;&lt;wsp:rsid wsp:val=&quot;007D2B11&quot;/&gt;&lt;wsp:rsid wsp:val=&quot;007D605C&quot;/&gt;&lt;wsp:rsid wsp:val=&quot;007D6232&quot;/&gt;&lt;wsp:rsid wsp:val=&quot;007E1F03&quot;/&gt;&lt;wsp:rsid wsp:val=&quot;007E71D5&quot;/&gt;&lt;wsp:rsid wsp:val=&quot;007F1F99&quot;/&gt;&lt;wsp:rsid wsp:val=&quot;007F305E&quot;/&gt;&lt;wsp:rsid wsp:val=&quot;007F768F&quot;/&gt;&lt;wsp:rsid wsp:val=&quot;00801A70&quot;/&gt;&lt;wsp:rsid wsp:val=&quot;0080791D&quot;/&gt;&lt;wsp:rsid wsp:val=&quot;00814CD0&quot;/&gt;&lt;wsp:rsid wsp:val=&quot;00827C38&quot;/&gt;&lt;wsp:rsid wsp:val=&quot;00836367&quot;/&gt;&lt;wsp:rsid wsp:val=&quot;00841E4B&quot;/&gt;&lt;wsp:rsid wsp:val=&quot;00842E21&quot;/&gt;&lt;wsp:rsid wsp:val=&quot;00850EEB&quot;/&gt;&lt;wsp:rsid wsp:val=&quot;0086082C&quot;/&gt;&lt;wsp:rsid wsp:val=&quot;008674A2&quot;/&gt;&lt;wsp:rsid wsp:val=&quot;008710F1&quot;/&gt;&lt;wsp:rsid wsp:val=&quot;00873603&quot;/&gt;&lt;wsp:rsid wsp:val=&quot;00873677&quot;/&gt;&lt;wsp:rsid wsp:val=&quot;00882500&quot;/&gt;&lt;wsp:rsid wsp:val=&quot;008849BF&quot;/&gt;&lt;wsp:rsid wsp:val=&quot;00895AEB&quot;/&gt;&lt;wsp:rsid wsp:val=&quot;008A2C7D&quot;/&gt;&lt;wsp:rsid wsp:val=&quot;008A4FCD&quot;/&gt;&lt;wsp:rsid wsp:val=&quot;008A5D24&quot;/&gt;&lt;wsp:rsid wsp:val=&quot;008B1834&quot;/&gt;&lt;wsp:rsid wsp:val=&quot;008B2593&quot;/&gt;&lt;wsp:rsid wsp:val=&quot;008C4B23&quot;/&gt;&lt;wsp:rsid wsp:val=&quot;008C6777&quot;/&gt;&lt;wsp:rsid wsp:val=&quot;008D0996&quot;/&gt;&lt;wsp:rsid wsp:val=&quot;008D5C39&quot;/&gt;&lt;wsp:rsid wsp:val=&quot;008E0F5D&quot;/&gt;&lt;wsp:rsid wsp:val=&quot;008E197E&quot;/&gt;&lt;wsp:rsid wsp:val=&quot;008E4364&quot;/&gt;&lt;wsp:rsid wsp:val=&quot;008F259E&quot;/&gt;&lt;wsp:rsid wsp:val=&quot;008F6E2C&quot;/&gt;&lt;wsp:rsid wsp:val=&quot;00902721&quot;/&gt;&lt;wsp:rsid wsp:val=&quot;00915F09&quot;/&gt;&lt;wsp:rsid wsp:val=&quot;00917B65&quot;/&gt;&lt;wsp:rsid wsp:val=&quot;00920F40&quot;/&gt;&lt;wsp:rsid wsp:val=&quot;009303D9&quot;/&gt;&lt;wsp:rsid wsp:val=&quot;0093072F&quot;/&gt;&lt;wsp:rsid wsp:val=&quot;0093077E&quot;/&gt;&lt;wsp:rsid wsp:val=&quot;0093235E&quot;/&gt;&lt;wsp:rsid wsp:val=&quot;00933C64&quot;/&gt;&lt;wsp:rsid wsp:val=&quot;0094245E&quot;/&gt;&lt;wsp:rsid wsp:val=&quot;00954526&quot;/&gt;&lt;wsp:rsid wsp:val=&quot;0096715C&quot;/&gt;&lt;wsp:rsid wsp:val=&quot;00972203&quot;/&gt;&lt;wsp:rsid wsp:val=&quot;00982A3C&quot;/&gt;&lt;wsp:rsid wsp:val=&quot;00990B4A&quot;/&gt;&lt;wsp:rsid wsp:val=&quot;0099252A&quot;/&gt;&lt;wsp:rsid wsp:val=&quot;009A1F9B&quot;/&gt;&lt;wsp:rsid wsp:val=&quot;009B2000&quot;/&gt;&lt;wsp:rsid wsp:val=&quot;009C6C82&quot;/&gt;&lt;wsp:rsid wsp:val=&quot;009D0883&quot;/&gt;&lt;wsp:rsid wsp:val=&quot;009D14AE&quot;/&gt;&lt;wsp:rsid wsp:val=&quot;009D1CE1&quot;/&gt;&lt;wsp:rsid wsp:val=&quot;009E3615&quot;/&gt;&lt;wsp:rsid wsp:val=&quot;009F1D79&quot;/&gt;&lt;wsp:rsid wsp:val=&quot;009F6FC0&quot;/&gt;&lt;wsp:rsid wsp:val=&quot;009F71E6&quot;/&gt;&lt;wsp:rsid wsp:val=&quot;00A059B3&quot;/&gt;&lt;wsp:rsid wsp:val=&quot;00A0722B&quot;/&gt;&lt;wsp:rsid wsp:val=&quot;00A11C61&quot;/&gt;&lt;wsp:rsid wsp:val=&quot;00A16944&quot;/&gt;&lt;wsp:rsid wsp:val=&quot;00A20C68&quot;/&gt;&lt;wsp:rsid wsp:val=&quot;00A25909&quot;/&gt;&lt;wsp:rsid wsp:val=&quot;00A334A2&quot;/&gt;&lt;wsp:rsid wsp:val=&quot;00A365DA&quot;/&gt;&lt;wsp:rsid wsp:val=&quot;00A43E58&quot;/&gt;&lt;wsp:rsid wsp:val=&quot;00A44C6E&quot;/&gt;&lt;wsp:rsid wsp:val=&quot;00A6210B&quot;/&gt;&lt;wsp:rsid wsp:val=&quot;00A64103&quot;/&gt;&lt;wsp:rsid wsp:val=&quot;00A7111C&quot;/&gt;&lt;wsp:rsid wsp:val=&quot;00A72614&quot;/&gt;&lt;wsp:rsid wsp:val=&quot;00A77D41&quot;/&gt;&lt;wsp:rsid wsp:val=&quot;00AB2829&quot;/&gt;&lt;wsp:rsid wsp:val=&quot;00AB6954&quot;/&gt;&lt;wsp:rsid wsp:val=&quot;00AB7C56&quot;/&gt;&lt;wsp:rsid wsp:val=&quot;00AC1D81&quot;/&gt;&lt;wsp:rsid wsp:val=&quot;00AD5770&quot;/&gt;&lt;wsp:rsid wsp:val=&quot;00AE3409&quot;/&gt;&lt;wsp:rsid wsp:val=&quot;00AE47B9&quot;/&gt;&lt;wsp:rsid wsp:val=&quot;00AE521C&quot;/&gt;&lt;wsp:rsid wsp:val=&quot;00AE5FBA&quot;/&gt;&lt;wsp:rsid wsp:val=&quot;00AF242A&quot;/&gt;&lt;wsp:rsid wsp:val=&quot;00AF2951&quot;/&gt;&lt;wsp:rsid wsp:val=&quot;00AF3945&quot;/&gt;&lt;wsp:rsid wsp:val=&quot;00AF6789&quot;/&gt;&lt;wsp:rsid wsp:val=&quot;00AF7FC9&quot;/&gt;&lt;wsp:rsid wsp:val=&quot;00B00ECC&quot;/&gt;&lt;wsp:rsid wsp:val=&quot;00B015D6&quot;/&gt;&lt;wsp:rsid wsp:val=&quot;00B02FF3&quot;/&gt;&lt;wsp:rsid wsp:val=&quot;00B07FC2&quot;/&gt;&lt;wsp:rsid wsp:val=&quot;00B11A60&quot;/&gt;&lt;wsp:rsid wsp:val=&quot;00B14C16&quot;/&gt;&lt;wsp:rsid wsp:val=&quot;00B1743D&quot;/&gt;&lt;wsp:rsid wsp:val=&quot;00B22613&quot;/&gt;&lt;wsp:rsid wsp:val=&quot;00B26D9D&quot;/&gt;&lt;wsp:rsid wsp:val=&quot;00B3749C&quot;/&gt;&lt;wsp:rsid wsp:val=&quot;00B42AC6&quot;/&gt;&lt;wsp:rsid wsp:val=&quot;00B45CD6&quot;/&gt;&lt;wsp:rsid wsp:val=&quot;00B618C1&quot;/&gt;&lt;wsp:rsid wsp:val=&quot;00B67066&quot;/&gt;&lt;wsp:rsid wsp:val=&quot;00B72667&quot;/&gt;&lt;wsp:rsid wsp:val=&quot;00B7454A&quot;/&gt;&lt;wsp:rsid wsp:val=&quot;00B7457D&quot;/&gt;&lt;wsp:rsid wsp:val=&quot;00B75F54&quot;/&gt;&lt;wsp:rsid wsp:val=&quot;00B768D1&quot;/&gt;&lt;wsp:rsid wsp:val=&quot;00B846C0&quot;/&gt;&lt;wsp:rsid wsp:val=&quot;00B9538E&quot;/&gt;&lt;wsp:rsid wsp:val=&quot;00BA1025&quot;/&gt;&lt;wsp:rsid wsp:val=&quot;00BB4256&quot;/&gt;&lt;wsp:rsid wsp:val=&quot;00BC0E31&quot;/&gt;&lt;wsp:rsid wsp:val=&quot;00BC0F44&quot;/&gt;&lt;wsp:rsid wsp:val=&quot;00BC3420&quot;/&gt;&lt;wsp:rsid wsp:val=&quot;00BD670B&quot;/&gt;&lt;wsp:rsid wsp:val=&quot;00BE0279&quot;/&gt;&lt;wsp:rsid wsp:val=&quot;00BE7CB6&quot;/&gt;&lt;wsp:rsid wsp:val=&quot;00BE7D3C&quot;/&gt;&lt;wsp:rsid wsp:val=&quot;00BF157A&quot;/&gt;&lt;wsp:rsid wsp:val=&quot;00BF5FF6&quot;/&gt;&lt;wsp:rsid wsp:val=&quot;00C0207F&quot;/&gt;&lt;wsp:rsid wsp:val=&quot;00C13318&quot;/&gt;&lt;wsp:rsid wsp:val=&quot;00C16117&quot;/&gt;&lt;wsp:rsid wsp:val=&quot;00C3075A&quot;/&gt;&lt;wsp:rsid wsp:val=&quot;00C31059&quot;/&gt;&lt;wsp:rsid wsp:val=&quot;00C31074&quot;/&gt;&lt;wsp:rsid wsp:val=&quot;00C326F0&quot;/&gt;&lt;wsp:rsid wsp:val=&quot;00C50EAA&quot;/&gt;&lt;wsp:rsid wsp:val=&quot;00C66091&quot;/&gt;&lt;wsp:rsid wsp:val=&quot;00C75486&quot;/&gt;&lt;wsp:rsid wsp:val=&quot;00C82776&quot;/&gt;&lt;wsp:rsid wsp:val=&quot;00C836B1&quot;/&gt;&lt;wsp:rsid wsp:val=&quot;00C87788&quot;/&gt;&lt;wsp:rsid wsp:val=&quot;00C919A4&quot;/&gt;&lt;wsp:rsid wsp:val=&quot;00C91EC7&quot;/&gt;&lt;wsp:rsid wsp:val=&quot;00CA34BA&quot;/&gt;&lt;wsp:rsid wsp:val=&quot;00CA4392&quot;/&gt;&lt;wsp:rsid wsp:val=&quot;00CA4F89&quot;/&gt;&lt;wsp:rsid wsp:val=&quot;00CA6EC3&quot;/&gt;&lt;wsp:rsid wsp:val=&quot;00CB5499&quot;/&gt;&lt;wsp:rsid wsp:val=&quot;00CC2289&quot;/&gt;&lt;wsp:rsid wsp:val=&quot;00CC393F&quot;/&gt;&lt;wsp:rsid wsp:val=&quot;00CC3DF3&quot;/&gt;&lt;wsp:rsid wsp:val=&quot;00CD0DA8&quot;/&gt;&lt;wsp:rsid wsp:val=&quot;00CD49C1&quot;/&gt;&lt;wsp:rsid wsp:val=&quot;00CE4D77&quot;/&gt;&lt;wsp:rsid wsp:val=&quot;00CF1C2A&quot;/&gt;&lt;wsp:rsid wsp:val=&quot;00CF4AB1&quot;/&gt;&lt;wsp:rsid wsp:val=&quot;00CF745F&quot;/&gt;&lt;wsp:rsid wsp:val=&quot;00D016D9&quot;/&gt;&lt;wsp:rsid wsp:val=&quot;00D02429&quot;/&gt;&lt;wsp:rsid wsp:val=&quot;00D2176E&quot;/&gt;&lt;wsp:rsid wsp:val=&quot;00D24A5B&quot;/&gt;&lt;wsp:rsid wsp:val=&quot;00D32713&quot;/&gt;&lt;wsp:rsid wsp:val=&quot;00D33583&quot;/&gt;&lt;wsp:rsid wsp:val=&quot;00D33E67&quot;/&gt;&lt;wsp:rsid wsp:val=&quot;00D34139&quot;/&gt;&lt;wsp:rsid wsp:val=&quot;00D36022&quot;/&gt;&lt;wsp:rsid wsp:val=&quot;00D4022F&quot;/&gt;&lt;wsp:rsid wsp:val=&quot;00D42E55&quot;/&gt;&lt;wsp:rsid wsp:val=&quot;00D44357&quot;/&gt;&lt;wsp:rsid wsp:val=&quot;00D46E88&quot;/&gt;&lt;wsp:rsid wsp:val=&quot;00D50332&quot;/&gt;&lt;wsp:rsid wsp:val=&quot;00D632BE&quot;/&gt;&lt;wsp:rsid wsp:val=&quot;00D64DE9&quot;/&gt;&lt;wsp:rsid wsp:val=&quot;00D72D06&quot;/&gt;&lt;wsp:rsid wsp:val=&quot;00D7522C&quot;/&gt;&lt;wsp:rsid wsp:val=&quot;00D7536F&quot;/&gt;&lt;wsp:rsid wsp:val=&quot;00D76668&quot;/&gt;&lt;wsp:rsid wsp:val=&quot;00D81620&quot;/&gt;&lt;wsp:rsid wsp:val=&quot;00D878A4&quot;/&gt;&lt;wsp:rsid wsp:val=&quot;00DB1779&quot;/&gt;&lt;wsp:rsid wsp:val=&quot;00DB1FFF&quot;/&gt;&lt;wsp:rsid wsp:val=&quot;00DC321C&quot;/&gt;&lt;wsp:rsid wsp:val=&quot;00DC7F00&quot;/&gt;&lt;wsp:rsid wsp:val=&quot;00DD211E&quot;/&gt;&lt;wsp:rsid wsp:val=&quot;00DD3A50&quot;/&gt;&lt;wsp:rsid wsp:val=&quot;00DD6735&quot;/&gt;&lt;wsp:rsid wsp:val=&quot;00DE219A&quot;/&gt;&lt;wsp:rsid wsp:val=&quot;00DE2363&quot;/&gt;&lt;wsp:rsid wsp:val=&quot;00DE2709&quot;/&gt;&lt;wsp:rsid wsp:val=&quot;00DF33F7&quot;/&gt;&lt;wsp:rsid wsp:val=&quot;00E007A0&quot;/&gt;&lt;wsp:rsid wsp:val=&quot;00E07383&quot;/&gt;&lt;wsp:rsid wsp:val=&quot;00E10B2A&quot;/&gt;&lt;wsp:rsid wsp:val=&quot;00E11D99&quot;/&gt;&lt;wsp:rsid wsp:val=&quot;00E165BC&quot;/&gt;&lt;wsp:rsid wsp:val=&quot;00E17BBD&quot;/&gt;&lt;wsp:rsid wsp:val=&quot;00E23021&quot;/&gt;&lt;wsp:rsid wsp:val=&quot;00E40C97&quot;/&gt;&lt;wsp:rsid wsp:val=&quot;00E43760&quot;/&gt;&lt;wsp:rsid wsp:val=&quot;00E50CE8&quot;/&gt;&lt;wsp:rsid wsp:val=&quot;00E5264B&quot;/&gt;&lt;wsp:rsid wsp:val=&quot;00E5340D&quot;/&gt;&lt;wsp:rsid wsp:val=&quot;00E61E12&quot;/&gt;&lt;wsp:rsid wsp:val=&quot;00E6238F&quot;/&gt;&lt;wsp:rsid wsp:val=&quot;00E7596C&quot;/&gt;&lt;wsp:rsid wsp:val=&quot;00E878F2&quot;/&gt;&lt;wsp:rsid wsp:val=&quot;00E90290&quot;/&gt;&lt;wsp:rsid wsp:val=&quot;00E9085D&quot;/&gt;&lt;wsp:rsid wsp:val=&quot;00E94102&quot;/&gt;&lt;wsp:rsid wsp:val=&quot;00EA0943&quot;/&gt;&lt;wsp:rsid wsp:val=&quot;00EA4EE6&quot;/&gt;&lt;wsp:rsid wsp:val=&quot;00EA6858&quot;/&gt;&lt;wsp:rsid wsp:val=&quot;00EB18B8&quot;/&gt;&lt;wsp:rsid wsp:val=&quot;00EC00E6&quot;/&gt;&lt;wsp:rsid wsp:val=&quot;00EC28B4&quot;/&gt;&lt;wsp:rsid wsp:val=&quot;00EC6CC7&quot;/&gt;&lt;wsp:rsid wsp:val=&quot;00ED0149&quot;/&gt;&lt;wsp:rsid wsp:val=&quot;00ED0FBE&quot;/&gt;&lt;wsp:rsid wsp:val=&quot;00EE128B&quot;/&gt;&lt;wsp:rsid wsp:val=&quot;00EE225A&quot;/&gt;&lt;wsp:rsid wsp:val=&quot;00EE31C3&quot;/&gt;&lt;wsp:rsid wsp:val=&quot;00EE7F29&quot;/&gt;&lt;wsp:rsid wsp:val=&quot;00EF0598&quot;/&gt;&lt;wsp:rsid wsp:val=&quot;00EF7DE3&quot;/&gt;&lt;wsp:rsid wsp:val=&quot;00F02C4F&quot;/&gt;&lt;wsp:rsid wsp:val=&quot;00F03103&quot;/&gt;&lt;wsp:rsid wsp:val=&quot;00F04B5A&quot;/&gt;&lt;wsp:rsid wsp:val=&quot;00F12387&quot;/&gt;&lt;wsp:rsid wsp:val=&quot;00F13657&quot;/&gt;&lt;wsp:rsid wsp:val=&quot;00F271DE&quot;/&gt;&lt;wsp:rsid wsp:val=&quot;00F330E3&quot;/&gt;&lt;wsp:rsid wsp:val=&quot;00F34239&quot;/&gt;&lt;wsp:rsid wsp:val=&quot;00F45AA8&quot;/&gt;&lt;wsp:rsid wsp:val=&quot;00F45D3C&quot;/&gt;&lt;wsp:rsid wsp:val=&quot;00F627DA&quot;/&gt;&lt;wsp:rsid wsp:val=&quot;00F7288F&quot;/&gt;&lt;wsp:rsid wsp:val=&quot;00F80BC8&quot;/&gt;&lt;wsp:rsid wsp:val=&quot;00F847A6&quot;/&gt;&lt;wsp:rsid wsp:val=&quot;00F85082&quot;/&gt;&lt;wsp:rsid wsp:val=&quot;00F9441B&quot;/&gt;&lt;wsp:rsid wsp:val=&quot;00FA4C32&quot;/&gt;&lt;wsp:rsid wsp:val=&quot;00FA564D&quot;/&gt;&lt;wsp:rsid wsp:val=&quot;00FB0898&quot;/&gt;&lt;wsp:rsid wsp:val=&quot;00FC7824&quot;/&gt;&lt;wsp:rsid wsp:val=&quot;00FD623C&quot;/&gt;&lt;wsp:rsid wsp:val=&quot;00FD75D7&quot;/&gt;&lt;wsp:rsid wsp:val=&quot;00FE0F6D&quot;/&gt;&lt;wsp:rsid wsp:val=&quot;00FE4DCE&quot;/&gt;&lt;wsp:rsid wsp:val=&quot;00FE5251&quot;/&gt;&lt;wsp:rsid wsp:val=&quot;00FE7114&quot;/&gt;&lt;wsp:rsid wsp:val=&quot;00FF6047&quot;/&gt;&lt;/wsp:rsids&gt;&lt;/w:docPr&gt;&lt;w:body&gt;&lt;wx:sect&gt;&lt;w:p wsp:rsidR=&quot;00000000&quot; wsp:rsidRDefault=&quot;00287AB6&quot; wsp:rsidP=&quot;00287AB6&quot;&gt;&lt;m:oMathPara&gt;&lt;m:oMath&gt;&lt;m:sSup&gt;&lt;m:sSupPr&gt;&lt;m:ctrlPr&gt;&lt;w:rPr&gt;&lt;w:rFonts w:ascii=&quot;Cambria Math&quot; w:h-ansi=&quot;Cambria Math&quot; w:cs=&quot;Cambria Math&quot;/&gt;&lt;wx:font wx:val=&quot;Cambria Math&quot;/&gt;&lt;w:sz w:val=&quot;24&quot;/&gt;&lt;w:sz-cs w:val=&quot;24&quot;/&gt;&lt;/w:rPr&gt;&lt;/m:ctrlPr&gt;&lt;/m:sSupPr&gt;&lt;m:e&gt;&lt;m:r&gt;&lt;w:rPr&gt;&lt;w:rFonts w:ascii=&quot;Cambria Math&quot; w:h-ansi=&quot;Cambria Math&quot; w:cs=&quot;Cambria Math&quot;/&gt;&lt;wx:font wx:val=&quot;Cambria Math&quot;/&gt;&lt;w:i/&gt;&lt;/w:rPr&gt;&lt;m:t&gt;P&lt;/m:t&gt;&lt;/m:r&gt;&lt;/m:e&gt;&lt;m:sup&gt;&lt;m:r&gt;&lt;w:rPr&gt;&lt;w:rFonts w:ascii=&quot;Cambria Math&quot; w:h-ansi=&quot;Cambria Math&quot; w:cs=&quot;Cambria Math&quot;/&gt;&lt;wx:font wx:val=&quot;Cambria Math&quot;/&gt;&lt;w:i/&gt;&lt;/w:rPr&gt;&lt;m:t&gt;+&lt;/m:t&gt;&lt;/m:r&gt;&lt;/m:sup&gt;&lt;/m:sSup&gt;&lt;/m:oMath&gt;&lt;/m:oMathPara&gt;&lt;/w:p&gt;&lt;w:sectPr wsp:rsidR=&quot;00000000&quot;&gt;&lt;w:pgSz w:w=&quot;12240&quot; w:h=&quot;15840&quot;/&gt;&lt;w:pgMar w:top=&quot;1417&quot; w:right=&quot;1417&quot; w:bottom=&quot;1417&quot; w:left=&quot;1417&quot; w:header=&quot;708&quot; w:footer=&quot;708&quot; w:gutter=&quot;0&quot;/&gt;&lt;w:cols w:space=&quot;708&quot;/&gt;&lt;/w:sectPr&gt;&lt;/wx:sect&gt;&lt;/w:body&gt;&lt;/w:wordDocument&gt;">
+                <v:shape id="_x0000_i1027" type="#_x0000_t75" style="width:11.9pt;height:14.4pt" equationxml="&lt;?xml version=&quot;1.0&quot; encoding=&quot;UTF-8&quot; standalone=&quot;yes&quot;?&gt;&#10;&lt;?mso-application progid=&quot;Word.Document&quot;?&gt;&#10;&lt;w:wordDocument xmlns:aml=&quot;http://schemas.microsoft.com/aml/2001/core&quot; xmlns:wpc=&quot;http://schemas.microsoft.com/office/word/2010/wordprocessingCanvas&quot; xmlns:cx=&quot;http://schemas.microsoft.com/office/drawing/2014/chartex&quot; xmlns:cx1=&quot;http://schemas.microsoft.com/office/drawing/2015/9/8/chartex&quot; xmlns:cx2=&quot;http://schemas.microsoft.com/office/drawing/2015/10/21/chartex&quot; xmlns:cx3=&quot;http://schemas.microsoft.com/office/drawing/2016/5/9/chartex&quot; xmlns:cx4=&quot;http://schemas.microsoft.com/office/drawing/2016/5/10/chartex&quot; xmlns:cx5=&quot;http://schemas.microsoft.com/office/drawing/2016/5/11/chartex&quot; xmlns:cx6=&quot;http://schemas.microsoft.com/office/drawing/2016/5/12/chartex&quot; xmlns:cx7=&quot;http://schemas.microsoft.com/office/drawing/2016/5/13/chartex&quot; xmlns:cx8=&quot;http://schemas.microsoft.com/office/drawing/2016/5/14/chartex&quot; xmlns:dt=&quot;uuid:C2F41010-65B3-11d1-A29F-00AA00C14882&quot; xmlns:mc=&quot;http://schemas.openxmlformats.org/markup-compatibility/2006&quot; xmlns:aink=&quot;http://schemas.microsoft.com/office/drawing/2016/ink&quot; xmlns:am3d=&quot;http://schemas.microsoft.com/office/drawing/2017/model3d&quot; xmlns:o=&quot;urn:schemas-microsoft-com:office:office&quot; xmlns:m=&quot;http://schemas.openxmlformats.org/officeDocument/2006/math&quot; xmlns:v=&quot;urn:schemas-microsoft-com:vml&quot; xmlns:w10=&quot;urn:schemas-microsoft-com:office:word&quot; xmlns:w=&quot;http://schemas.microsoft.com/office/word/2003/wordml&quot; xmlns:wx=&quot;http://schemas.microsoft.com/office/word/2003/auxHint&quot; xmlns:wne=&quot;http://schemas.microsoft.com/office/word/2006/wordml&quot; xmlns:wsp=&quot;http://schemas.microsoft.com/office/word/2003/wordml/sp2&quot; xmlns:sl=&quot;http://schemas.microsoft.com/schemaLibrary/2003/core&quot; w:macrosPresent=&quot;no&quot; w:embeddedObjPresent=&quot;no&quot; w:ocxPresent=&quot;no&quot; xml:space=&quot;preserve&quot;&gt;&lt;w:ignoreSubtree w:val=&quot;http://schemas.microsoft.com/office/word/2003/wordml/sp2&quot;/&gt;&lt;o:DocumentProperties&gt;&lt;o:Version&gt;16&lt;/o:Version&gt;&lt;/o:DocumentProperties&gt;&lt;w:docPr&gt;&lt;w:view w:val=&quot;print&quot;/&gt;&lt;w:zoom w:percent=&quot;120&quot;/&gt;&lt;w:defaultTabStop w:val=&quot;720&quot;/&gt;&lt;w:doNotHyphenateCaps/&gt;&lt;w:punctuationKerning/&gt;&lt;w:characterSpacingControl w:val=&quot;DontCompress&quot;/&gt;&lt;w:optimizeForBrowser/&gt;&lt;w:targetScreenSz w:val=&quot;800x600&quot;/&gt;&lt;w:validateAgainstSchema w:val=&quot;off&quot;/&gt;&lt;w:saveInvalidXML w:val=&quot;off&quot;/&gt;&lt;w:ignoreMixedContent w:val=&quot;off&quot;/&gt;&lt;w:alwaysShowPlaceholderText w:val=&quot;off&quot;/&gt;&lt;w:doNotUnderlineInvalidXML/&gt;&lt;w:compat&gt;&lt;w:doNotUseHTMLParagraphAutoSpacing/&gt;&lt;w:dontAllowFieldEndSelect/&gt;&lt;w:useWord2002TableStyleRules/&gt;&lt;w:useFELayout/&gt;&lt;/w:compat&gt;&lt;wsp:rsids&gt;&lt;wsp:rsidRoot wsp:val=&quot;009303D9&quot;/&gt;&lt;wsp:rsid wsp:val=&quot;00000B1C&quot;/&gt;&lt;wsp:rsid wsp:val=&quot;00024E2D&quot;/&gt;&lt;wsp:rsid wsp:val=&quot;000303BB&quot;/&gt;&lt;wsp:rsid wsp:val=&quot;000317EE&quot;/&gt;&lt;wsp:rsid wsp:val=&quot;000414CD&quot;/&gt;&lt;wsp:rsid wsp:val=&quot;00046094&quot;/&gt;&lt;wsp:rsid wsp:val=&quot;0004781E&quot;/&gt;&lt;wsp:rsid wsp:val=&quot;00066BC1&quot;/&gt;&lt;wsp:rsid wsp:val=&quot;0007226A&quot;/&gt;&lt;wsp:rsid wsp:val=&quot;00073B21&quot;/&gt;&lt;wsp:rsid wsp:val=&quot;0007573E&quot;/&gt;&lt;wsp:rsid wsp:val=&quot;0008758A&quot;/&gt;&lt;wsp:rsid wsp:val=&quot;000C00E3&quot;/&gt;&lt;wsp:rsid wsp:val=&quot;000C09F4&quot;/&gt;&lt;wsp:rsid wsp:val=&quot;000C0D15&quot;/&gt;&lt;wsp:rsid wsp:val=&quot;000C1E68&quot;/&gt;&lt;wsp:rsid wsp:val=&quot;000C2D4A&quot;/&gt;&lt;wsp:rsid wsp:val=&quot;000C73DB&quot;/&gt;&lt;wsp:rsid wsp:val=&quot;000E449D&quot;/&gt;&lt;wsp:rsid wsp:val=&quot;000F2CDE&quot;/&gt;&lt;wsp:rsid wsp:val=&quot;00106B9D&quot;/&gt;&lt;wsp:rsid wsp:val=&quot;00117220&quot;/&gt;&lt;wsp:rsid wsp:val=&quot;001225CC&quot;/&gt;&lt;wsp:rsid wsp:val=&quot;00127433&quot;/&gt;&lt;wsp:rsid wsp:val=&quot;00127F67&quot;/&gt;&lt;wsp:rsid wsp:val=&quot;00130058&quot;/&gt;&lt;wsp:rsid wsp:val=&quot;00142ED5&quot;/&gt;&lt;wsp:rsid wsp:val=&quot;001443CF&quot;/&gt;&lt;wsp:rsid wsp:val=&quot;001479F3&quot;/&gt;&lt;wsp:rsid wsp:val=&quot;00155D6F&quot;/&gt;&lt;wsp:rsid wsp:val=&quot;001637C1&quot;/&gt;&lt;wsp:rsid wsp:val=&quot;00172B19&quot;/&gt;&lt;wsp:rsid wsp:val=&quot;001810BF&quot;/&gt;&lt;wsp:rsid wsp:val=&quot;0018229D&quot;/&gt;&lt;wsp:rsid wsp:val=&quot;001A2EFD&quot;/&gt;&lt;wsp:rsid wsp:val=&quot;001A3B3D&quot;/&gt;&lt;wsp:rsid wsp:val=&quot;001B4DD8&quot;/&gt;&lt;wsp:rsid wsp:val=&quot;001B67DC&quot;/&gt;&lt;wsp:rsid wsp:val=&quot;001B7585&quot;/&gt;&lt;wsp:rsid wsp:val=&quot;001D155F&quot;/&gt;&lt;wsp:rsid wsp:val=&quot;001D2DC0&quot;/&gt;&lt;wsp:rsid wsp:val=&quot;001E016A&quot;/&gt;&lt;wsp:rsid wsp:val=&quot;001E65EB&quot;/&gt;&lt;wsp:rsid wsp:val=&quot;001E7AAE&quot;/&gt;&lt;wsp:rsid wsp:val=&quot;002065C5&quot;/&gt;&lt;wsp:rsid wsp:val=&quot;002178B0&quot;/&gt;&lt;wsp:rsid wsp:val=&quot;002254A9&quot;/&gt;&lt;wsp:rsid wsp:val=&quot;00233C11&quot;/&gt;&lt;wsp:rsid wsp:val=&quot;00233D97&quot;/&gt;&lt;wsp:rsid wsp:val=&quot;002347A2&quot;/&gt;&lt;wsp:rsid wsp:val=&quot;00235071&quot;/&gt;&lt;wsp:rsid wsp:val=&quot;0024152E&quot;/&gt;&lt;wsp:rsid wsp:val=&quot;00245143&quot;/&gt;&lt;wsp:rsid wsp:val=&quot;0024695F&quot;/&gt;&lt;wsp:rsid wsp:val=&quot;00253D94&quot;/&gt;&lt;wsp:rsid wsp:val=&quot;00275942&quot;/&gt;&lt;wsp:rsid wsp:val=&quot;00283DCC&quot;/&gt;&lt;wsp:rsid wsp:val=&quot;00284A46&quot;/&gt;&lt;wsp:rsid wsp:val=&quot;002850E3&quot;/&gt;&lt;wsp:rsid wsp:val=&quot;00287AB6&quot;/&gt;&lt;wsp:rsid wsp:val=&quot;00290404&quot;/&gt;&lt;wsp:rsid wsp:val=&quot;00297BCA&quot;/&gt;&lt;wsp:rsid wsp:val=&quot;002B1AAB&quot;/&gt;&lt;wsp:rsid wsp:val=&quot;002D3722&quot;/&gt;&lt;wsp:rsid wsp:val=&quot;002D41DF&quot;/&gt;&lt;wsp:rsid wsp:val=&quot;002E4363&quot;/&gt;&lt;wsp:rsid wsp:val=&quot;00303664&quot;/&gt;&lt;wsp:rsid wsp:val=&quot;003065C9&quot;/&gt;&lt;wsp:rsid wsp:val=&quot;00323AA6&quot;/&gt;&lt;wsp:rsid wsp:val=&quot;003241E7&quot;/&gt;&lt;wsp:rsid wsp:val=&quot;00324B05&quot;/&gt;&lt;wsp:rsid wsp:val=&quot;00327A52&quot;/&gt;&lt;wsp:rsid wsp:val=&quot;00327D6C&quot;/&gt;&lt;wsp:rsid wsp:val=&quot;003321B0&quot;/&gt;&lt;wsp:rsid wsp:val=&quot;00340E8A&quot;/&gt;&lt;wsp:rsid wsp:val=&quot;00342E16&quot;/&gt;&lt;wsp:rsid wsp:val=&quot;003522E7&quot;/&gt;&lt;wsp:rsid wsp:val=&quot;00354FCF&quot;/&gt;&lt;wsp:rsid wsp:val=&quot;003668C4&quot;/&gt;&lt;wsp:rsid wsp:val=&quot;00382B87&quot;/&gt;&lt;wsp:rsid wsp:val=&quot;0038493E&quot;/&gt;&lt;wsp:rsid wsp:val=&quot;00387BFE&quot;/&gt;&lt;wsp:rsid wsp:val=&quot;00394BA2&quot;/&gt;&lt;wsp:rsid wsp:val=&quot;003A19E2&quot;/&gt;&lt;wsp:rsid wsp:val=&quot;003A38B3&quot;/&gt;&lt;wsp:rsid wsp:val=&quot;003A4A54&quot;/&gt;&lt;wsp:rsid wsp:val=&quot;003B4E04&quot;/&gt;&lt;wsp:rsid wsp:val=&quot;003C2B17&quot;/&gt;&lt;wsp:rsid wsp:val=&quot;003C623B&quot;/&gt;&lt;wsp:rsid wsp:val=&quot;003C7A85&quot;/&gt;&lt;wsp:rsid wsp:val=&quot;003E3F31&quot;/&gt;&lt;wsp:rsid wsp:val=&quot;003E799A&quot;/&gt;&lt;wsp:rsid wsp:val=&quot;003F1287&quot;/&gt;&lt;wsp:rsid wsp:val=&quot;003F56F1&quot;/&gt;&lt;wsp:rsid wsp:val=&quot;003F5739&quot;/&gt;&lt;wsp:rsid wsp:val=&quot;003F5A08&quot;/&gt;&lt;wsp:rsid wsp:val=&quot;00401645&quot;/&gt;&lt;wsp:rsid wsp:val=&quot;00420716&quot;/&gt;&lt;wsp:rsid wsp:val=&quot;004325FB&quot;/&gt;&lt;wsp:rsid wsp:val=&quot;00436521&quot;/&gt;&lt;wsp:rsid wsp:val=&quot;004432BA&quot;/&gt;&lt;wsp:rsid wsp:val=&quot;0044407E&quot;/&gt;&lt;wsp:rsid wsp:val=&quot;00446BAB&quot;/&gt;&lt;wsp:rsid wsp:val=&quot;00447BB9&quot;/&gt;&lt;wsp:rsid wsp:val=&quot;004530DB&quot;/&gt;&lt;wsp:rsid wsp:val=&quot;0045695F&quot;/&gt;&lt;wsp:rsid wsp:val=&quot;00456E64&quot;/&gt;&lt;wsp:rsid wsp:val=&quot;0046031D&quot;/&gt;&lt;wsp:rsid wsp:val=&quot;00460D28&quot;/&gt;&lt;wsp:rsid wsp:val=&quot;004649C5&quot;/&gt;&lt;wsp:rsid wsp:val=&quot;0046578C&quot;/&gt;&lt;wsp:rsid wsp:val=&quot;00474FC9&quot;/&gt;&lt;wsp:rsid wsp:val=&quot;0048324B&quot;/&gt;&lt;wsp:rsid wsp:val=&quot;00491C24&quot;/&gt;&lt;wsp:rsid wsp:val=&quot;004B0613&quot;/&gt;&lt;wsp:rsid wsp:val=&quot;004B7CCD&quot;/&gt;&lt;wsp:rsid wsp:val=&quot;004C0223&quot;/&gt;&lt;wsp:rsid wsp:val=&quot;004C787D&quot;/&gt;&lt;wsp:rsid wsp:val=&quot;004D2A6A&quot;/&gt;&lt;wsp:rsid wsp:val=&quot;004D72B5&quot;/&gt;&lt;wsp:rsid wsp:val=&quot;004F2D98&quot;/&gt;&lt;wsp:rsid wsp:val=&quot;004F3676&quot;/&gt;&lt;wsp:rsid wsp:val=&quot;004F64FC&quot;/&gt;&lt;wsp:rsid wsp:val=&quot;0050417E&quot;/&gt;&lt;wsp:rsid wsp:val=&quot;00505884&quot;/&gt;&lt;wsp:rsid wsp:val=&quot;00511B98&quot;/&gt;&lt;wsp:rsid wsp:val=&quot;00512E40&quot;/&gt;&lt;wsp:rsid wsp:val=&quot;0051384F&quot;/&gt;&lt;wsp:rsid wsp:val=&quot;00513E17&quot;/&gt;&lt;wsp:rsid wsp:val=&quot;005351CC&quot;/&gt;&lt;wsp:rsid wsp:val=&quot;005363AB&quot;/&gt;&lt;wsp:rsid wsp:val=&quot;00543305&quot;/&gt;&lt;wsp:rsid wsp:val=&quot;00551B7F&quot;/&gt;&lt;wsp:rsid wsp:val=&quot;005611D7&quot;/&gt;&lt;wsp:rsid wsp:val=&quot;005622CD&quot;/&gt;&lt;wsp:rsid wsp:val=&quot;005642A4&quot;/&gt;&lt;wsp:rsid wsp:val=&quot;0056610F&quot;/&gt;&lt;wsp:rsid wsp:val=&quot;00571166&quot;/&gt;&lt;wsp:rsid wsp:val=&quot;00575BCA&quot;/&gt;&lt;wsp:rsid wsp:val=&quot;005824E1&quot;/&gt;&lt;wsp:rsid wsp:val=&quot;0059744F&quot;/&gt;&lt;wsp:rsid wsp:val=&quot;005B0344&quot;/&gt;&lt;wsp:rsid wsp:val=&quot;005B1BBD&quot;/&gt;&lt;wsp:rsid wsp:val=&quot;005B41FA&quot;/&gt;&lt;wsp:rsid wsp:val=&quot;005B520E&quot;/&gt;&lt;wsp:rsid wsp:val=&quot;005D5098&quot;/&gt;&lt;wsp:rsid wsp:val=&quot;005E21B7&quot;/&gt;&lt;wsp:rsid wsp:val=&quot;005E2800&quot;/&gt;&lt;wsp:rsid wsp:val=&quot;005F2BE1&quot;/&gt;&lt;wsp:rsid wsp:val=&quot;00605825&quot;/&gt;&lt;wsp:rsid wsp:val=&quot;006308DE&quot;/&gt;&lt;wsp:rsid wsp:val=&quot;00645D22&quot;/&gt;&lt;wsp:rsid wsp:val=&quot;00647700&quot;/&gt;&lt;wsp:rsid wsp:val=&quot;00651A08&quot;/&gt;&lt;wsp:rsid wsp:val=&quot;00652F25&quot;/&gt;&lt;wsp:rsid wsp:val=&quot;00653156&quot;/&gt;&lt;wsp:rsid wsp:val=&quot;00654204&quot;/&gt;&lt;wsp:rsid wsp:val=&quot;006555D1&quot;/&gt;&lt;wsp:rsid wsp:val=&quot;0066174B&quot;/&gt;&lt;wsp:rsid wsp:val=&quot;0066504C&quot;/&gt;&lt;wsp:rsid wsp:val=&quot;00670434&quot;/&gt;&lt;wsp:rsid wsp:val=&quot;006835F8&quot;/&gt;&lt;wsp:rsid wsp:val=&quot;00691FCE&quot;/&gt;&lt;wsp:rsid wsp:val=&quot;006A3E4F&quot;/&gt;&lt;wsp:rsid wsp:val=&quot;006A65F7&quot;/&gt;&lt;wsp:rsid wsp:val=&quot;006B327C&quot;/&gt;&lt;wsp:rsid wsp:val=&quot;006B603C&quot;/&gt;&lt;wsp:rsid wsp:val=&quot;006B6320&quot;/&gt;&lt;wsp:rsid wsp:val=&quot;006B6B66&quot;/&gt;&lt;wsp:rsid wsp:val=&quot;006B7FF9&quot;/&gt;&lt;wsp:rsid wsp:val=&quot;006C375D&quot;/&gt;&lt;wsp:rsid wsp:val=&quot;006C4156&quot;/&gt;&lt;wsp:rsid wsp:val=&quot;006E6594&quot;/&gt;&lt;wsp:rsid wsp:val=&quot;006F5459&quot;/&gt;&lt;wsp:rsid wsp:val=&quot;006F6578&quot;/&gt;&lt;wsp:rsid wsp:val=&quot;006F6D3D&quot;/&gt;&lt;wsp:rsid wsp:val=&quot;006F7FCE&quot;/&gt;&lt;wsp:rsid wsp:val=&quot;00705708&quot;/&gt;&lt;wsp:rsid wsp:val=&quot;00710872&quot;/&gt;&lt;wsp:rsid wsp:val=&quot;00715BEA&quot;/&gt;&lt;wsp:rsid wsp:val=&quot;00716FD5&quot;/&gt;&lt;wsp:rsid wsp:val=&quot;0072538D&quot;/&gt;&lt;wsp:rsid wsp:val=&quot;00735108&quot;/&gt;&lt;wsp:rsid wsp:val=&quot;00740B76&quot;/&gt;&lt;wsp:rsid wsp:val=&quot;00740EEA&quot;/&gt;&lt;wsp:rsid wsp:val=&quot;007646B1&quot;/&gt;&lt;wsp:rsid wsp:val=&quot;007648A6&quot;/&gt;&lt;wsp:rsid wsp:val=&quot;00773A30&quot;/&gt;&lt;wsp:rsid wsp:val=&quot;00784C91&quot;/&gt;&lt;wsp:rsid wsp:val=&quot;00785147&quot;/&gt;&lt;wsp:rsid wsp:val=&quot;00785316&quot;/&gt;&lt;wsp:rsid wsp:val=&quot;00793128&quot;/&gt;&lt;wsp:rsid wsp:val=&quot;00794804&quot;/&gt;&lt;wsp:rsid wsp:val=&quot;00796D3A&quot;/&gt;&lt;wsp:rsid wsp:val=&quot;007A002B&quot;/&gt;&lt;wsp:rsid wsp:val=&quot;007B33F1&quot;/&gt;&lt;wsp:rsid wsp:val=&quot;007B5A17&quot;/&gt;&lt;wsp:rsid wsp:val=&quot;007B6DDA&quot;/&gt;&lt;wsp:rsid wsp:val=&quot;007C0308&quot;/&gt;&lt;wsp:rsid wsp:val=&quot;007C2FF2&quot;/&gt;&lt;wsp:rsid wsp:val=&quot;007D0C3E&quot;/&gt;&lt;wsp:rsid wsp:val=&quot;007D2B11&quot;/&gt;&lt;wsp:rsid wsp:val=&quot;007D605C&quot;/&gt;&lt;wsp:rsid wsp:val=&quot;007D6232&quot;/&gt;&lt;wsp:rsid wsp:val=&quot;007E1F03&quot;/&gt;&lt;wsp:rsid wsp:val=&quot;007E71D5&quot;/&gt;&lt;wsp:rsid wsp:val=&quot;007F1F99&quot;/&gt;&lt;wsp:rsid wsp:val=&quot;007F305E&quot;/&gt;&lt;wsp:rsid wsp:val=&quot;007F768F&quot;/&gt;&lt;wsp:rsid wsp:val=&quot;00801A70&quot;/&gt;&lt;wsp:rsid wsp:val=&quot;0080791D&quot;/&gt;&lt;wsp:rsid wsp:val=&quot;00814CD0&quot;/&gt;&lt;wsp:rsid wsp:val=&quot;00827C38&quot;/&gt;&lt;wsp:rsid wsp:val=&quot;00836367&quot;/&gt;&lt;wsp:rsid wsp:val=&quot;00841E4B&quot;/&gt;&lt;wsp:rsid wsp:val=&quot;00842E21&quot;/&gt;&lt;wsp:rsid wsp:val=&quot;00850EEB&quot;/&gt;&lt;wsp:rsid wsp:val=&quot;0086082C&quot;/&gt;&lt;wsp:rsid wsp:val=&quot;008674A2&quot;/&gt;&lt;wsp:rsid wsp:val=&quot;008710F1&quot;/&gt;&lt;wsp:rsid wsp:val=&quot;00873603&quot;/&gt;&lt;wsp:rsid wsp:val=&quot;00873677&quot;/&gt;&lt;wsp:rsid wsp:val=&quot;00882500&quot;/&gt;&lt;wsp:rsid wsp:val=&quot;008849BF&quot;/&gt;&lt;wsp:rsid wsp:val=&quot;00895AEB&quot;/&gt;&lt;wsp:rsid wsp:val=&quot;008A2C7D&quot;/&gt;&lt;wsp:rsid wsp:val=&quot;008A4FCD&quot;/&gt;&lt;wsp:rsid wsp:val=&quot;008A5D24&quot;/&gt;&lt;wsp:rsid wsp:val=&quot;008B1834&quot;/&gt;&lt;wsp:rsid wsp:val=&quot;008B2593&quot;/&gt;&lt;wsp:rsid wsp:val=&quot;008C4B23&quot;/&gt;&lt;wsp:rsid wsp:val=&quot;008C6777&quot;/&gt;&lt;wsp:rsid wsp:val=&quot;008D0996&quot;/&gt;&lt;wsp:rsid wsp:val=&quot;008D5C39&quot;/&gt;&lt;wsp:rsid wsp:val=&quot;008E0F5D&quot;/&gt;&lt;wsp:rsid wsp:val=&quot;008E197E&quot;/&gt;&lt;wsp:rsid wsp:val=&quot;008E4364&quot;/&gt;&lt;wsp:rsid wsp:val=&quot;008F259E&quot;/&gt;&lt;wsp:rsid wsp:val=&quot;008F6E2C&quot;/&gt;&lt;wsp:rsid wsp:val=&quot;00902721&quot;/&gt;&lt;wsp:rsid wsp:val=&quot;00915F09&quot;/&gt;&lt;wsp:rsid wsp:val=&quot;00917B65&quot;/&gt;&lt;wsp:rsid wsp:val=&quot;00920F40&quot;/&gt;&lt;wsp:rsid wsp:val=&quot;009303D9&quot;/&gt;&lt;wsp:rsid wsp:val=&quot;0093072F&quot;/&gt;&lt;wsp:rsid wsp:val=&quot;0093077E&quot;/&gt;&lt;wsp:rsid wsp:val=&quot;0093235E&quot;/&gt;&lt;wsp:rsid wsp:val=&quot;00933C64&quot;/&gt;&lt;wsp:rsid wsp:val=&quot;0094245E&quot;/&gt;&lt;wsp:rsid wsp:val=&quot;00954526&quot;/&gt;&lt;wsp:rsid wsp:val=&quot;0096715C&quot;/&gt;&lt;wsp:rsid wsp:val=&quot;00972203&quot;/&gt;&lt;wsp:rsid wsp:val=&quot;00982A3C&quot;/&gt;&lt;wsp:rsid wsp:val=&quot;00990B4A&quot;/&gt;&lt;wsp:rsid wsp:val=&quot;0099252A&quot;/&gt;&lt;wsp:rsid wsp:val=&quot;009A1F9B&quot;/&gt;&lt;wsp:rsid wsp:val=&quot;009B2000&quot;/&gt;&lt;wsp:rsid wsp:val=&quot;009C6C82&quot;/&gt;&lt;wsp:rsid wsp:val=&quot;009D0883&quot;/&gt;&lt;wsp:rsid wsp:val=&quot;009D14AE&quot;/&gt;&lt;wsp:rsid wsp:val=&quot;009D1CE1&quot;/&gt;&lt;wsp:rsid wsp:val=&quot;009E3615&quot;/&gt;&lt;wsp:rsid wsp:val=&quot;009F1D79&quot;/&gt;&lt;wsp:rsid wsp:val=&quot;009F6FC0&quot;/&gt;&lt;wsp:rsid wsp:val=&quot;009F71E6&quot;/&gt;&lt;wsp:rsid wsp:val=&quot;00A059B3&quot;/&gt;&lt;wsp:rsid wsp:val=&quot;00A0722B&quot;/&gt;&lt;wsp:rsid wsp:val=&quot;00A11C61&quot;/&gt;&lt;wsp:rsid wsp:val=&quot;00A16944&quot;/&gt;&lt;wsp:rsid wsp:val=&quot;00A20C68&quot;/&gt;&lt;wsp:rsid wsp:val=&quot;00A25909&quot;/&gt;&lt;wsp:rsid wsp:val=&quot;00A334A2&quot;/&gt;&lt;wsp:rsid wsp:val=&quot;00A365DA&quot;/&gt;&lt;wsp:rsid wsp:val=&quot;00A43E58&quot;/&gt;&lt;wsp:rsid wsp:val=&quot;00A44C6E&quot;/&gt;&lt;wsp:rsid wsp:val=&quot;00A6210B&quot;/&gt;&lt;wsp:rsid wsp:val=&quot;00A64103&quot;/&gt;&lt;wsp:rsid wsp:val=&quot;00A7111C&quot;/&gt;&lt;wsp:rsid wsp:val=&quot;00A72614&quot;/&gt;&lt;wsp:rsid wsp:val=&quot;00A77D41&quot;/&gt;&lt;wsp:rsid wsp:val=&quot;00AB2829&quot;/&gt;&lt;wsp:rsid wsp:val=&quot;00AB6954&quot;/&gt;&lt;wsp:rsid wsp:val=&quot;00AB7C56&quot;/&gt;&lt;wsp:rsid wsp:val=&quot;00AC1D81&quot;/&gt;&lt;wsp:rsid wsp:val=&quot;00AD5770&quot;/&gt;&lt;wsp:rsid wsp:val=&quot;00AE3409&quot;/&gt;&lt;wsp:rsid wsp:val=&quot;00AE47B9&quot;/&gt;&lt;wsp:rsid wsp:val=&quot;00AE521C&quot;/&gt;&lt;wsp:rsid wsp:val=&quot;00AE5FBA&quot;/&gt;&lt;wsp:rsid wsp:val=&quot;00AF242A&quot;/&gt;&lt;wsp:rsid wsp:val=&quot;00AF2951&quot;/&gt;&lt;wsp:rsid wsp:val=&quot;00AF3945&quot;/&gt;&lt;wsp:rsid wsp:val=&quot;00AF6789&quot;/&gt;&lt;wsp:rsid wsp:val=&quot;00AF7FC9&quot;/&gt;&lt;wsp:rsid wsp:val=&quot;00B00ECC&quot;/&gt;&lt;wsp:rsid wsp:val=&quot;00B015D6&quot;/&gt;&lt;wsp:rsid wsp:val=&quot;00B02FF3&quot;/&gt;&lt;wsp:rsid wsp:val=&quot;00B07FC2&quot;/&gt;&lt;wsp:rsid wsp:val=&quot;00B11A60&quot;/&gt;&lt;wsp:rsid wsp:val=&quot;00B14C16&quot;/&gt;&lt;wsp:rsid wsp:val=&quot;00B1743D&quot;/&gt;&lt;wsp:rsid wsp:val=&quot;00B22613&quot;/&gt;&lt;wsp:rsid wsp:val=&quot;00B26D9D&quot;/&gt;&lt;wsp:rsid wsp:val=&quot;00B3749C&quot;/&gt;&lt;wsp:rsid wsp:val=&quot;00B42AC6&quot;/&gt;&lt;wsp:rsid wsp:val=&quot;00B45CD6&quot;/&gt;&lt;wsp:rsid wsp:val=&quot;00B618C1&quot;/&gt;&lt;wsp:rsid wsp:val=&quot;00B67066&quot;/&gt;&lt;wsp:rsid wsp:val=&quot;00B72667&quot;/&gt;&lt;wsp:rsid wsp:val=&quot;00B7454A&quot;/&gt;&lt;wsp:rsid wsp:val=&quot;00B7457D&quot;/&gt;&lt;wsp:rsid wsp:val=&quot;00B75F54&quot;/&gt;&lt;wsp:rsid wsp:val=&quot;00B768D1&quot;/&gt;&lt;wsp:rsid wsp:val=&quot;00B846C0&quot;/&gt;&lt;wsp:rsid wsp:val=&quot;00B9538E&quot;/&gt;&lt;wsp:rsid wsp:val=&quot;00BA1025&quot;/&gt;&lt;wsp:rsid wsp:val=&quot;00BB4256&quot;/&gt;&lt;wsp:rsid wsp:val=&quot;00BC0E31&quot;/&gt;&lt;wsp:rsid wsp:val=&quot;00BC0F44&quot;/&gt;&lt;wsp:rsid wsp:val=&quot;00BC3420&quot;/&gt;&lt;wsp:rsid wsp:val=&quot;00BD670B&quot;/&gt;&lt;wsp:rsid wsp:val=&quot;00BE0279&quot;/&gt;&lt;wsp:rsid wsp:val=&quot;00BE7CB6&quot;/&gt;&lt;wsp:rsid wsp:val=&quot;00BE7D3C&quot;/&gt;&lt;wsp:rsid wsp:val=&quot;00BF157A&quot;/&gt;&lt;wsp:rsid wsp:val=&quot;00BF5FF6&quot;/&gt;&lt;wsp:rsid wsp:val=&quot;00C0207F&quot;/&gt;&lt;wsp:rsid wsp:val=&quot;00C13318&quot;/&gt;&lt;wsp:rsid wsp:val=&quot;00C16117&quot;/&gt;&lt;wsp:rsid wsp:val=&quot;00C3075A&quot;/&gt;&lt;wsp:rsid wsp:val=&quot;00C31059&quot;/&gt;&lt;wsp:rsid wsp:val=&quot;00C31074&quot;/&gt;&lt;wsp:rsid wsp:val=&quot;00C326F0&quot;/&gt;&lt;wsp:rsid wsp:val=&quot;00C50EAA&quot;/&gt;&lt;wsp:rsid wsp:val=&quot;00C66091&quot;/&gt;&lt;wsp:rsid wsp:val=&quot;00C75486&quot;/&gt;&lt;wsp:rsid wsp:val=&quot;00C82776&quot;/&gt;&lt;wsp:rsid wsp:val=&quot;00C836B1&quot;/&gt;&lt;wsp:rsid wsp:val=&quot;00C87788&quot;/&gt;&lt;wsp:rsid wsp:val=&quot;00C919A4&quot;/&gt;&lt;wsp:rsid wsp:val=&quot;00C91EC7&quot;/&gt;&lt;wsp:rsid wsp:val=&quot;00CA34BA&quot;/&gt;&lt;wsp:rsid wsp:val=&quot;00CA4392&quot;/&gt;&lt;wsp:rsid wsp:val=&quot;00CA4F89&quot;/&gt;&lt;wsp:rsid wsp:val=&quot;00CA6EC3&quot;/&gt;&lt;wsp:rsid wsp:val=&quot;00CB5499&quot;/&gt;&lt;wsp:rsid wsp:val=&quot;00CC2289&quot;/&gt;&lt;wsp:rsid wsp:val=&quot;00CC393F&quot;/&gt;&lt;wsp:rsid wsp:val=&quot;00CC3DF3&quot;/&gt;&lt;wsp:rsid wsp:val=&quot;00CD0DA8&quot;/&gt;&lt;wsp:rsid wsp:val=&quot;00CD49C1&quot;/&gt;&lt;wsp:rsid wsp:val=&quot;00CE4D77&quot;/&gt;&lt;wsp:rsid wsp:val=&quot;00CF1C2A&quot;/&gt;&lt;wsp:rsid wsp:val=&quot;00CF4AB1&quot;/&gt;&lt;wsp:rsid wsp:val=&quot;00CF745F&quot;/&gt;&lt;wsp:rsid wsp:val=&quot;00D016D9&quot;/&gt;&lt;wsp:rsid wsp:val=&quot;00D02429&quot;/&gt;&lt;wsp:rsid wsp:val=&quot;00D2176E&quot;/&gt;&lt;wsp:rsid wsp:val=&quot;00D24A5B&quot;/&gt;&lt;wsp:rsid wsp:val=&quot;00D32713&quot;/&gt;&lt;wsp:rsid wsp:val=&quot;00D33583&quot;/&gt;&lt;wsp:rsid wsp:val=&quot;00D33E67&quot;/&gt;&lt;wsp:rsid wsp:val=&quot;00D34139&quot;/&gt;&lt;wsp:rsid wsp:val=&quot;00D36022&quot;/&gt;&lt;wsp:rsid wsp:val=&quot;00D4022F&quot;/&gt;&lt;wsp:rsid wsp:val=&quot;00D42E55&quot;/&gt;&lt;wsp:rsid wsp:val=&quot;00D44357&quot;/&gt;&lt;wsp:rsid wsp:val=&quot;00D46E88&quot;/&gt;&lt;wsp:rsid wsp:val=&quot;00D50332&quot;/&gt;&lt;wsp:rsid wsp:val=&quot;00D632BE&quot;/&gt;&lt;wsp:rsid wsp:val=&quot;00D64DE9&quot;/&gt;&lt;wsp:rsid wsp:val=&quot;00D72D06&quot;/&gt;&lt;wsp:rsid wsp:val=&quot;00D7522C&quot;/&gt;&lt;wsp:rsid wsp:val=&quot;00D7536F&quot;/&gt;&lt;wsp:rsid wsp:val=&quot;00D76668&quot;/&gt;&lt;wsp:rsid wsp:val=&quot;00D81620&quot;/&gt;&lt;wsp:rsid wsp:val=&quot;00D878A4&quot;/&gt;&lt;wsp:rsid wsp:val=&quot;00DB1779&quot;/&gt;&lt;wsp:rsid wsp:val=&quot;00DB1FFF&quot;/&gt;&lt;wsp:rsid wsp:val=&quot;00DC321C&quot;/&gt;&lt;wsp:rsid wsp:val=&quot;00DC7F00&quot;/&gt;&lt;wsp:rsid wsp:val=&quot;00DD211E&quot;/&gt;&lt;wsp:rsid wsp:val=&quot;00DD3A50&quot;/&gt;&lt;wsp:rsid wsp:val=&quot;00DD6735&quot;/&gt;&lt;wsp:rsid wsp:val=&quot;00DE219A&quot;/&gt;&lt;wsp:rsid wsp:val=&quot;00DE2363&quot;/&gt;&lt;wsp:rsid wsp:val=&quot;00DE2709&quot;/&gt;&lt;wsp:rsid wsp:val=&quot;00DF33F7&quot;/&gt;&lt;wsp:rsid wsp:val=&quot;00E007A0&quot;/&gt;&lt;wsp:rsid wsp:val=&quot;00E07383&quot;/&gt;&lt;wsp:rsid wsp:val=&quot;00E10B2A&quot;/&gt;&lt;wsp:rsid wsp:val=&quot;00E11D99&quot;/&gt;&lt;wsp:rsid wsp:val=&quot;00E165BC&quot;/&gt;&lt;wsp:rsid wsp:val=&quot;00E17BBD&quot;/&gt;&lt;wsp:rsid wsp:val=&quot;00E23021&quot;/&gt;&lt;wsp:rsid wsp:val=&quot;00E40C97&quot;/&gt;&lt;wsp:rsid wsp:val=&quot;00E43760&quot;/&gt;&lt;wsp:rsid wsp:val=&quot;00E50CE8&quot;/&gt;&lt;wsp:rsid wsp:val=&quot;00E5264B&quot;/&gt;&lt;wsp:rsid wsp:val=&quot;00E5340D&quot;/&gt;&lt;wsp:rsid wsp:val=&quot;00E61E12&quot;/&gt;&lt;wsp:rsid wsp:val=&quot;00E6238F&quot;/&gt;&lt;wsp:rsid wsp:val=&quot;00E7596C&quot;/&gt;&lt;wsp:rsid wsp:val=&quot;00E878F2&quot;/&gt;&lt;wsp:rsid wsp:val=&quot;00E90290&quot;/&gt;&lt;wsp:rsid wsp:val=&quot;00E9085D&quot;/&gt;&lt;wsp:rsid wsp:val=&quot;00E94102&quot;/&gt;&lt;wsp:rsid wsp:val=&quot;00EA0943&quot;/&gt;&lt;wsp:rsid wsp:val=&quot;00EA4EE6&quot;/&gt;&lt;wsp:rsid wsp:val=&quot;00EA6858&quot;/&gt;&lt;wsp:rsid wsp:val=&quot;00EB18B8&quot;/&gt;&lt;wsp:rsid wsp:val=&quot;00EC00E6&quot;/&gt;&lt;wsp:rsid wsp:val=&quot;00EC28B4&quot;/&gt;&lt;wsp:rsid wsp:val=&quot;00EC6CC7&quot;/&gt;&lt;wsp:rsid wsp:val=&quot;00ED0149&quot;/&gt;&lt;wsp:rsid wsp:val=&quot;00ED0FBE&quot;/&gt;&lt;wsp:rsid wsp:val=&quot;00EE128B&quot;/&gt;&lt;wsp:rsid wsp:val=&quot;00EE225A&quot;/&gt;&lt;wsp:rsid wsp:val=&quot;00EE31C3&quot;/&gt;&lt;wsp:rsid wsp:val=&quot;00EE7F29&quot;/&gt;&lt;wsp:rsid wsp:val=&quot;00EF0598&quot;/&gt;&lt;wsp:rsid wsp:val=&quot;00EF7DE3&quot;/&gt;&lt;wsp:rsid wsp:val=&quot;00F02C4F&quot;/&gt;&lt;wsp:rsid wsp:val=&quot;00F03103&quot;/&gt;&lt;wsp:rsid wsp:val=&quot;00F04B5A&quot;/&gt;&lt;wsp:rsid wsp:val=&quot;00F12387&quot;/&gt;&lt;wsp:rsid wsp:val=&quot;00F13657&quot;/&gt;&lt;wsp:rsid wsp:val=&quot;00F271DE&quot;/&gt;&lt;wsp:rsid wsp:val=&quot;00F330E3&quot;/&gt;&lt;wsp:rsid wsp:val=&quot;00F34239&quot;/&gt;&lt;wsp:rsid wsp:val=&quot;00F45AA8&quot;/&gt;&lt;wsp:rsid wsp:val=&quot;00F45D3C&quot;/&gt;&lt;wsp:rsid wsp:val=&quot;00F627DA&quot;/&gt;&lt;wsp:rsid wsp:val=&quot;00F7288F&quot;/&gt;&lt;wsp:rsid wsp:val=&quot;00F80BC8&quot;/&gt;&lt;wsp:rsid wsp:val=&quot;00F847A6&quot;/&gt;&lt;wsp:rsid wsp:val=&quot;00F85082&quot;/&gt;&lt;wsp:rsid wsp:val=&quot;00F9441B&quot;/&gt;&lt;wsp:rsid wsp:val=&quot;00FA4C32&quot;/&gt;&lt;wsp:rsid wsp:val=&quot;00FA564D&quot;/&gt;&lt;wsp:rsid wsp:val=&quot;00FB0898&quot;/&gt;&lt;wsp:rsid wsp:val=&quot;00FC7824&quot;/&gt;&lt;wsp:rsid wsp:val=&quot;00FD623C&quot;/&gt;&lt;wsp:rsid wsp:val=&quot;00FD75D7&quot;/&gt;&lt;wsp:rsid wsp:val=&quot;00FE0F6D&quot;/&gt;&lt;wsp:rsid wsp:val=&quot;00FE4DCE&quot;/&gt;&lt;wsp:rsid wsp:val=&quot;00FE5251&quot;/&gt;&lt;wsp:rsid wsp:val=&quot;00FE7114&quot;/&gt;&lt;wsp:rsid wsp:val=&quot;00FF6047&quot;/&gt;&lt;/wsp:rsids&gt;&lt;/w:docPr&gt;&lt;w:body&gt;&lt;wx:sect&gt;&lt;w:p wsp:rsidR=&quot;00000000&quot; wsp:rsidRDefault=&quot;00287AB6&quot; wsp:rsidP=&quot;00287AB6&quot;&gt;&lt;m:oMathPara&gt;&lt;m:oMath&gt;&lt;m:sSup&gt;&lt;m:sSupPr&gt;&lt;m:ctrlPr&gt;&lt;w:rPr&gt;&lt;w:rFonts w:ascii=&quot;Cambria Math&quot; w:h-ansi=&quot;Cambria Math&quot; w:cs=&quot;Cambria Math&quot;/&gt;&lt;wx:font wx:val=&quot;Cambria Math&quot;/&gt;&lt;w:sz w:val=&quot;24&quot;/&gt;&lt;w:sz-cs w:val=&quot;24&quot;/&gt;&lt;/w:rPr&gt;&lt;/m:ctrlPr&gt;&lt;/m:sSupPr&gt;&lt;m:e&gt;&lt;m:r&gt;&lt;w:rPr&gt;&lt;w:rFonts w:ascii=&quot;Cambria Math&quot; w:h-ansi=&quot;Cambria Math&quot; w:cs=&quot;Cambria Math&quot;/&gt;&lt;wx:font wx:val=&quot;Cambria Math&quot;/&gt;&lt;w:i/&gt;&lt;/w:rPr&gt;&lt;m:t&gt;P&lt;/m:t&gt;&lt;/m:r&gt;&lt;/m:e&gt;&lt;m:sup&gt;&lt;m:r&gt;&lt;w:rPr&gt;&lt;w:rFonts w:ascii=&quot;Cambria Math&quot; w:h-ansi=&quot;Cambria Math&quot; w:cs=&quot;Cambria Math&quot;/&gt;&lt;wx:font wx:val=&quot;Cambria Math&quot;/&gt;&lt;w:i/&gt;&lt;/w:rPr&gt;&lt;m:t&gt;+&lt;/m:t&gt;&lt;/m:r&gt;&lt;/m:sup&gt;&lt;/m:sSup&gt;&lt;/m:oMath&gt;&lt;/m:oMathPara&gt;&lt;/w:p&gt;&lt;w:sectPr wsp:rsidR=&quot;00000000&quot;&gt;&lt;w:pgSz w:w=&quot;12240&quot; w:h=&quot;15840&quot;/&gt;&lt;w:pgMar w:top=&quot;1417&quot; w:right=&quot;1417&quot; w:bottom=&quot;1417&quot; w:left=&quot;1417&quot; w:header=&quot;708&quot; w:footer=&quot;708&quot; w:gutter=&quot;0&quot;/&gt;&lt;w:cols w:space=&quot;708&quot;/&gt;&lt;/w:sectPr&gt;&lt;/wx:sect&gt;&lt;/w:body&gt;&lt;/w:wordDocument&gt;">
                   <v:imagedata r:id="rId12" o:title="" chromakey="white"/>
                 </v:shape>
               </w:pict>
@@ -14647,7 +14647,7 @@
                 <w:szCs w:val="20"/>
               </w:rPr>
               <w:pict w14:anchorId="17E9420F">
-                <v:shape id="_x0000_i1028" type="#_x0000_t75" style="width:12pt;height:14.25pt" equationxml="&lt;?xml version=&quot;1.0&quot; encoding=&quot;UTF-8&quot; standalone=&quot;yes&quot;?&gt;&#10;&lt;?mso-application progid=&quot;Word.Document&quot;?&gt;&#10;&lt;w:wordDocument xmlns:aml=&quot;http://schemas.microsoft.com/aml/2001/core&quot; xmlns:wpc=&quot;http://schemas.microsoft.com/office/word/2010/wordprocessingCanvas&quot; xmlns:cx=&quot;http://schemas.microsoft.com/office/drawing/2014/chartex&quot; xmlns:cx1=&quot;http://schemas.microsoft.com/office/drawing/2015/9/8/chartex&quot; xmlns:cx2=&quot;http://schemas.microsoft.com/office/drawing/2015/10/21/chartex&quot; xmlns:cx3=&quot;http://schemas.microsoft.com/office/drawing/2016/5/9/chartex&quot; xmlns:cx4=&quot;http://schemas.microsoft.com/office/drawing/2016/5/10/chartex&quot; xmlns:cx5=&quot;http://schemas.microsoft.com/office/drawing/2016/5/11/chartex&quot; xmlns:cx6=&quot;http://schemas.microsoft.com/office/drawing/2016/5/12/chartex&quot; xmlns:cx7=&quot;http://schemas.microsoft.com/office/drawing/2016/5/13/chartex&quot; xmlns:cx8=&quot;http://schemas.microsoft.com/office/drawing/2016/5/14/chartex&quot; xmlns:dt=&quot;uuid:C2F41010-65B3-11d1-A29F-00AA00C14882&quot; xmlns:mc=&quot;http://schemas.openxmlformats.org/markup-compatibility/2006&quot; xmlns:aink=&quot;http://schemas.microsoft.com/office/drawing/2016/ink&quot; xmlns:am3d=&quot;http://schemas.microsoft.com/office/drawing/2017/model3d&quot; xmlns:o=&quot;urn:schemas-microsoft-com:office:office&quot; xmlns:m=&quot;http://schemas.openxmlformats.org/officeDocument/2006/math&quot; xmlns:v=&quot;urn:schemas-microsoft-com:vml&quot; xmlns:w10=&quot;urn:schemas-microsoft-com:office:word&quot; xmlns:w=&quot;http://schemas.microsoft.com/office/word/2003/wordml&quot; xmlns:wx=&quot;http://schemas.microsoft.com/office/word/2003/auxHint&quot; xmlns:wne=&quot;http://schemas.microsoft.com/office/word/2006/wordml&quot; xmlns:wsp=&quot;http://schemas.microsoft.com/office/word/2003/wordml/sp2&quot; xmlns:sl=&quot;http://schemas.microsoft.com/schemaLibrary/2003/core&quot; w:macrosPresent=&quot;no&quot; w:embeddedObjPresent=&quot;no&quot; w:ocxPresent=&quot;no&quot; xml:space=&quot;preserve&quot;&gt;&lt;w:ignoreSubtree w:val=&quot;http://schemas.microsoft.com/office/word/2003/wordml/sp2&quot;/&gt;&lt;o:DocumentProperties&gt;&lt;o:Version&gt;16&lt;/o:Version&gt;&lt;/o:DocumentProperties&gt;&lt;w:docPr&gt;&lt;w:view w:val=&quot;print&quot;/&gt;&lt;w:zoom w:percent=&quot;120&quot;/&gt;&lt;w:defaultTabStop w:val=&quot;720&quot;/&gt;&lt;w:doNotHyphenateCaps/&gt;&lt;w:punctuationKerning/&gt;&lt;w:characterSpacingControl w:val=&quot;DontCompress&quot;/&gt;&lt;w:optimizeForBrowser/&gt;&lt;w:targetScreenSz w:val=&quot;800x600&quot;/&gt;&lt;w:validateAgainstSchema w:val=&quot;off&quot;/&gt;&lt;w:saveInvalidXML w:val=&quot;off&quot;/&gt;&lt;w:ignoreMixedContent w:val=&quot;off&quot;/&gt;&lt;w:alwaysShowPlaceholderText w:val=&quot;off&quot;/&gt;&lt;w:doNotUnderlineInvalidXML/&gt;&lt;w:compat&gt;&lt;w:doNotUseHTMLParagraphAutoSpacing/&gt;&lt;w:dontAllowFieldEndSelect/&gt;&lt;w:useWord2002TableStyleRules/&gt;&lt;w:useFELayout/&gt;&lt;/w:compat&gt;&lt;wsp:rsids&gt;&lt;wsp:rsidRoot wsp:val=&quot;009303D9&quot;/&gt;&lt;wsp:rsid wsp:val=&quot;00000B1C&quot;/&gt;&lt;wsp:rsid wsp:val=&quot;00024E2D&quot;/&gt;&lt;wsp:rsid wsp:val=&quot;000303BB&quot;/&gt;&lt;wsp:rsid wsp:val=&quot;000317EE&quot;/&gt;&lt;wsp:rsid wsp:val=&quot;000414CD&quot;/&gt;&lt;wsp:rsid wsp:val=&quot;00046094&quot;/&gt;&lt;wsp:rsid wsp:val=&quot;0004781E&quot;/&gt;&lt;wsp:rsid wsp:val=&quot;00066BC1&quot;/&gt;&lt;wsp:rsid wsp:val=&quot;0007226A&quot;/&gt;&lt;wsp:rsid wsp:val=&quot;00073B21&quot;/&gt;&lt;wsp:rsid wsp:val=&quot;0007573E&quot;/&gt;&lt;wsp:rsid wsp:val=&quot;0008758A&quot;/&gt;&lt;wsp:rsid wsp:val=&quot;000C00E3&quot;/&gt;&lt;wsp:rsid wsp:val=&quot;000C09F4&quot;/&gt;&lt;wsp:rsid wsp:val=&quot;000C0D15&quot;/&gt;&lt;wsp:rsid wsp:val=&quot;000C1E68&quot;/&gt;&lt;wsp:rsid wsp:val=&quot;000C2D4A&quot;/&gt;&lt;wsp:rsid wsp:val=&quot;000C73DB&quot;/&gt;&lt;wsp:rsid wsp:val=&quot;000E449D&quot;/&gt;&lt;wsp:rsid wsp:val=&quot;000F2CDE&quot;/&gt;&lt;wsp:rsid wsp:val=&quot;00106B9D&quot;/&gt;&lt;wsp:rsid wsp:val=&quot;00117220&quot;/&gt;&lt;wsp:rsid wsp:val=&quot;001225CC&quot;/&gt;&lt;wsp:rsid wsp:val=&quot;00127433&quot;/&gt;&lt;wsp:rsid wsp:val=&quot;00127F67&quot;/&gt;&lt;wsp:rsid wsp:val=&quot;00130058&quot;/&gt;&lt;wsp:rsid wsp:val=&quot;00142ED5&quot;/&gt;&lt;wsp:rsid wsp:val=&quot;001443CF&quot;/&gt;&lt;wsp:rsid wsp:val=&quot;001479F3&quot;/&gt;&lt;wsp:rsid wsp:val=&quot;00155D6F&quot;/&gt;&lt;wsp:rsid wsp:val=&quot;001637C1&quot;/&gt;&lt;wsp:rsid wsp:val=&quot;00172B19&quot;/&gt;&lt;wsp:rsid wsp:val=&quot;001810BF&quot;/&gt;&lt;wsp:rsid wsp:val=&quot;0018229D&quot;/&gt;&lt;wsp:rsid wsp:val=&quot;001A2EFD&quot;/&gt;&lt;wsp:rsid wsp:val=&quot;001A3B3D&quot;/&gt;&lt;wsp:rsid wsp:val=&quot;001B4DD8&quot;/&gt;&lt;wsp:rsid wsp:val=&quot;001B67DC&quot;/&gt;&lt;wsp:rsid wsp:val=&quot;001B7585&quot;/&gt;&lt;wsp:rsid wsp:val=&quot;001D155F&quot;/&gt;&lt;wsp:rsid wsp:val=&quot;001D2DC0&quot;/&gt;&lt;wsp:rsid wsp:val=&quot;001E016A&quot;/&gt;&lt;wsp:rsid wsp:val=&quot;001E65EB&quot;/&gt;&lt;wsp:rsid wsp:val=&quot;001E7AAE&quot;/&gt;&lt;wsp:rsid wsp:val=&quot;002065C5&quot;/&gt;&lt;wsp:rsid wsp:val=&quot;002178B0&quot;/&gt;&lt;wsp:rsid wsp:val=&quot;002254A9&quot;/&gt;&lt;wsp:rsid wsp:val=&quot;00233C11&quot;/&gt;&lt;wsp:rsid wsp:val=&quot;00233D97&quot;/&gt;&lt;wsp:rsid wsp:val=&quot;002347A2&quot;/&gt;&lt;wsp:rsid wsp:val=&quot;00235071&quot;/&gt;&lt;wsp:rsid wsp:val=&quot;0024152E&quot;/&gt;&lt;wsp:rsid wsp:val=&quot;00245143&quot;/&gt;&lt;wsp:rsid wsp:val=&quot;0024695F&quot;/&gt;&lt;wsp:rsid wsp:val=&quot;00253D94&quot;/&gt;&lt;wsp:rsid wsp:val=&quot;00275942&quot;/&gt;&lt;wsp:rsid wsp:val=&quot;00283DCC&quot;/&gt;&lt;wsp:rsid wsp:val=&quot;00284A46&quot;/&gt;&lt;wsp:rsid wsp:val=&quot;002850E3&quot;/&gt;&lt;wsp:rsid wsp:val=&quot;00287AB6&quot;/&gt;&lt;wsp:rsid wsp:val=&quot;00290404&quot;/&gt;&lt;wsp:rsid wsp:val=&quot;00297BCA&quot;/&gt;&lt;wsp:rsid wsp:val=&quot;002B1AAB&quot;/&gt;&lt;wsp:rsid wsp:val=&quot;002D3722&quot;/&gt;&lt;wsp:rsid wsp:val=&quot;002D41DF&quot;/&gt;&lt;wsp:rsid wsp:val=&quot;002E4363&quot;/&gt;&lt;wsp:rsid wsp:val=&quot;00303664&quot;/&gt;&lt;wsp:rsid wsp:val=&quot;003065C9&quot;/&gt;&lt;wsp:rsid wsp:val=&quot;00323AA6&quot;/&gt;&lt;wsp:rsid wsp:val=&quot;003241E7&quot;/&gt;&lt;wsp:rsid wsp:val=&quot;00324B05&quot;/&gt;&lt;wsp:rsid wsp:val=&quot;00327A52&quot;/&gt;&lt;wsp:rsid wsp:val=&quot;00327D6C&quot;/&gt;&lt;wsp:rsid wsp:val=&quot;003321B0&quot;/&gt;&lt;wsp:rsid wsp:val=&quot;00340E8A&quot;/&gt;&lt;wsp:rsid wsp:val=&quot;00342E16&quot;/&gt;&lt;wsp:rsid wsp:val=&quot;003522E7&quot;/&gt;&lt;wsp:rsid wsp:val=&quot;00354FCF&quot;/&gt;&lt;wsp:rsid wsp:val=&quot;003668C4&quot;/&gt;&lt;wsp:rsid wsp:val=&quot;00382B87&quot;/&gt;&lt;wsp:rsid wsp:val=&quot;0038493E&quot;/&gt;&lt;wsp:rsid wsp:val=&quot;00387BFE&quot;/&gt;&lt;wsp:rsid wsp:val=&quot;00394BA2&quot;/&gt;&lt;wsp:rsid wsp:val=&quot;003A19E2&quot;/&gt;&lt;wsp:rsid wsp:val=&quot;003A38B3&quot;/&gt;&lt;wsp:rsid wsp:val=&quot;003A4A54&quot;/&gt;&lt;wsp:rsid wsp:val=&quot;003B4E04&quot;/&gt;&lt;wsp:rsid wsp:val=&quot;003C2B17&quot;/&gt;&lt;wsp:rsid wsp:val=&quot;003C623B&quot;/&gt;&lt;wsp:rsid wsp:val=&quot;003C7A85&quot;/&gt;&lt;wsp:rsid wsp:val=&quot;003E3F31&quot;/&gt;&lt;wsp:rsid wsp:val=&quot;003E799A&quot;/&gt;&lt;wsp:rsid wsp:val=&quot;003F1287&quot;/&gt;&lt;wsp:rsid wsp:val=&quot;003F56F1&quot;/&gt;&lt;wsp:rsid wsp:val=&quot;003F5739&quot;/&gt;&lt;wsp:rsid wsp:val=&quot;003F5A08&quot;/&gt;&lt;wsp:rsid wsp:val=&quot;00401645&quot;/&gt;&lt;wsp:rsid wsp:val=&quot;00420716&quot;/&gt;&lt;wsp:rsid wsp:val=&quot;004325FB&quot;/&gt;&lt;wsp:rsid wsp:val=&quot;00436521&quot;/&gt;&lt;wsp:rsid wsp:val=&quot;004432BA&quot;/&gt;&lt;wsp:rsid wsp:val=&quot;0044407E&quot;/&gt;&lt;wsp:rsid wsp:val=&quot;00446BAB&quot;/&gt;&lt;wsp:rsid wsp:val=&quot;00447BB9&quot;/&gt;&lt;wsp:rsid wsp:val=&quot;004530DB&quot;/&gt;&lt;wsp:rsid wsp:val=&quot;0045695F&quot;/&gt;&lt;wsp:rsid wsp:val=&quot;00456E64&quot;/&gt;&lt;wsp:rsid wsp:val=&quot;0046031D&quot;/&gt;&lt;wsp:rsid wsp:val=&quot;00460D28&quot;/&gt;&lt;wsp:rsid wsp:val=&quot;004649C5&quot;/&gt;&lt;wsp:rsid wsp:val=&quot;0046578C&quot;/&gt;&lt;wsp:rsid wsp:val=&quot;00474FC9&quot;/&gt;&lt;wsp:rsid wsp:val=&quot;0048324B&quot;/&gt;&lt;wsp:rsid wsp:val=&quot;00491C24&quot;/&gt;&lt;wsp:rsid wsp:val=&quot;004B0613&quot;/&gt;&lt;wsp:rsid wsp:val=&quot;004B7CCD&quot;/&gt;&lt;wsp:rsid wsp:val=&quot;004C0223&quot;/&gt;&lt;wsp:rsid wsp:val=&quot;004C787D&quot;/&gt;&lt;wsp:rsid wsp:val=&quot;004D2A6A&quot;/&gt;&lt;wsp:rsid wsp:val=&quot;004D72B5&quot;/&gt;&lt;wsp:rsid wsp:val=&quot;004F2D98&quot;/&gt;&lt;wsp:rsid wsp:val=&quot;004F3676&quot;/&gt;&lt;wsp:rsid wsp:val=&quot;004F64FC&quot;/&gt;&lt;wsp:rsid wsp:val=&quot;0050417E&quot;/&gt;&lt;wsp:rsid wsp:val=&quot;00505884&quot;/&gt;&lt;wsp:rsid wsp:val=&quot;00511B98&quot;/&gt;&lt;wsp:rsid wsp:val=&quot;00512E40&quot;/&gt;&lt;wsp:rsid wsp:val=&quot;0051384F&quot;/&gt;&lt;wsp:rsid wsp:val=&quot;00513E17&quot;/&gt;&lt;wsp:rsid wsp:val=&quot;005351CC&quot;/&gt;&lt;wsp:rsid wsp:val=&quot;005363AB&quot;/&gt;&lt;wsp:rsid wsp:val=&quot;00543305&quot;/&gt;&lt;wsp:rsid wsp:val=&quot;00551B7F&quot;/&gt;&lt;wsp:rsid wsp:val=&quot;005611D7&quot;/&gt;&lt;wsp:rsid wsp:val=&quot;005622CD&quot;/&gt;&lt;wsp:rsid wsp:val=&quot;005642A4&quot;/&gt;&lt;wsp:rsid wsp:val=&quot;0056610F&quot;/&gt;&lt;wsp:rsid wsp:val=&quot;00571166&quot;/&gt;&lt;wsp:rsid wsp:val=&quot;00575BCA&quot;/&gt;&lt;wsp:rsid wsp:val=&quot;005824E1&quot;/&gt;&lt;wsp:rsid wsp:val=&quot;0059744F&quot;/&gt;&lt;wsp:rsid wsp:val=&quot;005B0344&quot;/&gt;&lt;wsp:rsid wsp:val=&quot;005B1BBD&quot;/&gt;&lt;wsp:rsid wsp:val=&quot;005B41FA&quot;/&gt;&lt;wsp:rsid wsp:val=&quot;005B520E&quot;/&gt;&lt;wsp:rsid wsp:val=&quot;005D5098&quot;/&gt;&lt;wsp:rsid wsp:val=&quot;005E21B7&quot;/&gt;&lt;wsp:rsid wsp:val=&quot;005E2800&quot;/&gt;&lt;wsp:rsid wsp:val=&quot;005F2BE1&quot;/&gt;&lt;wsp:rsid wsp:val=&quot;00605825&quot;/&gt;&lt;wsp:rsid wsp:val=&quot;006308DE&quot;/&gt;&lt;wsp:rsid wsp:val=&quot;00645D22&quot;/&gt;&lt;wsp:rsid wsp:val=&quot;00647700&quot;/&gt;&lt;wsp:rsid wsp:val=&quot;00651A08&quot;/&gt;&lt;wsp:rsid wsp:val=&quot;00652F25&quot;/&gt;&lt;wsp:rsid wsp:val=&quot;00653156&quot;/&gt;&lt;wsp:rsid wsp:val=&quot;00654204&quot;/&gt;&lt;wsp:rsid wsp:val=&quot;006555D1&quot;/&gt;&lt;wsp:rsid wsp:val=&quot;0066174B&quot;/&gt;&lt;wsp:rsid wsp:val=&quot;0066504C&quot;/&gt;&lt;wsp:rsid wsp:val=&quot;00670434&quot;/&gt;&lt;wsp:rsid wsp:val=&quot;006835F8&quot;/&gt;&lt;wsp:rsid wsp:val=&quot;00691FCE&quot;/&gt;&lt;wsp:rsid wsp:val=&quot;006A3E4F&quot;/&gt;&lt;wsp:rsid wsp:val=&quot;006A65F7&quot;/&gt;&lt;wsp:rsid wsp:val=&quot;006B327C&quot;/&gt;&lt;wsp:rsid wsp:val=&quot;006B603C&quot;/&gt;&lt;wsp:rsid wsp:val=&quot;006B6320&quot;/&gt;&lt;wsp:rsid wsp:val=&quot;006B6B66&quot;/&gt;&lt;wsp:rsid wsp:val=&quot;006B7FF9&quot;/&gt;&lt;wsp:rsid wsp:val=&quot;006C375D&quot;/&gt;&lt;wsp:rsid wsp:val=&quot;006C4156&quot;/&gt;&lt;wsp:rsid wsp:val=&quot;006E6594&quot;/&gt;&lt;wsp:rsid wsp:val=&quot;006F5459&quot;/&gt;&lt;wsp:rsid wsp:val=&quot;006F6578&quot;/&gt;&lt;wsp:rsid wsp:val=&quot;006F6D3D&quot;/&gt;&lt;wsp:rsid wsp:val=&quot;006F7FCE&quot;/&gt;&lt;wsp:rsid wsp:val=&quot;00705708&quot;/&gt;&lt;wsp:rsid wsp:val=&quot;00710872&quot;/&gt;&lt;wsp:rsid wsp:val=&quot;00715BEA&quot;/&gt;&lt;wsp:rsid wsp:val=&quot;00716FD5&quot;/&gt;&lt;wsp:rsid wsp:val=&quot;0072538D&quot;/&gt;&lt;wsp:rsid wsp:val=&quot;00735108&quot;/&gt;&lt;wsp:rsid wsp:val=&quot;00740B76&quot;/&gt;&lt;wsp:rsid wsp:val=&quot;00740EEA&quot;/&gt;&lt;wsp:rsid wsp:val=&quot;007646B1&quot;/&gt;&lt;wsp:rsid wsp:val=&quot;007648A6&quot;/&gt;&lt;wsp:rsid wsp:val=&quot;00773A30&quot;/&gt;&lt;wsp:rsid wsp:val=&quot;00784C91&quot;/&gt;&lt;wsp:rsid wsp:val=&quot;00785147&quot;/&gt;&lt;wsp:rsid wsp:val=&quot;00785316&quot;/&gt;&lt;wsp:rsid wsp:val=&quot;00793128&quot;/&gt;&lt;wsp:rsid wsp:val=&quot;00794804&quot;/&gt;&lt;wsp:rsid wsp:val=&quot;00796D3A&quot;/&gt;&lt;wsp:rsid wsp:val=&quot;007A002B&quot;/&gt;&lt;wsp:rsid wsp:val=&quot;007B33F1&quot;/&gt;&lt;wsp:rsid wsp:val=&quot;007B5A17&quot;/&gt;&lt;wsp:rsid wsp:val=&quot;007B6DDA&quot;/&gt;&lt;wsp:rsid wsp:val=&quot;007C0308&quot;/&gt;&lt;wsp:rsid wsp:val=&quot;007C2FF2&quot;/&gt;&lt;wsp:rsid wsp:val=&quot;007D0C3E&quot;/&gt;&lt;wsp:rsid wsp:val=&quot;007D2B11&quot;/&gt;&lt;wsp:rsid wsp:val=&quot;007D605C&quot;/&gt;&lt;wsp:rsid wsp:val=&quot;007D6232&quot;/&gt;&lt;wsp:rsid wsp:val=&quot;007E1F03&quot;/&gt;&lt;wsp:rsid wsp:val=&quot;007E71D5&quot;/&gt;&lt;wsp:rsid wsp:val=&quot;007F1F99&quot;/&gt;&lt;wsp:rsid wsp:val=&quot;007F305E&quot;/&gt;&lt;wsp:rsid wsp:val=&quot;007F768F&quot;/&gt;&lt;wsp:rsid wsp:val=&quot;00801A70&quot;/&gt;&lt;wsp:rsid wsp:val=&quot;0080791D&quot;/&gt;&lt;wsp:rsid wsp:val=&quot;00814CD0&quot;/&gt;&lt;wsp:rsid wsp:val=&quot;00827C38&quot;/&gt;&lt;wsp:rsid wsp:val=&quot;00836367&quot;/&gt;&lt;wsp:rsid wsp:val=&quot;00841E4B&quot;/&gt;&lt;wsp:rsid wsp:val=&quot;00842E21&quot;/&gt;&lt;wsp:rsid wsp:val=&quot;00850EEB&quot;/&gt;&lt;wsp:rsid wsp:val=&quot;0086082C&quot;/&gt;&lt;wsp:rsid wsp:val=&quot;008674A2&quot;/&gt;&lt;wsp:rsid wsp:val=&quot;008710F1&quot;/&gt;&lt;wsp:rsid wsp:val=&quot;00873603&quot;/&gt;&lt;wsp:rsid wsp:val=&quot;00873677&quot;/&gt;&lt;wsp:rsid wsp:val=&quot;00882500&quot;/&gt;&lt;wsp:rsid wsp:val=&quot;008849BF&quot;/&gt;&lt;wsp:rsid wsp:val=&quot;00895AEB&quot;/&gt;&lt;wsp:rsid wsp:val=&quot;008A2C7D&quot;/&gt;&lt;wsp:rsid wsp:val=&quot;008A4FCD&quot;/&gt;&lt;wsp:rsid wsp:val=&quot;008A5D24&quot;/&gt;&lt;wsp:rsid wsp:val=&quot;008B1834&quot;/&gt;&lt;wsp:rsid wsp:val=&quot;008B2593&quot;/&gt;&lt;wsp:rsid wsp:val=&quot;008C4B23&quot;/&gt;&lt;wsp:rsid wsp:val=&quot;008C6777&quot;/&gt;&lt;wsp:rsid wsp:val=&quot;008D0996&quot;/&gt;&lt;wsp:rsid wsp:val=&quot;008D5C39&quot;/&gt;&lt;wsp:rsid wsp:val=&quot;008E0F5D&quot;/&gt;&lt;wsp:rsid wsp:val=&quot;008E197E&quot;/&gt;&lt;wsp:rsid wsp:val=&quot;008E4364&quot;/&gt;&lt;wsp:rsid wsp:val=&quot;008F259E&quot;/&gt;&lt;wsp:rsid wsp:val=&quot;008F6E2C&quot;/&gt;&lt;wsp:rsid wsp:val=&quot;00902721&quot;/&gt;&lt;wsp:rsid wsp:val=&quot;00915F09&quot;/&gt;&lt;wsp:rsid wsp:val=&quot;00917B65&quot;/&gt;&lt;wsp:rsid wsp:val=&quot;00920F40&quot;/&gt;&lt;wsp:rsid wsp:val=&quot;009303D9&quot;/&gt;&lt;wsp:rsid wsp:val=&quot;0093072F&quot;/&gt;&lt;wsp:rsid wsp:val=&quot;0093077E&quot;/&gt;&lt;wsp:rsid wsp:val=&quot;0093235E&quot;/&gt;&lt;wsp:rsid wsp:val=&quot;00933C64&quot;/&gt;&lt;wsp:rsid wsp:val=&quot;0094245E&quot;/&gt;&lt;wsp:rsid wsp:val=&quot;00954526&quot;/&gt;&lt;wsp:rsid wsp:val=&quot;0096715C&quot;/&gt;&lt;wsp:rsid wsp:val=&quot;00972203&quot;/&gt;&lt;wsp:rsid wsp:val=&quot;00982A3C&quot;/&gt;&lt;wsp:rsid wsp:val=&quot;00990B4A&quot;/&gt;&lt;wsp:rsid wsp:val=&quot;0099252A&quot;/&gt;&lt;wsp:rsid wsp:val=&quot;009A1F9B&quot;/&gt;&lt;wsp:rsid wsp:val=&quot;009B2000&quot;/&gt;&lt;wsp:rsid wsp:val=&quot;009C6C82&quot;/&gt;&lt;wsp:rsid wsp:val=&quot;009D0883&quot;/&gt;&lt;wsp:rsid wsp:val=&quot;009D14AE&quot;/&gt;&lt;wsp:rsid wsp:val=&quot;009D1CE1&quot;/&gt;&lt;wsp:rsid wsp:val=&quot;009E3615&quot;/&gt;&lt;wsp:rsid wsp:val=&quot;009F1D79&quot;/&gt;&lt;wsp:rsid wsp:val=&quot;009F6FC0&quot;/&gt;&lt;wsp:rsid wsp:val=&quot;009F71E6&quot;/&gt;&lt;wsp:rsid wsp:val=&quot;00A059B3&quot;/&gt;&lt;wsp:rsid wsp:val=&quot;00A0722B&quot;/&gt;&lt;wsp:rsid wsp:val=&quot;00A11C61&quot;/&gt;&lt;wsp:rsid wsp:val=&quot;00A16944&quot;/&gt;&lt;wsp:rsid wsp:val=&quot;00A20C68&quot;/&gt;&lt;wsp:rsid wsp:val=&quot;00A25909&quot;/&gt;&lt;wsp:rsid wsp:val=&quot;00A334A2&quot;/&gt;&lt;wsp:rsid wsp:val=&quot;00A365DA&quot;/&gt;&lt;wsp:rsid wsp:val=&quot;00A43E58&quot;/&gt;&lt;wsp:rsid wsp:val=&quot;00A44C6E&quot;/&gt;&lt;wsp:rsid wsp:val=&quot;00A6210B&quot;/&gt;&lt;wsp:rsid wsp:val=&quot;00A64103&quot;/&gt;&lt;wsp:rsid wsp:val=&quot;00A7111C&quot;/&gt;&lt;wsp:rsid wsp:val=&quot;00A72614&quot;/&gt;&lt;wsp:rsid wsp:val=&quot;00A77D41&quot;/&gt;&lt;wsp:rsid wsp:val=&quot;00AB2829&quot;/&gt;&lt;wsp:rsid wsp:val=&quot;00AB6954&quot;/&gt;&lt;wsp:rsid wsp:val=&quot;00AB7C56&quot;/&gt;&lt;wsp:rsid wsp:val=&quot;00AC1D81&quot;/&gt;&lt;wsp:rsid wsp:val=&quot;00AD5770&quot;/&gt;&lt;wsp:rsid wsp:val=&quot;00AE3409&quot;/&gt;&lt;wsp:rsid wsp:val=&quot;00AE47B9&quot;/&gt;&lt;wsp:rsid wsp:val=&quot;00AE521C&quot;/&gt;&lt;wsp:rsid wsp:val=&quot;00AE5FBA&quot;/&gt;&lt;wsp:rsid wsp:val=&quot;00AF242A&quot;/&gt;&lt;wsp:rsid wsp:val=&quot;00AF2951&quot;/&gt;&lt;wsp:rsid wsp:val=&quot;00AF3945&quot;/&gt;&lt;wsp:rsid wsp:val=&quot;00AF6789&quot;/&gt;&lt;wsp:rsid wsp:val=&quot;00AF7FC9&quot;/&gt;&lt;wsp:rsid wsp:val=&quot;00B00ECC&quot;/&gt;&lt;wsp:rsid wsp:val=&quot;00B015D6&quot;/&gt;&lt;wsp:rsid wsp:val=&quot;00B02FF3&quot;/&gt;&lt;wsp:rsid wsp:val=&quot;00B07FC2&quot;/&gt;&lt;wsp:rsid wsp:val=&quot;00B11A60&quot;/&gt;&lt;wsp:rsid wsp:val=&quot;00B14C16&quot;/&gt;&lt;wsp:rsid wsp:val=&quot;00B1743D&quot;/&gt;&lt;wsp:rsid wsp:val=&quot;00B22613&quot;/&gt;&lt;wsp:rsid wsp:val=&quot;00B26D9D&quot;/&gt;&lt;wsp:rsid wsp:val=&quot;00B3749C&quot;/&gt;&lt;wsp:rsid wsp:val=&quot;00B42AC6&quot;/&gt;&lt;wsp:rsid wsp:val=&quot;00B45CD6&quot;/&gt;&lt;wsp:rsid wsp:val=&quot;00B618C1&quot;/&gt;&lt;wsp:rsid wsp:val=&quot;00B67066&quot;/&gt;&lt;wsp:rsid wsp:val=&quot;00B72667&quot;/&gt;&lt;wsp:rsid wsp:val=&quot;00B7454A&quot;/&gt;&lt;wsp:rsid wsp:val=&quot;00B7457D&quot;/&gt;&lt;wsp:rsid wsp:val=&quot;00B75F54&quot;/&gt;&lt;wsp:rsid wsp:val=&quot;00B768D1&quot;/&gt;&lt;wsp:rsid wsp:val=&quot;00B846C0&quot;/&gt;&lt;wsp:rsid wsp:val=&quot;00B9538E&quot;/&gt;&lt;wsp:rsid wsp:val=&quot;00BA1025&quot;/&gt;&lt;wsp:rsid wsp:val=&quot;00BB4256&quot;/&gt;&lt;wsp:rsid wsp:val=&quot;00BC0E31&quot;/&gt;&lt;wsp:rsid wsp:val=&quot;00BC0F44&quot;/&gt;&lt;wsp:rsid wsp:val=&quot;00BC3420&quot;/&gt;&lt;wsp:rsid wsp:val=&quot;00BD670B&quot;/&gt;&lt;wsp:rsid wsp:val=&quot;00BE0279&quot;/&gt;&lt;wsp:rsid wsp:val=&quot;00BE7CB6&quot;/&gt;&lt;wsp:rsid wsp:val=&quot;00BE7D3C&quot;/&gt;&lt;wsp:rsid wsp:val=&quot;00BF157A&quot;/&gt;&lt;wsp:rsid wsp:val=&quot;00BF5FF6&quot;/&gt;&lt;wsp:rsid wsp:val=&quot;00C0207F&quot;/&gt;&lt;wsp:rsid wsp:val=&quot;00C13318&quot;/&gt;&lt;wsp:rsid wsp:val=&quot;00C16117&quot;/&gt;&lt;wsp:rsid wsp:val=&quot;00C3075A&quot;/&gt;&lt;wsp:rsid wsp:val=&quot;00C31059&quot;/&gt;&lt;wsp:rsid wsp:val=&quot;00C31074&quot;/&gt;&lt;wsp:rsid wsp:val=&quot;00C326F0&quot;/&gt;&lt;wsp:rsid wsp:val=&quot;00C50EAA&quot;/&gt;&lt;wsp:rsid wsp:val=&quot;00C66091&quot;/&gt;&lt;wsp:rsid wsp:val=&quot;00C75486&quot;/&gt;&lt;wsp:rsid wsp:val=&quot;00C82776&quot;/&gt;&lt;wsp:rsid wsp:val=&quot;00C836B1&quot;/&gt;&lt;wsp:rsid wsp:val=&quot;00C87788&quot;/&gt;&lt;wsp:rsid wsp:val=&quot;00C919A4&quot;/&gt;&lt;wsp:rsid wsp:val=&quot;00C91EC7&quot;/&gt;&lt;wsp:rsid wsp:val=&quot;00CA34BA&quot;/&gt;&lt;wsp:rsid wsp:val=&quot;00CA4392&quot;/&gt;&lt;wsp:rsid wsp:val=&quot;00CA4F89&quot;/&gt;&lt;wsp:rsid wsp:val=&quot;00CA6EC3&quot;/&gt;&lt;wsp:rsid wsp:val=&quot;00CB5499&quot;/&gt;&lt;wsp:rsid wsp:val=&quot;00CC2289&quot;/&gt;&lt;wsp:rsid wsp:val=&quot;00CC393F&quot;/&gt;&lt;wsp:rsid wsp:val=&quot;00CC3DF3&quot;/&gt;&lt;wsp:rsid wsp:val=&quot;00CD0DA8&quot;/&gt;&lt;wsp:rsid wsp:val=&quot;00CD49C1&quot;/&gt;&lt;wsp:rsid wsp:val=&quot;00CE4D77&quot;/&gt;&lt;wsp:rsid wsp:val=&quot;00CF1C2A&quot;/&gt;&lt;wsp:rsid wsp:val=&quot;00CF4AB1&quot;/&gt;&lt;wsp:rsid wsp:val=&quot;00CF745F&quot;/&gt;&lt;wsp:rsid wsp:val=&quot;00D016D9&quot;/&gt;&lt;wsp:rsid wsp:val=&quot;00D02429&quot;/&gt;&lt;wsp:rsid wsp:val=&quot;00D2176E&quot;/&gt;&lt;wsp:rsid wsp:val=&quot;00D24A5B&quot;/&gt;&lt;wsp:rsid wsp:val=&quot;00D32713&quot;/&gt;&lt;wsp:rsid wsp:val=&quot;00D33583&quot;/&gt;&lt;wsp:rsid wsp:val=&quot;00D33E67&quot;/&gt;&lt;wsp:rsid wsp:val=&quot;00D34139&quot;/&gt;&lt;wsp:rsid wsp:val=&quot;00D36022&quot;/&gt;&lt;wsp:rsid wsp:val=&quot;00D4022F&quot;/&gt;&lt;wsp:rsid wsp:val=&quot;00D42E55&quot;/&gt;&lt;wsp:rsid wsp:val=&quot;00D44357&quot;/&gt;&lt;wsp:rsid wsp:val=&quot;00D46E88&quot;/&gt;&lt;wsp:rsid wsp:val=&quot;00D50332&quot;/&gt;&lt;wsp:rsid wsp:val=&quot;00D632BE&quot;/&gt;&lt;wsp:rsid wsp:val=&quot;00D64DE9&quot;/&gt;&lt;wsp:rsid wsp:val=&quot;00D72D06&quot;/&gt;&lt;wsp:rsid wsp:val=&quot;00D7522C&quot;/&gt;&lt;wsp:rsid wsp:val=&quot;00D7536F&quot;/&gt;&lt;wsp:rsid wsp:val=&quot;00D76668&quot;/&gt;&lt;wsp:rsid wsp:val=&quot;00D81620&quot;/&gt;&lt;wsp:rsid wsp:val=&quot;00D878A4&quot;/&gt;&lt;wsp:rsid wsp:val=&quot;00DB1779&quot;/&gt;&lt;wsp:rsid wsp:val=&quot;00DB1FFF&quot;/&gt;&lt;wsp:rsid wsp:val=&quot;00DC321C&quot;/&gt;&lt;wsp:rsid wsp:val=&quot;00DC7F00&quot;/&gt;&lt;wsp:rsid wsp:val=&quot;00DD211E&quot;/&gt;&lt;wsp:rsid wsp:val=&quot;00DD3A50&quot;/&gt;&lt;wsp:rsid wsp:val=&quot;00DD6735&quot;/&gt;&lt;wsp:rsid wsp:val=&quot;00DE219A&quot;/&gt;&lt;wsp:rsid wsp:val=&quot;00DE2363&quot;/&gt;&lt;wsp:rsid wsp:val=&quot;00DE2709&quot;/&gt;&lt;wsp:rsid wsp:val=&quot;00DF33F7&quot;/&gt;&lt;wsp:rsid wsp:val=&quot;00E007A0&quot;/&gt;&lt;wsp:rsid wsp:val=&quot;00E07383&quot;/&gt;&lt;wsp:rsid wsp:val=&quot;00E10B2A&quot;/&gt;&lt;wsp:rsid wsp:val=&quot;00E11D99&quot;/&gt;&lt;wsp:rsid wsp:val=&quot;00E165BC&quot;/&gt;&lt;wsp:rsid wsp:val=&quot;00E17BBD&quot;/&gt;&lt;wsp:rsid wsp:val=&quot;00E23021&quot;/&gt;&lt;wsp:rsid wsp:val=&quot;00E40C97&quot;/&gt;&lt;wsp:rsid wsp:val=&quot;00E43760&quot;/&gt;&lt;wsp:rsid wsp:val=&quot;00E50CE8&quot;/&gt;&lt;wsp:rsid wsp:val=&quot;00E5264B&quot;/&gt;&lt;wsp:rsid wsp:val=&quot;00E5340D&quot;/&gt;&lt;wsp:rsid wsp:val=&quot;00E61E12&quot;/&gt;&lt;wsp:rsid wsp:val=&quot;00E6238F&quot;/&gt;&lt;wsp:rsid wsp:val=&quot;00E7596C&quot;/&gt;&lt;wsp:rsid wsp:val=&quot;00E878F2&quot;/&gt;&lt;wsp:rsid wsp:val=&quot;00E90290&quot;/&gt;&lt;wsp:rsid wsp:val=&quot;00E9085D&quot;/&gt;&lt;wsp:rsid wsp:val=&quot;00E94102&quot;/&gt;&lt;wsp:rsid wsp:val=&quot;00EA0943&quot;/&gt;&lt;wsp:rsid wsp:val=&quot;00EA4EE6&quot;/&gt;&lt;wsp:rsid wsp:val=&quot;00EA6858&quot;/&gt;&lt;wsp:rsid wsp:val=&quot;00EB18B8&quot;/&gt;&lt;wsp:rsid wsp:val=&quot;00EC00E6&quot;/&gt;&lt;wsp:rsid wsp:val=&quot;00EC28B4&quot;/&gt;&lt;wsp:rsid wsp:val=&quot;00EC6CC7&quot;/&gt;&lt;wsp:rsid wsp:val=&quot;00ED0149&quot;/&gt;&lt;wsp:rsid wsp:val=&quot;00ED0FBE&quot;/&gt;&lt;wsp:rsid wsp:val=&quot;00EE128B&quot;/&gt;&lt;wsp:rsid wsp:val=&quot;00EE225A&quot;/&gt;&lt;wsp:rsid wsp:val=&quot;00EE31C3&quot;/&gt;&lt;wsp:rsid wsp:val=&quot;00EE7F29&quot;/&gt;&lt;wsp:rsid wsp:val=&quot;00EF0598&quot;/&gt;&lt;wsp:rsid wsp:val=&quot;00EF7DE3&quot;/&gt;&lt;wsp:rsid wsp:val=&quot;00F02C4F&quot;/&gt;&lt;wsp:rsid wsp:val=&quot;00F03103&quot;/&gt;&lt;wsp:rsid wsp:val=&quot;00F04B5A&quot;/&gt;&lt;wsp:rsid wsp:val=&quot;00F12387&quot;/&gt;&lt;wsp:rsid wsp:val=&quot;00F13657&quot;/&gt;&lt;wsp:rsid wsp:val=&quot;00F271DE&quot;/&gt;&lt;wsp:rsid wsp:val=&quot;00F330E3&quot;/&gt;&lt;wsp:rsid wsp:val=&quot;00F34239&quot;/&gt;&lt;wsp:rsid wsp:val=&quot;00F45AA8&quot;/&gt;&lt;wsp:rsid wsp:val=&quot;00F45D3C&quot;/&gt;&lt;wsp:rsid wsp:val=&quot;00F627DA&quot;/&gt;&lt;wsp:rsid wsp:val=&quot;00F7288F&quot;/&gt;&lt;wsp:rsid wsp:val=&quot;00F80BC8&quot;/&gt;&lt;wsp:rsid wsp:val=&quot;00F847A6&quot;/&gt;&lt;wsp:rsid wsp:val=&quot;00F85082&quot;/&gt;&lt;wsp:rsid wsp:val=&quot;00F9441B&quot;/&gt;&lt;wsp:rsid wsp:val=&quot;00FA4C32&quot;/&gt;&lt;wsp:rsid wsp:val=&quot;00FA564D&quot;/&gt;&lt;wsp:rsid wsp:val=&quot;00FB0898&quot;/&gt;&lt;wsp:rsid wsp:val=&quot;00FC7824&quot;/&gt;&lt;wsp:rsid wsp:val=&quot;00FD623C&quot;/&gt;&lt;wsp:rsid wsp:val=&quot;00FD75D7&quot;/&gt;&lt;wsp:rsid wsp:val=&quot;00FE0F6D&quot;/&gt;&lt;wsp:rsid wsp:val=&quot;00FE4DCE&quot;/&gt;&lt;wsp:rsid wsp:val=&quot;00FE5251&quot;/&gt;&lt;wsp:rsid wsp:val=&quot;00FE7114&quot;/&gt;&lt;wsp:rsid wsp:val=&quot;00FF6047&quot;/&gt;&lt;/wsp:rsids&gt;&lt;/w:docPr&gt;&lt;w:body&gt;&lt;wx:sect&gt;&lt;w:p wsp:rsidR=&quot;00000000&quot; wsp:rsidRDefault=&quot;00287AB6&quot; wsp:rsidP=&quot;00287AB6&quot;&gt;&lt;m:oMathPara&gt;&lt;m:oMath&gt;&lt;m:sSup&gt;&lt;m:sSupPr&gt;&lt;m:ctrlPr&gt;&lt;w:rPr&gt;&lt;w:rFonts w:ascii=&quot;Cambria Math&quot; w:h-ansi=&quot;Cambria Math&quot; w:cs=&quot;Cambria Math&quot;/&gt;&lt;wx:font wx:val=&quot;Cambria Math&quot;/&gt;&lt;w:sz w:val=&quot;24&quot;/&gt;&lt;w:sz-cs w:val=&quot;24&quot;/&gt;&lt;/w:rPr&gt;&lt;/m:ctrlPr&gt;&lt;/m:sSupPr&gt;&lt;m:e&gt;&lt;m:r&gt;&lt;w:rPr&gt;&lt;w:rFonts w:ascii=&quot;Cambria Math&quot; w:h-ansi=&quot;Cambria Math&quot; w:cs=&quot;Cambria Math&quot;/&gt;&lt;wx:font wx:val=&quot;Cambria Math&quot;/&gt;&lt;w:i/&gt;&lt;/w:rPr&gt;&lt;m:t&gt;P&lt;/m:t&gt;&lt;/m:r&gt;&lt;/m:e&gt;&lt;m:sup&gt;&lt;m:r&gt;&lt;w:rPr&gt;&lt;w:rFonts w:ascii=&quot;Cambria Math&quot; w:h-ansi=&quot;Cambria Math&quot; w:cs=&quot;Cambria Math&quot;/&gt;&lt;wx:font wx:val=&quot;Cambria Math&quot;/&gt;&lt;w:i/&gt;&lt;/w:rPr&gt;&lt;m:t&gt;+&lt;/m:t&gt;&lt;/m:r&gt;&lt;/m:sup&gt;&lt;/m:sSup&gt;&lt;/m:oMath&gt;&lt;/m:oMathPara&gt;&lt;/w:p&gt;&lt;w:sectPr wsp:rsidR=&quot;00000000&quot;&gt;&lt;w:pgSz w:w=&quot;12240&quot; w:h=&quot;15840&quot;/&gt;&lt;w:pgMar w:top=&quot;1417&quot; w:right=&quot;1417&quot; w:bottom=&quot;1417&quot; w:left=&quot;1417&quot; w:header=&quot;708&quot; w:footer=&quot;708&quot; w:gutter=&quot;0&quot;/&gt;&lt;w:cols w:space=&quot;708&quot;/&gt;&lt;/w:sectPr&gt;&lt;/wx:sect&gt;&lt;/w:body&gt;&lt;/w:wordDocument&gt;">
+                <v:shape id="_x0000_i1028" type="#_x0000_t75" style="width:11.9pt;height:14.4pt" equationxml="&lt;?xml version=&quot;1.0&quot; encoding=&quot;UTF-8&quot; standalone=&quot;yes&quot;?&gt;&#10;&lt;?mso-application progid=&quot;Word.Document&quot;?&gt;&#10;&lt;w:wordDocument xmlns:aml=&quot;http://schemas.microsoft.com/aml/2001/core&quot; xmlns:wpc=&quot;http://schemas.microsoft.com/office/word/2010/wordprocessingCanvas&quot; xmlns:cx=&quot;http://schemas.microsoft.com/office/drawing/2014/chartex&quot; xmlns:cx1=&quot;http://schemas.microsoft.com/office/drawing/2015/9/8/chartex&quot; xmlns:cx2=&quot;http://schemas.microsoft.com/office/drawing/2015/10/21/chartex&quot; xmlns:cx3=&quot;http://schemas.microsoft.com/office/drawing/2016/5/9/chartex&quot; xmlns:cx4=&quot;http://schemas.microsoft.com/office/drawing/2016/5/10/chartex&quot; xmlns:cx5=&quot;http://schemas.microsoft.com/office/drawing/2016/5/11/chartex&quot; xmlns:cx6=&quot;http://schemas.microsoft.com/office/drawing/2016/5/12/chartex&quot; xmlns:cx7=&quot;http://schemas.microsoft.com/office/drawing/2016/5/13/chartex&quot; xmlns:cx8=&quot;http://schemas.microsoft.com/office/drawing/2016/5/14/chartex&quot; xmlns:dt=&quot;uuid:C2F41010-65B3-11d1-A29F-00AA00C14882&quot; xmlns:mc=&quot;http://schemas.openxmlformats.org/markup-compatibility/2006&quot; xmlns:aink=&quot;http://schemas.microsoft.com/office/drawing/2016/ink&quot; xmlns:am3d=&quot;http://schemas.microsoft.com/office/drawing/2017/model3d&quot; xmlns:o=&quot;urn:schemas-microsoft-com:office:office&quot; xmlns:m=&quot;http://schemas.openxmlformats.org/officeDocument/2006/math&quot; xmlns:v=&quot;urn:schemas-microsoft-com:vml&quot; xmlns:w10=&quot;urn:schemas-microsoft-com:office:word&quot; xmlns:w=&quot;http://schemas.microsoft.com/office/word/2003/wordml&quot; xmlns:wx=&quot;http://schemas.microsoft.com/office/word/2003/auxHint&quot; xmlns:wne=&quot;http://schemas.microsoft.com/office/word/2006/wordml&quot; xmlns:wsp=&quot;http://schemas.microsoft.com/office/word/2003/wordml/sp2&quot; xmlns:sl=&quot;http://schemas.microsoft.com/schemaLibrary/2003/core&quot; w:macrosPresent=&quot;no&quot; w:embeddedObjPresent=&quot;no&quot; w:ocxPresent=&quot;no&quot; xml:space=&quot;preserve&quot;&gt;&lt;w:ignoreSubtree w:val=&quot;http://schemas.microsoft.com/office/word/2003/wordml/sp2&quot;/&gt;&lt;o:DocumentProperties&gt;&lt;o:Version&gt;16&lt;/o:Version&gt;&lt;/o:DocumentProperties&gt;&lt;w:docPr&gt;&lt;w:view w:val=&quot;print&quot;/&gt;&lt;w:zoom w:percent=&quot;120&quot;/&gt;&lt;w:defaultTabStop w:val=&quot;720&quot;/&gt;&lt;w:doNotHyphenateCaps/&gt;&lt;w:punctuationKerning/&gt;&lt;w:characterSpacingControl w:val=&quot;DontCompress&quot;/&gt;&lt;w:optimizeForBrowser/&gt;&lt;w:targetScreenSz w:val=&quot;800x600&quot;/&gt;&lt;w:validateAgainstSchema w:val=&quot;off&quot;/&gt;&lt;w:saveInvalidXML w:val=&quot;off&quot;/&gt;&lt;w:ignoreMixedContent w:val=&quot;off&quot;/&gt;&lt;w:alwaysShowPlaceholderText w:val=&quot;off&quot;/&gt;&lt;w:doNotUnderlineInvalidXML/&gt;&lt;w:compat&gt;&lt;w:doNotUseHTMLParagraphAutoSpacing/&gt;&lt;w:dontAllowFieldEndSelect/&gt;&lt;w:useWord2002TableStyleRules/&gt;&lt;w:useFELayout/&gt;&lt;/w:compat&gt;&lt;wsp:rsids&gt;&lt;wsp:rsidRoot wsp:val=&quot;009303D9&quot;/&gt;&lt;wsp:rsid wsp:val=&quot;00000B1C&quot;/&gt;&lt;wsp:rsid wsp:val=&quot;00024E2D&quot;/&gt;&lt;wsp:rsid wsp:val=&quot;000303BB&quot;/&gt;&lt;wsp:rsid wsp:val=&quot;000317EE&quot;/&gt;&lt;wsp:rsid wsp:val=&quot;000414CD&quot;/&gt;&lt;wsp:rsid wsp:val=&quot;00046094&quot;/&gt;&lt;wsp:rsid wsp:val=&quot;0004781E&quot;/&gt;&lt;wsp:rsid wsp:val=&quot;00066BC1&quot;/&gt;&lt;wsp:rsid wsp:val=&quot;0007226A&quot;/&gt;&lt;wsp:rsid wsp:val=&quot;00073B21&quot;/&gt;&lt;wsp:rsid wsp:val=&quot;0007573E&quot;/&gt;&lt;wsp:rsid wsp:val=&quot;0008758A&quot;/&gt;&lt;wsp:rsid wsp:val=&quot;000C00E3&quot;/&gt;&lt;wsp:rsid wsp:val=&quot;000C09F4&quot;/&gt;&lt;wsp:rsid wsp:val=&quot;000C0D15&quot;/&gt;&lt;wsp:rsid wsp:val=&quot;000C1E68&quot;/&gt;&lt;wsp:rsid wsp:val=&quot;000C2D4A&quot;/&gt;&lt;wsp:rsid wsp:val=&quot;000C73DB&quot;/&gt;&lt;wsp:rsid wsp:val=&quot;000E449D&quot;/&gt;&lt;wsp:rsid wsp:val=&quot;000F2CDE&quot;/&gt;&lt;wsp:rsid wsp:val=&quot;00106B9D&quot;/&gt;&lt;wsp:rsid wsp:val=&quot;00117220&quot;/&gt;&lt;wsp:rsid wsp:val=&quot;001225CC&quot;/&gt;&lt;wsp:rsid wsp:val=&quot;00127433&quot;/&gt;&lt;wsp:rsid wsp:val=&quot;00127F67&quot;/&gt;&lt;wsp:rsid wsp:val=&quot;00130058&quot;/&gt;&lt;wsp:rsid wsp:val=&quot;00142ED5&quot;/&gt;&lt;wsp:rsid wsp:val=&quot;001443CF&quot;/&gt;&lt;wsp:rsid wsp:val=&quot;001479F3&quot;/&gt;&lt;wsp:rsid wsp:val=&quot;00155D6F&quot;/&gt;&lt;wsp:rsid wsp:val=&quot;001637C1&quot;/&gt;&lt;wsp:rsid wsp:val=&quot;00172B19&quot;/&gt;&lt;wsp:rsid wsp:val=&quot;001810BF&quot;/&gt;&lt;wsp:rsid wsp:val=&quot;0018229D&quot;/&gt;&lt;wsp:rsid wsp:val=&quot;001A2EFD&quot;/&gt;&lt;wsp:rsid wsp:val=&quot;001A3B3D&quot;/&gt;&lt;wsp:rsid wsp:val=&quot;001B4DD8&quot;/&gt;&lt;wsp:rsid wsp:val=&quot;001B67DC&quot;/&gt;&lt;wsp:rsid wsp:val=&quot;001B7585&quot;/&gt;&lt;wsp:rsid wsp:val=&quot;001D155F&quot;/&gt;&lt;wsp:rsid wsp:val=&quot;001D2DC0&quot;/&gt;&lt;wsp:rsid wsp:val=&quot;001E016A&quot;/&gt;&lt;wsp:rsid wsp:val=&quot;001E65EB&quot;/&gt;&lt;wsp:rsid wsp:val=&quot;001E7AAE&quot;/&gt;&lt;wsp:rsid wsp:val=&quot;002065C5&quot;/&gt;&lt;wsp:rsid wsp:val=&quot;002178B0&quot;/&gt;&lt;wsp:rsid wsp:val=&quot;002254A9&quot;/&gt;&lt;wsp:rsid wsp:val=&quot;00233C11&quot;/&gt;&lt;wsp:rsid wsp:val=&quot;00233D97&quot;/&gt;&lt;wsp:rsid wsp:val=&quot;002347A2&quot;/&gt;&lt;wsp:rsid wsp:val=&quot;00235071&quot;/&gt;&lt;wsp:rsid wsp:val=&quot;0024152E&quot;/&gt;&lt;wsp:rsid wsp:val=&quot;00245143&quot;/&gt;&lt;wsp:rsid wsp:val=&quot;0024695F&quot;/&gt;&lt;wsp:rsid wsp:val=&quot;00253D94&quot;/&gt;&lt;wsp:rsid wsp:val=&quot;00275942&quot;/&gt;&lt;wsp:rsid wsp:val=&quot;00283DCC&quot;/&gt;&lt;wsp:rsid wsp:val=&quot;00284A46&quot;/&gt;&lt;wsp:rsid wsp:val=&quot;002850E3&quot;/&gt;&lt;wsp:rsid wsp:val=&quot;00287AB6&quot;/&gt;&lt;wsp:rsid wsp:val=&quot;00290404&quot;/&gt;&lt;wsp:rsid wsp:val=&quot;00297BCA&quot;/&gt;&lt;wsp:rsid wsp:val=&quot;002B1AAB&quot;/&gt;&lt;wsp:rsid wsp:val=&quot;002D3722&quot;/&gt;&lt;wsp:rsid wsp:val=&quot;002D41DF&quot;/&gt;&lt;wsp:rsid wsp:val=&quot;002E4363&quot;/&gt;&lt;wsp:rsid wsp:val=&quot;00303664&quot;/&gt;&lt;wsp:rsid wsp:val=&quot;003065C9&quot;/&gt;&lt;wsp:rsid wsp:val=&quot;00323AA6&quot;/&gt;&lt;wsp:rsid wsp:val=&quot;003241E7&quot;/&gt;&lt;wsp:rsid wsp:val=&quot;00324B05&quot;/&gt;&lt;wsp:rsid wsp:val=&quot;00327A52&quot;/&gt;&lt;wsp:rsid wsp:val=&quot;00327D6C&quot;/&gt;&lt;wsp:rsid wsp:val=&quot;003321B0&quot;/&gt;&lt;wsp:rsid wsp:val=&quot;00340E8A&quot;/&gt;&lt;wsp:rsid wsp:val=&quot;00342E16&quot;/&gt;&lt;wsp:rsid wsp:val=&quot;003522E7&quot;/&gt;&lt;wsp:rsid wsp:val=&quot;00354FCF&quot;/&gt;&lt;wsp:rsid wsp:val=&quot;003668C4&quot;/&gt;&lt;wsp:rsid wsp:val=&quot;00382B87&quot;/&gt;&lt;wsp:rsid wsp:val=&quot;0038493E&quot;/&gt;&lt;wsp:rsid wsp:val=&quot;00387BFE&quot;/&gt;&lt;wsp:rsid wsp:val=&quot;00394BA2&quot;/&gt;&lt;wsp:rsid wsp:val=&quot;003A19E2&quot;/&gt;&lt;wsp:rsid wsp:val=&quot;003A38B3&quot;/&gt;&lt;wsp:rsid wsp:val=&quot;003A4A54&quot;/&gt;&lt;wsp:rsid wsp:val=&quot;003B4E04&quot;/&gt;&lt;wsp:rsid wsp:val=&quot;003C2B17&quot;/&gt;&lt;wsp:rsid wsp:val=&quot;003C623B&quot;/&gt;&lt;wsp:rsid wsp:val=&quot;003C7A85&quot;/&gt;&lt;wsp:rsid wsp:val=&quot;003E3F31&quot;/&gt;&lt;wsp:rsid wsp:val=&quot;003E799A&quot;/&gt;&lt;wsp:rsid wsp:val=&quot;003F1287&quot;/&gt;&lt;wsp:rsid wsp:val=&quot;003F56F1&quot;/&gt;&lt;wsp:rsid wsp:val=&quot;003F5739&quot;/&gt;&lt;wsp:rsid wsp:val=&quot;003F5A08&quot;/&gt;&lt;wsp:rsid wsp:val=&quot;00401645&quot;/&gt;&lt;wsp:rsid wsp:val=&quot;00420716&quot;/&gt;&lt;wsp:rsid wsp:val=&quot;004325FB&quot;/&gt;&lt;wsp:rsid wsp:val=&quot;00436521&quot;/&gt;&lt;wsp:rsid wsp:val=&quot;004432BA&quot;/&gt;&lt;wsp:rsid wsp:val=&quot;0044407E&quot;/&gt;&lt;wsp:rsid wsp:val=&quot;00446BAB&quot;/&gt;&lt;wsp:rsid wsp:val=&quot;00447BB9&quot;/&gt;&lt;wsp:rsid wsp:val=&quot;004530DB&quot;/&gt;&lt;wsp:rsid wsp:val=&quot;0045695F&quot;/&gt;&lt;wsp:rsid wsp:val=&quot;00456E64&quot;/&gt;&lt;wsp:rsid wsp:val=&quot;0046031D&quot;/&gt;&lt;wsp:rsid wsp:val=&quot;00460D28&quot;/&gt;&lt;wsp:rsid wsp:val=&quot;004649C5&quot;/&gt;&lt;wsp:rsid wsp:val=&quot;0046578C&quot;/&gt;&lt;wsp:rsid wsp:val=&quot;00474FC9&quot;/&gt;&lt;wsp:rsid wsp:val=&quot;0048324B&quot;/&gt;&lt;wsp:rsid wsp:val=&quot;00491C24&quot;/&gt;&lt;wsp:rsid wsp:val=&quot;004B0613&quot;/&gt;&lt;wsp:rsid wsp:val=&quot;004B7CCD&quot;/&gt;&lt;wsp:rsid wsp:val=&quot;004C0223&quot;/&gt;&lt;wsp:rsid wsp:val=&quot;004C787D&quot;/&gt;&lt;wsp:rsid wsp:val=&quot;004D2A6A&quot;/&gt;&lt;wsp:rsid wsp:val=&quot;004D72B5&quot;/&gt;&lt;wsp:rsid wsp:val=&quot;004F2D98&quot;/&gt;&lt;wsp:rsid wsp:val=&quot;004F3676&quot;/&gt;&lt;wsp:rsid wsp:val=&quot;004F64FC&quot;/&gt;&lt;wsp:rsid wsp:val=&quot;0050417E&quot;/&gt;&lt;wsp:rsid wsp:val=&quot;00505884&quot;/&gt;&lt;wsp:rsid wsp:val=&quot;00511B98&quot;/&gt;&lt;wsp:rsid wsp:val=&quot;00512E40&quot;/&gt;&lt;wsp:rsid wsp:val=&quot;0051384F&quot;/&gt;&lt;wsp:rsid wsp:val=&quot;00513E17&quot;/&gt;&lt;wsp:rsid wsp:val=&quot;005351CC&quot;/&gt;&lt;wsp:rsid wsp:val=&quot;005363AB&quot;/&gt;&lt;wsp:rsid wsp:val=&quot;00543305&quot;/&gt;&lt;wsp:rsid wsp:val=&quot;00551B7F&quot;/&gt;&lt;wsp:rsid wsp:val=&quot;005611D7&quot;/&gt;&lt;wsp:rsid wsp:val=&quot;005622CD&quot;/&gt;&lt;wsp:rsid wsp:val=&quot;005642A4&quot;/&gt;&lt;wsp:rsid wsp:val=&quot;0056610F&quot;/&gt;&lt;wsp:rsid wsp:val=&quot;00571166&quot;/&gt;&lt;wsp:rsid wsp:val=&quot;00575BCA&quot;/&gt;&lt;wsp:rsid wsp:val=&quot;005824E1&quot;/&gt;&lt;wsp:rsid wsp:val=&quot;0059744F&quot;/&gt;&lt;wsp:rsid wsp:val=&quot;005B0344&quot;/&gt;&lt;wsp:rsid wsp:val=&quot;005B1BBD&quot;/&gt;&lt;wsp:rsid wsp:val=&quot;005B41FA&quot;/&gt;&lt;wsp:rsid wsp:val=&quot;005B520E&quot;/&gt;&lt;wsp:rsid wsp:val=&quot;005D5098&quot;/&gt;&lt;wsp:rsid wsp:val=&quot;005E21B7&quot;/&gt;&lt;wsp:rsid wsp:val=&quot;005E2800&quot;/&gt;&lt;wsp:rsid wsp:val=&quot;005F2BE1&quot;/&gt;&lt;wsp:rsid wsp:val=&quot;00605825&quot;/&gt;&lt;wsp:rsid wsp:val=&quot;006308DE&quot;/&gt;&lt;wsp:rsid wsp:val=&quot;00645D22&quot;/&gt;&lt;wsp:rsid wsp:val=&quot;00647700&quot;/&gt;&lt;wsp:rsid wsp:val=&quot;00651A08&quot;/&gt;&lt;wsp:rsid wsp:val=&quot;00652F25&quot;/&gt;&lt;wsp:rsid wsp:val=&quot;00653156&quot;/&gt;&lt;wsp:rsid wsp:val=&quot;00654204&quot;/&gt;&lt;wsp:rsid wsp:val=&quot;006555D1&quot;/&gt;&lt;wsp:rsid wsp:val=&quot;0066174B&quot;/&gt;&lt;wsp:rsid wsp:val=&quot;0066504C&quot;/&gt;&lt;wsp:rsid wsp:val=&quot;00670434&quot;/&gt;&lt;wsp:rsid wsp:val=&quot;006835F8&quot;/&gt;&lt;wsp:rsid wsp:val=&quot;00691FCE&quot;/&gt;&lt;wsp:rsid wsp:val=&quot;006A3E4F&quot;/&gt;&lt;wsp:rsid wsp:val=&quot;006A65F7&quot;/&gt;&lt;wsp:rsid wsp:val=&quot;006B327C&quot;/&gt;&lt;wsp:rsid wsp:val=&quot;006B603C&quot;/&gt;&lt;wsp:rsid wsp:val=&quot;006B6320&quot;/&gt;&lt;wsp:rsid wsp:val=&quot;006B6B66&quot;/&gt;&lt;wsp:rsid wsp:val=&quot;006B7FF9&quot;/&gt;&lt;wsp:rsid wsp:val=&quot;006C375D&quot;/&gt;&lt;wsp:rsid wsp:val=&quot;006C4156&quot;/&gt;&lt;wsp:rsid wsp:val=&quot;006E6594&quot;/&gt;&lt;wsp:rsid wsp:val=&quot;006F5459&quot;/&gt;&lt;wsp:rsid wsp:val=&quot;006F6578&quot;/&gt;&lt;wsp:rsid wsp:val=&quot;006F6D3D&quot;/&gt;&lt;wsp:rsid wsp:val=&quot;006F7FCE&quot;/&gt;&lt;wsp:rsid wsp:val=&quot;00705708&quot;/&gt;&lt;wsp:rsid wsp:val=&quot;00710872&quot;/&gt;&lt;wsp:rsid wsp:val=&quot;00715BEA&quot;/&gt;&lt;wsp:rsid wsp:val=&quot;00716FD5&quot;/&gt;&lt;wsp:rsid wsp:val=&quot;0072538D&quot;/&gt;&lt;wsp:rsid wsp:val=&quot;00735108&quot;/&gt;&lt;wsp:rsid wsp:val=&quot;00740B76&quot;/&gt;&lt;wsp:rsid wsp:val=&quot;00740EEA&quot;/&gt;&lt;wsp:rsid wsp:val=&quot;007646B1&quot;/&gt;&lt;wsp:rsid wsp:val=&quot;007648A6&quot;/&gt;&lt;wsp:rsid wsp:val=&quot;00773A30&quot;/&gt;&lt;wsp:rsid wsp:val=&quot;00784C91&quot;/&gt;&lt;wsp:rsid wsp:val=&quot;00785147&quot;/&gt;&lt;wsp:rsid wsp:val=&quot;00785316&quot;/&gt;&lt;wsp:rsid wsp:val=&quot;00793128&quot;/&gt;&lt;wsp:rsid wsp:val=&quot;00794804&quot;/&gt;&lt;wsp:rsid wsp:val=&quot;00796D3A&quot;/&gt;&lt;wsp:rsid wsp:val=&quot;007A002B&quot;/&gt;&lt;wsp:rsid wsp:val=&quot;007B33F1&quot;/&gt;&lt;wsp:rsid wsp:val=&quot;007B5A17&quot;/&gt;&lt;wsp:rsid wsp:val=&quot;007B6DDA&quot;/&gt;&lt;wsp:rsid wsp:val=&quot;007C0308&quot;/&gt;&lt;wsp:rsid wsp:val=&quot;007C2FF2&quot;/&gt;&lt;wsp:rsid wsp:val=&quot;007D0C3E&quot;/&gt;&lt;wsp:rsid wsp:val=&quot;007D2B11&quot;/&gt;&lt;wsp:rsid wsp:val=&quot;007D605C&quot;/&gt;&lt;wsp:rsid wsp:val=&quot;007D6232&quot;/&gt;&lt;wsp:rsid wsp:val=&quot;007E1F03&quot;/&gt;&lt;wsp:rsid wsp:val=&quot;007E71D5&quot;/&gt;&lt;wsp:rsid wsp:val=&quot;007F1F99&quot;/&gt;&lt;wsp:rsid wsp:val=&quot;007F305E&quot;/&gt;&lt;wsp:rsid wsp:val=&quot;007F768F&quot;/&gt;&lt;wsp:rsid wsp:val=&quot;00801A70&quot;/&gt;&lt;wsp:rsid wsp:val=&quot;0080791D&quot;/&gt;&lt;wsp:rsid wsp:val=&quot;00814CD0&quot;/&gt;&lt;wsp:rsid wsp:val=&quot;00827C38&quot;/&gt;&lt;wsp:rsid wsp:val=&quot;00836367&quot;/&gt;&lt;wsp:rsid wsp:val=&quot;00841E4B&quot;/&gt;&lt;wsp:rsid wsp:val=&quot;00842E21&quot;/&gt;&lt;wsp:rsid wsp:val=&quot;00850EEB&quot;/&gt;&lt;wsp:rsid wsp:val=&quot;0086082C&quot;/&gt;&lt;wsp:rsid wsp:val=&quot;008674A2&quot;/&gt;&lt;wsp:rsid wsp:val=&quot;008710F1&quot;/&gt;&lt;wsp:rsid wsp:val=&quot;00873603&quot;/&gt;&lt;wsp:rsid wsp:val=&quot;00873677&quot;/&gt;&lt;wsp:rsid wsp:val=&quot;00882500&quot;/&gt;&lt;wsp:rsid wsp:val=&quot;008849BF&quot;/&gt;&lt;wsp:rsid wsp:val=&quot;00895AEB&quot;/&gt;&lt;wsp:rsid wsp:val=&quot;008A2C7D&quot;/&gt;&lt;wsp:rsid wsp:val=&quot;008A4FCD&quot;/&gt;&lt;wsp:rsid wsp:val=&quot;008A5D24&quot;/&gt;&lt;wsp:rsid wsp:val=&quot;008B1834&quot;/&gt;&lt;wsp:rsid wsp:val=&quot;008B2593&quot;/&gt;&lt;wsp:rsid wsp:val=&quot;008C4B23&quot;/&gt;&lt;wsp:rsid wsp:val=&quot;008C6777&quot;/&gt;&lt;wsp:rsid wsp:val=&quot;008D0996&quot;/&gt;&lt;wsp:rsid wsp:val=&quot;008D5C39&quot;/&gt;&lt;wsp:rsid wsp:val=&quot;008E0F5D&quot;/&gt;&lt;wsp:rsid wsp:val=&quot;008E197E&quot;/&gt;&lt;wsp:rsid wsp:val=&quot;008E4364&quot;/&gt;&lt;wsp:rsid wsp:val=&quot;008F259E&quot;/&gt;&lt;wsp:rsid wsp:val=&quot;008F6E2C&quot;/&gt;&lt;wsp:rsid wsp:val=&quot;00902721&quot;/&gt;&lt;wsp:rsid wsp:val=&quot;00915F09&quot;/&gt;&lt;wsp:rsid wsp:val=&quot;00917B65&quot;/&gt;&lt;wsp:rsid wsp:val=&quot;00920F40&quot;/&gt;&lt;wsp:rsid wsp:val=&quot;009303D9&quot;/&gt;&lt;wsp:rsid wsp:val=&quot;0093072F&quot;/&gt;&lt;wsp:rsid wsp:val=&quot;0093077E&quot;/&gt;&lt;wsp:rsid wsp:val=&quot;0093235E&quot;/&gt;&lt;wsp:rsid wsp:val=&quot;00933C64&quot;/&gt;&lt;wsp:rsid wsp:val=&quot;0094245E&quot;/&gt;&lt;wsp:rsid wsp:val=&quot;00954526&quot;/&gt;&lt;wsp:rsid wsp:val=&quot;0096715C&quot;/&gt;&lt;wsp:rsid wsp:val=&quot;00972203&quot;/&gt;&lt;wsp:rsid wsp:val=&quot;00982A3C&quot;/&gt;&lt;wsp:rsid wsp:val=&quot;00990B4A&quot;/&gt;&lt;wsp:rsid wsp:val=&quot;0099252A&quot;/&gt;&lt;wsp:rsid wsp:val=&quot;009A1F9B&quot;/&gt;&lt;wsp:rsid wsp:val=&quot;009B2000&quot;/&gt;&lt;wsp:rsid wsp:val=&quot;009C6C82&quot;/&gt;&lt;wsp:rsid wsp:val=&quot;009D0883&quot;/&gt;&lt;wsp:rsid wsp:val=&quot;009D14AE&quot;/&gt;&lt;wsp:rsid wsp:val=&quot;009D1CE1&quot;/&gt;&lt;wsp:rsid wsp:val=&quot;009E3615&quot;/&gt;&lt;wsp:rsid wsp:val=&quot;009F1D79&quot;/&gt;&lt;wsp:rsid wsp:val=&quot;009F6FC0&quot;/&gt;&lt;wsp:rsid wsp:val=&quot;009F71E6&quot;/&gt;&lt;wsp:rsid wsp:val=&quot;00A059B3&quot;/&gt;&lt;wsp:rsid wsp:val=&quot;00A0722B&quot;/&gt;&lt;wsp:rsid wsp:val=&quot;00A11C61&quot;/&gt;&lt;wsp:rsid wsp:val=&quot;00A16944&quot;/&gt;&lt;wsp:rsid wsp:val=&quot;00A20C68&quot;/&gt;&lt;wsp:rsid wsp:val=&quot;00A25909&quot;/&gt;&lt;wsp:rsid wsp:val=&quot;00A334A2&quot;/&gt;&lt;wsp:rsid wsp:val=&quot;00A365DA&quot;/&gt;&lt;wsp:rsid wsp:val=&quot;00A43E58&quot;/&gt;&lt;wsp:rsid wsp:val=&quot;00A44C6E&quot;/&gt;&lt;wsp:rsid wsp:val=&quot;00A6210B&quot;/&gt;&lt;wsp:rsid wsp:val=&quot;00A64103&quot;/&gt;&lt;wsp:rsid wsp:val=&quot;00A7111C&quot;/&gt;&lt;wsp:rsid wsp:val=&quot;00A72614&quot;/&gt;&lt;wsp:rsid wsp:val=&quot;00A77D41&quot;/&gt;&lt;wsp:rsid wsp:val=&quot;00AB2829&quot;/&gt;&lt;wsp:rsid wsp:val=&quot;00AB6954&quot;/&gt;&lt;wsp:rsid wsp:val=&quot;00AB7C56&quot;/&gt;&lt;wsp:rsid wsp:val=&quot;00AC1D81&quot;/&gt;&lt;wsp:rsid wsp:val=&quot;00AD5770&quot;/&gt;&lt;wsp:rsid wsp:val=&quot;00AE3409&quot;/&gt;&lt;wsp:rsid wsp:val=&quot;00AE47B9&quot;/&gt;&lt;wsp:rsid wsp:val=&quot;00AE521C&quot;/&gt;&lt;wsp:rsid wsp:val=&quot;00AE5FBA&quot;/&gt;&lt;wsp:rsid wsp:val=&quot;00AF242A&quot;/&gt;&lt;wsp:rsid wsp:val=&quot;00AF2951&quot;/&gt;&lt;wsp:rsid wsp:val=&quot;00AF3945&quot;/&gt;&lt;wsp:rsid wsp:val=&quot;00AF6789&quot;/&gt;&lt;wsp:rsid wsp:val=&quot;00AF7FC9&quot;/&gt;&lt;wsp:rsid wsp:val=&quot;00B00ECC&quot;/&gt;&lt;wsp:rsid wsp:val=&quot;00B015D6&quot;/&gt;&lt;wsp:rsid wsp:val=&quot;00B02FF3&quot;/&gt;&lt;wsp:rsid wsp:val=&quot;00B07FC2&quot;/&gt;&lt;wsp:rsid wsp:val=&quot;00B11A60&quot;/&gt;&lt;wsp:rsid wsp:val=&quot;00B14C16&quot;/&gt;&lt;wsp:rsid wsp:val=&quot;00B1743D&quot;/&gt;&lt;wsp:rsid wsp:val=&quot;00B22613&quot;/&gt;&lt;wsp:rsid wsp:val=&quot;00B26D9D&quot;/&gt;&lt;wsp:rsid wsp:val=&quot;00B3749C&quot;/&gt;&lt;wsp:rsid wsp:val=&quot;00B42AC6&quot;/&gt;&lt;wsp:rsid wsp:val=&quot;00B45CD6&quot;/&gt;&lt;wsp:rsid wsp:val=&quot;00B618C1&quot;/&gt;&lt;wsp:rsid wsp:val=&quot;00B67066&quot;/&gt;&lt;wsp:rsid wsp:val=&quot;00B72667&quot;/&gt;&lt;wsp:rsid wsp:val=&quot;00B7454A&quot;/&gt;&lt;wsp:rsid wsp:val=&quot;00B7457D&quot;/&gt;&lt;wsp:rsid wsp:val=&quot;00B75F54&quot;/&gt;&lt;wsp:rsid wsp:val=&quot;00B768D1&quot;/&gt;&lt;wsp:rsid wsp:val=&quot;00B846C0&quot;/&gt;&lt;wsp:rsid wsp:val=&quot;00B9538E&quot;/&gt;&lt;wsp:rsid wsp:val=&quot;00BA1025&quot;/&gt;&lt;wsp:rsid wsp:val=&quot;00BB4256&quot;/&gt;&lt;wsp:rsid wsp:val=&quot;00BC0E31&quot;/&gt;&lt;wsp:rsid wsp:val=&quot;00BC0F44&quot;/&gt;&lt;wsp:rsid wsp:val=&quot;00BC3420&quot;/&gt;&lt;wsp:rsid wsp:val=&quot;00BD670B&quot;/&gt;&lt;wsp:rsid wsp:val=&quot;00BE0279&quot;/&gt;&lt;wsp:rsid wsp:val=&quot;00BE7CB6&quot;/&gt;&lt;wsp:rsid wsp:val=&quot;00BE7D3C&quot;/&gt;&lt;wsp:rsid wsp:val=&quot;00BF157A&quot;/&gt;&lt;wsp:rsid wsp:val=&quot;00BF5FF6&quot;/&gt;&lt;wsp:rsid wsp:val=&quot;00C0207F&quot;/&gt;&lt;wsp:rsid wsp:val=&quot;00C13318&quot;/&gt;&lt;wsp:rsid wsp:val=&quot;00C16117&quot;/&gt;&lt;wsp:rsid wsp:val=&quot;00C3075A&quot;/&gt;&lt;wsp:rsid wsp:val=&quot;00C31059&quot;/&gt;&lt;wsp:rsid wsp:val=&quot;00C31074&quot;/&gt;&lt;wsp:rsid wsp:val=&quot;00C326F0&quot;/&gt;&lt;wsp:rsid wsp:val=&quot;00C50EAA&quot;/&gt;&lt;wsp:rsid wsp:val=&quot;00C66091&quot;/&gt;&lt;wsp:rsid wsp:val=&quot;00C75486&quot;/&gt;&lt;wsp:rsid wsp:val=&quot;00C82776&quot;/&gt;&lt;wsp:rsid wsp:val=&quot;00C836B1&quot;/&gt;&lt;wsp:rsid wsp:val=&quot;00C87788&quot;/&gt;&lt;wsp:rsid wsp:val=&quot;00C919A4&quot;/&gt;&lt;wsp:rsid wsp:val=&quot;00C91EC7&quot;/&gt;&lt;wsp:rsid wsp:val=&quot;00CA34BA&quot;/&gt;&lt;wsp:rsid wsp:val=&quot;00CA4392&quot;/&gt;&lt;wsp:rsid wsp:val=&quot;00CA4F89&quot;/&gt;&lt;wsp:rsid wsp:val=&quot;00CA6EC3&quot;/&gt;&lt;wsp:rsid wsp:val=&quot;00CB5499&quot;/&gt;&lt;wsp:rsid wsp:val=&quot;00CC2289&quot;/&gt;&lt;wsp:rsid wsp:val=&quot;00CC393F&quot;/&gt;&lt;wsp:rsid wsp:val=&quot;00CC3DF3&quot;/&gt;&lt;wsp:rsid wsp:val=&quot;00CD0DA8&quot;/&gt;&lt;wsp:rsid wsp:val=&quot;00CD49C1&quot;/&gt;&lt;wsp:rsid wsp:val=&quot;00CE4D77&quot;/&gt;&lt;wsp:rsid wsp:val=&quot;00CF1C2A&quot;/&gt;&lt;wsp:rsid wsp:val=&quot;00CF4AB1&quot;/&gt;&lt;wsp:rsid wsp:val=&quot;00CF745F&quot;/&gt;&lt;wsp:rsid wsp:val=&quot;00D016D9&quot;/&gt;&lt;wsp:rsid wsp:val=&quot;00D02429&quot;/&gt;&lt;wsp:rsid wsp:val=&quot;00D2176E&quot;/&gt;&lt;wsp:rsid wsp:val=&quot;00D24A5B&quot;/&gt;&lt;wsp:rsid wsp:val=&quot;00D32713&quot;/&gt;&lt;wsp:rsid wsp:val=&quot;00D33583&quot;/&gt;&lt;wsp:rsid wsp:val=&quot;00D33E67&quot;/&gt;&lt;wsp:rsid wsp:val=&quot;00D34139&quot;/&gt;&lt;wsp:rsid wsp:val=&quot;00D36022&quot;/&gt;&lt;wsp:rsid wsp:val=&quot;00D4022F&quot;/&gt;&lt;wsp:rsid wsp:val=&quot;00D42E55&quot;/&gt;&lt;wsp:rsid wsp:val=&quot;00D44357&quot;/&gt;&lt;wsp:rsid wsp:val=&quot;00D46E88&quot;/&gt;&lt;wsp:rsid wsp:val=&quot;00D50332&quot;/&gt;&lt;wsp:rsid wsp:val=&quot;00D632BE&quot;/&gt;&lt;wsp:rsid wsp:val=&quot;00D64DE9&quot;/&gt;&lt;wsp:rsid wsp:val=&quot;00D72D06&quot;/&gt;&lt;wsp:rsid wsp:val=&quot;00D7522C&quot;/&gt;&lt;wsp:rsid wsp:val=&quot;00D7536F&quot;/&gt;&lt;wsp:rsid wsp:val=&quot;00D76668&quot;/&gt;&lt;wsp:rsid wsp:val=&quot;00D81620&quot;/&gt;&lt;wsp:rsid wsp:val=&quot;00D878A4&quot;/&gt;&lt;wsp:rsid wsp:val=&quot;00DB1779&quot;/&gt;&lt;wsp:rsid wsp:val=&quot;00DB1FFF&quot;/&gt;&lt;wsp:rsid wsp:val=&quot;00DC321C&quot;/&gt;&lt;wsp:rsid wsp:val=&quot;00DC7F00&quot;/&gt;&lt;wsp:rsid wsp:val=&quot;00DD211E&quot;/&gt;&lt;wsp:rsid wsp:val=&quot;00DD3A50&quot;/&gt;&lt;wsp:rsid wsp:val=&quot;00DD6735&quot;/&gt;&lt;wsp:rsid wsp:val=&quot;00DE219A&quot;/&gt;&lt;wsp:rsid wsp:val=&quot;00DE2363&quot;/&gt;&lt;wsp:rsid wsp:val=&quot;00DE2709&quot;/&gt;&lt;wsp:rsid wsp:val=&quot;00DF33F7&quot;/&gt;&lt;wsp:rsid wsp:val=&quot;00E007A0&quot;/&gt;&lt;wsp:rsid wsp:val=&quot;00E07383&quot;/&gt;&lt;wsp:rsid wsp:val=&quot;00E10B2A&quot;/&gt;&lt;wsp:rsid wsp:val=&quot;00E11D99&quot;/&gt;&lt;wsp:rsid wsp:val=&quot;00E165BC&quot;/&gt;&lt;wsp:rsid wsp:val=&quot;00E17BBD&quot;/&gt;&lt;wsp:rsid wsp:val=&quot;00E23021&quot;/&gt;&lt;wsp:rsid wsp:val=&quot;00E40C97&quot;/&gt;&lt;wsp:rsid wsp:val=&quot;00E43760&quot;/&gt;&lt;wsp:rsid wsp:val=&quot;00E50CE8&quot;/&gt;&lt;wsp:rsid wsp:val=&quot;00E5264B&quot;/&gt;&lt;wsp:rsid wsp:val=&quot;00E5340D&quot;/&gt;&lt;wsp:rsid wsp:val=&quot;00E61E12&quot;/&gt;&lt;wsp:rsid wsp:val=&quot;00E6238F&quot;/&gt;&lt;wsp:rsid wsp:val=&quot;00E7596C&quot;/&gt;&lt;wsp:rsid wsp:val=&quot;00E878F2&quot;/&gt;&lt;wsp:rsid wsp:val=&quot;00E90290&quot;/&gt;&lt;wsp:rsid wsp:val=&quot;00E9085D&quot;/&gt;&lt;wsp:rsid wsp:val=&quot;00E94102&quot;/&gt;&lt;wsp:rsid wsp:val=&quot;00EA0943&quot;/&gt;&lt;wsp:rsid wsp:val=&quot;00EA4EE6&quot;/&gt;&lt;wsp:rsid wsp:val=&quot;00EA6858&quot;/&gt;&lt;wsp:rsid wsp:val=&quot;00EB18B8&quot;/&gt;&lt;wsp:rsid wsp:val=&quot;00EC00E6&quot;/&gt;&lt;wsp:rsid wsp:val=&quot;00EC28B4&quot;/&gt;&lt;wsp:rsid wsp:val=&quot;00EC6CC7&quot;/&gt;&lt;wsp:rsid wsp:val=&quot;00ED0149&quot;/&gt;&lt;wsp:rsid wsp:val=&quot;00ED0FBE&quot;/&gt;&lt;wsp:rsid wsp:val=&quot;00EE128B&quot;/&gt;&lt;wsp:rsid wsp:val=&quot;00EE225A&quot;/&gt;&lt;wsp:rsid wsp:val=&quot;00EE31C3&quot;/&gt;&lt;wsp:rsid wsp:val=&quot;00EE7F29&quot;/&gt;&lt;wsp:rsid wsp:val=&quot;00EF0598&quot;/&gt;&lt;wsp:rsid wsp:val=&quot;00EF7DE3&quot;/&gt;&lt;wsp:rsid wsp:val=&quot;00F02C4F&quot;/&gt;&lt;wsp:rsid wsp:val=&quot;00F03103&quot;/&gt;&lt;wsp:rsid wsp:val=&quot;00F04B5A&quot;/&gt;&lt;wsp:rsid wsp:val=&quot;00F12387&quot;/&gt;&lt;wsp:rsid wsp:val=&quot;00F13657&quot;/&gt;&lt;wsp:rsid wsp:val=&quot;00F271DE&quot;/&gt;&lt;wsp:rsid wsp:val=&quot;00F330E3&quot;/&gt;&lt;wsp:rsid wsp:val=&quot;00F34239&quot;/&gt;&lt;wsp:rsid wsp:val=&quot;00F45AA8&quot;/&gt;&lt;wsp:rsid wsp:val=&quot;00F45D3C&quot;/&gt;&lt;wsp:rsid wsp:val=&quot;00F627DA&quot;/&gt;&lt;wsp:rsid wsp:val=&quot;00F7288F&quot;/&gt;&lt;wsp:rsid wsp:val=&quot;00F80BC8&quot;/&gt;&lt;wsp:rsid wsp:val=&quot;00F847A6&quot;/&gt;&lt;wsp:rsid wsp:val=&quot;00F85082&quot;/&gt;&lt;wsp:rsid wsp:val=&quot;00F9441B&quot;/&gt;&lt;wsp:rsid wsp:val=&quot;00FA4C32&quot;/&gt;&lt;wsp:rsid wsp:val=&quot;00FA564D&quot;/&gt;&lt;wsp:rsid wsp:val=&quot;00FB0898&quot;/&gt;&lt;wsp:rsid wsp:val=&quot;00FC7824&quot;/&gt;&lt;wsp:rsid wsp:val=&quot;00FD623C&quot;/&gt;&lt;wsp:rsid wsp:val=&quot;00FD75D7&quot;/&gt;&lt;wsp:rsid wsp:val=&quot;00FE0F6D&quot;/&gt;&lt;wsp:rsid wsp:val=&quot;00FE4DCE&quot;/&gt;&lt;wsp:rsid wsp:val=&quot;00FE5251&quot;/&gt;&lt;wsp:rsid wsp:val=&quot;00FE7114&quot;/&gt;&lt;wsp:rsid wsp:val=&quot;00FF6047&quot;/&gt;&lt;/wsp:rsids&gt;&lt;/w:docPr&gt;&lt;w:body&gt;&lt;wx:sect&gt;&lt;w:p wsp:rsidR=&quot;00000000&quot; wsp:rsidRDefault=&quot;00287AB6&quot; wsp:rsidP=&quot;00287AB6&quot;&gt;&lt;m:oMathPara&gt;&lt;m:oMath&gt;&lt;m:sSup&gt;&lt;m:sSupPr&gt;&lt;m:ctrlPr&gt;&lt;w:rPr&gt;&lt;w:rFonts w:ascii=&quot;Cambria Math&quot; w:h-ansi=&quot;Cambria Math&quot; w:cs=&quot;Cambria Math&quot;/&gt;&lt;wx:font wx:val=&quot;Cambria Math&quot;/&gt;&lt;w:sz w:val=&quot;24&quot;/&gt;&lt;w:sz-cs w:val=&quot;24&quot;/&gt;&lt;/w:rPr&gt;&lt;/m:ctrlPr&gt;&lt;/m:sSupPr&gt;&lt;m:e&gt;&lt;m:r&gt;&lt;w:rPr&gt;&lt;w:rFonts w:ascii=&quot;Cambria Math&quot; w:h-ansi=&quot;Cambria Math&quot; w:cs=&quot;Cambria Math&quot;/&gt;&lt;wx:font wx:val=&quot;Cambria Math&quot;/&gt;&lt;w:i/&gt;&lt;/w:rPr&gt;&lt;m:t&gt;P&lt;/m:t&gt;&lt;/m:r&gt;&lt;/m:e&gt;&lt;m:sup&gt;&lt;m:r&gt;&lt;w:rPr&gt;&lt;w:rFonts w:ascii=&quot;Cambria Math&quot; w:h-ansi=&quot;Cambria Math&quot; w:cs=&quot;Cambria Math&quot;/&gt;&lt;wx:font wx:val=&quot;Cambria Math&quot;/&gt;&lt;w:i/&gt;&lt;/w:rPr&gt;&lt;m:t&gt;+&lt;/m:t&gt;&lt;/m:r&gt;&lt;/m:sup&gt;&lt;/m:sSup&gt;&lt;/m:oMath&gt;&lt;/m:oMathPara&gt;&lt;/w:p&gt;&lt;w:sectPr wsp:rsidR=&quot;00000000&quot;&gt;&lt;w:pgSz w:w=&quot;12240&quot; w:h=&quot;15840&quot;/&gt;&lt;w:pgMar w:top=&quot;1417&quot; w:right=&quot;1417&quot; w:bottom=&quot;1417&quot; w:left=&quot;1417&quot; w:header=&quot;708&quot; w:footer=&quot;708&quot; w:gutter=&quot;0&quot;/&gt;&lt;w:cols w:space=&quot;708&quot;/&gt;&lt;/w:sectPr&gt;&lt;/wx:sect&gt;&lt;/w:body&gt;&lt;/w:wordDocument&gt;">
                   <v:imagedata r:id="rId12" o:title="" chromakey="white"/>
                 </v:shape>
               </w:pict>
@@ -14767,7 +14767,7 @@
                 <w:szCs w:val="20"/>
               </w:rPr>
               <w:pict w14:anchorId="6A97F2D8">
-                <v:shape id="_x0000_i1029" type="#_x0000_t75" style="width:12pt;height:14.25pt" equationxml="&lt;?xml version=&quot;1.0&quot; encoding=&quot;UTF-8&quot; standalone=&quot;yes&quot;?&gt;&#10;&lt;?mso-application progid=&quot;Word.Document&quot;?&gt;&#10;&lt;w:wordDocument xmlns:aml=&quot;http://schemas.microsoft.com/aml/2001/core&quot; xmlns:wpc=&quot;http://schemas.microsoft.com/office/word/2010/wordprocessingCanvas&quot; xmlns:cx=&quot;http://schemas.microsoft.com/office/drawing/2014/chartex&quot; xmlns:cx1=&quot;http://schemas.microsoft.com/office/drawing/2015/9/8/chartex&quot; xmlns:cx2=&quot;http://schemas.microsoft.com/office/drawing/2015/10/21/chartex&quot; xmlns:cx3=&quot;http://schemas.microsoft.com/office/drawing/2016/5/9/chartex&quot; xmlns:cx4=&quot;http://schemas.microsoft.com/office/drawing/2016/5/10/chartex&quot; xmlns:cx5=&quot;http://schemas.microsoft.com/office/drawing/2016/5/11/chartex&quot; xmlns:cx6=&quot;http://schemas.microsoft.com/office/drawing/2016/5/12/chartex&quot; xmlns:cx7=&quot;http://schemas.microsoft.com/office/drawing/2016/5/13/chartex&quot; xmlns:cx8=&quot;http://schemas.microsoft.com/office/drawing/2016/5/14/chartex&quot; xmlns:dt=&quot;uuid:C2F41010-65B3-11d1-A29F-00AA00C14882&quot; xmlns:mc=&quot;http://schemas.openxmlformats.org/markup-compatibility/2006&quot; xmlns:aink=&quot;http://schemas.microsoft.com/office/drawing/2016/ink&quot; xmlns:am3d=&quot;http://schemas.microsoft.com/office/drawing/2017/model3d&quot; xmlns:o=&quot;urn:schemas-microsoft-com:office:office&quot; xmlns:m=&quot;http://schemas.openxmlformats.org/officeDocument/2006/math&quot; xmlns:v=&quot;urn:schemas-microsoft-com:vml&quot; xmlns:w10=&quot;urn:schemas-microsoft-com:office:word&quot; xmlns:w=&quot;http://schemas.microsoft.com/office/word/2003/wordml&quot; xmlns:wx=&quot;http://schemas.microsoft.com/office/word/2003/auxHint&quot; xmlns:wne=&quot;http://schemas.microsoft.com/office/word/2006/wordml&quot; xmlns:wsp=&quot;http://schemas.microsoft.com/office/word/2003/wordml/sp2&quot; xmlns:sl=&quot;http://schemas.microsoft.com/schemaLibrary/2003/core&quot; w:macrosPresent=&quot;no&quot; w:embeddedObjPresent=&quot;no&quot; w:ocxPresent=&quot;no&quot; xml:space=&quot;preserve&quot;&gt;&lt;w:ignoreSubtree w:val=&quot;http://schemas.microsoft.com/office/word/2003/wordml/sp2&quot;/&gt;&lt;o:DocumentProperties&gt;&lt;o:Version&gt;16&lt;/o:Version&gt;&lt;/o:DocumentProperties&gt;&lt;w:docPr&gt;&lt;w:view w:val=&quot;print&quot;/&gt;&lt;w:zoom w:percent=&quot;120&quot;/&gt;&lt;w:defaultTabStop w:val=&quot;720&quot;/&gt;&lt;w:doNotHyphenateCaps/&gt;&lt;w:punctuationKerning/&gt;&lt;w:characterSpacingControl w:val=&quot;DontCompress&quot;/&gt;&lt;w:optimizeForBrowser/&gt;&lt;w:targetScreenSz w:val=&quot;800x600&quot;/&gt;&lt;w:validateAgainstSchema w:val=&quot;off&quot;/&gt;&lt;w:saveInvalidXML w:val=&quot;off&quot;/&gt;&lt;w:ignoreMixedContent w:val=&quot;off&quot;/&gt;&lt;w:alwaysShowPlaceholderText w:val=&quot;off&quot;/&gt;&lt;w:doNotUnderlineInvalidXML/&gt;&lt;w:compat&gt;&lt;w:doNotUseHTMLParagraphAutoSpacing/&gt;&lt;w:dontAllowFieldEndSelect/&gt;&lt;w:useWord2002TableStyleRules/&gt;&lt;w:useFELayout/&gt;&lt;/w:compat&gt;&lt;wsp:rsids&gt;&lt;wsp:rsidRoot wsp:val=&quot;009303D9&quot;/&gt;&lt;wsp:rsid wsp:val=&quot;00000B1C&quot;/&gt;&lt;wsp:rsid wsp:val=&quot;00024E2D&quot;/&gt;&lt;wsp:rsid wsp:val=&quot;000303BB&quot;/&gt;&lt;wsp:rsid wsp:val=&quot;000317EE&quot;/&gt;&lt;wsp:rsid wsp:val=&quot;000414CD&quot;/&gt;&lt;wsp:rsid wsp:val=&quot;00046094&quot;/&gt;&lt;wsp:rsid wsp:val=&quot;0004781E&quot;/&gt;&lt;wsp:rsid wsp:val=&quot;00066BC1&quot;/&gt;&lt;wsp:rsid wsp:val=&quot;0007226A&quot;/&gt;&lt;wsp:rsid wsp:val=&quot;00073B21&quot;/&gt;&lt;wsp:rsid wsp:val=&quot;0007573E&quot;/&gt;&lt;wsp:rsid wsp:val=&quot;0008758A&quot;/&gt;&lt;wsp:rsid wsp:val=&quot;000C00E3&quot;/&gt;&lt;wsp:rsid wsp:val=&quot;000C09F4&quot;/&gt;&lt;wsp:rsid wsp:val=&quot;000C0D15&quot;/&gt;&lt;wsp:rsid wsp:val=&quot;000C1E68&quot;/&gt;&lt;wsp:rsid wsp:val=&quot;000C2D4A&quot;/&gt;&lt;wsp:rsid wsp:val=&quot;000C73DB&quot;/&gt;&lt;wsp:rsid wsp:val=&quot;000E449D&quot;/&gt;&lt;wsp:rsid wsp:val=&quot;000F2CDE&quot;/&gt;&lt;wsp:rsid wsp:val=&quot;00106B9D&quot;/&gt;&lt;wsp:rsid wsp:val=&quot;00117220&quot;/&gt;&lt;wsp:rsid wsp:val=&quot;001225CC&quot;/&gt;&lt;wsp:rsid wsp:val=&quot;00127433&quot;/&gt;&lt;wsp:rsid wsp:val=&quot;00127F67&quot;/&gt;&lt;wsp:rsid wsp:val=&quot;00130058&quot;/&gt;&lt;wsp:rsid wsp:val=&quot;00142ED5&quot;/&gt;&lt;wsp:rsid wsp:val=&quot;001443CF&quot;/&gt;&lt;wsp:rsid wsp:val=&quot;001479F3&quot;/&gt;&lt;wsp:rsid wsp:val=&quot;00155D6F&quot;/&gt;&lt;wsp:rsid wsp:val=&quot;001637C1&quot;/&gt;&lt;wsp:rsid wsp:val=&quot;00172B19&quot;/&gt;&lt;wsp:rsid wsp:val=&quot;001810BF&quot;/&gt;&lt;wsp:rsid wsp:val=&quot;0018229D&quot;/&gt;&lt;wsp:rsid wsp:val=&quot;001A2EFD&quot;/&gt;&lt;wsp:rsid wsp:val=&quot;001A3B3D&quot;/&gt;&lt;wsp:rsid wsp:val=&quot;001B4DD8&quot;/&gt;&lt;wsp:rsid wsp:val=&quot;001B67DC&quot;/&gt;&lt;wsp:rsid wsp:val=&quot;001B7585&quot;/&gt;&lt;wsp:rsid wsp:val=&quot;001D155F&quot;/&gt;&lt;wsp:rsid wsp:val=&quot;001D2DC0&quot;/&gt;&lt;wsp:rsid wsp:val=&quot;001E016A&quot;/&gt;&lt;wsp:rsid wsp:val=&quot;001E65EB&quot;/&gt;&lt;wsp:rsid wsp:val=&quot;001E7AAE&quot;/&gt;&lt;wsp:rsid wsp:val=&quot;002065C5&quot;/&gt;&lt;wsp:rsid wsp:val=&quot;002178B0&quot;/&gt;&lt;wsp:rsid wsp:val=&quot;002254A9&quot;/&gt;&lt;wsp:rsid wsp:val=&quot;00233C11&quot;/&gt;&lt;wsp:rsid wsp:val=&quot;00233D97&quot;/&gt;&lt;wsp:rsid wsp:val=&quot;002347A2&quot;/&gt;&lt;wsp:rsid wsp:val=&quot;00235071&quot;/&gt;&lt;wsp:rsid wsp:val=&quot;0024152E&quot;/&gt;&lt;wsp:rsid wsp:val=&quot;00245143&quot;/&gt;&lt;wsp:rsid wsp:val=&quot;0024695F&quot;/&gt;&lt;wsp:rsid wsp:val=&quot;00253D94&quot;/&gt;&lt;wsp:rsid wsp:val=&quot;00275942&quot;/&gt;&lt;wsp:rsid wsp:val=&quot;00283DCC&quot;/&gt;&lt;wsp:rsid wsp:val=&quot;00284A46&quot;/&gt;&lt;wsp:rsid wsp:val=&quot;002850E3&quot;/&gt;&lt;wsp:rsid wsp:val=&quot;00290404&quot;/&gt;&lt;wsp:rsid wsp:val=&quot;00297BCA&quot;/&gt;&lt;wsp:rsid wsp:val=&quot;002B1AAB&quot;/&gt;&lt;wsp:rsid wsp:val=&quot;002D3722&quot;/&gt;&lt;wsp:rsid wsp:val=&quot;002D41DF&quot;/&gt;&lt;wsp:rsid wsp:val=&quot;002E4363&quot;/&gt;&lt;wsp:rsid wsp:val=&quot;00303664&quot;/&gt;&lt;wsp:rsid wsp:val=&quot;003065C9&quot;/&gt;&lt;wsp:rsid wsp:val=&quot;00323AA6&quot;/&gt;&lt;wsp:rsid wsp:val=&quot;003241E7&quot;/&gt;&lt;wsp:rsid wsp:val=&quot;00324B05&quot;/&gt;&lt;wsp:rsid wsp:val=&quot;00327A52&quot;/&gt;&lt;wsp:rsid wsp:val=&quot;00327D6C&quot;/&gt;&lt;wsp:rsid wsp:val=&quot;003321B0&quot;/&gt;&lt;wsp:rsid wsp:val=&quot;00340E8A&quot;/&gt;&lt;wsp:rsid wsp:val=&quot;00342E16&quot;/&gt;&lt;wsp:rsid wsp:val=&quot;003522E7&quot;/&gt;&lt;wsp:rsid wsp:val=&quot;00354FCF&quot;/&gt;&lt;wsp:rsid wsp:val=&quot;003668C4&quot;/&gt;&lt;wsp:rsid wsp:val=&quot;00382B87&quot;/&gt;&lt;wsp:rsid wsp:val=&quot;0038493E&quot;/&gt;&lt;wsp:rsid wsp:val=&quot;00387BFE&quot;/&gt;&lt;wsp:rsid wsp:val=&quot;00394BA2&quot;/&gt;&lt;wsp:rsid wsp:val=&quot;003A19E2&quot;/&gt;&lt;wsp:rsid wsp:val=&quot;003A38B3&quot;/&gt;&lt;wsp:rsid wsp:val=&quot;003A4A54&quot;/&gt;&lt;wsp:rsid wsp:val=&quot;003B4E04&quot;/&gt;&lt;wsp:rsid wsp:val=&quot;003C2B17&quot;/&gt;&lt;wsp:rsid wsp:val=&quot;003C623B&quot;/&gt;&lt;wsp:rsid wsp:val=&quot;003C7A85&quot;/&gt;&lt;wsp:rsid wsp:val=&quot;003E3F31&quot;/&gt;&lt;wsp:rsid wsp:val=&quot;003E799A&quot;/&gt;&lt;wsp:rsid wsp:val=&quot;003F1287&quot;/&gt;&lt;wsp:rsid wsp:val=&quot;003F56F1&quot;/&gt;&lt;wsp:rsid wsp:val=&quot;003F5739&quot;/&gt;&lt;wsp:rsid wsp:val=&quot;003F5A08&quot;/&gt;&lt;wsp:rsid wsp:val=&quot;00401645&quot;/&gt;&lt;wsp:rsid wsp:val=&quot;00420716&quot;/&gt;&lt;wsp:rsid wsp:val=&quot;004325FB&quot;/&gt;&lt;wsp:rsid wsp:val=&quot;00436521&quot;/&gt;&lt;wsp:rsid wsp:val=&quot;004432BA&quot;/&gt;&lt;wsp:rsid wsp:val=&quot;0044407E&quot;/&gt;&lt;wsp:rsid wsp:val=&quot;00446BAB&quot;/&gt;&lt;wsp:rsid wsp:val=&quot;00447BB9&quot;/&gt;&lt;wsp:rsid wsp:val=&quot;004530DB&quot;/&gt;&lt;wsp:rsid wsp:val=&quot;0045695F&quot;/&gt;&lt;wsp:rsid wsp:val=&quot;00456E64&quot;/&gt;&lt;wsp:rsid wsp:val=&quot;0046031D&quot;/&gt;&lt;wsp:rsid wsp:val=&quot;00460D28&quot;/&gt;&lt;wsp:rsid wsp:val=&quot;004649C5&quot;/&gt;&lt;wsp:rsid wsp:val=&quot;0046578C&quot;/&gt;&lt;wsp:rsid wsp:val=&quot;00474FC9&quot;/&gt;&lt;wsp:rsid wsp:val=&quot;0048324B&quot;/&gt;&lt;wsp:rsid wsp:val=&quot;00491C24&quot;/&gt;&lt;wsp:rsid wsp:val=&quot;004B0613&quot;/&gt;&lt;wsp:rsid wsp:val=&quot;004B7CCD&quot;/&gt;&lt;wsp:rsid wsp:val=&quot;004C0223&quot;/&gt;&lt;wsp:rsid wsp:val=&quot;004C787D&quot;/&gt;&lt;wsp:rsid wsp:val=&quot;004D2A6A&quot;/&gt;&lt;wsp:rsid wsp:val=&quot;004D72B5&quot;/&gt;&lt;wsp:rsid wsp:val=&quot;004F2D98&quot;/&gt;&lt;wsp:rsid wsp:val=&quot;004F3676&quot;/&gt;&lt;wsp:rsid wsp:val=&quot;004F64FC&quot;/&gt;&lt;wsp:rsid wsp:val=&quot;0050417E&quot;/&gt;&lt;wsp:rsid wsp:val=&quot;00505884&quot;/&gt;&lt;wsp:rsid wsp:val=&quot;00511B98&quot;/&gt;&lt;wsp:rsid wsp:val=&quot;00512E40&quot;/&gt;&lt;wsp:rsid wsp:val=&quot;0051384F&quot;/&gt;&lt;wsp:rsid wsp:val=&quot;00513E17&quot;/&gt;&lt;wsp:rsid wsp:val=&quot;005351CC&quot;/&gt;&lt;wsp:rsid wsp:val=&quot;005363AB&quot;/&gt;&lt;wsp:rsid wsp:val=&quot;00543305&quot;/&gt;&lt;wsp:rsid wsp:val=&quot;00551B7F&quot;/&gt;&lt;wsp:rsid wsp:val=&quot;005611D7&quot;/&gt;&lt;wsp:rsid wsp:val=&quot;005622CD&quot;/&gt;&lt;wsp:rsid wsp:val=&quot;005642A4&quot;/&gt;&lt;wsp:rsid wsp:val=&quot;0056610F&quot;/&gt;&lt;wsp:rsid wsp:val=&quot;00571166&quot;/&gt;&lt;wsp:rsid wsp:val=&quot;00575BCA&quot;/&gt;&lt;wsp:rsid wsp:val=&quot;005824E1&quot;/&gt;&lt;wsp:rsid wsp:val=&quot;0059744F&quot;/&gt;&lt;wsp:rsid wsp:val=&quot;005B0344&quot;/&gt;&lt;wsp:rsid wsp:val=&quot;005B1BBD&quot;/&gt;&lt;wsp:rsid wsp:val=&quot;005B41FA&quot;/&gt;&lt;wsp:rsid wsp:val=&quot;005B520E&quot;/&gt;&lt;wsp:rsid wsp:val=&quot;005D5098&quot;/&gt;&lt;wsp:rsid wsp:val=&quot;005E21B7&quot;/&gt;&lt;wsp:rsid wsp:val=&quot;005E2800&quot;/&gt;&lt;wsp:rsid wsp:val=&quot;005F2BE1&quot;/&gt;&lt;wsp:rsid wsp:val=&quot;00605825&quot;/&gt;&lt;wsp:rsid wsp:val=&quot;006308DE&quot;/&gt;&lt;wsp:rsid wsp:val=&quot;00645D22&quot;/&gt;&lt;wsp:rsid wsp:val=&quot;00647700&quot;/&gt;&lt;wsp:rsid wsp:val=&quot;00651A08&quot;/&gt;&lt;wsp:rsid wsp:val=&quot;00652F25&quot;/&gt;&lt;wsp:rsid wsp:val=&quot;00653156&quot;/&gt;&lt;wsp:rsid wsp:val=&quot;00654204&quot;/&gt;&lt;wsp:rsid wsp:val=&quot;006555D1&quot;/&gt;&lt;wsp:rsid wsp:val=&quot;0066174B&quot;/&gt;&lt;wsp:rsid wsp:val=&quot;0066504C&quot;/&gt;&lt;wsp:rsid wsp:val=&quot;00670434&quot;/&gt;&lt;wsp:rsid wsp:val=&quot;006835F8&quot;/&gt;&lt;wsp:rsid wsp:val=&quot;00691FCE&quot;/&gt;&lt;wsp:rsid wsp:val=&quot;006A3E4F&quot;/&gt;&lt;wsp:rsid wsp:val=&quot;006A65F7&quot;/&gt;&lt;wsp:rsid wsp:val=&quot;006B327C&quot;/&gt;&lt;wsp:rsid wsp:val=&quot;006B603C&quot;/&gt;&lt;wsp:rsid wsp:val=&quot;006B6320&quot;/&gt;&lt;wsp:rsid wsp:val=&quot;006B6B66&quot;/&gt;&lt;wsp:rsid wsp:val=&quot;006B7FF9&quot;/&gt;&lt;wsp:rsid wsp:val=&quot;006C375D&quot;/&gt;&lt;wsp:rsid wsp:val=&quot;006C4156&quot;/&gt;&lt;wsp:rsid wsp:val=&quot;006E6594&quot;/&gt;&lt;wsp:rsid wsp:val=&quot;006F5459&quot;/&gt;&lt;wsp:rsid wsp:val=&quot;006F6578&quot;/&gt;&lt;wsp:rsid wsp:val=&quot;006F6D3D&quot;/&gt;&lt;wsp:rsid wsp:val=&quot;006F7FCE&quot;/&gt;&lt;wsp:rsid wsp:val=&quot;00705708&quot;/&gt;&lt;wsp:rsid wsp:val=&quot;00710872&quot;/&gt;&lt;wsp:rsid wsp:val=&quot;00715BEA&quot;/&gt;&lt;wsp:rsid wsp:val=&quot;00716FD5&quot;/&gt;&lt;wsp:rsid wsp:val=&quot;0072538D&quot;/&gt;&lt;wsp:rsid wsp:val=&quot;00735108&quot;/&gt;&lt;wsp:rsid wsp:val=&quot;00740B76&quot;/&gt;&lt;wsp:rsid wsp:val=&quot;00740EEA&quot;/&gt;&lt;wsp:rsid wsp:val=&quot;007646B1&quot;/&gt;&lt;wsp:rsid wsp:val=&quot;007648A6&quot;/&gt;&lt;wsp:rsid wsp:val=&quot;00773A30&quot;/&gt;&lt;wsp:rsid wsp:val=&quot;00784C91&quot;/&gt;&lt;wsp:rsid wsp:val=&quot;00785147&quot;/&gt;&lt;wsp:rsid wsp:val=&quot;00785316&quot;/&gt;&lt;wsp:rsid wsp:val=&quot;00787896&quot;/&gt;&lt;wsp:rsid wsp:val=&quot;00793128&quot;/&gt;&lt;wsp:rsid wsp:val=&quot;00794804&quot;/&gt;&lt;wsp:rsid wsp:val=&quot;00796D3A&quot;/&gt;&lt;wsp:rsid wsp:val=&quot;007A002B&quot;/&gt;&lt;wsp:rsid wsp:val=&quot;007B33F1&quot;/&gt;&lt;wsp:rsid wsp:val=&quot;007B5A17&quot;/&gt;&lt;wsp:rsid wsp:val=&quot;007B6DDA&quot;/&gt;&lt;wsp:rsid wsp:val=&quot;007C0308&quot;/&gt;&lt;wsp:rsid wsp:val=&quot;007C2FF2&quot;/&gt;&lt;wsp:rsid wsp:val=&quot;007D0C3E&quot;/&gt;&lt;wsp:rsid wsp:val=&quot;007D2B11&quot;/&gt;&lt;wsp:rsid wsp:val=&quot;007D605C&quot;/&gt;&lt;wsp:rsid wsp:val=&quot;007D6232&quot;/&gt;&lt;wsp:rsid wsp:val=&quot;007E1F03&quot;/&gt;&lt;wsp:rsid wsp:val=&quot;007E71D5&quot;/&gt;&lt;wsp:rsid wsp:val=&quot;007F1F99&quot;/&gt;&lt;wsp:rsid wsp:val=&quot;007F305E&quot;/&gt;&lt;wsp:rsid wsp:val=&quot;007F768F&quot;/&gt;&lt;wsp:rsid wsp:val=&quot;00801A70&quot;/&gt;&lt;wsp:rsid wsp:val=&quot;0080791D&quot;/&gt;&lt;wsp:rsid wsp:val=&quot;00814CD0&quot;/&gt;&lt;wsp:rsid wsp:val=&quot;00827C38&quot;/&gt;&lt;wsp:rsid wsp:val=&quot;00836367&quot;/&gt;&lt;wsp:rsid wsp:val=&quot;00841E4B&quot;/&gt;&lt;wsp:rsid wsp:val=&quot;00842E21&quot;/&gt;&lt;wsp:rsid wsp:val=&quot;00850EEB&quot;/&gt;&lt;wsp:rsid wsp:val=&quot;0086082C&quot;/&gt;&lt;wsp:rsid wsp:val=&quot;008674A2&quot;/&gt;&lt;wsp:rsid wsp:val=&quot;008710F1&quot;/&gt;&lt;wsp:rsid wsp:val=&quot;00873603&quot;/&gt;&lt;wsp:rsid wsp:val=&quot;00873677&quot;/&gt;&lt;wsp:rsid wsp:val=&quot;00882500&quot;/&gt;&lt;wsp:rsid wsp:val=&quot;008849BF&quot;/&gt;&lt;wsp:rsid wsp:val=&quot;00895AEB&quot;/&gt;&lt;wsp:rsid wsp:val=&quot;008A2C7D&quot;/&gt;&lt;wsp:rsid wsp:val=&quot;008A4FCD&quot;/&gt;&lt;wsp:rsid wsp:val=&quot;008A5D24&quot;/&gt;&lt;wsp:rsid wsp:val=&quot;008B1834&quot;/&gt;&lt;wsp:rsid wsp:val=&quot;008B2593&quot;/&gt;&lt;wsp:rsid wsp:val=&quot;008C4B23&quot;/&gt;&lt;wsp:rsid wsp:val=&quot;008C6777&quot;/&gt;&lt;wsp:rsid wsp:val=&quot;008D0996&quot;/&gt;&lt;wsp:rsid wsp:val=&quot;008D5C39&quot;/&gt;&lt;wsp:rsid wsp:val=&quot;008E0F5D&quot;/&gt;&lt;wsp:rsid wsp:val=&quot;008E197E&quot;/&gt;&lt;wsp:rsid wsp:val=&quot;008E4364&quot;/&gt;&lt;wsp:rsid wsp:val=&quot;008F259E&quot;/&gt;&lt;wsp:rsid wsp:val=&quot;008F6E2C&quot;/&gt;&lt;wsp:rsid wsp:val=&quot;00902721&quot;/&gt;&lt;wsp:rsid wsp:val=&quot;00915F09&quot;/&gt;&lt;wsp:rsid wsp:val=&quot;00917B65&quot;/&gt;&lt;wsp:rsid wsp:val=&quot;00920F40&quot;/&gt;&lt;wsp:rsid wsp:val=&quot;009303D9&quot;/&gt;&lt;wsp:rsid wsp:val=&quot;0093072F&quot;/&gt;&lt;wsp:rsid wsp:val=&quot;0093077E&quot;/&gt;&lt;wsp:rsid wsp:val=&quot;0093235E&quot;/&gt;&lt;wsp:rsid wsp:val=&quot;00933C64&quot;/&gt;&lt;wsp:rsid wsp:val=&quot;0094245E&quot;/&gt;&lt;wsp:rsid wsp:val=&quot;00954526&quot;/&gt;&lt;wsp:rsid wsp:val=&quot;0096715C&quot;/&gt;&lt;wsp:rsid wsp:val=&quot;00972203&quot;/&gt;&lt;wsp:rsid wsp:val=&quot;00982A3C&quot;/&gt;&lt;wsp:rsid wsp:val=&quot;00990B4A&quot;/&gt;&lt;wsp:rsid wsp:val=&quot;0099252A&quot;/&gt;&lt;wsp:rsid wsp:val=&quot;009A1F9B&quot;/&gt;&lt;wsp:rsid wsp:val=&quot;009B2000&quot;/&gt;&lt;wsp:rsid wsp:val=&quot;009C6C82&quot;/&gt;&lt;wsp:rsid wsp:val=&quot;009D0883&quot;/&gt;&lt;wsp:rsid wsp:val=&quot;009D14AE&quot;/&gt;&lt;wsp:rsid wsp:val=&quot;009D1CE1&quot;/&gt;&lt;wsp:rsid wsp:val=&quot;009E3615&quot;/&gt;&lt;wsp:rsid wsp:val=&quot;009F1D79&quot;/&gt;&lt;wsp:rsid wsp:val=&quot;009F6FC0&quot;/&gt;&lt;wsp:rsid wsp:val=&quot;009F71E6&quot;/&gt;&lt;wsp:rsid wsp:val=&quot;00A059B3&quot;/&gt;&lt;wsp:rsid wsp:val=&quot;00A0722B&quot;/&gt;&lt;wsp:rsid wsp:val=&quot;00A11C61&quot;/&gt;&lt;wsp:rsid wsp:val=&quot;00A16944&quot;/&gt;&lt;wsp:rsid wsp:val=&quot;00A20C68&quot;/&gt;&lt;wsp:rsid wsp:val=&quot;00A25909&quot;/&gt;&lt;wsp:rsid wsp:val=&quot;00A334A2&quot;/&gt;&lt;wsp:rsid wsp:val=&quot;00A365DA&quot;/&gt;&lt;wsp:rsid wsp:val=&quot;00A43E58&quot;/&gt;&lt;wsp:rsid wsp:val=&quot;00A44C6E&quot;/&gt;&lt;wsp:rsid wsp:val=&quot;00A6210B&quot;/&gt;&lt;wsp:rsid wsp:val=&quot;00A64103&quot;/&gt;&lt;wsp:rsid wsp:val=&quot;00A7111C&quot;/&gt;&lt;wsp:rsid wsp:val=&quot;00A72614&quot;/&gt;&lt;wsp:rsid wsp:val=&quot;00A77D41&quot;/&gt;&lt;wsp:rsid wsp:val=&quot;00AB2829&quot;/&gt;&lt;wsp:rsid wsp:val=&quot;00AB6954&quot;/&gt;&lt;wsp:rsid wsp:val=&quot;00AB7C56&quot;/&gt;&lt;wsp:rsid wsp:val=&quot;00AC1D81&quot;/&gt;&lt;wsp:rsid wsp:val=&quot;00AD5770&quot;/&gt;&lt;wsp:rsid wsp:val=&quot;00AE3409&quot;/&gt;&lt;wsp:rsid wsp:val=&quot;00AE47B9&quot;/&gt;&lt;wsp:rsid wsp:val=&quot;00AE521C&quot;/&gt;&lt;wsp:rsid wsp:val=&quot;00AE5FBA&quot;/&gt;&lt;wsp:rsid wsp:val=&quot;00AF242A&quot;/&gt;&lt;wsp:rsid wsp:val=&quot;00AF2951&quot;/&gt;&lt;wsp:rsid wsp:val=&quot;00AF3945&quot;/&gt;&lt;wsp:rsid wsp:val=&quot;00AF6789&quot;/&gt;&lt;wsp:rsid wsp:val=&quot;00AF7FC9&quot;/&gt;&lt;wsp:rsid wsp:val=&quot;00B00ECC&quot;/&gt;&lt;wsp:rsid wsp:val=&quot;00B015D6&quot;/&gt;&lt;wsp:rsid wsp:val=&quot;00B02FF3&quot;/&gt;&lt;wsp:rsid wsp:val=&quot;00B07FC2&quot;/&gt;&lt;wsp:rsid wsp:val=&quot;00B11A60&quot;/&gt;&lt;wsp:rsid wsp:val=&quot;00B14C16&quot;/&gt;&lt;wsp:rsid wsp:val=&quot;00B1743D&quot;/&gt;&lt;wsp:rsid wsp:val=&quot;00B22613&quot;/&gt;&lt;wsp:rsid wsp:val=&quot;00B26D9D&quot;/&gt;&lt;wsp:rsid wsp:val=&quot;00B3749C&quot;/&gt;&lt;wsp:rsid wsp:val=&quot;00B42AC6&quot;/&gt;&lt;wsp:rsid wsp:val=&quot;00B45CD6&quot;/&gt;&lt;wsp:rsid wsp:val=&quot;00B618C1&quot;/&gt;&lt;wsp:rsid wsp:val=&quot;00B67066&quot;/&gt;&lt;wsp:rsid wsp:val=&quot;00B72667&quot;/&gt;&lt;wsp:rsid wsp:val=&quot;00B7454A&quot;/&gt;&lt;wsp:rsid wsp:val=&quot;00B7457D&quot;/&gt;&lt;wsp:rsid wsp:val=&quot;00B75F54&quot;/&gt;&lt;wsp:rsid wsp:val=&quot;00B768D1&quot;/&gt;&lt;wsp:rsid wsp:val=&quot;00B846C0&quot;/&gt;&lt;wsp:rsid wsp:val=&quot;00B9538E&quot;/&gt;&lt;wsp:rsid wsp:val=&quot;00BA1025&quot;/&gt;&lt;wsp:rsid wsp:val=&quot;00BB4256&quot;/&gt;&lt;wsp:rsid wsp:val=&quot;00BC0E31&quot;/&gt;&lt;wsp:rsid wsp:val=&quot;00BC0F44&quot;/&gt;&lt;wsp:rsid wsp:val=&quot;00BC3420&quot;/&gt;&lt;wsp:rsid wsp:val=&quot;00BD670B&quot;/&gt;&lt;wsp:rsid wsp:val=&quot;00BE0279&quot;/&gt;&lt;wsp:rsid wsp:val=&quot;00BE7CB6&quot;/&gt;&lt;wsp:rsid wsp:val=&quot;00BE7D3C&quot;/&gt;&lt;wsp:rsid wsp:val=&quot;00BF157A&quot;/&gt;&lt;wsp:rsid wsp:val=&quot;00BF5FF6&quot;/&gt;&lt;wsp:rsid wsp:val=&quot;00C0207F&quot;/&gt;&lt;wsp:rsid wsp:val=&quot;00C13318&quot;/&gt;&lt;wsp:rsid wsp:val=&quot;00C16117&quot;/&gt;&lt;wsp:rsid wsp:val=&quot;00C3075A&quot;/&gt;&lt;wsp:rsid wsp:val=&quot;00C31059&quot;/&gt;&lt;wsp:rsid wsp:val=&quot;00C31074&quot;/&gt;&lt;wsp:rsid wsp:val=&quot;00C326F0&quot;/&gt;&lt;wsp:rsid wsp:val=&quot;00C50EAA&quot;/&gt;&lt;wsp:rsid wsp:val=&quot;00C66091&quot;/&gt;&lt;wsp:rsid wsp:val=&quot;00C75486&quot;/&gt;&lt;wsp:rsid wsp:val=&quot;00C82776&quot;/&gt;&lt;wsp:rsid wsp:val=&quot;00C836B1&quot;/&gt;&lt;wsp:rsid wsp:val=&quot;00C87788&quot;/&gt;&lt;wsp:rsid wsp:val=&quot;00C919A4&quot;/&gt;&lt;wsp:rsid wsp:val=&quot;00C91EC7&quot;/&gt;&lt;wsp:rsid wsp:val=&quot;00CA34BA&quot;/&gt;&lt;wsp:rsid wsp:val=&quot;00CA4392&quot;/&gt;&lt;wsp:rsid wsp:val=&quot;00CA4F89&quot;/&gt;&lt;wsp:rsid wsp:val=&quot;00CA6EC3&quot;/&gt;&lt;wsp:rsid wsp:val=&quot;00CB5499&quot;/&gt;&lt;wsp:rsid wsp:val=&quot;00CC2289&quot;/&gt;&lt;wsp:rsid wsp:val=&quot;00CC393F&quot;/&gt;&lt;wsp:rsid wsp:val=&quot;00CC3DF3&quot;/&gt;&lt;wsp:rsid wsp:val=&quot;00CD0DA8&quot;/&gt;&lt;wsp:rsid wsp:val=&quot;00CD49C1&quot;/&gt;&lt;wsp:rsid wsp:val=&quot;00CE4D77&quot;/&gt;&lt;wsp:rsid wsp:val=&quot;00CF1C2A&quot;/&gt;&lt;wsp:rsid wsp:val=&quot;00CF4AB1&quot;/&gt;&lt;wsp:rsid wsp:val=&quot;00CF745F&quot;/&gt;&lt;wsp:rsid wsp:val=&quot;00D016D9&quot;/&gt;&lt;wsp:rsid wsp:val=&quot;00D02429&quot;/&gt;&lt;wsp:rsid wsp:val=&quot;00D2176E&quot;/&gt;&lt;wsp:rsid wsp:val=&quot;00D24A5B&quot;/&gt;&lt;wsp:rsid wsp:val=&quot;00D32713&quot;/&gt;&lt;wsp:rsid wsp:val=&quot;00D33583&quot;/&gt;&lt;wsp:rsid wsp:val=&quot;00D33E67&quot;/&gt;&lt;wsp:rsid wsp:val=&quot;00D34139&quot;/&gt;&lt;wsp:rsid wsp:val=&quot;00D36022&quot;/&gt;&lt;wsp:rsid wsp:val=&quot;00D4022F&quot;/&gt;&lt;wsp:rsid wsp:val=&quot;00D42E55&quot;/&gt;&lt;wsp:rsid wsp:val=&quot;00D44357&quot;/&gt;&lt;wsp:rsid wsp:val=&quot;00D46E88&quot;/&gt;&lt;wsp:rsid wsp:val=&quot;00D50332&quot;/&gt;&lt;wsp:rsid wsp:val=&quot;00D632BE&quot;/&gt;&lt;wsp:rsid wsp:val=&quot;00D64DE9&quot;/&gt;&lt;wsp:rsid wsp:val=&quot;00D72D06&quot;/&gt;&lt;wsp:rsid wsp:val=&quot;00D7522C&quot;/&gt;&lt;wsp:rsid wsp:val=&quot;00D7536F&quot;/&gt;&lt;wsp:rsid wsp:val=&quot;00D76668&quot;/&gt;&lt;wsp:rsid wsp:val=&quot;00D81620&quot;/&gt;&lt;wsp:rsid wsp:val=&quot;00D878A4&quot;/&gt;&lt;wsp:rsid wsp:val=&quot;00DB1779&quot;/&gt;&lt;wsp:rsid wsp:val=&quot;00DB1FFF&quot;/&gt;&lt;wsp:rsid wsp:val=&quot;00DC321C&quot;/&gt;&lt;wsp:rsid wsp:val=&quot;00DC7F00&quot;/&gt;&lt;wsp:rsid wsp:val=&quot;00DD211E&quot;/&gt;&lt;wsp:rsid wsp:val=&quot;00DD3A50&quot;/&gt;&lt;wsp:rsid wsp:val=&quot;00DD6735&quot;/&gt;&lt;wsp:rsid wsp:val=&quot;00DE219A&quot;/&gt;&lt;wsp:rsid wsp:val=&quot;00DE2363&quot;/&gt;&lt;wsp:rsid wsp:val=&quot;00DE2709&quot;/&gt;&lt;wsp:rsid wsp:val=&quot;00DF33F7&quot;/&gt;&lt;wsp:rsid wsp:val=&quot;00E007A0&quot;/&gt;&lt;wsp:rsid wsp:val=&quot;00E07383&quot;/&gt;&lt;wsp:rsid wsp:val=&quot;00E10B2A&quot;/&gt;&lt;wsp:rsid wsp:val=&quot;00E11D99&quot;/&gt;&lt;wsp:rsid wsp:val=&quot;00E165BC&quot;/&gt;&lt;wsp:rsid wsp:val=&quot;00E17BBD&quot;/&gt;&lt;wsp:rsid wsp:val=&quot;00E23021&quot;/&gt;&lt;wsp:rsid wsp:val=&quot;00E40C97&quot;/&gt;&lt;wsp:rsid wsp:val=&quot;00E43760&quot;/&gt;&lt;wsp:rsid wsp:val=&quot;00E50CE8&quot;/&gt;&lt;wsp:rsid wsp:val=&quot;00E5264B&quot;/&gt;&lt;wsp:rsid wsp:val=&quot;00E5340D&quot;/&gt;&lt;wsp:rsid wsp:val=&quot;00E61E12&quot;/&gt;&lt;wsp:rsid wsp:val=&quot;00E6238F&quot;/&gt;&lt;wsp:rsid wsp:val=&quot;00E7596C&quot;/&gt;&lt;wsp:rsid wsp:val=&quot;00E878F2&quot;/&gt;&lt;wsp:rsid wsp:val=&quot;00E90290&quot;/&gt;&lt;wsp:rsid wsp:val=&quot;00E9085D&quot;/&gt;&lt;wsp:rsid wsp:val=&quot;00E94102&quot;/&gt;&lt;wsp:rsid wsp:val=&quot;00EA0943&quot;/&gt;&lt;wsp:rsid wsp:val=&quot;00EA4EE6&quot;/&gt;&lt;wsp:rsid wsp:val=&quot;00EA6858&quot;/&gt;&lt;wsp:rsid wsp:val=&quot;00EB18B8&quot;/&gt;&lt;wsp:rsid wsp:val=&quot;00EC00E6&quot;/&gt;&lt;wsp:rsid wsp:val=&quot;00EC28B4&quot;/&gt;&lt;wsp:rsid wsp:val=&quot;00EC6CC7&quot;/&gt;&lt;wsp:rsid wsp:val=&quot;00ED0149&quot;/&gt;&lt;wsp:rsid wsp:val=&quot;00ED0FBE&quot;/&gt;&lt;wsp:rsid wsp:val=&quot;00EE128B&quot;/&gt;&lt;wsp:rsid wsp:val=&quot;00EE225A&quot;/&gt;&lt;wsp:rsid wsp:val=&quot;00EE31C3&quot;/&gt;&lt;wsp:rsid wsp:val=&quot;00EE7F29&quot;/&gt;&lt;wsp:rsid wsp:val=&quot;00EF0598&quot;/&gt;&lt;wsp:rsid wsp:val=&quot;00EF7DE3&quot;/&gt;&lt;wsp:rsid wsp:val=&quot;00F02C4F&quot;/&gt;&lt;wsp:rsid wsp:val=&quot;00F03103&quot;/&gt;&lt;wsp:rsid wsp:val=&quot;00F04B5A&quot;/&gt;&lt;wsp:rsid wsp:val=&quot;00F12387&quot;/&gt;&lt;wsp:rsid wsp:val=&quot;00F13657&quot;/&gt;&lt;wsp:rsid wsp:val=&quot;00F271DE&quot;/&gt;&lt;wsp:rsid wsp:val=&quot;00F330E3&quot;/&gt;&lt;wsp:rsid wsp:val=&quot;00F34239&quot;/&gt;&lt;wsp:rsid wsp:val=&quot;00F45AA8&quot;/&gt;&lt;wsp:rsid wsp:val=&quot;00F45D3C&quot;/&gt;&lt;wsp:rsid wsp:val=&quot;00F627DA&quot;/&gt;&lt;wsp:rsid wsp:val=&quot;00F7288F&quot;/&gt;&lt;wsp:rsid wsp:val=&quot;00F80BC8&quot;/&gt;&lt;wsp:rsid wsp:val=&quot;00F847A6&quot;/&gt;&lt;wsp:rsid wsp:val=&quot;00F85082&quot;/&gt;&lt;wsp:rsid wsp:val=&quot;00F9441B&quot;/&gt;&lt;wsp:rsid wsp:val=&quot;00FA4C32&quot;/&gt;&lt;wsp:rsid wsp:val=&quot;00FA564D&quot;/&gt;&lt;wsp:rsid wsp:val=&quot;00FB0898&quot;/&gt;&lt;wsp:rsid wsp:val=&quot;00FC7824&quot;/&gt;&lt;wsp:rsid wsp:val=&quot;00FD623C&quot;/&gt;&lt;wsp:rsid wsp:val=&quot;00FD75D7&quot;/&gt;&lt;wsp:rsid wsp:val=&quot;00FE0F6D&quot;/&gt;&lt;wsp:rsid wsp:val=&quot;00FE4DCE&quot;/&gt;&lt;wsp:rsid wsp:val=&quot;00FE5251&quot;/&gt;&lt;wsp:rsid wsp:val=&quot;00FE7114&quot;/&gt;&lt;wsp:rsid wsp:val=&quot;00FF6047&quot;/&gt;&lt;/wsp:rsids&gt;&lt;/w:docPr&gt;&lt;w:body&gt;&lt;wx:sect&gt;&lt;w:p wsp:rsidR=&quot;00000000&quot; wsp:rsidRDefault=&quot;00787896&quot; wsp:rsidP=&quot;00787896&quot;&gt;&lt;m:oMathPara&gt;&lt;m:oMath&gt;&lt;m:sSup&gt;&lt;m:sSupPr&gt;&lt;m:ctrlPr&gt;&lt;w:rPr&gt;&lt;w:rFonts w:ascii=&quot;Cambria Math&quot; w:h-ansi=&quot;Cambria Math&quot; w:cs=&quot;Cambria Math&quot;/&gt;&lt;wx:font wx:val=&quot;Cambria Math&quot;/&gt;&lt;w:sz w:val=&quot;24&quot;/&gt;&lt;w:sz-cs w:val=&quot;24&quot;/&gt;&lt;/w:rPr&gt;&lt;/m:ctrlPr&gt;&lt;/m:sSupPr&gt;&lt;m:e&gt;&lt;m:r&gt;&lt;w:rPr&gt;&lt;w:rFonts w:ascii=&quot;Cambria Math&quot; w:h-ansi=&quot;Cambria Math&quot; w:cs=&quot;Cambria Math&quot;/&gt;&lt;wx:font wx:val=&quot;Cambria Math&quot;/&gt;&lt;w:i/&gt;&lt;/w:rPr&gt;&lt;m:t&gt;P&lt;/m:t&gt;&lt;/m:r&gt;&lt;/m:e&gt;&lt;m:sup&gt;&lt;m:r&gt;&lt;w:rPr&gt;&lt;w:rFonts w:ascii=&quot;Cambria Math&quot; w:h-ansi=&quot;Cambria Math&quot; w:cs=&quot;Cambria Math&quot;/&gt;&lt;wx:font wx:val=&quot;Cambria Math&quot;/&gt;&lt;w:i/&gt;&lt;/w:rPr&gt;&lt;m:t&gt;+&lt;/m:t&gt;&lt;/m:r&gt;&lt;/m:sup&gt;&lt;/m:sSup&gt;&lt;/m:oMath&gt;&lt;/m:oMathPara&gt;&lt;/w:p&gt;&lt;w:sectPr wsp:rsidR=&quot;00000000&quot;&gt;&lt;w:pgSz w:w=&quot;12240&quot; w:h=&quot;15840&quot;/&gt;&lt;w:pgMar w:top=&quot;1417&quot; w:right=&quot;1417&quot; w:bottom=&quot;1417&quot; w:left=&quot;1417&quot; w:header=&quot;708&quot; w:footer=&quot;708&quot; w:gutter=&quot;0&quot;/&gt;&lt;w:cols w:space=&quot;708&quot;/&gt;&lt;/w:sectPr&gt;&lt;/wx:sect&gt;&lt;/w:body&gt;&lt;/w:wordDocument&gt;">
+                <v:shape id="_x0000_i1029" type="#_x0000_t75" style="width:11.9pt;height:14.4pt" equationxml="&lt;?xml version=&quot;1.0&quot; encoding=&quot;UTF-8&quot; standalone=&quot;yes&quot;?&gt;&#10;&lt;?mso-application progid=&quot;Word.Document&quot;?&gt;&#10;&lt;w:wordDocument xmlns:aml=&quot;http://schemas.microsoft.com/aml/2001/core&quot; xmlns:wpc=&quot;http://schemas.microsoft.com/office/word/2010/wordprocessingCanvas&quot; xmlns:cx=&quot;http://schemas.microsoft.com/office/drawing/2014/chartex&quot; xmlns:cx1=&quot;http://schemas.microsoft.com/office/drawing/2015/9/8/chartex&quot; xmlns:cx2=&quot;http://schemas.microsoft.com/office/drawing/2015/10/21/chartex&quot; xmlns:cx3=&quot;http://schemas.microsoft.com/office/drawing/2016/5/9/chartex&quot; xmlns:cx4=&quot;http://schemas.microsoft.com/office/drawing/2016/5/10/chartex&quot; xmlns:cx5=&quot;http://schemas.microsoft.com/office/drawing/2016/5/11/chartex&quot; xmlns:cx6=&quot;http://schemas.microsoft.com/office/drawing/2016/5/12/chartex&quot; xmlns:cx7=&quot;http://schemas.microsoft.com/office/drawing/2016/5/13/chartex&quot; xmlns:cx8=&quot;http://schemas.microsoft.com/office/drawing/2016/5/14/chartex&quot; xmlns:dt=&quot;uuid:C2F41010-65B3-11d1-A29F-00AA00C14882&quot; xmlns:mc=&quot;http://schemas.openxmlformats.org/markup-compatibility/2006&quot; xmlns:aink=&quot;http://schemas.microsoft.com/office/drawing/2016/ink&quot; xmlns:am3d=&quot;http://schemas.microsoft.com/office/drawing/2017/model3d&quot; xmlns:o=&quot;urn:schemas-microsoft-com:office:office&quot; xmlns:m=&quot;http://schemas.openxmlformats.org/officeDocument/2006/math&quot; xmlns:v=&quot;urn:schemas-microsoft-com:vml&quot; xmlns:w10=&quot;urn:schemas-microsoft-com:office:word&quot; xmlns:w=&quot;http://schemas.microsoft.com/office/word/2003/wordml&quot; xmlns:wx=&quot;http://schemas.microsoft.com/office/word/2003/auxHint&quot; xmlns:wne=&quot;http://schemas.microsoft.com/office/word/2006/wordml&quot; xmlns:wsp=&quot;http://schemas.microsoft.com/office/word/2003/wordml/sp2&quot; xmlns:sl=&quot;http://schemas.microsoft.com/schemaLibrary/2003/core&quot; w:macrosPresent=&quot;no&quot; w:embeddedObjPresent=&quot;no&quot; w:ocxPresent=&quot;no&quot; xml:space=&quot;preserve&quot;&gt;&lt;w:ignoreSubtree w:val=&quot;http://schemas.microsoft.com/office/word/2003/wordml/sp2&quot;/&gt;&lt;o:DocumentProperties&gt;&lt;o:Version&gt;16&lt;/o:Version&gt;&lt;/o:DocumentProperties&gt;&lt;w:docPr&gt;&lt;w:view w:val=&quot;print&quot;/&gt;&lt;w:zoom w:percent=&quot;120&quot;/&gt;&lt;w:defaultTabStop w:val=&quot;720&quot;/&gt;&lt;w:doNotHyphenateCaps/&gt;&lt;w:punctuationKerning/&gt;&lt;w:characterSpacingControl w:val=&quot;DontCompress&quot;/&gt;&lt;w:optimizeForBrowser/&gt;&lt;w:targetScreenSz w:val=&quot;800x600&quot;/&gt;&lt;w:validateAgainstSchema w:val=&quot;off&quot;/&gt;&lt;w:saveInvalidXML w:val=&quot;off&quot;/&gt;&lt;w:ignoreMixedContent w:val=&quot;off&quot;/&gt;&lt;w:alwaysShowPlaceholderText w:val=&quot;off&quot;/&gt;&lt;w:doNotUnderlineInvalidXML/&gt;&lt;w:compat&gt;&lt;w:doNotUseHTMLParagraphAutoSpacing/&gt;&lt;w:dontAllowFieldEndSelect/&gt;&lt;w:useWord2002TableStyleRules/&gt;&lt;w:useFELayout/&gt;&lt;/w:compat&gt;&lt;wsp:rsids&gt;&lt;wsp:rsidRoot wsp:val=&quot;009303D9&quot;/&gt;&lt;wsp:rsid wsp:val=&quot;00000B1C&quot;/&gt;&lt;wsp:rsid wsp:val=&quot;00024E2D&quot;/&gt;&lt;wsp:rsid wsp:val=&quot;000303BB&quot;/&gt;&lt;wsp:rsid wsp:val=&quot;000317EE&quot;/&gt;&lt;wsp:rsid wsp:val=&quot;000414CD&quot;/&gt;&lt;wsp:rsid wsp:val=&quot;00046094&quot;/&gt;&lt;wsp:rsid wsp:val=&quot;0004781E&quot;/&gt;&lt;wsp:rsid wsp:val=&quot;00066BC1&quot;/&gt;&lt;wsp:rsid wsp:val=&quot;0007226A&quot;/&gt;&lt;wsp:rsid wsp:val=&quot;00073B21&quot;/&gt;&lt;wsp:rsid wsp:val=&quot;0007573E&quot;/&gt;&lt;wsp:rsid wsp:val=&quot;0008758A&quot;/&gt;&lt;wsp:rsid wsp:val=&quot;000C00E3&quot;/&gt;&lt;wsp:rsid wsp:val=&quot;000C09F4&quot;/&gt;&lt;wsp:rsid wsp:val=&quot;000C0D15&quot;/&gt;&lt;wsp:rsid wsp:val=&quot;000C1E68&quot;/&gt;&lt;wsp:rsid wsp:val=&quot;000C2D4A&quot;/&gt;&lt;wsp:rsid wsp:val=&quot;000C73DB&quot;/&gt;&lt;wsp:rsid wsp:val=&quot;000E449D&quot;/&gt;&lt;wsp:rsid wsp:val=&quot;000F2CDE&quot;/&gt;&lt;wsp:rsid wsp:val=&quot;00106B9D&quot;/&gt;&lt;wsp:rsid wsp:val=&quot;00117220&quot;/&gt;&lt;wsp:rsid wsp:val=&quot;001225CC&quot;/&gt;&lt;wsp:rsid wsp:val=&quot;00127433&quot;/&gt;&lt;wsp:rsid wsp:val=&quot;00127F67&quot;/&gt;&lt;wsp:rsid wsp:val=&quot;00130058&quot;/&gt;&lt;wsp:rsid wsp:val=&quot;00142ED5&quot;/&gt;&lt;wsp:rsid wsp:val=&quot;001443CF&quot;/&gt;&lt;wsp:rsid wsp:val=&quot;001479F3&quot;/&gt;&lt;wsp:rsid wsp:val=&quot;00155D6F&quot;/&gt;&lt;wsp:rsid wsp:val=&quot;001637C1&quot;/&gt;&lt;wsp:rsid wsp:val=&quot;00172B19&quot;/&gt;&lt;wsp:rsid wsp:val=&quot;001810BF&quot;/&gt;&lt;wsp:rsid wsp:val=&quot;0018229D&quot;/&gt;&lt;wsp:rsid wsp:val=&quot;001A2EFD&quot;/&gt;&lt;wsp:rsid wsp:val=&quot;001A3B3D&quot;/&gt;&lt;wsp:rsid wsp:val=&quot;001B4DD8&quot;/&gt;&lt;wsp:rsid wsp:val=&quot;001B67DC&quot;/&gt;&lt;wsp:rsid wsp:val=&quot;001B7585&quot;/&gt;&lt;wsp:rsid wsp:val=&quot;001D155F&quot;/&gt;&lt;wsp:rsid wsp:val=&quot;001D2DC0&quot;/&gt;&lt;wsp:rsid wsp:val=&quot;001E016A&quot;/&gt;&lt;wsp:rsid wsp:val=&quot;001E65EB&quot;/&gt;&lt;wsp:rsid wsp:val=&quot;001E7AAE&quot;/&gt;&lt;wsp:rsid wsp:val=&quot;002065C5&quot;/&gt;&lt;wsp:rsid wsp:val=&quot;002178B0&quot;/&gt;&lt;wsp:rsid wsp:val=&quot;002254A9&quot;/&gt;&lt;wsp:rsid wsp:val=&quot;00233C11&quot;/&gt;&lt;wsp:rsid wsp:val=&quot;00233D97&quot;/&gt;&lt;wsp:rsid wsp:val=&quot;002347A2&quot;/&gt;&lt;wsp:rsid wsp:val=&quot;00235071&quot;/&gt;&lt;wsp:rsid wsp:val=&quot;0024152E&quot;/&gt;&lt;wsp:rsid wsp:val=&quot;00245143&quot;/&gt;&lt;wsp:rsid wsp:val=&quot;0024695F&quot;/&gt;&lt;wsp:rsid wsp:val=&quot;00253D94&quot;/&gt;&lt;wsp:rsid wsp:val=&quot;00275942&quot;/&gt;&lt;wsp:rsid wsp:val=&quot;00283DCC&quot;/&gt;&lt;wsp:rsid wsp:val=&quot;00284A46&quot;/&gt;&lt;wsp:rsid wsp:val=&quot;002850E3&quot;/&gt;&lt;wsp:rsid wsp:val=&quot;00290404&quot;/&gt;&lt;wsp:rsid wsp:val=&quot;00297BCA&quot;/&gt;&lt;wsp:rsid wsp:val=&quot;002B1AAB&quot;/&gt;&lt;wsp:rsid wsp:val=&quot;002D3722&quot;/&gt;&lt;wsp:rsid wsp:val=&quot;002D41DF&quot;/&gt;&lt;wsp:rsid wsp:val=&quot;002E4363&quot;/&gt;&lt;wsp:rsid wsp:val=&quot;00303664&quot;/&gt;&lt;wsp:rsid wsp:val=&quot;003065C9&quot;/&gt;&lt;wsp:rsid wsp:val=&quot;00323AA6&quot;/&gt;&lt;wsp:rsid wsp:val=&quot;003241E7&quot;/&gt;&lt;wsp:rsid wsp:val=&quot;00324B05&quot;/&gt;&lt;wsp:rsid wsp:val=&quot;00327A52&quot;/&gt;&lt;wsp:rsid wsp:val=&quot;00327D6C&quot;/&gt;&lt;wsp:rsid wsp:val=&quot;003321B0&quot;/&gt;&lt;wsp:rsid wsp:val=&quot;00340E8A&quot;/&gt;&lt;wsp:rsid wsp:val=&quot;00342E16&quot;/&gt;&lt;wsp:rsid wsp:val=&quot;003522E7&quot;/&gt;&lt;wsp:rsid wsp:val=&quot;00354FCF&quot;/&gt;&lt;wsp:rsid wsp:val=&quot;003668C4&quot;/&gt;&lt;wsp:rsid wsp:val=&quot;00382B87&quot;/&gt;&lt;wsp:rsid wsp:val=&quot;0038493E&quot;/&gt;&lt;wsp:rsid wsp:val=&quot;00387BFE&quot;/&gt;&lt;wsp:rsid wsp:val=&quot;00394BA2&quot;/&gt;&lt;wsp:rsid wsp:val=&quot;003A19E2&quot;/&gt;&lt;wsp:rsid wsp:val=&quot;003A38B3&quot;/&gt;&lt;wsp:rsid wsp:val=&quot;003A4A54&quot;/&gt;&lt;wsp:rsid wsp:val=&quot;003B4E04&quot;/&gt;&lt;wsp:rsid wsp:val=&quot;003C2B17&quot;/&gt;&lt;wsp:rsid wsp:val=&quot;003C623B&quot;/&gt;&lt;wsp:rsid wsp:val=&quot;003C7A85&quot;/&gt;&lt;wsp:rsid wsp:val=&quot;003E3F31&quot;/&gt;&lt;wsp:rsid wsp:val=&quot;003E799A&quot;/&gt;&lt;wsp:rsid wsp:val=&quot;003F1287&quot;/&gt;&lt;wsp:rsid wsp:val=&quot;003F56F1&quot;/&gt;&lt;wsp:rsid wsp:val=&quot;003F5739&quot;/&gt;&lt;wsp:rsid wsp:val=&quot;003F5A08&quot;/&gt;&lt;wsp:rsid wsp:val=&quot;00401645&quot;/&gt;&lt;wsp:rsid wsp:val=&quot;00420716&quot;/&gt;&lt;wsp:rsid wsp:val=&quot;004325FB&quot;/&gt;&lt;wsp:rsid wsp:val=&quot;00436521&quot;/&gt;&lt;wsp:rsid wsp:val=&quot;004432BA&quot;/&gt;&lt;wsp:rsid wsp:val=&quot;0044407E&quot;/&gt;&lt;wsp:rsid wsp:val=&quot;00446BAB&quot;/&gt;&lt;wsp:rsid wsp:val=&quot;00447BB9&quot;/&gt;&lt;wsp:rsid wsp:val=&quot;004530DB&quot;/&gt;&lt;wsp:rsid wsp:val=&quot;0045695F&quot;/&gt;&lt;wsp:rsid wsp:val=&quot;00456E64&quot;/&gt;&lt;wsp:rsid wsp:val=&quot;0046031D&quot;/&gt;&lt;wsp:rsid wsp:val=&quot;00460D28&quot;/&gt;&lt;wsp:rsid wsp:val=&quot;004649C5&quot;/&gt;&lt;wsp:rsid wsp:val=&quot;0046578C&quot;/&gt;&lt;wsp:rsid wsp:val=&quot;00474FC9&quot;/&gt;&lt;wsp:rsid wsp:val=&quot;0048324B&quot;/&gt;&lt;wsp:rsid wsp:val=&quot;00491C24&quot;/&gt;&lt;wsp:rsid wsp:val=&quot;004B0613&quot;/&gt;&lt;wsp:rsid wsp:val=&quot;004B7CCD&quot;/&gt;&lt;wsp:rsid wsp:val=&quot;004C0223&quot;/&gt;&lt;wsp:rsid wsp:val=&quot;004C787D&quot;/&gt;&lt;wsp:rsid wsp:val=&quot;004D2A6A&quot;/&gt;&lt;wsp:rsid wsp:val=&quot;004D72B5&quot;/&gt;&lt;wsp:rsid wsp:val=&quot;004F2D98&quot;/&gt;&lt;wsp:rsid wsp:val=&quot;004F3676&quot;/&gt;&lt;wsp:rsid wsp:val=&quot;004F64FC&quot;/&gt;&lt;wsp:rsid wsp:val=&quot;0050417E&quot;/&gt;&lt;wsp:rsid wsp:val=&quot;00505884&quot;/&gt;&lt;wsp:rsid wsp:val=&quot;00511B98&quot;/&gt;&lt;wsp:rsid wsp:val=&quot;00512E40&quot;/&gt;&lt;wsp:rsid wsp:val=&quot;0051384F&quot;/&gt;&lt;wsp:rsid wsp:val=&quot;00513E17&quot;/&gt;&lt;wsp:rsid wsp:val=&quot;005351CC&quot;/&gt;&lt;wsp:rsid wsp:val=&quot;005363AB&quot;/&gt;&lt;wsp:rsid wsp:val=&quot;00543305&quot;/&gt;&lt;wsp:rsid wsp:val=&quot;00551B7F&quot;/&gt;&lt;wsp:rsid wsp:val=&quot;005611D7&quot;/&gt;&lt;wsp:rsid wsp:val=&quot;005622CD&quot;/&gt;&lt;wsp:rsid wsp:val=&quot;005642A4&quot;/&gt;&lt;wsp:rsid wsp:val=&quot;0056610F&quot;/&gt;&lt;wsp:rsid wsp:val=&quot;00571166&quot;/&gt;&lt;wsp:rsid wsp:val=&quot;00575BCA&quot;/&gt;&lt;wsp:rsid wsp:val=&quot;005824E1&quot;/&gt;&lt;wsp:rsid wsp:val=&quot;0059744F&quot;/&gt;&lt;wsp:rsid wsp:val=&quot;005B0344&quot;/&gt;&lt;wsp:rsid wsp:val=&quot;005B1BBD&quot;/&gt;&lt;wsp:rsid wsp:val=&quot;005B41FA&quot;/&gt;&lt;wsp:rsid wsp:val=&quot;005B520E&quot;/&gt;&lt;wsp:rsid wsp:val=&quot;005D5098&quot;/&gt;&lt;wsp:rsid wsp:val=&quot;005E21B7&quot;/&gt;&lt;wsp:rsid wsp:val=&quot;005E2800&quot;/&gt;&lt;wsp:rsid wsp:val=&quot;005F2BE1&quot;/&gt;&lt;wsp:rsid wsp:val=&quot;00605825&quot;/&gt;&lt;wsp:rsid wsp:val=&quot;006308DE&quot;/&gt;&lt;wsp:rsid wsp:val=&quot;00645D22&quot;/&gt;&lt;wsp:rsid wsp:val=&quot;00647700&quot;/&gt;&lt;wsp:rsid wsp:val=&quot;00651A08&quot;/&gt;&lt;wsp:rsid wsp:val=&quot;00652F25&quot;/&gt;&lt;wsp:rsid wsp:val=&quot;00653156&quot;/&gt;&lt;wsp:rsid wsp:val=&quot;00654204&quot;/&gt;&lt;wsp:rsid wsp:val=&quot;006555D1&quot;/&gt;&lt;wsp:rsid wsp:val=&quot;0066174B&quot;/&gt;&lt;wsp:rsid wsp:val=&quot;0066504C&quot;/&gt;&lt;wsp:rsid wsp:val=&quot;00670434&quot;/&gt;&lt;wsp:rsid wsp:val=&quot;006835F8&quot;/&gt;&lt;wsp:rsid wsp:val=&quot;00691FCE&quot;/&gt;&lt;wsp:rsid wsp:val=&quot;006A3E4F&quot;/&gt;&lt;wsp:rsid wsp:val=&quot;006A65F7&quot;/&gt;&lt;wsp:rsid wsp:val=&quot;006B327C&quot;/&gt;&lt;wsp:rsid wsp:val=&quot;006B603C&quot;/&gt;&lt;wsp:rsid wsp:val=&quot;006B6320&quot;/&gt;&lt;wsp:rsid wsp:val=&quot;006B6B66&quot;/&gt;&lt;wsp:rsid wsp:val=&quot;006B7FF9&quot;/&gt;&lt;wsp:rsid wsp:val=&quot;006C375D&quot;/&gt;&lt;wsp:rsid wsp:val=&quot;006C4156&quot;/&gt;&lt;wsp:rsid wsp:val=&quot;006E6594&quot;/&gt;&lt;wsp:rsid wsp:val=&quot;006F5459&quot;/&gt;&lt;wsp:rsid wsp:val=&quot;006F6578&quot;/&gt;&lt;wsp:rsid wsp:val=&quot;006F6D3D&quot;/&gt;&lt;wsp:rsid wsp:val=&quot;006F7FCE&quot;/&gt;&lt;wsp:rsid wsp:val=&quot;00705708&quot;/&gt;&lt;wsp:rsid wsp:val=&quot;00710872&quot;/&gt;&lt;wsp:rsid wsp:val=&quot;00715BEA&quot;/&gt;&lt;wsp:rsid wsp:val=&quot;00716FD5&quot;/&gt;&lt;wsp:rsid wsp:val=&quot;0072538D&quot;/&gt;&lt;wsp:rsid wsp:val=&quot;00735108&quot;/&gt;&lt;wsp:rsid wsp:val=&quot;00740B76&quot;/&gt;&lt;wsp:rsid wsp:val=&quot;00740EEA&quot;/&gt;&lt;wsp:rsid wsp:val=&quot;007646B1&quot;/&gt;&lt;wsp:rsid wsp:val=&quot;007648A6&quot;/&gt;&lt;wsp:rsid wsp:val=&quot;00773A30&quot;/&gt;&lt;wsp:rsid wsp:val=&quot;00784C91&quot;/&gt;&lt;wsp:rsid wsp:val=&quot;00785147&quot;/&gt;&lt;wsp:rsid wsp:val=&quot;00785316&quot;/&gt;&lt;wsp:rsid wsp:val=&quot;00787896&quot;/&gt;&lt;wsp:rsid wsp:val=&quot;00793128&quot;/&gt;&lt;wsp:rsid wsp:val=&quot;00794804&quot;/&gt;&lt;wsp:rsid wsp:val=&quot;00796D3A&quot;/&gt;&lt;wsp:rsid wsp:val=&quot;007A002B&quot;/&gt;&lt;wsp:rsid wsp:val=&quot;007B33F1&quot;/&gt;&lt;wsp:rsid wsp:val=&quot;007B5A17&quot;/&gt;&lt;wsp:rsid wsp:val=&quot;007B6DDA&quot;/&gt;&lt;wsp:rsid wsp:val=&quot;007C0308&quot;/&gt;&lt;wsp:rsid wsp:val=&quot;007C2FF2&quot;/&gt;&lt;wsp:rsid wsp:val=&quot;007D0C3E&quot;/&gt;&lt;wsp:rsid wsp:val=&quot;007D2B11&quot;/&gt;&lt;wsp:rsid wsp:val=&quot;007D605C&quot;/&gt;&lt;wsp:rsid wsp:val=&quot;007D6232&quot;/&gt;&lt;wsp:rsid wsp:val=&quot;007E1F03&quot;/&gt;&lt;wsp:rsid wsp:val=&quot;007E71D5&quot;/&gt;&lt;wsp:rsid wsp:val=&quot;007F1F99&quot;/&gt;&lt;wsp:rsid wsp:val=&quot;007F305E&quot;/&gt;&lt;wsp:rsid wsp:val=&quot;007F768F&quot;/&gt;&lt;wsp:rsid wsp:val=&quot;00801A70&quot;/&gt;&lt;wsp:rsid wsp:val=&quot;0080791D&quot;/&gt;&lt;wsp:rsid wsp:val=&quot;00814CD0&quot;/&gt;&lt;wsp:rsid wsp:val=&quot;00827C38&quot;/&gt;&lt;wsp:rsid wsp:val=&quot;00836367&quot;/&gt;&lt;wsp:rsid wsp:val=&quot;00841E4B&quot;/&gt;&lt;wsp:rsid wsp:val=&quot;00842E21&quot;/&gt;&lt;wsp:rsid wsp:val=&quot;00850EEB&quot;/&gt;&lt;wsp:rsid wsp:val=&quot;0086082C&quot;/&gt;&lt;wsp:rsid wsp:val=&quot;008674A2&quot;/&gt;&lt;wsp:rsid wsp:val=&quot;008710F1&quot;/&gt;&lt;wsp:rsid wsp:val=&quot;00873603&quot;/&gt;&lt;wsp:rsid wsp:val=&quot;00873677&quot;/&gt;&lt;wsp:rsid wsp:val=&quot;00882500&quot;/&gt;&lt;wsp:rsid wsp:val=&quot;008849BF&quot;/&gt;&lt;wsp:rsid wsp:val=&quot;00895AEB&quot;/&gt;&lt;wsp:rsid wsp:val=&quot;008A2C7D&quot;/&gt;&lt;wsp:rsid wsp:val=&quot;008A4FCD&quot;/&gt;&lt;wsp:rsid wsp:val=&quot;008A5D24&quot;/&gt;&lt;wsp:rsid wsp:val=&quot;008B1834&quot;/&gt;&lt;wsp:rsid wsp:val=&quot;008B2593&quot;/&gt;&lt;wsp:rsid wsp:val=&quot;008C4B23&quot;/&gt;&lt;wsp:rsid wsp:val=&quot;008C6777&quot;/&gt;&lt;wsp:rsid wsp:val=&quot;008D0996&quot;/&gt;&lt;wsp:rsid wsp:val=&quot;008D5C39&quot;/&gt;&lt;wsp:rsid wsp:val=&quot;008E0F5D&quot;/&gt;&lt;wsp:rsid wsp:val=&quot;008E197E&quot;/&gt;&lt;wsp:rsid wsp:val=&quot;008E4364&quot;/&gt;&lt;wsp:rsid wsp:val=&quot;008F259E&quot;/&gt;&lt;wsp:rsid wsp:val=&quot;008F6E2C&quot;/&gt;&lt;wsp:rsid wsp:val=&quot;00902721&quot;/&gt;&lt;wsp:rsid wsp:val=&quot;00915F09&quot;/&gt;&lt;wsp:rsid wsp:val=&quot;00917B65&quot;/&gt;&lt;wsp:rsid wsp:val=&quot;00920F40&quot;/&gt;&lt;wsp:rsid wsp:val=&quot;009303D9&quot;/&gt;&lt;wsp:rsid wsp:val=&quot;0093072F&quot;/&gt;&lt;wsp:rsid wsp:val=&quot;0093077E&quot;/&gt;&lt;wsp:rsid wsp:val=&quot;0093235E&quot;/&gt;&lt;wsp:rsid wsp:val=&quot;00933C64&quot;/&gt;&lt;wsp:rsid wsp:val=&quot;0094245E&quot;/&gt;&lt;wsp:rsid wsp:val=&quot;00954526&quot;/&gt;&lt;wsp:rsid wsp:val=&quot;0096715C&quot;/&gt;&lt;wsp:rsid wsp:val=&quot;00972203&quot;/&gt;&lt;wsp:rsid wsp:val=&quot;00982A3C&quot;/&gt;&lt;wsp:rsid wsp:val=&quot;00990B4A&quot;/&gt;&lt;wsp:rsid wsp:val=&quot;0099252A&quot;/&gt;&lt;wsp:rsid wsp:val=&quot;009A1F9B&quot;/&gt;&lt;wsp:rsid wsp:val=&quot;009B2000&quot;/&gt;&lt;wsp:rsid wsp:val=&quot;009C6C82&quot;/&gt;&lt;wsp:rsid wsp:val=&quot;009D0883&quot;/&gt;&lt;wsp:rsid wsp:val=&quot;009D14AE&quot;/&gt;&lt;wsp:rsid wsp:val=&quot;009D1CE1&quot;/&gt;&lt;wsp:rsid wsp:val=&quot;009E3615&quot;/&gt;&lt;wsp:rsid wsp:val=&quot;009F1D79&quot;/&gt;&lt;wsp:rsid wsp:val=&quot;009F6FC0&quot;/&gt;&lt;wsp:rsid wsp:val=&quot;009F71E6&quot;/&gt;&lt;wsp:rsid wsp:val=&quot;00A059B3&quot;/&gt;&lt;wsp:rsid wsp:val=&quot;00A0722B&quot;/&gt;&lt;wsp:rsid wsp:val=&quot;00A11C61&quot;/&gt;&lt;wsp:rsid wsp:val=&quot;00A16944&quot;/&gt;&lt;wsp:rsid wsp:val=&quot;00A20C68&quot;/&gt;&lt;wsp:rsid wsp:val=&quot;00A25909&quot;/&gt;&lt;wsp:rsid wsp:val=&quot;00A334A2&quot;/&gt;&lt;wsp:rsid wsp:val=&quot;00A365DA&quot;/&gt;&lt;wsp:rsid wsp:val=&quot;00A43E58&quot;/&gt;&lt;wsp:rsid wsp:val=&quot;00A44C6E&quot;/&gt;&lt;wsp:rsid wsp:val=&quot;00A6210B&quot;/&gt;&lt;wsp:rsid wsp:val=&quot;00A64103&quot;/&gt;&lt;wsp:rsid wsp:val=&quot;00A7111C&quot;/&gt;&lt;wsp:rsid wsp:val=&quot;00A72614&quot;/&gt;&lt;wsp:rsid wsp:val=&quot;00A77D41&quot;/&gt;&lt;wsp:rsid wsp:val=&quot;00AB2829&quot;/&gt;&lt;wsp:rsid wsp:val=&quot;00AB6954&quot;/&gt;&lt;wsp:rsid wsp:val=&quot;00AB7C56&quot;/&gt;&lt;wsp:rsid wsp:val=&quot;00AC1D81&quot;/&gt;&lt;wsp:rsid wsp:val=&quot;00AD5770&quot;/&gt;&lt;wsp:rsid wsp:val=&quot;00AE3409&quot;/&gt;&lt;wsp:rsid wsp:val=&quot;00AE47B9&quot;/&gt;&lt;wsp:rsid wsp:val=&quot;00AE521C&quot;/&gt;&lt;wsp:rsid wsp:val=&quot;00AE5FBA&quot;/&gt;&lt;wsp:rsid wsp:val=&quot;00AF242A&quot;/&gt;&lt;wsp:rsid wsp:val=&quot;00AF2951&quot;/&gt;&lt;wsp:rsid wsp:val=&quot;00AF3945&quot;/&gt;&lt;wsp:rsid wsp:val=&quot;00AF6789&quot;/&gt;&lt;wsp:rsid wsp:val=&quot;00AF7FC9&quot;/&gt;&lt;wsp:rsid wsp:val=&quot;00B00ECC&quot;/&gt;&lt;wsp:rsid wsp:val=&quot;00B015D6&quot;/&gt;&lt;wsp:rsid wsp:val=&quot;00B02FF3&quot;/&gt;&lt;wsp:rsid wsp:val=&quot;00B07FC2&quot;/&gt;&lt;wsp:rsid wsp:val=&quot;00B11A60&quot;/&gt;&lt;wsp:rsid wsp:val=&quot;00B14C16&quot;/&gt;&lt;wsp:rsid wsp:val=&quot;00B1743D&quot;/&gt;&lt;wsp:rsid wsp:val=&quot;00B22613&quot;/&gt;&lt;wsp:rsid wsp:val=&quot;00B26D9D&quot;/&gt;&lt;wsp:rsid wsp:val=&quot;00B3749C&quot;/&gt;&lt;wsp:rsid wsp:val=&quot;00B42AC6&quot;/&gt;&lt;wsp:rsid wsp:val=&quot;00B45CD6&quot;/&gt;&lt;wsp:rsid wsp:val=&quot;00B618C1&quot;/&gt;&lt;wsp:rsid wsp:val=&quot;00B67066&quot;/&gt;&lt;wsp:rsid wsp:val=&quot;00B72667&quot;/&gt;&lt;wsp:rsid wsp:val=&quot;00B7454A&quot;/&gt;&lt;wsp:rsid wsp:val=&quot;00B7457D&quot;/&gt;&lt;wsp:rsid wsp:val=&quot;00B75F54&quot;/&gt;&lt;wsp:rsid wsp:val=&quot;00B768D1&quot;/&gt;&lt;wsp:rsid wsp:val=&quot;00B846C0&quot;/&gt;&lt;wsp:rsid wsp:val=&quot;00B9538E&quot;/&gt;&lt;wsp:rsid wsp:val=&quot;00BA1025&quot;/&gt;&lt;wsp:rsid wsp:val=&quot;00BB4256&quot;/&gt;&lt;wsp:rsid wsp:val=&quot;00BC0E31&quot;/&gt;&lt;wsp:rsid wsp:val=&quot;00BC0F44&quot;/&gt;&lt;wsp:rsid wsp:val=&quot;00BC3420&quot;/&gt;&lt;wsp:rsid wsp:val=&quot;00BD670B&quot;/&gt;&lt;wsp:rsid wsp:val=&quot;00BE0279&quot;/&gt;&lt;wsp:rsid wsp:val=&quot;00BE7CB6&quot;/&gt;&lt;wsp:rsid wsp:val=&quot;00BE7D3C&quot;/&gt;&lt;wsp:rsid wsp:val=&quot;00BF157A&quot;/&gt;&lt;wsp:rsid wsp:val=&quot;00BF5FF6&quot;/&gt;&lt;wsp:rsid wsp:val=&quot;00C0207F&quot;/&gt;&lt;wsp:rsid wsp:val=&quot;00C13318&quot;/&gt;&lt;wsp:rsid wsp:val=&quot;00C16117&quot;/&gt;&lt;wsp:rsid wsp:val=&quot;00C3075A&quot;/&gt;&lt;wsp:rsid wsp:val=&quot;00C31059&quot;/&gt;&lt;wsp:rsid wsp:val=&quot;00C31074&quot;/&gt;&lt;wsp:rsid wsp:val=&quot;00C326F0&quot;/&gt;&lt;wsp:rsid wsp:val=&quot;00C50EAA&quot;/&gt;&lt;wsp:rsid wsp:val=&quot;00C66091&quot;/&gt;&lt;wsp:rsid wsp:val=&quot;00C75486&quot;/&gt;&lt;wsp:rsid wsp:val=&quot;00C82776&quot;/&gt;&lt;wsp:rsid wsp:val=&quot;00C836B1&quot;/&gt;&lt;wsp:rsid wsp:val=&quot;00C87788&quot;/&gt;&lt;wsp:rsid wsp:val=&quot;00C919A4&quot;/&gt;&lt;wsp:rsid wsp:val=&quot;00C91EC7&quot;/&gt;&lt;wsp:rsid wsp:val=&quot;00CA34BA&quot;/&gt;&lt;wsp:rsid wsp:val=&quot;00CA4392&quot;/&gt;&lt;wsp:rsid wsp:val=&quot;00CA4F89&quot;/&gt;&lt;wsp:rsid wsp:val=&quot;00CA6EC3&quot;/&gt;&lt;wsp:rsid wsp:val=&quot;00CB5499&quot;/&gt;&lt;wsp:rsid wsp:val=&quot;00CC2289&quot;/&gt;&lt;wsp:rsid wsp:val=&quot;00CC393F&quot;/&gt;&lt;wsp:rsid wsp:val=&quot;00CC3DF3&quot;/&gt;&lt;wsp:rsid wsp:val=&quot;00CD0DA8&quot;/&gt;&lt;wsp:rsid wsp:val=&quot;00CD49C1&quot;/&gt;&lt;wsp:rsid wsp:val=&quot;00CE4D77&quot;/&gt;&lt;wsp:rsid wsp:val=&quot;00CF1C2A&quot;/&gt;&lt;wsp:rsid wsp:val=&quot;00CF4AB1&quot;/&gt;&lt;wsp:rsid wsp:val=&quot;00CF745F&quot;/&gt;&lt;wsp:rsid wsp:val=&quot;00D016D9&quot;/&gt;&lt;wsp:rsid wsp:val=&quot;00D02429&quot;/&gt;&lt;wsp:rsid wsp:val=&quot;00D2176E&quot;/&gt;&lt;wsp:rsid wsp:val=&quot;00D24A5B&quot;/&gt;&lt;wsp:rsid wsp:val=&quot;00D32713&quot;/&gt;&lt;wsp:rsid wsp:val=&quot;00D33583&quot;/&gt;&lt;wsp:rsid wsp:val=&quot;00D33E67&quot;/&gt;&lt;wsp:rsid wsp:val=&quot;00D34139&quot;/&gt;&lt;wsp:rsid wsp:val=&quot;00D36022&quot;/&gt;&lt;wsp:rsid wsp:val=&quot;00D4022F&quot;/&gt;&lt;wsp:rsid wsp:val=&quot;00D42E55&quot;/&gt;&lt;wsp:rsid wsp:val=&quot;00D44357&quot;/&gt;&lt;wsp:rsid wsp:val=&quot;00D46E88&quot;/&gt;&lt;wsp:rsid wsp:val=&quot;00D50332&quot;/&gt;&lt;wsp:rsid wsp:val=&quot;00D632BE&quot;/&gt;&lt;wsp:rsid wsp:val=&quot;00D64DE9&quot;/&gt;&lt;wsp:rsid wsp:val=&quot;00D72D06&quot;/&gt;&lt;wsp:rsid wsp:val=&quot;00D7522C&quot;/&gt;&lt;wsp:rsid wsp:val=&quot;00D7536F&quot;/&gt;&lt;wsp:rsid wsp:val=&quot;00D76668&quot;/&gt;&lt;wsp:rsid wsp:val=&quot;00D81620&quot;/&gt;&lt;wsp:rsid wsp:val=&quot;00D878A4&quot;/&gt;&lt;wsp:rsid wsp:val=&quot;00DB1779&quot;/&gt;&lt;wsp:rsid wsp:val=&quot;00DB1FFF&quot;/&gt;&lt;wsp:rsid wsp:val=&quot;00DC321C&quot;/&gt;&lt;wsp:rsid wsp:val=&quot;00DC7F00&quot;/&gt;&lt;wsp:rsid wsp:val=&quot;00DD211E&quot;/&gt;&lt;wsp:rsid wsp:val=&quot;00DD3A50&quot;/&gt;&lt;wsp:rsid wsp:val=&quot;00DD6735&quot;/&gt;&lt;wsp:rsid wsp:val=&quot;00DE219A&quot;/&gt;&lt;wsp:rsid wsp:val=&quot;00DE2363&quot;/&gt;&lt;wsp:rsid wsp:val=&quot;00DE2709&quot;/&gt;&lt;wsp:rsid wsp:val=&quot;00DF33F7&quot;/&gt;&lt;wsp:rsid wsp:val=&quot;00E007A0&quot;/&gt;&lt;wsp:rsid wsp:val=&quot;00E07383&quot;/&gt;&lt;wsp:rsid wsp:val=&quot;00E10B2A&quot;/&gt;&lt;wsp:rsid wsp:val=&quot;00E11D99&quot;/&gt;&lt;wsp:rsid wsp:val=&quot;00E165BC&quot;/&gt;&lt;wsp:rsid wsp:val=&quot;00E17BBD&quot;/&gt;&lt;wsp:rsid wsp:val=&quot;00E23021&quot;/&gt;&lt;wsp:rsid wsp:val=&quot;00E40C97&quot;/&gt;&lt;wsp:rsid wsp:val=&quot;00E43760&quot;/&gt;&lt;wsp:rsid wsp:val=&quot;00E50CE8&quot;/&gt;&lt;wsp:rsid wsp:val=&quot;00E5264B&quot;/&gt;&lt;wsp:rsid wsp:val=&quot;00E5340D&quot;/&gt;&lt;wsp:rsid wsp:val=&quot;00E61E12&quot;/&gt;&lt;wsp:rsid wsp:val=&quot;00E6238F&quot;/&gt;&lt;wsp:rsid wsp:val=&quot;00E7596C&quot;/&gt;&lt;wsp:rsid wsp:val=&quot;00E878F2&quot;/&gt;&lt;wsp:rsid wsp:val=&quot;00E90290&quot;/&gt;&lt;wsp:rsid wsp:val=&quot;00E9085D&quot;/&gt;&lt;wsp:rsid wsp:val=&quot;00E94102&quot;/&gt;&lt;wsp:rsid wsp:val=&quot;00EA0943&quot;/&gt;&lt;wsp:rsid wsp:val=&quot;00EA4EE6&quot;/&gt;&lt;wsp:rsid wsp:val=&quot;00EA6858&quot;/&gt;&lt;wsp:rsid wsp:val=&quot;00EB18B8&quot;/&gt;&lt;wsp:rsid wsp:val=&quot;00EC00E6&quot;/&gt;&lt;wsp:rsid wsp:val=&quot;00EC28B4&quot;/&gt;&lt;wsp:rsid wsp:val=&quot;00EC6CC7&quot;/&gt;&lt;wsp:rsid wsp:val=&quot;00ED0149&quot;/&gt;&lt;wsp:rsid wsp:val=&quot;00ED0FBE&quot;/&gt;&lt;wsp:rsid wsp:val=&quot;00EE128B&quot;/&gt;&lt;wsp:rsid wsp:val=&quot;00EE225A&quot;/&gt;&lt;wsp:rsid wsp:val=&quot;00EE31C3&quot;/&gt;&lt;wsp:rsid wsp:val=&quot;00EE7F29&quot;/&gt;&lt;wsp:rsid wsp:val=&quot;00EF0598&quot;/&gt;&lt;wsp:rsid wsp:val=&quot;00EF7DE3&quot;/&gt;&lt;wsp:rsid wsp:val=&quot;00F02C4F&quot;/&gt;&lt;wsp:rsid wsp:val=&quot;00F03103&quot;/&gt;&lt;wsp:rsid wsp:val=&quot;00F04B5A&quot;/&gt;&lt;wsp:rsid wsp:val=&quot;00F12387&quot;/&gt;&lt;wsp:rsid wsp:val=&quot;00F13657&quot;/&gt;&lt;wsp:rsid wsp:val=&quot;00F271DE&quot;/&gt;&lt;wsp:rsid wsp:val=&quot;00F330E3&quot;/&gt;&lt;wsp:rsid wsp:val=&quot;00F34239&quot;/&gt;&lt;wsp:rsid wsp:val=&quot;00F45AA8&quot;/&gt;&lt;wsp:rsid wsp:val=&quot;00F45D3C&quot;/&gt;&lt;wsp:rsid wsp:val=&quot;00F627DA&quot;/&gt;&lt;wsp:rsid wsp:val=&quot;00F7288F&quot;/&gt;&lt;wsp:rsid wsp:val=&quot;00F80BC8&quot;/&gt;&lt;wsp:rsid wsp:val=&quot;00F847A6&quot;/&gt;&lt;wsp:rsid wsp:val=&quot;00F85082&quot;/&gt;&lt;wsp:rsid wsp:val=&quot;00F9441B&quot;/&gt;&lt;wsp:rsid wsp:val=&quot;00FA4C32&quot;/&gt;&lt;wsp:rsid wsp:val=&quot;00FA564D&quot;/&gt;&lt;wsp:rsid wsp:val=&quot;00FB0898&quot;/&gt;&lt;wsp:rsid wsp:val=&quot;00FC7824&quot;/&gt;&lt;wsp:rsid wsp:val=&quot;00FD623C&quot;/&gt;&lt;wsp:rsid wsp:val=&quot;00FD75D7&quot;/&gt;&lt;wsp:rsid wsp:val=&quot;00FE0F6D&quot;/&gt;&lt;wsp:rsid wsp:val=&quot;00FE4DCE&quot;/&gt;&lt;wsp:rsid wsp:val=&quot;00FE5251&quot;/&gt;&lt;wsp:rsid wsp:val=&quot;00FE7114&quot;/&gt;&lt;wsp:rsid wsp:val=&quot;00FF6047&quot;/&gt;&lt;/wsp:rsids&gt;&lt;/w:docPr&gt;&lt;w:body&gt;&lt;wx:sect&gt;&lt;w:p wsp:rsidR=&quot;00000000&quot; wsp:rsidRDefault=&quot;00787896&quot; wsp:rsidP=&quot;00787896&quot;&gt;&lt;m:oMathPara&gt;&lt;m:oMath&gt;&lt;m:sSup&gt;&lt;m:sSupPr&gt;&lt;m:ctrlPr&gt;&lt;w:rPr&gt;&lt;w:rFonts w:ascii=&quot;Cambria Math&quot; w:h-ansi=&quot;Cambria Math&quot; w:cs=&quot;Cambria Math&quot;/&gt;&lt;wx:font wx:val=&quot;Cambria Math&quot;/&gt;&lt;w:sz w:val=&quot;24&quot;/&gt;&lt;w:sz-cs w:val=&quot;24&quot;/&gt;&lt;/w:rPr&gt;&lt;/m:ctrlPr&gt;&lt;/m:sSupPr&gt;&lt;m:e&gt;&lt;m:r&gt;&lt;w:rPr&gt;&lt;w:rFonts w:ascii=&quot;Cambria Math&quot; w:h-ansi=&quot;Cambria Math&quot; w:cs=&quot;Cambria Math&quot;/&gt;&lt;wx:font wx:val=&quot;Cambria Math&quot;/&gt;&lt;w:i/&gt;&lt;/w:rPr&gt;&lt;m:t&gt;P&lt;/m:t&gt;&lt;/m:r&gt;&lt;/m:e&gt;&lt;m:sup&gt;&lt;m:r&gt;&lt;w:rPr&gt;&lt;w:rFonts w:ascii=&quot;Cambria Math&quot; w:h-ansi=&quot;Cambria Math&quot; w:cs=&quot;Cambria Math&quot;/&gt;&lt;wx:font wx:val=&quot;Cambria Math&quot;/&gt;&lt;w:i/&gt;&lt;/w:rPr&gt;&lt;m:t&gt;+&lt;/m:t&gt;&lt;/m:r&gt;&lt;/m:sup&gt;&lt;/m:sSup&gt;&lt;/m:oMath&gt;&lt;/m:oMathPara&gt;&lt;/w:p&gt;&lt;w:sectPr wsp:rsidR=&quot;00000000&quot;&gt;&lt;w:pgSz w:w=&quot;12240&quot; w:h=&quot;15840&quot;/&gt;&lt;w:pgMar w:top=&quot;1417&quot; w:right=&quot;1417&quot; w:bottom=&quot;1417&quot; w:left=&quot;1417&quot; w:header=&quot;708&quot; w:footer=&quot;708&quot; w:gutter=&quot;0&quot;/&gt;&lt;w:cols w:space=&quot;708&quot;/&gt;&lt;/w:sectPr&gt;&lt;/wx:sect&gt;&lt;/w:body&gt;&lt;/w:wordDocument&gt;">
                   <v:imagedata r:id="rId12" o:title="" chromakey="white"/>
                 </v:shape>
               </w:pict>
@@ -14795,7 +14795,7 @@
                 <w:szCs w:val="20"/>
               </w:rPr>
               <w:pict w14:anchorId="624C278D">
-                <v:shape id="_x0000_i1030" type="#_x0000_t75" style="width:12pt;height:14.25pt" equationxml="&lt;?xml version=&quot;1.0&quot; encoding=&quot;UTF-8&quot; standalone=&quot;yes&quot;?&gt;&#10;&lt;?mso-application progid=&quot;Word.Document&quot;?&gt;&#10;&lt;w:wordDocument xmlns:aml=&quot;http://schemas.microsoft.com/aml/2001/core&quot; xmlns:wpc=&quot;http://schemas.microsoft.com/office/word/2010/wordprocessingCanvas&quot; xmlns:cx=&quot;http://schemas.microsoft.com/office/drawing/2014/chartex&quot; xmlns:cx1=&quot;http://schemas.microsoft.com/office/drawing/2015/9/8/chartex&quot; xmlns:cx2=&quot;http://schemas.microsoft.com/office/drawing/2015/10/21/chartex&quot; xmlns:cx3=&quot;http://schemas.microsoft.com/office/drawing/2016/5/9/chartex&quot; xmlns:cx4=&quot;http://schemas.microsoft.com/office/drawing/2016/5/10/chartex&quot; xmlns:cx5=&quot;http://schemas.microsoft.com/office/drawing/2016/5/11/chartex&quot; xmlns:cx6=&quot;http://schemas.microsoft.com/office/drawing/2016/5/12/chartex&quot; xmlns:cx7=&quot;http://schemas.microsoft.com/office/drawing/2016/5/13/chartex&quot; xmlns:cx8=&quot;http://schemas.microsoft.com/office/drawing/2016/5/14/chartex&quot; xmlns:dt=&quot;uuid:C2F41010-65B3-11d1-A29F-00AA00C14882&quot; xmlns:mc=&quot;http://schemas.openxmlformats.org/markup-compatibility/2006&quot; xmlns:aink=&quot;http://schemas.microsoft.com/office/drawing/2016/ink&quot; xmlns:am3d=&quot;http://schemas.microsoft.com/office/drawing/2017/model3d&quot; xmlns:o=&quot;urn:schemas-microsoft-com:office:office&quot; xmlns:m=&quot;http://schemas.openxmlformats.org/officeDocument/2006/math&quot; xmlns:v=&quot;urn:schemas-microsoft-com:vml&quot; xmlns:w10=&quot;urn:schemas-microsoft-com:office:word&quot; xmlns:w=&quot;http://schemas.microsoft.com/office/word/2003/wordml&quot; xmlns:wx=&quot;http://schemas.microsoft.com/office/word/2003/auxHint&quot; xmlns:wne=&quot;http://schemas.microsoft.com/office/word/2006/wordml&quot; xmlns:wsp=&quot;http://schemas.microsoft.com/office/word/2003/wordml/sp2&quot; xmlns:sl=&quot;http://schemas.microsoft.com/schemaLibrary/2003/core&quot; w:macrosPresent=&quot;no&quot; w:embeddedObjPresent=&quot;no&quot; w:ocxPresent=&quot;no&quot; xml:space=&quot;preserve&quot;&gt;&lt;w:ignoreSubtree w:val=&quot;http://schemas.microsoft.com/office/word/2003/wordml/sp2&quot;/&gt;&lt;o:DocumentProperties&gt;&lt;o:Version&gt;16&lt;/o:Version&gt;&lt;/o:DocumentProperties&gt;&lt;w:docPr&gt;&lt;w:view w:val=&quot;print&quot;/&gt;&lt;w:zoom w:percent=&quot;120&quot;/&gt;&lt;w:defaultTabStop w:val=&quot;720&quot;/&gt;&lt;w:doNotHyphenateCaps/&gt;&lt;w:punctuationKerning/&gt;&lt;w:characterSpacingControl w:val=&quot;DontCompress&quot;/&gt;&lt;w:optimizeForBrowser/&gt;&lt;w:targetScreenSz w:val=&quot;800x600&quot;/&gt;&lt;w:validateAgainstSchema w:val=&quot;off&quot;/&gt;&lt;w:saveInvalidXML w:val=&quot;off&quot;/&gt;&lt;w:ignoreMixedContent w:val=&quot;off&quot;/&gt;&lt;w:alwaysShowPlaceholderText w:val=&quot;off&quot;/&gt;&lt;w:doNotUnderlineInvalidXML/&gt;&lt;w:compat&gt;&lt;w:doNotUseHTMLParagraphAutoSpacing/&gt;&lt;w:dontAllowFieldEndSelect/&gt;&lt;w:useWord2002TableStyleRules/&gt;&lt;w:useFELayout/&gt;&lt;/w:compat&gt;&lt;wsp:rsids&gt;&lt;wsp:rsidRoot wsp:val=&quot;009303D9&quot;/&gt;&lt;wsp:rsid wsp:val=&quot;00000B1C&quot;/&gt;&lt;wsp:rsid wsp:val=&quot;00024E2D&quot;/&gt;&lt;wsp:rsid wsp:val=&quot;000303BB&quot;/&gt;&lt;wsp:rsid wsp:val=&quot;000317EE&quot;/&gt;&lt;wsp:rsid wsp:val=&quot;000414CD&quot;/&gt;&lt;wsp:rsid wsp:val=&quot;00046094&quot;/&gt;&lt;wsp:rsid wsp:val=&quot;0004781E&quot;/&gt;&lt;wsp:rsid wsp:val=&quot;00066BC1&quot;/&gt;&lt;wsp:rsid wsp:val=&quot;0007226A&quot;/&gt;&lt;wsp:rsid wsp:val=&quot;00073B21&quot;/&gt;&lt;wsp:rsid wsp:val=&quot;0007573E&quot;/&gt;&lt;wsp:rsid wsp:val=&quot;0008758A&quot;/&gt;&lt;wsp:rsid wsp:val=&quot;000C00E3&quot;/&gt;&lt;wsp:rsid wsp:val=&quot;000C09F4&quot;/&gt;&lt;wsp:rsid wsp:val=&quot;000C0D15&quot;/&gt;&lt;wsp:rsid wsp:val=&quot;000C1E68&quot;/&gt;&lt;wsp:rsid wsp:val=&quot;000C2D4A&quot;/&gt;&lt;wsp:rsid wsp:val=&quot;000C73DB&quot;/&gt;&lt;wsp:rsid wsp:val=&quot;000E449D&quot;/&gt;&lt;wsp:rsid wsp:val=&quot;000F2CDE&quot;/&gt;&lt;wsp:rsid wsp:val=&quot;00106B9D&quot;/&gt;&lt;wsp:rsid wsp:val=&quot;00117220&quot;/&gt;&lt;wsp:rsid wsp:val=&quot;001225CC&quot;/&gt;&lt;wsp:rsid wsp:val=&quot;00127433&quot;/&gt;&lt;wsp:rsid wsp:val=&quot;00127F67&quot;/&gt;&lt;wsp:rsid wsp:val=&quot;00130058&quot;/&gt;&lt;wsp:rsid wsp:val=&quot;00142ED5&quot;/&gt;&lt;wsp:rsid wsp:val=&quot;001443CF&quot;/&gt;&lt;wsp:rsid wsp:val=&quot;001479F3&quot;/&gt;&lt;wsp:rsid wsp:val=&quot;00155D6F&quot;/&gt;&lt;wsp:rsid wsp:val=&quot;001637C1&quot;/&gt;&lt;wsp:rsid wsp:val=&quot;00172B19&quot;/&gt;&lt;wsp:rsid wsp:val=&quot;001810BF&quot;/&gt;&lt;wsp:rsid wsp:val=&quot;0018229D&quot;/&gt;&lt;wsp:rsid wsp:val=&quot;001A2EFD&quot;/&gt;&lt;wsp:rsid wsp:val=&quot;001A3B3D&quot;/&gt;&lt;wsp:rsid wsp:val=&quot;001B4DD8&quot;/&gt;&lt;wsp:rsid wsp:val=&quot;001B67DC&quot;/&gt;&lt;wsp:rsid wsp:val=&quot;001B7585&quot;/&gt;&lt;wsp:rsid wsp:val=&quot;001D155F&quot;/&gt;&lt;wsp:rsid wsp:val=&quot;001D2DC0&quot;/&gt;&lt;wsp:rsid wsp:val=&quot;001E016A&quot;/&gt;&lt;wsp:rsid wsp:val=&quot;001E65EB&quot;/&gt;&lt;wsp:rsid wsp:val=&quot;001E7AAE&quot;/&gt;&lt;wsp:rsid wsp:val=&quot;002065C5&quot;/&gt;&lt;wsp:rsid wsp:val=&quot;002178B0&quot;/&gt;&lt;wsp:rsid wsp:val=&quot;002254A9&quot;/&gt;&lt;wsp:rsid wsp:val=&quot;00233C11&quot;/&gt;&lt;wsp:rsid wsp:val=&quot;00233D97&quot;/&gt;&lt;wsp:rsid wsp:val=&quot;002347A2&quot;/&gt;&lt;wsp:rsid wsp:val=&quot;00235071&quot;/&gt;&lt;wsp:rsid wsp:val=&quot;0024152E&quot;/&gt;&lt;wsp:rsid wsp:val=&quot;00245143&quot;/&gt;&lt;wsp:rsid wsp:val=&quot;0024695F&quot;/&gt;&lt;wsp:rsid wsp:val=&quot;00253D94&quot;/&gt;&lt;wsp:rsid wsp:val=&quot;00275942&quot;/&gt;&lt;wsp:rsid wsp:val=&quot;00283DCC&quot;/&gt;&lt;wsp:rsid wsp:val=&quot;00284A46&quot;/&gt;&lt;wsp:rsid wsp:val=&quot;002850E3&quot;/&gt;&lt;wsp:rsid wsp:val=&quot;00290404&quot;/&gt;&lt;wsp:rsid wsp:val=&quot;00297BCA&quot;/&gt;&lt;wsp:rsid wsp:val=&quot;002B1AAB&quot;/&gt;&lt;wsp:rsid wsp:val=&quot;002D3722&quot;/&gt;&lt;wsp:rsid wsp:val=&quot;002D41DF&quot;/&gt;&lt;wsp:rsid wsp:val=&quot;002E4363&quot;/&gt;&lt;wsp:rsid wsp:val=&quot;00303664&quot;/&gt;&lt;wsp:rsid wsp:val=&quot;003065C9&quot;/&gt;&lt;wsp:rsid wsp:val=&quot;00323AA6&quot;/&gt;&lt;wsp:rsid wsp:val=&quot;003241E7&quot;/&gt;&lt;wsp:rsid wsp:val=&quot;00324B05&quot;/&gt;&lt;wsp:rsid wsp:val=&quot;00327A52&quot;/&gt;&lt;wsp:rsid wsp:val=&quot;00327D6C&quot;/&gt;&lt;wsp:rsid wsp:val=&quot;003321B0&quot;/&gt;&lt;wsp:rsid wsp:val=&quot;00340E8A&quot;/&gt;&lt;wsp:rsid wsp:val=&quot;00342E16&quot;/&gt;&lt;wsp:rsid wsp:val=&quot;003522E7&quot;/&gt;&lt;wsp:rsid wsp:val=&quot;00354FCF&quot;/&gt;&lt;wsp:rsid wsp:val=&quot;003668C4&quot;/&gt;&lt;wsp:rsid wsp:val=&quot;00382B87&quot;/&gt;&lt;wsp:rsid wsp:val=&quot;0038493E&quot;/&gt;&lt;wsp:rsid wsp:val=&quot;00387BFE&quot;/&gt;&lt;wsp:rsid wsp:val=&quot;00394BA2&quot;/&gt;&lt;wsp:rsid wsp:val=&quot;003A19E2&quot;/&gt;&lt;wsp:rsid wsp:val=&quot;003A38B3&quot;/&gt;&lt;wsp:rsid wsp:val=&quot;003A4A54&quot;/&gt;&lt;wsp:rsid wsp:val=&quot;003B4E04&quot;/&gt;&lt;wsp:rsid wsp:val=&quot;003C2B17&quot;/&gt;&lt;wsp:rsid wsp:val=&quot;003C623B&quot;/&gt;&lt;wsp:rsid wsp:val=&quot;003C7A85&quot;/&gt;&lt;wsp:rsid wsp:val=&quot;003E3F31&quot;/&gt;&lt;wsp:rsid wsp:val=&quot;003E799A&quot;/&gt;&lt;wsp:rsid wsp:val=&quot;003F1287&quot;/&gt;&lt;wsp:rsid wsp:val=&quot;003F56F1&quot;/&gt;&lt;wsp:rsid wsp:val=&quot;003F5739&quot;/&gt;&lt;wsp:rsid wsp:val=&quot;003F5A08&quot;/&gt;&lt;wsp:rsid wsp:val=&quot;00401645&quot;/&gt;&lt;wsp:rsid wsp:val=&quot;00420716&quot;/&gt;&lt;wsp:rsid wsp:val=&quot;004325FB&quot;/&gt;&lt;wsp:rsid wsp:val=&quot;00436521&quot;/&gt;&lt;wsp:rsid wsp:val=&quot;004432BA&quot;/&gt;&lt;wsp:rsid wsp:val=&quot;0044407E&quot;/&gt;&lt;wsp:rsid wsp:val=&quot;00446BAB&quot;/&gt;&lt;wsp:rsid wsp:val=&quot;00447BB9&quot;/&gt;&lt;wsp:rsid wsp:val=&quot;004530DB&quot;/&gt;&lt;wsp:rsid wsp:val=&quot;0045695F&quot;/&gt;&lt;wsp:rsid wsp:val=&quot;00456E64&quot;/&gt;&lt;wsp:rsid wsp:val=&quot;0046031D&quot;/&gt;&lt;wsp:rsid wsp:val=&quot;00460D28&quot;/&gt;&lt;wsp:rsid wsp:val=&quot;004649C5&quot;/&gt;&lt;wsp:rsid wsp:val=&quot;0046578C&quot;/&gt;&lt;wsp:rsid wsp:val=&quot;00474FC9&quot;/&gt;&lt;wsp:rsid wsp:val=&quot;0048324B&quot;/&gt;&lt;wsp:rsid wsp:val=&quot;00491C24&quot;/&gt;&lt;wsp:rsid wsp:val=&quot;004B0613&quot;/&gt;&lt;wsp:rsid wsp:val=&quot;004B7CCD&quot;/&gt;&lt;wsp:rsid wsp:val=&quot;004C0223&quot;/&gt;&lt;wsp:rsid wsp:val=&quot;004C787D&quot;/&gt;&lt;wsp:rsid wsp:val=&quot;004D2A6A&quot;/&gt;&lt;wsp:rsid wsp:val=&quot;004D72B5&quot;/&gt;&lt;wsp:rsid wsp:val=&quot;004F2D98&quot;/&gt;&lt;wsp:rsid wsp:val=&quot;004F3676&quot;/&gt;&lt;wsp:rsid wsp:val=&quot;004F64FC&quot;/&gt;&lt;wsp:rsid wsp:val=&quot;0050417E&quot;/&gt;&lt;wsp:rsid wsp:val=&quot;00505884&quot;/&gt;&lt;wsp:rsid wsp:val=&quot;00511B98&quot;/&gt;&lt;wsp:rsid wsp:val=&quot;00512E40&quot;/&gt;&lt;wsp:rsid wsp:val=&quot;0051384F&quot;/&gt;&lt;wsp:rsid wsp:val=&quot;00513E17&quot;/&gt;&lt;wsp:rsid wsp:val=&quot;005351CC&quot;/&gt;&lt;wsp:rsid wsp:val=&quot;005363AB&quot;/&gt;&lt;wsp:rsid wsp:val=&quot;00543305&quot;/&gt;&lt;wsp:rsid wsp:val=&quot;00551B7F&quot;/&gt;&lt;wsp:rsid wsp:val=&quot;005611D7&quot;/&gt;&lt;wsp:rsid wsp:val=&quot;005622CD&quot;/&gt;&lt;wsp:rsid wsp:val=&quot;005642A4&quot;/&gt;&lt;wsp:rsid wsp:val=&quot;0056610F&quot;/&gt;&lt;wsp:rsid wsp:val=&quot;00571166&quot;/&gt;&lt;wsp:rsid wsp:val=&quot;00575BCA&quot;/&gt;&lt;wsp:rsid wsp:val=&quot;005824E1&quot;/&gt;&lt;wsp:rsid wsp:val=&quot;0059744F&quot;/&gt;&lt;wsp:rsid wsp:val=&quot;005B0344&quot;/&gt;&lt;wsp:rsid wsp:val=&quot;005B1BBD&quot;/&gt;&lt;wsp:rsid wsp:val=&quot;005B41FA&quot;/&gt;&lt;wsp:rsid wsp:val=&quot;005B520E&quot;/&gt;&lt;wsp:rsid wsp:val=&quot;005D5098&quot;/&gt;&lt;wsp:rsid wsp:val=&quot;005E21B7&quot;/&gt;&lt;wsp:rsid wsp:val=&quot;005E2800&quot;/&gt;&lt;wsp:rsid wsp:val=&quot;005F2BE1&quot;/&gt;&lt;wsp:rsid wsp:val=&quot;00605825&quot;/&gt;&lt;wsp:rsid wsp:val=&quot;006308DE&quot;/&gt;&lt;wsp:rsid wsp:val=&quot;00645D22&quot;/&gt;&lt;wsp:rsid wsp:val=&quot;00647700&quot;/&gt;&lt;wsp:rsid wsp:val=&quot;00651A08&quot;/&gt;&lt;wsp:rsid wsp:val=&quot;00652F25&quot;/&gt;&lt;wsp:rsid wsp:val=&quot;00653156&quot;/&gt;&lt;wsp:rsid wsp:val=&quot;00654204&quot;/&gt;&lt;wsp:rsid wsp:val=&quot;006555D1&quot;/&gt;&lt;wsp:rsid wsp:val=&quot;0066174B&quot;/&gt;&lt;wsp:rsid wsp:val=&quot;0066504C&quot;/&gt;&lt;wsp:rsid wsp:val=&quot;00670434&quot;/&gt;&lt;wsp:rsid wsp:val=&quot;006835F8&quot;/&gt;&lt;wsp:rsid wsp:val=&quot;00691FCE&quot;/&gt;&lt;wsp:rsid wsp:val=&quot;006A3E4F&quot;/&gt;&lt;wsp:rsid wsp:val=&quot;006A65F7&quot;/&gt;&lt;wsp:rsid wsp:val=&quot;006B327C&quot;/&gt;&lt;wsp:rsid wsp:val=&quot;006B603C&quot;/&gt;&lt;wsp:rsid wsp:val=&quot;006B6320&quot;/&gt;&lt;wsp:rsid wsp:val=&quot;006B6B66&quot;/&gt;&lt;wsp:rsid wsp:val=&quot;006B7FF9&quot;/&gt;&lt;wsp:rsid wsp:val=&quot;006C375D&quot;/&gt;&lt;wsp:rsid wsp:val=&quot;006C4156&quot;/&gt;&lt;wsp:rsid wsp:val=&quot;006E6594&quot;/&gt;&lt;wsp:rsid wsp:val=&quot;006F5459&quot;/&gt;&lt;wsp:rsid wsp:val=&quot;006F6578&quot;/&gt;&lt;wsp:rsid wsp:val=&quot;006F6D3D&quot;/&gt;&lt;wsp:rsid wsp:val=&quot;006F7FCE&quot;/&gt;&lt;wsp:rsid wsp:val=&quot;00705708&quot;/&gt;&lt;wsp:rsid wsp:val=&quot;00710872&quot;/&gt;&lt;wsp:rsid wsp:val=&quot;00715BEA&quot;/&gt;&lt;wsp:rsid wsp:val=&quot;00716FD5&quot;/&gt;&lt;wsp:rsid wsp:val=&quot;0072538D&quot;/&gt;&lt;wsp:rsid wsp:val=&quot;00735108&quot;/&gt;&lt;wsp:rsid wsp:val=&quot;00740B76&quot;/&gt;&lt;wsp:rsid wsp:val=&quot;00740EEA&quot;/&gt;&lt;wsp:rsid wsp:val=&quot;007646B1&quot;/&gt;&lt;wsp:rsid wsp:val=&quot;007648A6&quot;/&gt;&lt;wsp:rsid wsp:val=&quot;00773A30&quot;/&gt;&lt;wsp:rsid wsp:val=&quot;00784C91&quot;/&gt;&lt;wsp:rsid wsp:val=&quot;00785147&quot;/&gt;&lt;wsp:rsid wsp:val=&quot;00785316&quot;/&gt;&lt;wsp:rsid wsp:val=&quot;00787896&quot;/&gt;&lt;wsp:rsid wsp:val=&quot;00793128&quot;/&gt;&lt;wsp:rsid wsp:val=&quot;00794804&quot;/&gt;&lt;wsp:rsid wsp:val=&quot;00796D3A&quot;/&gt;&lt;wsp:rsid wsp:val=&quot;007A002B&quot;/&gt;&lt;wsp:rsid wsp:val=&quot;007B33F1&quot;/&gt;&lt;wsp:rsid wsp:val=&quot;007B5A17&quot;/&gt;&lt;wsp:rsid wsp:val=&quot;007B6DDA&quot;/&gt;&lt;wsp:rsid wsp:val=&quot;007C0308&quot;/&gt;&lt;wsp:rsid wsp:val=&quot;007C2FF2&quot;/&gt;&lt;wsp:rsid wsp:val=&quot;007D0C3E&quot;/&gt;&lt;wsp:rsid wsp:val=&quot;007D2B11&quot;/&gt;&lt;wsp:rsid wsp:val=&quot;007D605C&quot;/&gt;&lt;wsp:rsid wsp:val=&quot;007D6232&quot;/&gt;&lt;wsp:rsid wsp:val=&quot;007E1F03&quot;/&gt;&lt;wsp:rsid wsp:val=&quot;007E71D5&quot;/&gt;&lt;wsp:rsid wsp:val=&quot;007F1F99&quot;/&gt;&lt;wsp:rsid wsp:val=&quot;007F305E&quot;/&gt;&lt;wsp:rsid wsp:val=&quot;007F768F&quot;/&gt;&lt;wsp:rsid wsp:val=&quot;00801A70&quot;/&gt;&lt;wsp:rsid wsp:val=&quot;0080791D&quot;/&gt;&lt;wsp:rsid wsp:val=&quot;00814CD0&quot;/&gt;&lt;wsp:rsid wsp:val=&quot;00827C38&quot;/&gt;&lt;wsp:rsid wsp:val=&quot;00836367&quot;/&gt;&lt;wsp:rsid wsp:val=&quot;00841E4B&quot;/&gt;&lt;wsp:rsid wsp:val=&quot;00842E21&quot;/&gt;&lt;wsp:rsid wsp:val=&quot;00850EEB&quot;/&gt;&lt;wsp:rsid wsp:val=&quot;0086082C&quot;/&gt;&lt;wsp:rsid wsp:val=&quot;008674A2&quot;/&gt;&lt;wsp:rsid wsp:val=&quot;008710F1&quot;/&gt;&lt;wsp:rsid wsp:val=&quot;00873603&quot;/&gt;&lt;wsp:rsid wsp:val=&quot;00873677&quot;/&gt;&lt;wsp:rsid wsp:val=&quot;00882500&quot;/&gt;&lt;wsp:rsid wsp:val=&quot;008849BF&quot;/&gt;&lt;wsp:rsid wsp:val=&quot;00895AEB&quot;/&gt;&lt;wsp:rsid wsp:val=&quot;008A2C7D&quot;/&gt;&lt;wsp:rsid wsp:val=&quot;008A4FCD&quot;/&gt;&lt;wsp:rsid wsp:val=&quot;008A5D24&quot;/&gt;&lt;wsp:rsid wsp:val=&quot;008B1834&quot;/&gt;&lt;wsp:rsid wsp:val=&quot;008B2593&quot;/&gt;&lt;wsp:rsid wsp:val=&quot;008C4B23&quot;/&gt;&lt;wsp:rsid wsp:val=&quot;008C6777&quot;/&gt;&lt;wsp:rsid wsp:val=&quot;008D0996&quot;/&gt;&lt;wsp:rsid wsp:val=&quot;008D5C39&quot;/&gt;&lt;wsp:rsid wsp:val=&quot;008E0F5D&quot;/&gt;&lt;wsp:rsid wsp:val=&quot;008E197E&quot;/&gt;&lt;wsp:rsid wsp:val=&quot;008E4364&quot;/&gt;&lt;wsp:rsid wsp:val=&quot;008F259E&quot;/&gt;&lt;wsp:rsid wsp:val=&quot;008F6E2C&quot;/&gt;&lt;wsp:rsid wsp:val=&quot;00902721&quot;/&gt;&lt;wsp:rsid wsp:val=&quot;00915F09&quot;/&gt;&lt;wsp:rsid wsp:val=&quot;00917B65&quot;/&gt;&lt;wsp:rsid wsp:val=&quot;00920F40&quot;/&gt;&lt;wsp:rsid wsp:val=&quot;009303D9&quot;/&gt;&lt;wsp:rsid wsp:val=&quot;0093072F&quot;/&gt;&lt;wsp:rsid wsp:val=&quot;0093077E&quot;/&gt;&lt;wsp:rsid wsp:val=&quot;0093235E&quot;/&gt;&lt;wsp:rsid wsp:val=&quot;00933C64&quot;/&gt;&lt;wsp:rsid wsp:val=&quot;0094245E&quot;/&gt;&lt;wsp:rsid wsp:val=&quot;00954526&quot;/&gt;&lt;wsp:rsid wsp:val=&quot;0096715C&quot;/&gt;&lt;wsp:rsid wsp:val=&quot;00972203&quot;/&gt;&lt;wsp:rsid wsp:val=&quot;00982A3C&quot;/&gt;&lt;wsp:rsid wsp:val=&quot;00990B4A&quot;/&gt;&lt;wsp:rsid wsp:val=&quot;0099252A&quot;/&gt;&lt;wsp:rsid wsp:val=&quot;009A1F9B&quot;/&gt;&lt;wsp:rsid wsp:val=&quot;009B2000&quot;/&gt;&lt;wsp:rsid wsp:val=&quot;009C6C82&quot;/&gt;&lt;wsp:rsid wsp:val=&quot;009D0883&quot;/&gt;&lt;wsp:rsid wsp:val=&quot;009D14AE&quot;/&gt;&lt;wsp:rsid wsp:val=&quot;009D1CE1&quot;/&gt;&lt;wsp:rsid wsp:val=&quot;009E3615&quot;/&gt;&lt;wsp:rsid wsp:val=&quot;009F1D79&quot;/&gt;&lt;wsp:rsid wsp:val=&quot;009F6FC0&quot;/&gt;&lt;wsp:rsid wsp:val=&quot;009F71E6&quot;/&gt;&lt;wsp:rsid wsp:val=&quot;00A059B3&quot;/&gt;&lt;wsp:rsid wsp:val=&quot;00A0722B&quot;/&gt;&lt;wsp:rsid wsp:val=&quot;00A11C61&quot;/&gt;&lt;wsp:rsid wsp:val=&quot;00A16944&quot;/&gt;&lt;wsp:rsid wsp:val=&quot;00A20C68&quot;/&gt;&lt;wsp:rsid wsp:val=&quot;00A25909&quot;/&gt;&lt;wsp:rsid wsp:val=&quot;00A334A2&quot;/&gt;&lt;wsp:rsid wsp:val=&quot;00A365DA&quot;/&gt;&lt;wsp:rsid wsp:val=&quot;00A43E58&quot;/&gt;&lt;wsp:rsid wsp:val=&quot;00A44C6E&quot;/&gt;&lt;wsp:rsid wsp:val=&quot;00A6210B&quot;/&gt;&lt;wsp:rsid wsp:val=&quot;00A64103&quot;/&gt;&lt;wsp:rsid wsp:val=&quot;00A7111C&quot;/&gt;&lt;wsp:rsid wsp:val=&quot;00A72614&quot;/&gt;&lt;wsp:rsid wsp:val=&quot;00A77D41&quot;/&gt;&lt;wsp:rsid wsp:val=&quot;00AB2829&quot;/&gt;&lt;wsp:rsid wsp:val=&quot;00AB6954&quot;/&gt;&lt;wsp:rsid wsp:val=&quot;00AB7C56&quot;/&gt;&lt;wsp:rsid wsp:val=&quot;00AC1D81&quot;/&gt;&lt;wsp:rsid wsp:val=&quot;00AD5770&quot;/&gt;&lt;wsp:rsid wsp:val=&quot;00AE3409&quot;/&gt;&lt;wsp:rsid wsp:val=&quot;00AE47B9&quot;/&gt;&lt;wsp:rsid wsp:val=&quot;00AE521C&quot;/&gt;&lt;wsp:rsid wsp:val=&quot;00AE5FBA&quot;/&gt;&lt;wsp:rsid wsp:val=&quot;00AF242A&quot;/&gt;&lt;wsp:rsid wsp:val=&quot;00AF2951&quot;/&gt;&lt;wsp:rsid wsp:val=&quot;00AF3945&quot;/&gt;&lt;wsp:rsid wsp:val=&quot;00AF6789&quot;/&gt;&lt;wsp:rsid wsp:val=&quot;00AF7FC9&quot;/&gt;&lt;wsp:rsid wsp:val=&quot;00B00ECC&quot;/&gt;&lt;wsp:rsid wsp:val=&quot;00B015D6&quot;/&gt;&lt;wsp:rsid wsp:val=&quot;00B02FF3&quot;/&gt;&lt;wsp:rsid wsp:val=&quot;00B07FC2&quot;/&gt;&lt;wsp:rsid wsp:val=&quot;00B11A60&quot;/&gt;&lt;wsp:rsid wsp:val=&quot;00B14C16&quot;/&gt;&lt;wsp:rsid wsp:val=&quot;00B1743D&quot;/&gt;&lt;wsp:rsid wsp:val=&quot;00B22613&quot;/&gt;&lt;wsp:rsid wsp:val=&quot;00B26D9D&quot;/&gt;&lt;wsp:rsid wsp:val=&quot;00B3749C&quot;/&gt;&lt;wsp:rsid wsp:val=&quot;00B42AC6&quot;/&gt;&lt;wsp:rsid wsp:val=&quot;00B45CD6&quot;/&gt;&lt;wsp:rsid wsp:val=&quot;00B618C1&quot;/&gt;&lt;wsp:rsid wsp:val=&quot;00B67066&quot;/&gt;&lt;wsp:rsid wsp:val=&quot;00B72667&quot;/&gt;&lt;wsp:rsid wsp:val=&quot;00B7454A&quot;/&gt;&lt;wsp:rsid wsp:val=&quot;00B7457D&quot;/&gt;&lt;wsp:rsid wsp:val=&quot;00B75F54&quot;/&gt;&lt;wsp:rsid wsp:val=&quot;00B768D1&quot;/&gt;&lt;wsp:rsid wsp:val=&quot;00B846C0&quot;/&gt;&lt;wsp:rsid wsp:val=&quot;00B9538E&quot;/&gt;&lt;wsp:rsid wsp:val=&quot;00BA1025&quot;/&gt;&lt;wsp:rsid wsp:val=&quot;00BB4256&quot;/&gt;&lt;wsp:rsid wsp:val=&quot;00BC0E31&quot;/&gt;&lt;wsp:rsid wsp:val=&quot;00BC0F44&quot;/&gt;&lt;wsp:rsid wsp:val=&quot;00BC3420&quot;/&gt;&lt;wsp:rsid wsp:val=&quot;00BD670B&quot;/&gt;&lt;wsp:rsid wsp:val=&quot;00BE0279&quot;/&gt;&lt;wsp:rsid wsp:val=&quot;00BE7CB6&quot;/&gt;&lt;wsp:rsid wsp:val=&quot;00BE7D3C&quot;/&gt;&lt;wsp:rsid wsp:val=&quot;00BF157A&quot;/&gt;&lt;wsp:rsid wsp:val=&quot;00BF5FF6&quot;/&gt;&lt;wsp:rsid wsp:val=&quot;00C0207F&quot;/&gt;&lt;wsp:rsid wsp:val=&quot;00C13318&quot;/&gt;&lt;wsp:rsid wsp:val=&quot;00C16117&quot;/&gt;&lt;wsp:rsid wsp:val=&quot;00C3075A&quot;/&gt;&lt;wsp:rsid wsp:val=&quot;00C31059&quot;/&gt;&lt;wsp:rsid wsp:val=&quot;00C31074&quot;/&gt;&lt;wsp:rsid wsp:val=&quot;00C326F0&quot;/&gt;&lt;wsp:rsid wsp:val=&quot;00C50EAA&quot;/&gt;&lt;wsp:rsid wsp:val=&quot;00C66091&quot;/&gt;&lt;wsp:rsid wsp:val=&quot;00C75486&quot;/&gt;&lt;wsp:rsid wsp:val=&quot;00C82776&quot;/&gt;&lt;wsp:rsid wsp:val=&quot;00C836B1&quot;/&gt;&lt;wsp:rsid wsp:val=&quot;00C87788&quot;/&gt;&lt;wsp:rsid wsp:val=&quot;00C919A4&quot;/&gt;&lt;wsp:rsid wsp:val=&quot;00C91EC7&quot;/&gt;&lt;wsp:rsid wsp:val=&quot;00CA34BA&quot;/&gt;&lt;wsp:rsid wsp:val=&quot;00CA4392&quot;/&gt;&lt;wsp:rsid wsp:val=&quot;00CA4F89&quot;/&gt;&lt;wsp:rsid wsp:val=&quot;00CA6EC3&quot;/&gt;&lt;wsp:rsid wsp:val=&quot;00CB5499&quot;/&gt;&lt;wsp:rsid wsp:val=&quot;00CC2289&quot;/&gt;&lt;wsp:rsid wsp:val=&quot;00CC393F&quot;/&gt;&lt;wsp:rsid wsp:val=&quot;00CC3DF3&quot;/&gt;&lt;wsp:rsid wsp:val=&quot;00CD0DA8&quot;/&gt;&lt;wsp:rsid wsp:val=&quot;00CD49C1&quot;/&gt;&lt;wsp:rsid wsp:val=&quot;00CE4D77&quot;/&gt;&lt;wsp:rsid wsp:val=&quot;00CF1C2A&quot;/&gt;&lt;wsp:rsid wsp:val=&quot;00CF4AB1&quot;/&gt;&lt;wsp:rsid wsp:val=&quot;00CF745F&quot;/&gt;&lt;wsp:rsid wsp:val=&quot;00D016D9&quot;/&gt;&lt;wsp:rsid wsp:val=&quot;00D02429&quot;/&gt;&lt;wsp:rsid wsp:val=&quot;00D2176E&quot;/&gt;&lt;wsp:rsid wsp:val=&quot;00D24A5B&quot;/&gt;&lt;wsp:rsid wsp:val=&quot;00D32713&quot;/&gt;&lt;wsp:rsid wsp:val=&quot;00D33583&quot;/&gt;&lt;wsp:rsid wsp:val=&quot;00D33E67&quot;/&gt;&lt;wsp:rsid wsp:val=&quot;00D34139&quot;/&gt;&lt;wsp:rsid wsp:val=&quot;00D36022&quot;/&gt;&lt;wsp:rsid wsp:val=&quot;00D4022F&quot;/&gt;&lt;wsp:rsid wsp:val=&quot;00D42E55&quot;/&gt;&lt;wsp:rsid wsp:val=&quot;00D44357&quot;/&gt;&lt;wsp:rsid wsp:val=&quot;00D46E88&quot;/&gt;&lt;wsp:rsid wsp:val=&quot;00D50332&quot;/&gt;&lt;wsp:rsid wsp:val=&quot;00D632BE&quot;/&gt;&lt;wsp:rsid wsp:val=&quot;00D64DE9&quot;/&gt;&lt;wsp:rsid wsp:val=&quot;00D72D06&quot;/&gt;&lt;wsp:rsid wsp:val=&quot;00D7522C&quot;/&gt;&lt;wsp:rsid wsp:val=&quot;00D7536F&quot;/&gt;&lt;wsp:rsid wsp:val=&quot;00D76668&quot;/&gt;&lt;wsp:rsid wsp:val=&quot;00D81620&quot;/&gt;&lt;wsp:rsid wsp:val=&quot;00D878A4&quot;/&gt;&lt;wsp:rsid wsp:val=&quot;00DB1779&quot;/&gt;&lt;wsp:rsid wsp:val=&quot;00DB1FFF&quot;/&gt;&lt;wsp:rsid wsp:val=&quot;00DC321C&quot;/&gt;&lt;wsp:rsid wsp:val=&quot;00DC7F00&quot;/&gt;&lt;wsp:rsid wsp:val=&quot;00DD211E&quot;/&gt;&lt;wsp:rsid wsp:val=&quot;00DD3A50&quot;/&gt;&lt;wsp:rsid wsp:val=&quot;00DD6735&quot;/&gt;&lt;wsp:rsid wsp:val=&quot;00DE219A&quot;/&gt;&lt;wsp:rsid wsp:val=&quot;00DE2363&quot;/&gt;&lt;wsp:rsid wsp:val=&quot;00DE2709&quot;/&gt;&lt;wsp:rsid wsp:val=&quot;00DF33F7&quot;/&gt;&lt;wsp:rsid wsp:val=&quot;00E007A0&quot;/&gt;&lt;wsp:rsid wsp:val=&quot;00E07383&quot;/&gt;&lt;wsp:rsid wsp:val=&quot;00E10B2A&quot;/&gt;&lt;wsp:rsid wsp:val=&quot;00E11D99&quot;/&gt;&lt;wsp:rsid wsp:val=&quot;00E165BC&quot;/&gt;&lt;wsp:rsid wsp:val=&quot;00E17BBD&quot;/&gt;&lt;wsp:rsid wsp:val=&quot;00E23021&quot;/&gt;&lt;wsp:rsid wsp:val=&quot;00E40C97&quot;/&gt;&lt;wsp:rsid wsp:val=&quot;00E43760&quot;/&gt;&lt;wsp:rsid wsp:val=&quot;00E50CE8&quot;/&gt;&lt;wsp:rsid wsp:val=&quot;00E5264B&quot;/&gt;&lt;wsp:rsid wsp:val=&quot;00E5340D&quot;/&gt;&lt;wsp:rsid wsp:val=&quot;00E61E12&quot;/&gt;&lt;wsp:rsid wsp:val=&quot;00E6238F&quot;/&gt;&lt;wsp:rsid wsp:val=&quot;00E7596C&quot;/&gt;&lt;wsp:rsid wsp:val=&quot;00E878F2&quot;/&gt;&lt;wsp:rsid wsp:val=&quot;00E90290&quot;/&gt;&lt;wsp:rsid wsp:val=&quot;00E9085D&quot;/&gt;&lt;wsp:rsid wsp:val=&quot;00E94102&quot;/&gt;&lt;wsp:rsid wsp:val=&quot;00EA0943&quot;/&gt;&lt;wsp:rsid wsp:val=&quot;00EA4EE6&quot;/&gt;&lt;wsp:rsid wsp:val=&quot;00EA6858&quot;/&gt;&lt;wsp:rsid wsp:val=&quot;00EB18B8&quot;/&gt;&lt;wsp:rsid wsp:val=&quot;00EC00E6&quot;/&gt;&lt;wsp:rsid wsp:val=&quot;00EC28B4&quot;/&gt;&lt;wsp:rsid wsp:val=&quot;00EC6CC7&quot;/&gt;&lt;wsp:rsid wsp:val=&quot;00ED0149&quot;/&gt;&lt;wsp:rsid wsp:val=&quot;00ED0FBE&quot;/&gt;&lt;wsp:rsid wsp:val=&quot;00EE128B&quot;/&gt;&lt;wsp:rsid wsp:val=&quot;00EE225A&quot;/&gt;&lt;wsp:rsid wsp:val=&quot;00EE31C3&quot;/&gt;&lt;wsp:rsid wsp:val=&quot;00EE7F29&quot;/&gt;&lt;wsp:rsid wsp:val=&quot;00EF0598&quot;/&gt;&lt;wsp:rsid wsp:val=&quot;00EF7DE3&quot;/&gt;&lt;wsp:rsid wsp:val=&quot;00F02C4F&quot;/&gt;&lt;wsp:rsid wsp:val=&quot;00F03103&quot;/&gt;&lt;wsp:rsid wsp:val=&quot;00F04B5A&quot;/&gt;&lt;wsp:rsid wsp:val=&quot;00F12387&quot;/&gt;&lt;wsp:rsid wsp:val=&quot;00F13657&quot;/&gt;&lt;wsp:rsid wsp:val=&quot;00F271DE&quot;/&gt;&lt;wsp:rsid wsp:val=&quot;00F330E3&quot;/&gt;&lt;wsp:rsid wsp:val=&quot;00F34239&quot;/&gt;&lt;wsp:rsid wsp:val=&quot;00F45AA8&quot;/&gt;&lt;wsp:rsid wsp:val=&quot;00F45D3C&quot;/&gt;&lt;wsp:rsid wsp:val=&quot;00F627DA&quot;/&gt;&lt;wsp:rsid wsp:val=&quot;00F7288F&quot;/&gt;&lt;wsp:rsid wsp:val=&quot;00F80BC8&quot;/&gt;&lt;wsp:rsid wsp:val=&quot;00F847A6&quot;/&gt;&lt;wsp:rsid wsp:val=&quot;00F85082&quot;/&gt;&lt;wsp:rsid wsp:val=&quot;00F9441B&quot;/&gt;&lt;wsp:rsid wsp:val=&quot;00FA4C32&quot;/&gt;&lt;wsp:rsid wsp:val=&quot;00FA564D&quot;/&gt;&lt;wsp:rsid wsp:val=&quot;00FB0898&quot;/&gt;&lt;wsp:rsid wsp:val=&quot;00FC7824&quot;/&gt;&lt;wsp:rsid wsp:val=&quot;00FD623C&quot;/&gt;&lt;wsp:rsid wsp:val=&quot;00FD75D7&quot;/&gt;&lt;wsp:rsid wsp:val=&quot;00FE0F6D&quot;/&gt;&lt;wsp:rsid wsp:val=&quot;00FE4DCE&quot;/&gt;&lt;wsp:rsid wsp:val=&quot;00FE5251&quot;/&gt;&lt;wsp:rsid wsp:val=&quot;00FE7114&quot;/&gt;&lt;wsp:rsid wsp:val=&quot;00FF6047&quot;/&gt;&lt;/wsp:rsids&gt;&lt;/w:docPr&gt;&lt;w:body&gt;&lt;wx:sect&gt;&lt;w:p wsp:rsidR=&quot;00000000&quot; wsp:rsidRDefault=&quot;00787896&quot; wsp:rsidP=&quot;00787896&quot;&gt;&lt;m:oMathPara&gt;&lt;m:oMath&gt;&lt;m:sSup&gt;&lt;m:sSupPr&gt;&lt;m:ctrlPr&gt;&lt;w:rPr&gt;&lt;w:rFonts w:ascii=&quot;Cambria Math&quot; w:h-ansi=&quot;Cambria Math&quot; w:cs=&quot;Cambria Math&quot;/&gt;&lt;wx:font wx:val=&quot;Cambria Math&quot;/&gt;&lt;w:sz w:val=&quot;24&quot;/&gt;&lt;w:sz-cs w:val=&quot;24&quot;/&gt;&lt;/w:rPr&gt;&lt;/m:ctrlPr&gt;&lt;/m:sSupPr&gt;&lt;m:e&gt;&lt;m:r&gt;&lt;w:rPr&gt;&lt;w:rFonts w:ascii=&quot;Cambria Math&quot; w:h-ansi=&quot;Cambria Math&quot; w:cs=&quot;Cambria Math&quot;/&gt;&lt;wx:font wx:val=&quot;Cambria Math&quot;/&gt;&lt;w:i/&gt;&lt;/w:rPr&gt;&lt;m:t&gt;P&lt;/m:t&gt;&lt;/m:r&gt;&lt;/m:e&gt;&lt;m:sup&gt;&lt;m:r&gt;&lt;w:rPr&gt;&lt;w:rFonts w:ascii=&quot;Cambria Math&quot; w:h-ansi=&quot;Cambria Math&quot; w:cs=&quot;Cambria Math&quot;/&gt;&lt;wx:font wx:val=&quot;Cambria Math&quot;/&gt;&lt;w:i/&gt;&lt;/w:rPr&gt;&lt;m:t&gt;+&lt;/m:t&gt;&lt;/m:r&gt;&lt;/m:sup&gt;&lt;/m:sSup&gt;&lt;/m:oMath&gt;&lt;/m:oMathPara&gt;&lt;/w:p&gt;&lt;w:sectPr wsp:rsidR=&quot;00000000&quot;&gt;&lt;w:pgSz w:w=&quot;12240&quot; w:h=&quot;15840&quot;/&gt;&lt;w:pgMar w:top=&quot;1417&quot; w:right=&quot;1417&quot; w:bottom=&quot;1417&quot; w:left=&quot;1417&quot; w:header=&quot;708&quot; w:footer=&quot;708&quot; w:gutter=&quot;0&quot;/&gt;&lt;w:cols w:space=&quot;708&quot;/&gt;&lt;/w:sectPr&gt;&lt;/wx:sect&gt;&lt;/w:body&gt;&lt;/w:wordDocument&gt;">
+                <v:shape id="_x0000_i1030" type="#_x0000_t75" style="width:11.9pt;height:14.4pt" equationxml="&lt;?xml version=&quot;1.0&quot; encoding=&quot;UTF-8&quot; standalone=&quot;yes&quot;?&gt;&#10;&lt;?mso-application progid=&quot;Word.Document&quot;?&gt;&#10;&lt;w:wordDocument xmlns:aml=&quot;http://schemas.microsoft.com/aml/2001/core&quot; xmlns:wpc=&quot;http://schemas.microsoft.com/office/word/2010/wordprocessingCanvas&quot; xmlns:cx=&quot;http://schemas.microsoft.com/office/drawing/2014/chartex&quot; xmlns:cx1=&quot;http://schemas.microsoft.com/office/drawing/2015/9/8/chartex&quot; xmlns:cx2=&quot;http://schemas.microsoft.com/office/drawing/2015/10/21/chartex&quot; xmlns:cx3=&quot;http://schemas.microsoft.com/office/drawing/2016/5/9/chartex&quot; xmlns:cx4=&quot;http://schemas.microsoft.com/office/drawing/2016/5/10/chartex&quot; xmlns:cx5=&quot;http://schemas.microsoft.com/office/drawing/2016/5/11/chartex&quot; xmlns:cx6=&quot;http://schemas.microsoft.com/office/drawing/2016/5/12/chartex&quot; xmlns:cx7=&quot;http://schemas.microsoft.com/office/drawing/2016/5/13/chartex&quot; xmlns:cx8=&quot;http://schemas.microsoft.com/office/drawing/2016/5/14/chartex&quot; xmlns:dt=&quot;uuid:C2F41010-65B3-11d1-A29F-00AA00C14882&quot; xmlns:mc=&quot;http://schemas.openxmlformats.org/markup-compatibility/2006&quot; xmlns:aink=&quot;http://schemas.microsoft.com/office/drawing/2016/ink&quot; xmlns:am3d=&quot;http://schemas.microsoft.com/office/drawing/2017/model3d&quot; xmlns:o=&quot;urn:schemas-microsoft-com:office:office&quot; xmlns:m=&quot;http://schemas.openxmlformats.org/officeDocument/2006/math&quot; xmlns:v=&quot;urn:schemas-microsoft-com:vml&quot; xmlns:w10=&quot;urn:schemas-microsoft-com:office:word&quot; xmlns:w=&quot;http://schemas.microsoft.com/office/word/2003/wordml&quot; xmlns:wx=&quot;http://schemas.microsoft.com/office/word/2003/auxHint&quot; xmlns:wne=&quot;http://schemas.microsoft.com/office/word/2006/wordml&quot; xmlns:wsp=&quot;http://schemas.microsoft.com/office/word/2003/wordml/sp2&quot; xmlns:sl=&quot;http://schemas.microsoft.com/schemaLibrary/2003/core&quot; w:macrosPresent=&quot;no&quot; w:embeddedObjPresent=&quot;no&quot; w:ocxPresent=&quot;no&quot; xml:space=&quot;preserve&quot;&gt;&lt;w:ignoreSubtree w:val=&quot;http://schemas.microsoft.com/office/word/2003/wordml/sp2&quot;/&gt;&lt;o:DocumentProperties&gt;&lt;o:Version&gt;16&lt;/o:Version&gt;&lt;/o:DocumentProperties&gt;&lt;w:docPr&gt;&lt;w:view w:val=&quot;print&quot;/&gt;&lt;w:zoom w:percent=&quot;120&quot;/&gt;&lt;w:defaultTabStop w:val=&quot;720&quot;/&gt;&lt;w:doNotHyphenateCaps/&gt;&lt;w:punctuationKerning/&gt;&lt;w:characterSpacingControl w:val=&quot;DontCompress&quot;/&gt;&lt;w:optimizeForBrowser/&gt;&lt;w:targetScreenSz w:val=&quot;800x600&quot;/&gt;&lt;w:validateAgainstSchema w:val=&quot;off&quot;/&gt;&lt;w:saveInvalidXML w:val=&quot;off&quot;/&gt;&lt;w:ignoreMixedContent w:val=&quot;off&quot;/&gt;&lt;w:alwaysShowPlaceholderText w:val=&quot;off&quot;/&gt;&lt;w:doNotUnderlineInvalidXML/&gt;&lt;w:compat&gt;&lt;w:doNotUseHTMLParagraphAutoSpacing/&gt;&lt;w:dontAllowFieldEndSelect/&gt;&lt;w:useWord2002TableStyleRules/&gt;&lt;w:useFELayout/&gt;&lt;/w:compat&gt;&lt;wsp:rsids&gt;&lt;wsp:rsidRoot wsp:val=&quot;009303D9&quot;/&gt;&lt;wsp:rsid wsp:val=&quot;00000B1C&quot;/&gt;&lt;wsp:rsid wsp:val=&quot;00024E2D&quot;/&gt;&lt;wsp:rsid wsp:val=&quot;000303BB&quot;/&gt;&lt;wsp:rsid wsp:val=&quot;000317EE&quot;/&gt;&lt;wsp:rsid wsp:val=&quot;000414CD&quot;/&gt;&lt;wsp:rsid wsp:val=&quot;00046094&quot;/&gt;&lt;wsp:rsid wsp:val=&quot;0004781E&quot;/&gt;&lt;wsp:rsid wsp:val=&quot;00066BC1&quot;/&gt;&lt;wsp:rsid wsp:val=&quot;0007226A&quot;/&gt;&lt;wsp:rsid wsp:val=&quot;00073B21&quot;/&gt;&lt;wsp:rsid wsp:val=&quot;0007573E&quot;/&gt;&lt;wsp:rsid wsp:val=&quot;0008758A&quot;/&gt;&lt;wsp:rsid wsp:val=&quot;000C00E3&quot;/&gt;&lt;wsp:rsid wsp:val=&quot;000C09F4&quot;/&gt;&lt;wsp:rsid wsp:val=&quot;000C0D15&quot;/&gt;&lt;wsp:rsid wsp:val=&quot;000C1E68&quot;/&gt;&lt;wsp:rsid wsp:val=&quot;000C2D4A&quot;/&gt;&lt;wsp:rsid wsp:val=&quot;000C73DB&quot;/&gt;&lt;wsp:rsid wsp:val=&quot;000E449D&quot;/&gt;&lt;wsp:rsid wsp:val=&quot;000F2CDE&quot;/&gt;&lt;wsp:rsid wsp:val=&quot;00106B9D&quot;/&gt;&lt;wsp:rsid wsp:val=&quot;00117220&quot;/&gt;&lt;wsp:rsid wsp:val=&quot;001225CC&quot;/&gt;&lt;wsp:rsid wsp:val=&quot;00127433&quot;/&gt;&lt;wsp:rsid wsp:val=&quot;00127F67&quot;/&gt;&lt;wsp:rsid wsp:val=&quot;00130058&quot;/&gt;&lt;wsp:rsid wsp:val=&quot;00142ED5&quot;/&gt;&lt;wsp:rsid wsp:val=&quot;001443CF&quot;/&gt;&lt;wsp:rsid wsp:val=&quot;001479F3&quot;/&gt;&lt;wsp:rsid wsp:val=&quot;00155D6F&quot;/&gt;&lt;wsp:rsid wsp:val=&quot;001637C1&quot;/&gt;&lt;wsp:rsid wsp:val=&quot;00172B19&quot;/&gt;&lt;wsp:rsid wsp:val=&quot;001810BF&quot;/&gt;&lt;wsp:rsid wsp:val=&quot;0018229D&quot;/&gt;&lt;wsp:rsid wsp:val=&quot;001A2EFD&quot;/&gt;&lt;wsp:rsid wsp:val=&quot;001A3B3D&quot;/&gt;&lt;wsp:rsid wsp:val=&quot;001B4DD8&quot;/&gt;&lt;wsp:rsid wsp:val=&quot;001B67DC&quot;/&gt;&lt;wsp:rsid wsp:val=&quot;001B7585&quot;/&gt;&lt;wsp:rsid wsp:val=&quot;001D155F&quot;/&gt;&lt;wsp:rsid wsp:val=&quot;001D2DC0&quot;/&gt;&lt;wsp:rsid wsp:val=&quot;001E016A&quot;/&gt;&lt;wsp:rsid wsp:val=&quot;001E65EB&quot;/&gt;&lt;wsp:rsid wsp:val=&quot;001E7AAE&quot;/&gt;&lt;wsp:rsid wsp:val=&quot;002065C5&quot;/&gt;&lt;wsp:rsid wsp:val=&quot;002178B0&quot;/&gt;&lt;wsp:rsid wsp:val=&quot;002254A9&quot;/&gt;&lt;wsp:rsid wsp:val=&quot;00233C11&quot;/&gt;&lt;wsp:rsid wsp:val=&quot;00233D97&quot;/&gt;&lt;wsp:rsid wsp:val=&quot;002347A2&quot;/&gt;&lt;wsp:rsid wsp:val=&quot;00235071&quot;/&gt;&lt;wsp:rsid wsp:val=&quot;0024152E&quot;/&gt;&lt;wsp:rsid wsp:val=&quot;00245143&quot;/&gt;&lt;wsp:rsid wsp:val=&quot;0024695F&quot;/&gt;&lt;wsp:rsid wsp:val=&quot;00253D94&quot;/&gt;&lt;wsp:rsid wsp:val=&quot;00275942&quot;/&gt;&lt;wsp:rsid wsp:val=&quot;00283DCC&quot;/&gt;&lt;wsp:rsid wsp:val=&quot;00284A46&quot;/&gt;&lt;wsp:rsid wsp:val=&quot;002850E3&quot;/&gt;&lt;wsp:rsid wsp:val=&quot;00290404&quot;/&gt;&lt;wsp:rsid wsp:val=&quot;00297BCA&quot;/&gt;&lt;wsp:rsid wsp:val=&quot;002B1AAB&quot;/&gt;&lt;wsp:rsid wsp:val=&quot;002D3722&quot;/&gt;&lt;wsp:rsid wsp:val=&quot;002D41DF&quot;/&gt;&lt;wsp:rsid wsp:val=&quot;002E4363&quot;/&gt;&lt;wsp:rsid wsp:val=&quot;00303664&quot;/&gt;&lt;wsp:rsid wsp:val=&quot;003065C9&quot;/&gt;&lt;wsp:rsid wsp:val=&quot;00323AA6&quot;/&gt;&lt;wsp:rsid wsp:val=&quot;003241E7&quot;/&gt;&lt;wsp:rsid wsp:val=&quot;00324B05&quot;/&gt;&lt;wsp:rsid wsp:val=&quot;00327A52&quot;/&gt;&lt;wsp:rsid wsp:val=&quot;00327D6C&quot;/&gt;&lt;wsp:rsid wsp:val=&quot;003321B0&quot;/&gt;&lt;wsp:rsid wsp:val=&quot;00340E8A&quot;/&gt;&lt;wsp:rsid wsp:val=&quot;00342E16&quot;/&gt;&lt;wsp:rsid wsp:val=&quot;003522E7&quot;/&gt;&lt;wsp:rsid wsp:val=&quot;00354FCF&quot;/&gt;&lt;wsp:rsid wsp:val=&quot;003668C4&quot;/&gt;&lt;wsp:rsid wsp:val=&quot;00382B87&quot;/&gt;&lt;wsp:rsid wsp:val=&quot;0038493E&quot;/&gt;&lt;wsp:rsid wsp:val=&quot;00387BFE&quot;/&gt;&lt;wsp:rsid wsp:val=&quot;00394BA2&quot;/&gt;&lt;wsp:rsid wsp:val=&quot;003A19E2&quot;/&gt;&lt;wsp:rsid wsp:val=&quot;003A38B3&quot;/&gt;&lt;wsp:rsid wsp:val=&quot;003A4A54&quot;/&gt;&lt;wsp:rsid wsp:val=&quot;003B4E04&quot;/&gt;&lt;wsp:rsid wsp:val=&quot;003C2B17&quot;/&gt;&lt;wsp:rsid wsp:val=&quot;003C623B&quot;/&gt;&lt;wsp:rsid wsp:val=&quot;003C7A85&quot;/&gt;&lt;wsp:rsid wsp:val=&quot;003E3F31&quot;/&gt;&lt;wsp:rsid wsp:val=&quot;003E799A&quot;/&gt;&lt;wsp:rsid wsp:val=&quot;003F1287&quot;/&gt;&lt;wsp:rsid wsp:val=&quot;003F56F1&quot;/&gt;&lt;wsp:rsid wsp:val=&quot;003F5739&quot;/&gt;&lt;wsp:rsid wsp:val=&quot;003F5A08&quot;/&gt;&lt;wsp:rsid wsp:val=&quot;00401645&quot;/&gt;&lt;wsp:rsid wsp:val=&quot;00420716&quot;/&gt;&lt;wsp:rsid wsp:val=&quot;004325FB&quot;/&gt;&lt;wsp:rsid wsp:val=&quot;00436521&quot;/&gt;&lt;wsp:rsid wsp:val=&quot;004432BA&quot;/&gt;&lt;wsp:rsid wsp:val=&quot;0044407E&quot;/&gt;&lt;wsp:rsid wsp:val=&quot;00446BAB&quot;/&gt;&lt;wsp:rsid wsp:val=&quot;00447BB9&quot;/&gt;&lt;wsp:rsid wsp:val=&quot;004530DB&quot;/&gt;&lt;wsp:rsid wsp:val=&quot;0045695F&quot;/&gt;&lt;wsp:rsid wsp:val=&quot;00456E64&quot;/&gt;&lt;wsp:rsid wsp:val=&quot;0046031D&quot;/&gt;&lt;wsp:rsid wsp:val=&quot;00460D28&quot;/&gt;&lt;wsp:rsid wsp:val=&quot;004649C5&quot;/&gt;&lt;wsp:rsid wsp:val=&quot;0046578C&quot;/&gt;&lt;wsp:rsid wsp:val=&quot;00474FC9&quot;/&gt;&lt;wsp:rsid wsp:val=&quot;0048324B&quot;/&gt;&lt;wsp:rsid wsp:val=&quot;00491C24&quot;/&gt;&lt;wsp:rsid wsp:val=&quot;004B0613&quot;/&gt;&lt;wsp:rsid wsp:val=&quot;004B7CCD&quot;/&gt;&lt;wsp:rsid wsp:val=&quot;004C0223&quot;/&gt;&lt;wsp:rsid wsp:val=&quot;004C787D&quot;/&gt;&lt;wsp:rsid wsp:val=&quot;004D2A6A&quot;/&gt;&lt;wsp:rsid wsp:val=&quot;004D72B5&quot;/&gt;&lt;wsp:rsid wsp:val=&quot;004F2D98&quot;/&gt;&lt;wsp:rsid wsp:val=&quot;004F3676&quot;/&gt;&lt;wsp:rsid wsp:val=&quot;004F64FC&quot;/&gt;&lt;wsp:rsid wsp:val=&quot;0050417E&quot;/&gt;&lt;wsp:rsid wsp:val=&quot;00505884&quot;/&gt;&lt;wsp:rsid wsp:val=&quot;00511B98&quot;/&gt;&lt;wsp:rsid wsp:val=&quot;00512E40&quot;/&gt;&lt;wsp:rsid wsp:val=&quot;0051384F&quot;/&gt;&lt;wsp:rsid wsp:val=&quot;00513E17&quot;/&gt;&lt;wsp:rsid wsp:val=&quot;005351CC&quot;/&gt;&lt;wsp:rsid wsp:val=&quot;005363AB&quot;/&gt;&lt;wsp:rsid wsp:val=&quot;00543305&quot;/&gt;&lt;wsp:rsid wsp:val=&quot;00551B7F&quot;/&gt;&lt;wsp:rsid wsp:val=&quot;005611D7&quot;/&gt;&lt;wsp:rsid wsp:val=&quot;005622CD&quot;/&gt;&lt;wsp:rsid wsp:val=&quot;005642A4&quot;/&gt;&lt;wsp:rsid wsp:val=&quot;0056610F&quot;/&gt;&lt;wsp:rsid wsp:val=&quot;00571166&quot;/&gt;&lt;wsp:rsid wsp:val=&quot;00575BCA&quot;/&gt;&lt;wsp:rsid wsp:val=&quot;005824E1&quot;/&gt;&lt;wsp:rsid wsp:val=&quot;0059744F&quot;/&gt;&lt;wsp:rsid wsp:val=&quot;005B0344&quot;/&gt;&lt;wsp:rsid wsp:val=&quot;005B1BBD&quot;/&gt;&lt;wsp:rsid wsp:val=&quot;005B41FA&quot;/&gt;&lt;wsp:rsid wsp:val=&quot;005B520E&quot;/&gt;&lt;wsp:rsid wsp:val=&quot;005D5098&quot;/&gt;&lt;wsp:rsid wsp:val=&quot;005E21B7&quot;/&gt;&lt;wsp:rsid wsp:val=&quot;005E2800&quot;/&gt;&lt;wsp:rsid wsp:val=&quot;005F2BE1&quot;/&gt;&lt;wsp:rsid wsp:val=&quot;00605825&quot;/&gt;&lt;wsp:rsid wsp:val=&quot;006308DE&quot;/&gt;&lt;wsp:rsid wsp:val=&quot;00645D22&quot;/&gt;&lt;wsp:rsid wsp:val=&quot;00647700&quot;/&gt;&lt;wsp:rsid wsp:val=&quot;00651A08&quot;/&gt;&lt;wsp:rsid wsp:val=&quot;00652F25&quot;/&gt;&lt;wsp:rsid wsp:val=&quot;00653156&quot;/&gt;&lt;wsp:rsid wsp:val=&quot;00654204&quot;/&gt;&lt;wsp:rsid wsp:val=&quot;006555D1&quot;/&gt;&lt;wsp:rsid wsp:val=&quot;0066174B&quot;/&gt;&lt;wsp:rsid wsp:val=&quot;0066504C&quot;/&gt;&lt;wsp:rsid wsp:val=&quot;00670434&quot;/&gt;&lt;wsp:rsid wsp:val=&quot;006835F8&quot;/&gt;&lt;wsp:rsid wsp:val=&quot;00691FCE&quot;/&gt;&lt;wsp:rsid wsp:val=&quot;006A3E4F&quot;/&gt;&lt;wsp:rsid wsp:val=&quot;006A65F7&quot;/&gt;&lt;wsp:rsid wsp:val=&quot;006B327C&quot;/&gt;&lt;wsp:rsid wsp:val=&quot;006B603C&quot;/&gt;&lt;wsp:rsid wsp:val=&quot;006B6320&quot;/&gt;&lt;wsp:rsid wsp:val=&quot;006B6B66&quot;/&gt;&lt;wsp:rsid wsp:val=&quot;006B7FF9&quot;/&gt;&lt;wsp:rsid wsp:val=&quot;006C375D&quot;/&gt;&lt;wsp:rsid wsp:val=&quot;006C4156&quot;/&gt;&lt;wsp:rsid wsp:val=&quot;006E6594&quot;/&gt;&lt;wsp:rsid wsp:val=&quot;006F5459&quot;/&gt;&lt;wsp:rsid wsp:val=&quot;006F6578&quot;/&gt;&lt;wsp:rsid wsp:val=&quot;006F6D3D&quot;/&gt;&lt;wsp:rsid wsp:val=&quot;006F7FCE&quot;/&gt;&lt;wsp:rsid wsp:val=&quot;00705708&quot;/&gt;&lt;wsp:rsid wsp:val=&quot;00710872&quot;/&gt;&lt;wsp:rsid wsp:val=&quot;00715BEA&quot;/&gt;&lt;wsp:rsid wsp:val=&quot;00716FD5&quot;/&gt;&lt;wsp:rsid wsp:val=&quot;0072538D&quot;/&gt;&lt;wsp:rsid wsp:val=&quot;00735108&quot;/&gt;&lt;wsp:rsid wsp:val=&quot;00740B76&quot;/&gt;&lt;wsp:rsid wsp:val=&quot;00740EEA&quot;/&gt;&lt;wsp:rsid wsp:val=&quot;007646B1&quot;/&gt;&lt;wsp:rsid wsp:val=&quot;007648A6&quot;/&gt;&lt;wsp:rsid wsp:val=&quot;00773A30&quot;/&gt;&lt;wsp:rsid wsp:val=&quot;00784C91&quot;/&gt;&lt;wsp:rsid wsp:val=&quot;00785147&quot;/&gt;&lt;wsp:rsid wsp:val=&quot;00785316&quot;/&gt;&lt;wsp:rsid wsp:val=&quot;00787896&quot;/&gt;&lt;wsp:rsid wsp:val=&quot;00793128&quot;/&gt;&lt;wsp:rsid wsp:val=&quot;00794804&quot;/&gt;&lt;wsp:rsid wsp:val=&quot;00796D3A&quot;/&gt;&lt;wsp:rsid wsp:val=&quot;007A002B&quot;/&gt;&lt;wsp:rsid wsp:val=&quot;007B33F1&quot;/&gt;&lt;wsp:rsid wsp:val=&quot;007B5A17&quot;/&gt;&lt;wsp:rsid wsp:val=&quot;007B6DDA&quot;/&gt;&lt;wsp:rsid wsp:val=&quot;007C0308&quot;/&gt;&lt;wsp:rsid wsp:val=&quot;007C2FF2&quot;/&gt;&lt;wsp:rsid wsp:val=&quot;007D0C3E&quot;/&gt;&lt;wsp:rsid wsp:val=&quot;007D2B11&quot;/&gt;&lt;wsp:rsid wsp:val=&quot;007D605C&quot;/&gt;&lt;wsp:rsid wsp:val=&quot;007D6232&quot;/&gt;&lt;wsp:rsid wsp:val=&quot;007E1F03&quot;/&gt;&lt;wsp:rsid wsp:val=&quot;007E71D5&quot;/&gt;&lt;wsp:rsid wsp:val=&quot;007F1F99&quot;/&gt;&lt;wsp:rsid wsp:val=&quot;007F305E&quot;/&gt;&lt;wsp:rsid wsp:val=&quot;007F768F&quot;/&gt;&lt;wsp:rsid wsp:val=&quot;00801A70&quot;/&gt;&lt;wsp:rsid wsp:val=&quot;0080791D&quot;/&gt;&lt;wsp:rsid wsp:val=&quot;00814CD0&quot;/&gt;&lt;wsp:rsid wsp:val=&quot;00827C38&quot;/&gt;&lt;wsp:rsid wsp:val=&quot;00836367&quot;/&gt;&lt;wsp:rsid wsp:val=&quot;00841E4B&quot;/&gt;&lt;wsp:rsid wsp:val=&quot;00842E21&quot;/&gt;&lt;wsp:rsid wsp:val=&quot;00850EEB&quot;/&gt;&lt;wsp:rsid wsp:val=&quot;0086082C&quot;/&gt;&lt;wsp:rsid wsp:val=&quot;008674A2&quot;/&gt;&lt;wsp:rsid wsp:val=&quot;008710F1&quot;/&gt;&lt;wsp:rsid wsp:val=&quot;00873603&quot;/&gt;&lt;wsp:rsid wsp:val=&quot;00873677&quot;/&gt;&lt;wsp:rsid wsp:val=&quot;00882500&quot;/&gt;&lt;wsp:rsid wsp:val=&quot;008849BF&quot;/&gt;&lt;wsp:rsid wsp:val=&quot;00895AEB&quot;/&gt;&lt;wsp:rsid wsp:val=&quot;008A2C7D&quot;/&gt;&lt;wsp:rsid wsp:val=&quot;008A4FCD&quot;/&gt;&lt;wsp:rsid wsp:val=&quot;008A5D24&quot;/&gt;&lt;wsp:rsid wsp:val=&quot;008B1834&quot;/&gt;&lt;wsp:rsid wsp:val=&quot;008B2593&quot;/&gt;&lt;wsp:rsid wsp:val=&quot;008C4B23&quot;/&gt;&lt;wsp:rsid wsp:val=&quot;008C6777&quot;/&gt;&lt;wsp:rsid wsp:val=&quot;008D0996&quot;/&gt;&lt;wsp:rsid wsp:val=&quot;008D5C39&quot;/&gt;&lt;wsp:rsid wsp:val=&quot;008E0F5D&quot;/&gt;&lt;wsp:rsid wsp:val=&quot;008E197E&quot;/&gt;&lt;wsp:rsid wsp:val=&quot;008E4364&quot;/&gt;&lt;wsp:rsid wsp:val=&quot;008F259E&quot;/&gt;&lt;wsp:rsid wsp:val=&quot;008F6E2C&quot;/&gt;&lt;wsp:rsid wsp:val=&quot;00902721&quot;/&gt;&lt;wsp:rsid wsp:val=&quot;00915F09&quot;/&gt;&lt;wsp:rsid wsp:val=&quot;00917B65&quot;/&gt;&lt;wsp:rsid wsp:val=&quot;00920F40&quot;/&gt;&lt;wsp:rsid wsp:val=&quot;009303D9&quot;/&gt;&lt;wsp:rsid wsp:val=&quot;0093072F&quot;/&gt;&lt;wsp:rsid wsp:val=&quot;0093077E&quot;/&gt;&lt;wsp:rsid wsp:val=&quot;0093235E&quot;/&gt;&lt;wsp:rsid wsp:val=&quot;00933C64&quot;/&gt;&lt;wsp:rsid wsp:val=&quot;0094245E&quot;/&gt;&lt;wsp:rsid wsp:val=&quot;00954526&quot;/&gt;&lt;wsp:rsid wsp:val=&quot;0096715C&quot;/&gt;&lt;wsp:rsid wsp:val=&quot;00972203&quot;/&gt;&lt;wsp:rsid wsp:val=&quot;00982A3C&quot;/&gt;&lt;wsp:rsid wsp:val=&quot;00990B4A&quot;/&gt;&lt;wsp:rsid wsp:val=&quot;0099252A&quot;/&gt;&lt;wsp:rsid wsp:val=&quot;009A1F9B&quot;/&gt;&lt;wsp:rsid wsp:val=&quot;009B2000&quot;/&gt;&lt;wsp:rsid wsp:val=&quot;009C6C82&quot;/&gt;&lt;wsp:rsid wsp:val=&quot;009D0883&quot;/&gt;&lt;wsp:rsid wsp:val=&quot;009D14AE&quot;/&gt;&lt;wsp:rsid wsp:val=&quot;009D1CE1&quot;/&gt;&lt;wsp:rsid wsp:val=&quot;009E3615&quot;/&gt;&lt;wsp:rsid wsp:val=&quot;009F1D79&quot;/&gt;&lt;wsp:rsid wsp:val=&quot;009F6FC0&quot;/&gt;&lt;wsp:rsid wsp:val=&quot;009F71E6&quot;/&gt;&lt;wsp:rsid wsp:val=&quot;00A059B3&quot;/&gt;&lt;wsp:rsid wsp:val=&quot;00A0722B&quot;/&gt;&lt;wsp:rsid wsp:val=&quot;00A11C61&quot;/&gt;&lt;wsp:rsid wsp:val=&quot;00A16944&quot;/&gt;&lt;wsp:rsid wsp:val=&quot;00A20C68&quot;/&gt;&lt;wsp:rsid wsp:val=&quot;00A25909&quot;/&gt;&lt;wsp:rsid wsp:val=&quot;00A334A2&quot;/&gt;&lt;wsp:rsid wsp:val=&quot;00A365DA&quot;/&gt;&lt;wsp:rsid wsp:val=&quot;00A43E58&quot;/&gt;&lt;wsp:rsid wsp:val=&quot;00A44C6E&quot;/&gt;&lt;wsp:rsid wsp:val=&quot;00A6210B&quot;/&gt;&lt;wsp:rsid wsp:val=&quot;00A64103&quot;/&gt;&lt;wsp:rsid wsp:val=&quot;00A7111C&quot;/&gt;&lt;wsp:rsid wsp:val=&quot;00A72614&quot;/&gt;&lt;wsp:rsid wsp:val=&quot;00A77D41&quot;/&gt;&lt;wsp:rsid wsp:val=&quot;00AB2829&quot;/&gt;&lt;wsp:rsid wsp:val=&quot;00AB6954&quot;/&gt;&lt;wsp:rsid wsp:val=&quot;00AB7C56&quot;/&gt;&lt;wsp:rsid wsp:val=&quot;00AC1D81&quot;/&gt;&lt;wsp:rsid wsp:val=&quot;00AD5770&quot;/&gt;&lt;wsp:rsid wsp:val=&quot;00AE3409&quot;/&gt;&lt;wsp:rsid wsp:val=&quot;00AE47B9&quot;/&gt;&lt;wsp:rsid wsp:val=&quot;00AE521C&quot;/&gt;&lt;wsp:rsid wsp:val=&quot;00AE5FBA&quot;/&gt;&lt;wsp:rsid wsp:val=&quot;00AF242A&quot;/&gt;&lt;wsp:rsid wsp:val=&quot;00AF2951&quot;/&gt;&lt;wsp:rsid wsp:val=&quot;00AF3945&quot;/&gt;&lt;wsp:rsid wsp:val=&quot;00AF6789&quot;/&gt;&lt;wsp:rsid wsp:val=&quot;00AF7FC9&quot;/&gt;&lt;wsp:rsid wsp:val=&quot;00B00ECC&quot;/&gt;&lt;wsp:rsid wsp:val=&quot;00B015D6&quot;/&gt;&lt;wsp:rsid wsp:val=&quot;00B02FF3&quot;/&gt;&lt;wsp:rsid wsp:val=&quot;00B07FC2&quot;/&gt;&lt;wsp:rsid wsp:val=&quot;00B11A60&quot;/&gt;&lt;wsp:rsid wsp:val=&quot;00B14C16&quot;/&gt;&lt;wsp:rsid wsp:val=&quot;00B1743D&quot;/&gt;&lt;wsp:rsid wsp:val=&quot;00B22613&quot;/&gt;&lt;wsp:rsid wsp:val=&quot;00B26D9D&quot;/&gt;&lt;wsp:rsid wsp:val=&quot;00B3749C&quot;/&gt;&lt;wsp:rsid wsp:val=&quot;00B42AC6&quot;/&gt;&lt;wsp:rsid wsp:val=&quot;00B45CD6&quot;/&gt;&lt;wsp:rsid wsp:val=&quot;00B618C1&quot;/&gt;&lt;wsp:rsid wsp:val=&quot;00B67066&quot;/&gt;&lt;wsp:rsid wsp:val=&quot;00B72667&quot;/&gt;&lt;wsp:rsid wsp:val=&quot;00B7454A&quot;/&gt;&lt;wsp:rsid wsp:val=&quot;00B7457D&quot;/&gt;&lt;wsp:rsid wsp:val=&quot;00B75F54&quot;/&gt;&lt;wsp:rsid wsp:val=&quot;00B768D1&quot;/&gt;&lt;wsp:rsid wsp:val=&quot;00B846C0&quot;/&gt;&lt;wsp:rsid wsp:val=&quot;00B9538E&quot;/&gt;&lt;wsp:rsid wsp:val=&quot;00BA1025&quot;/&gt;&lt;wsp:rsid wsp:val=&quot;00BB4256&quot;/&gt;&lt;wsp:rsid wsp:val=&quot;00BC0E31&quot;/&gt;&lt;wsp:rsid wsp:val=&quot;00BC0F44&quot;/&gt;&lt;wsp:rsid wsp:val=&quot;00BC3420&quot;/&gt;&lt;wsp:rsid wsp:val=&quot;00BD670B&quot;/&gt;&lt;wsp:rsid wsp:val=&quot;00BE0279&quot;/&gt;&lt;wsp:rsid wsp:val=&quot;00BE7CB6&quot;/&gt;&lt;wsp:rsid wsp:val=&quot;00BE7D3C&quot;/&gt;&lt;wsp:rsid wsp:val=&quot;00BF157A&quot;/&gt;&lt;wsp:rsid wsp:val=&quot;00BF5FF6&quot;/&gt;&lt;wsp:rsid wsp:val=&quot;00C0207F&quot;/&gt;&lt;wsp:rsid wsp:val=&quot;00C13318&quot;/&gt;&lt;wsp:rsid wsp:val=&quot;00C16117&quot;/&gt;&lt;wsp:rsid wsp:val=&quot;00C3075A&quot;/&gt;&lt;wsp:rsid wsp:val=&quot;00C31059&quot;/&gt;&lt;wsp:rsid wsp:val=&quot;00C31074&quot;/&gt;&lt;wsp:rsid wsp:val=&quot;00C326F0&quot;/&gt;&lt;wsp:rsid wsp:val=&quot;00C50EAA&quot;/&gt;&lt;wsp:rsid wsp:val=&quot;00C66091&quot;/&gt;&lt;wsp:rsid wsp:val=&quot;00C75486&quot;/&gt;&lt;wsp:rsid wsp:val=&quot;00C82776&quot;/&gt;&lt;wsp:rsid wsp:val=&quot;00C836B1&quot;/&gt;&lt;wsp:rsid wsp:val=&quot;00C87788&quot;/&gt;&lt;wsp:rsid wsp:val=&quot;00C919A4&quot;/&gt;&lt;wsp:rsid wsp:val=&quot;00C91EC7&quot;/&gt;&lt;wsp:rsid wsp:val=&quot;00CA34BA&quot;/&gt;&lt;wsp:rsid wsp:val=&quot;00CA4392&quot;/&gt;&lt;wsp:rsid wsp:val=&quot;00CA4F89&quot;/&gt;&lt;wsp:rsid wsp:val=&quot;00CA6EC3&quot;/&gt;&lt;wsp:rsid wsp:val=&quot;00CB5499&quot;/&gt;&lt;wsp:rsid wsp:val=&quot;00CC2289&quot;/&gt;&lt;wsp:rsid wsp:val=&quot;00CC393F&quot;/&gt;&lt;wsp:rsid wsp:val=&quot;00CC3DF3&quot;/&gt;&lt;wsp:rsid wsp:val=&quot;00CD0DA8&quot;/&gt;&lt;wsp:rsid wsp:val=&quot;00CD49C1&quot;/&gt;&lt;wsp:rsid wsp:val=&quot;00CE4D77&quot;/&gt;&lt;wsp:rsid wsp:val=&quot;00CF1C2A&quot;/&gt;&lt;wsp:rsid wsp:val=&quot;00CF4AB1&quot;/&gt;&lt;wsp:rsid wsp:val=&quot;00CF745F&quot;/&gt;&lt;wsp:rsid wsp:val=&quot;00D016D9&quot;/&gt;&lt;wsp:rsid wsp:val=&quot;00D02429&quot;/&gt;&lt;wsp:rsid wsp:val=&quot;00D2176E&quot;/&gt;&lt;wsp:rsid wsp:val=&quot;00D24A5B&quot;/&gt;&lt;wsp:rsid wsp:val=&quot;00D32713&quot;/&gt;&lt;wsp:rsid wsp:val=&quot;00D33583&quot;/&gt;&lt;wsp:rsid wsp:val=&quot;00D33E67&quot;/&gt;&lt;wsp:rsid wsp:val=&quot;00D34139&quot;/&gt;&lt;wsp:rsid wsp:val=&quot;00D36022&quot;/&gt;&lt;wsp:rsid wsp:val=&quot;00D4022F&quot;/&gt;&lt;wsp:rsid wsp:val=&quot;00D42E55&quot;/&gt;&lt;wsp:rsid wsp:val=&quot;00D44357&quot;/&gt;&lt;wsp:rsid wsp:val=&quot;00D46E88&quot;/&gt;&lt;wsp:rsid wsp:val=&quot;00D50332&quot;/&gt;&lt;wsp:rsid wsp:val=&quot;00D632BE&quot;/&gt;&lt;wsp:rsid wsp:val=&quot;00D64DE9&quot;/&gt;&lt;wsp:rsid wsp:val=&quot;00D72D06&quot;/&gt;&lt;wsp:rsid wsp:val=&quot;00D7522C&quot;/&gt;&lt;wsp:rsid wsp:val=&quot;00D7536F&quot;/&gt;&lt;wsp:rsid wsp:val=&quot;00D76668&quot;/&gt;&lt;wsp:rsid wsp:val=&quot;00D81620&quot;/&gt;&lt;wsp:rsid wsp:val=&quot;00D878A4&quot;/&gt;&lt;wsp:rsid wsp:val=&quot;00DB1779&quot;/&gt;&lt;wsp:rsid wsp:val=&quot;00DB1FFF&quot;/&gt;&lt;wsp:rsid wsp:val=&quot;00DC321C&quot;/&gt;&lt;wsp:rsid wsp:val=&quot;00DC7F00&quot;/&gt;&lt;wsp:rsid wsp:val=&quot;00DD211E&quot;/&gt;&lt;wsp:rsid wsp:val=&quot;00DD3A50&quot;/&gt;&lt;wsp:rsid wsp:val=&quot;00DD6735&quot;/&gt;&lt;wsp:rsid wsp:val=&quot;00DE219A&quot;/&gt;&lt;wsp:rsid wsp:val=&quot;00DE2363&quot;/&gt;&lt;wsp:rsid wsp:val=&quot;00DE2709&quot;/&gt;&lt;wsp:rsid wsp:val=&quot;00DF33F7&quot;/&gt;&lt;wsp:rsid wsp:val=&quot;00E007A0&quot;/&gt;&lt;wsp:rsid wsp:val=&quot;00E07383&quot;/&gt;&lt;wsp:rsid wsp:val=&quot;00E10B2A&quot;/&gt;&lt;wsp:rsid wsp:val=&quot;00E11D99&quot;/&gt;&lt;wsp:rsid wsp:val=&quot;00E165BC&quot;/&gt;&lt;wsp:rsid wsp:val=&quot;00E17BBD&quot;/&gt;&lt;wsp:rsid wsp:val=&quot;00E23021&quot;/&gt;&lt;wsp:rsid wsp:val=&quot;00E40C97&quot;/&gt;&lt;wsp:rsid wsp:val=&quot;00E43760&quot;/&gt;&lt;wsp:rsid wsp:val=&quot;00E50CE8&quot;/&gt;&lt;wsp:rsid wsp:val=&quot;00E5264B&quot;/&gt;&lt;wsp:rsid wsp:val=&quot;00E5340D&quot;/&gt;&lt;wsp:rsid wsp:val=&quot;00E61E12&quot;/&gt;&lt;wsp:rsid wsp:val=&quot;00E6238F&quot;/&gt;&lt;wsp:rsid wsp:val=&quot;00E7596C&quot;/&gt;&lt;wsp:rsid wsp:val=&quot;00E878F2&quot;/&gt;&lt;wsp:rsid wsp:val=&quot;00E90290&quot;/&gt;&lt;wsp:rsid wsp:val=&quot;00E9085D&quot;/&gt;&lt;wsp:rsid wsp:val=&quot;00E94102&quot;/&gt;&lt;wsp:rsid wsp:val=&quot;00EA0943&quot;/&gt;&lt;wsp:rsid wsp:val=&quot;00EA4EE6&quot;/&gt;&lt;wsp:rsid wsp:val=&quot;00EA6858&quot;/&gt;&lt;wsp:rsid wsp:val=&quot;00EB18B8&quot;/&gt;&lt;wsp:rsid wsp:val=&quot;00EC00E6&quot;/&gt;&lt;wsp:rsid wsp:val=&quot;00EC28B4&quot;/&gt;&lt;wsp:rsid wsp:val=&quot;00EC6CC7&quot;/&gt;&lt;wsp:rsid wsp:val=&quot;00ED0149&quot;/&gt;&lt;wsp:rsid wsp:val=&quot;00ED0FBE&quot;/&gt;&lt;wsp:rsid wsp:val=&quot;00EE128B&quot;/&gt;&lt;wsp:rsid wsp:val=&quot;00EE225A&quot;/&gt;&lt;wsp:rsid wsp:val=&quot;00EE31C3&quot;/&gt;&lt;wsp:rsid wsp:val=&quot;00EE7F29&quot;/&gt;&lt;wsp:rsid wsp:val=&quot;00EF0598&quot;/&gt;&lt;wsp:rsid wsp:val=&quot;00EF7DE3&quot;/&gt;&lt;wsp:rsid wsp:val=&quot;00F02C4F&quot;/&gt;&lt;wsp:rsid wsp:val=&quot;00F03103&quot;/&gt;&lt;wsp:rsid wsp:val=&quot;00F04B5A&quot;/&gt;&lt;wsp:rsid wsp:val=&quot;00F12387&quot;/&gt;&lt;wsp:rsid wsp:val=&quot;00F13657&quot;/&gt;&lt;wsp:rsid wsp:val=&quot;00F271DE&quot;/&gt;&lt;wsp:rsid wsp:val=&quot;00F330E3&quot;/&gt;&lt;wsp:rsid wsp:val=&quot;00F34239&quot;/&gt;&lt;wsp:rsid wsp:val=&quot;00F45AA8&quot;/&gt;&lt;wsp:rsid wsp:val=&quot;00F45D3C&quot;/&gt;&lt;wsp:rsid wsp:val=&quot;00F627DA&quot;/&gt;&lt;wsp:rsid wsp:val=&quot;00F7288F&quot;/&gt;&lt;wsp:rsid wsp:val=&quot;00F80BC8&quot;/&gt;&lt;wsp:rsid wsp:val=&quot;00F847A6&quot;/&gt;&lt;wsp:rsid wsp:val=&quot;00F85082&quot;/&gt;&lt;wsp:rsid wsp:val=&quot;00F9441B&quot;/&gt;&lt;wsp:rsid wsp:val=&quot;00FA4C32&quot;/&gt;&lt;wsp:rsid wsp:val=&quot;00FA564D&quot;/&gt;&lt;wsp:rsid wsp:val=&quot;00FB0898&quot;/&gt;&lt;wsp:rsid wsp:val=&quot;00FC7824&quot;/&gt;&lt;wsp:rsid wsp:val=&quot;00FD623C&quot;/&gt;&lt;wsp:rsid wsp:val=&quot;00FD75D7&quot;/&gt;&lt;wsp:rsid wsp:val=&quot;00FE0F6D&quot;/&gt;&lt;wsp:rsid wsp:val=&quot;00FE4DCE&quot;/&gt;&lt;wsp:rsid wsp:val=&quot;00FE5251&quot;/&gt;&lt;wsp:rsid wsp:val=&quot;00FE7114&quot;/&gt;&lt;wsp:rsid wsp:val=&quot;00FF6047&quot;/&gt;&lt;/wsp:rsids&gt;&lt;/w:docPr&gt;&lt;w:body&gt;&lt;wx:sect&gt;&lt;w:p wsp:rsidR=&quot;00000000&quot; wsp:rsidRDefault=&quot;00787896&quot; wsp:rsidP=&quot;00787896&quot;&gt;&lt;m:oMathPara&gt;&lt;m:oMath&gt;&lt;m:sSup&gt;&lt;m:sSupPr&gt;&lt;m:ctrlPr&gt;&lt;w:rPr&gt;&lt;w:rFonts w:ascii=&quot;Cambria Math&quot; w:h-ansi=&quot;Cambria Math&quot; w:cs=&quot;Cambria Math&quot;/&gt;&lt;wx:font wx:val=&quot;Cambria Math&quot;/&gt;&lt;w:sz w:val=&quot;24&quot;/&gt;&lt;w:sz-cs w:val=&quot;24&quot;/&gt;&lt;/w:rPr&gt;&lt;/m:ctrlPr&gt;&lt;/m:sSupPr&gt;&lt;m:e&gt;&lt;m:r&gt;&lt;w:rPr&gt;&lt;w:rFonts w:ascii=&quot;Cambria Math&quot; w:h-ansi=&quot;Cambria Math&quot; w:cs=&quot;Cambria Math&quot;/&gt;&lt;wx:font wx:val=&quot;Cambria Math&quot;/&gt;&lt;w:i/&gt;&lt;/w:rPr&gt;&lt;m:t&gt;P&lt;/m:t&gt;&lt;/m:r&gt;&lt;/m:e&gt;&lt;m:sup&gt;&lt;m:r&gt;&lt;w:rPr&gt;&lt;w:rFonts w:ascii=&quot;Cambria Math&quot; w:h-ansi=&quot;Cambria Math&quot; w:cs=&quot;Cambria Math&quot;/&gt;&lt;wx:font wx:val=&quot;Cambria Math&quot;/&gt;&lt;w:i/&gt;&lt;/w:rPr&gt;&lt;m:t&gt;+&lt;/m:t&gt;&lt;/m:r&gt;&lt;/m:sup&gt;&lt;/m:sSup&gt;&lt;/m:oMath&gt;&lt;/m:oMathPara&gt;&lt;/w:p&gt;&lt;w:sectPr wsp:rsidR=&quot;00000000&quot;&gt;&lt;w:pgSz w:w=&quot;12240&quot; w:h=&quot;15840&quot;/&gt;&lt;w:pgMar w:top=&quot;1417&quot; w:right=&quot;1417&quot; w:bottom=&quot;1417&quot; w:left=&quot;1417&quot; w:header=&quot;708&quot; w:footer=&quot;708&quot; w:gutter=&quot;0&quot;/&gt;&lt;w:cols w:space=&quot;708&quot;/&gt;&lt;/w:sectPr&gt;&lt;/wx:sect&gt;&lt;/w:body&gt;&lt;/w:wordDocument&gt;">
                   <v:imagedata r:id="rId12" o:title="" chromakey="white"/>
                 </v:shape>
               </w:pict>
@@ -17882,7 +17882,34 @@
           <w:szCs w:val="24"/>
         </w:rPr>
         <w:tab/>
-        <w:t>The best solutions have significant resistance to errors and interference. Each measurement of signals coming from the patient is dependent on the quality of the performed process. This is influenced by the person examined and the specialist responsible for the course of the examination. The patient may have involuntary muscle spasms, which occur in many diseases or other ailments changing the parameters of body composition. It is good if the model responsible for the classification has learned only such features that differ in the types of heartbeats.</w:t>
+      </w:r>
+      <w:r>
+        <w:rPr>
+          <w:sz w:val="24"/>
+          <w:szCs w:val="24"/>
+        </w:rPr>
+        <w:t xml:space="preserve">Good </w:t>
+      </w:r>
+      <w:r>
+        <w:rPr>
+          <w:sz w:val="24"/>
+          <w:szCs w:val="24"/>
+        </w:rPr>
+        <w:t xml:space="preserve">solutions </w:t>
+      </w:r>
+      <w:r>
+        <w:rPr>
+          <w:sz w:val="24"/>
+          <w:szCs w:val="24"/>
+        </w:rPr>
+        <w:t xml:space="preserve">should </w:t>
+      </w:r>
+      <w:r>
+        <w:rPr>
+          <w:sz w:val="24"/>
+          <w:szCs w:val="24"/>
+        </w:rPr>
+        <w:t>have significant resistance to errors and interference. Each measurement of signals coming from the patient is dependent on the quality of the performed process. This is influenced by the person examined and the specialist responsible for the course of the examination. The patient may have involuntary muscle spasms, which occur in many diseases or other ailments changing the parameters of body composition. It is good if the model responsible for the classification has learned only such features that differ in the types of heartbeats.</w:t>
       </w:r>
     </w:p>
     <w:p>
@@ -17917,7 +17944,35 @@
           <w:sz w:val="24"/>
           <w:szCs w:val="24"/>
         </w:rPr>
-        <w:t xml:space="preserve"> to have unlimited confidence in the results if specialist is dealing with the health and life of another person. ECG signal tests have been an important diagnostic step for many years, thanks to which there are many standards used worldwide.</w:t>
+        <w:t xml:space="preserve"> to have unlimited confidence in the results if specialist is dealing with the health and life of another person. ECG signal </w:t>
+      </w:r>
+      <w:r>
+        <w:rPr>
+          <w:sz w:val="24"/>
+          <w:szCs w:val="24"/>
+        </w:rPr>
+        <w:t>analysis</w:t>
+      </w:r>
+      <w:r>
+        <w:rPr>
+          <w:sz w:val="24"/>
+          <w:szCs w:val="24"/>
+        </w:rPr>
+        <w:t xml:space="preserve"> ha</w:t>
+      </w:r>
+      <w:r>
+        <w:rPr>
+          <w:sz w:val="24"/>
+          <w:szCs w:val="24"/>
+        </w:rPr>
+        <w:t>s</w:t>
+      </w:r>
+      <w:r>
+        <w:rPr>
+          <w:sz w:val="24"/>
+          <w:szCs w:val="24"/>
+        </w:rPr>
+        <w:t xml:space="preserve"> been an important diagnostic step for many years, thanks to which there are many standards used worldwide.</w:t>
       </w:r>
     </w:p>
     <w:p>
@@ -17954,6 +18009,20 @@
         </w:rPr>
         <w:t xml:space="preserve"> solution could be to apply data to the test phase that comes from a completely different distribution. Simplistic, resource-efficient solutions are being sought. The presented classifier does not belong to them, although one cannot say too much before implementation and practical use. It is likely that the time required for processing may turn out to be low enough, and the results are correct sufficiently for a solution based on an extensive neural network model to be implemented.</w:t>
       </w:r>
+      <w:r>
+        <w:rPr>
+          <w:sz w:val="24"/>
+          <w:szCs w:val="24"/>
+        </w:rPr>
+        <w:t xml:space="preserve"> </w:t>
+      </w:r>
+      <w:r>
+        <w:rPr>
+          <w:sz w:val="24"/>
+          <w:szCs w:val="24"/>
+        </w:rPr>
+        <w:t>The solution, although it may need a lot of processing power to operate, is still relatively simple compared to solutions with good results in this area.</w:t>
+      </w:r>
     </w:p>
     <w:p>
       <w:pPr>
@@ -17973,7 +18042,27 @@
           <w:szCs w:val="24"/>
         </w:rPr>
         <w:tab/>
-        <w:t>One of the ideas for modifying the work is to use two images of the spectrograms without combining the signals into one picture. In this case, the model should have two input layers, which would connect after several blocks of the neural network. Presumably the results would be better because in the used base the signals do not always come from the same sensors. Much better results can typically be achieved by using model assemblies.</w:t>
+      </w:r>
+      <w:r>
+        <w:rPr>
+          <w:sz w:val="24"/>
+          <w:szCs w:val="24"/>
+        </w:rPr>
+        <w:t xml:space="preserve">During the development of this solution, the use of a waveform transformer was tested instead of the continuous Fourier transformer used in the end. The results obtained were much better. This approach was not implemented because the time needed to extract the features increased several times, making it impossible to </w:t>
+      </w:r>
+      <w:r>
+        <w:rPr>
+          <w:sz w:val="24"/>
+          <w:szCs w:val="24"/>
+        </w:rPr>
+        <w:t>analyse</w:t>
+      </w:r>
+      <w:r>
+        <w:rPr>
+          <w:sz w:val="24"/>
+          <w:szCs w:val="24"/>
+        </w:rPr>
+        <w:t xml:space="preserve"> the solution more sensibly.</w:t>
       </w:r>
     </w:p>
     <w:p>
@@ -17994,7 +18083,7 @@
           <w:szCs w:val="24"/>
         </w:rPr>
         <w:tab/>
-        <w:t>Blocks should vary greatly and at the same time achieve good results. The variety of models allows to provide information not available for one type of neural network. The combination of such models should be done using an appropriate weighted average. The weights shall be determined by the results of the network type. Research work shows that good results can be obtained using recurring networks. Only higher computing power requirements may remain a negative factor in this case. Manual tuning of the model hyperparameters does not make sense if there are automatic methods. It is worthier to use automated techniques, which allows for faster and more reliable optimisation in this area.</w:t>
+        <w:t>One of the ideas for modifying the work is to use two images of the spectrograms without combining the signals into one picture. In this case, the model should have two input layers, which would connect after several blocks of the neural network. Presumably the results would be better because in the used base the signals do not always come from the same sensors. Much better results can typically be achieved by using model assemblies.</w:t>
       </w:r>
     </w:p>
     <w:p>
@@ -18015,7 +18104,7 @@
           <w:szCs w:val="24"/>
         </w:rPr>
         <w:tab/>
-        <w:t xml:space="preserve">Several interferences occurring have not been removed from the waveforms due to their prevalence in all signals. It can be assumed that due to their nature they do not have much influence on the learned traits. And finally, waveform results from external </w:t>
+        <w:t xml:space="preserve">Blocks should vary greatly and at the same time achieve good results. The variety of models allows to provide information not available for one type of neural network. The combination of such models should be done using an appropriate weighted average. The weights shall be determined by the results of the network type. Research work shows that </w:t>
       </w:r>
       <w:r>
         <w:rPr>
@@ -18023,21 +18112,7 @@
           <w:szCs w:val="24"/>
         </w:rPr>
         <w:lastRenderedPageBreak/>
-        <w:t xml:space="preserve">databases that most likely do not have these distortions. At the very beginning, because of an error, a spectrogram was created over the entire interval. The Fourier transform covered the entire length of each heartbeat. The results obtained were surprisingly impressive. It can be assumed that many of the key features that decide about belonging to a particular group were found using the ordinary Fourier transform. When data is randomly divided into sets, there is a risk that the network will adapt to the characteristics of the patient record. This is a complex problem to verify. It is important to </w:t>
-      </w:r>
-      <w:r>
-        <w:rPr>
-          <w:sz w:val="24"/>
-          <w:szCs w:val="24"/>
-        </w:rPr>
-        <w:t>consider</w:t>
-      </w:r>
-      <w:r>
-        <w:rPr>
-          <w:sz w:val="24"/>
-          <w:szCs w:val="24"/>
-        </w:rPr>
-        <w:t xml:space="preserve"> the steps of processing and extraction of the features, which have minimised the possibility of this problem by the disappearance of certain signal information. While working on the neural network, there was an idea to use part of the scales of the finished model, which was taught on a well-known image database. Allowing only a few final layers to be changed in order to leave the learned transformations and shorten the learning process significantly. Unfortunately, the results were considerably worse than during the learning process of the whole model, starting with randomised scales.</w:t>
+        <w:t>good results can be obtained using recurring networks. Only higher computing power requirements may remain a negative factor in this case. Manual tuning of the model hyperparameters does not make sense if there are automatic methods. It is worthier to use automated techniques, which allows for faster and more reliable optimisation in this area.</w:t>
       </w:r>
     </w:p>
     <w:p>
@@ -18058,7 +18133,7 @@
           <w:szCs w:val="24"/>
         </w:rPr>
         <w:tab/>
-        <w:t>An interesting solution is to use additional information about RR intervals, which would be processed during the same learning action. This could be performed by creating a second data input, which would take a tensor with this information.</w:t>
+        <w:t xml:space="preserve">Several interferences occurring have not been removed from the waveforms due to their prevalence in all signals. It can be assumed that due to their nature they do not have much influence on the learned traits. And finally, waveform results from external databases that most likely do not have these distortions. At the very beginning, because of an error, a spectrogram was created over the entire interval. The Fourier transform covered the entire length of each heartbeat. The results obtained were surprisingly impressive. It can be assumed that many of the key features that decide about belonging to a particular group were found using the ordinary Fourier transform. </w:t>
       </w:r>
     </w:p>
     <w:p>
@@ -18079,10 +18154,70 @@
           <w:szCs w:val="24"/>
         </w:rPr>
         <w:tab/>
+      </w:r>
+      <w:r>
+        <w:rPr>
+          <w:sz w:val="24"/>
+          <w:szCs w:val="24"/>
+        </w:rPr>
+        <w:t xml:space="preserve">When data is randomly divided into sets, there is a risk that the network will adapt to the characteristics of the patient record. This is a complex problem to verify. It is important to </w:t>
+      </w:r>
+      <w:r>
+        <w:rPr>
+          <w:sz w:val="24"/>
+          <w:szCs w:val="24"/>
+        </w:rPr>
+        <w:t>consider</w:t>
+      </w:r>
+      <w:r>
+        <w:rPr>
+          <w:sz w:val="24"/>
+          <w:szCs w:val="24"/>
+        </w:rPr>
+        <w:t xml:space="preserve"> the steps of processing and extraction of the features, which have minimised the possibility of this problem by the disappearance of certain signal information. While working on the neural network, there was an idea to use part of the scales of the finished model, which was taught on a well-known image database. Allowing only a few final layers to be changed in order to leave the learned transformations and shorten the learning process significantly. Unfortunately, the results were considerably worse than during the learning process of the whole model, starting with randomised scales.</w:t>
+      </w:r>
+    </w:p>
+    <w:p>
+      <w:pPr>
+        <w:tabs>
+          <w:tab w:val="left" w:pos="454"/>
+        </w:tabs>
+        <w:jc w:val="both"/>
+        <w:outlineLvl w:val="0"/>
+        <w:rPr>
+          <w:sz w:val="24"/>
+          <w:szCs w:val="24"/>
+        </w:rPr>
+      </w:pPr>
+      <w:r>
+        <w:rPr>
+          <w:sz w:val="24"/>
+          <w:szCs w:val="24"/>
+        </w:rPr>
+        <w:tab/>
+        <w:t>An interesting solution is to use additional information about RR intervals, which would be processed during the same learning action. This could be performed by creating a second data input, which would take a tensor with this information.</w:t>
+      </w:r>
+    </w:p>
+    <w:p>
+      <w:pPr>
+        <w:tabs>
+          <w:tab w:val="left" w:pos="454"/>
+        </w:tabs>
+        <w:jc w:val="both"/>
+        <w:outlineLvl w:val="0"/>
+        <w:rPr>
+          <w:sz w:val="24"/>
+          <w:szCs w:val="24"/>
+        </w:rPr>
+      </w:pPr>
+      <w:r>
+        <w:rPr>
+          <w:sz w:val="24"/>
+          <w:szCs w:val="24"/>
+        </w:rPr>
+        <w:tab/>
         <w:t>Generating one image from two signals increases the calculation effort only minimally. This does not extend the number of pixels of the image, so the time to train the network should not increase. Obtaining good results for groups "V" and "S" is very important. One way to achieve this is to set more weight during the learning process so that errors in these classes deliver higher values of loss. The algorithm would focus more on these problems to minimise the overall value. This approach has been implemented and has produced positive results. The applied processing steps allow for the quick process and incorporate data from other sources into the training set. It is likely that any new data could provide additional information to help improve this classifier. This includes information about the patient such as his age, medical history and gender.</w:t>
       </w:r>
-      <w:bookmarkStart w:id="1" w:name="_GoBack"/>
-      <w:bookmarkEnd w:id="1"/>
     </w:p>
     <w:p>
       <w:pPr>
@@ -18093,6 +18228,8 @@
       <w:r>
         <w:t>References</w:t>
       </w:r>
+      <w:bookmarkStart w:id="1" w:name="_GoBack"/>
+      <w:bookmarkEnd w:id="1"/>
     </w:p>
     <w:p>
       <w:pPr>
@@ -18210,7 +18347,47 @@
           <w:szCs w:val="24"/>
         </w:rPr>
         <w:tab/>
-        <w:t>T. Ince, S. Kiranyaz and M. Gabbouj, “A Generic and Robust System for Automated Patient-Specific Classification of ECG Signals,” IEEE Transactions on Biomedical Engineering, pp. 1415-1426, 2009.</w:t>
+        <w:t xml:space="preserve">T. Ince, S. </w:t>
+      </w:r>
+      <w:proofErr w:type="spellStart"/>
+      <w:r>
+        <w:rPr>
+          <w:sz w:val="24"/>
+          <w:szCs w:val="24"/>
+        </w:rPr>
+        <w:t>Kiranyaz</w:t>
+      </w:r>
+      <w:proofErr w:type="spellEnd"/>
+      <w:r>
+        <w:rPr>
+          <w:sz w:val="24"/>
+          <w:szCs w:val="24"/>
+        </w:rPr>
+        <w:t xml:space="preserve"> and M. </w:t>
+      </w:r>
+      <w:proofErr w:type="spellStart"/>
+      <w:r>
+        <w:rPr>
+          <w:sz w:val="24"/>
+          <w:szCs w:val="24"/>
+        </w:rPr>
+        <w:t>Gabbouj</w:t>
+      </w:r>
+      <w:proofErr w:type="spellEnd"/>
+      <w:r>
+        <w:rPr>
+          <w:sz w:val="24"/>
+          <w:szCs w:val="24"/>
+        </w:rPr>
+        <w:t xml:space="preserve">, “A Generic and Robust System for Automated Patient-Specific Classification of ECG Signals,” IEEE Transactions on Biomedical </w:t>
+      </w:r>
+      <w:r>
+        <w:rPr>
+          <w:sz w:val="24"/>
+          <w:szCs w:val="24"/>
+        </w:rPr>
+        <w:lastRenderedPageBreak/>
+        <w:t>Engineering, pp. 1415-1426, 2009.</w:t>
       </w:r>
     </w:p>
     <w:p>
@@ -18239,7 +18416,39 @@
           <w:szCs w:val="24"/>
         </w:rPr>
         <w:tab/>
-        <w:t>P. de Chazal, M. O'Dwyer and R. B. Railly, “Automatic classification of heartbeats using ECG morphology and heartbeat interval features,” IEEE Transactions on Biomedical Engineering, pp. 1196-1206, 2004.</w:t>
+        <w:t xml:space="preserve">P. de Chazal, M. </w:t>
+      </w:r>
+      <w:proofErr w:type="spellStart"/>
+      <w:r>
+        <w:rPr>
+          <w:sz w:val="24"/>
+          <w:szCs w:val="24"/>
+        </w:rPr>
+        <w:t>O'Dwyer</w:t>
+      </w:r>
+      <w:proofErr w:type="spellEnd"/>
+      <w:r>
+        <w:rPr>
+          <w:sz w:val="24"/>
+          <w:szCs w:val="24"/>
+        </w:rPr>
+        <w:t xml:space="preserve"> and R. B. </w:t>
+      </w:r>
+      <w:proofErr w:type="spellStart"/>
+      <w:r>
+        <w:rPr>
+          <w:sz w:val="24"/>
+          <w:szCs w:val="24"/>
+        </w:rPr>
+        <w:t>Railly</w:t>
+      </w:r>
+      <w:proofErr w:type="spellEnd"/>
+      <w:r>
+        <w:rPr>
+          <w:sz w:val="24"/>
+          <w:szCs w:val="24"/>
+        </w:rPr>
+        <w:t>, “Automatic classification of heartbeats using ECG morphology and heartbeat interval features,” IEEE Transactions on Biomedical Engineering, pp. 1196-1206, 2004.</w:t>
       </w:r>
     </w:p>
     <w:p>
@@ -18296,7 +18505,6 @@
           <w:sz w:val="24"/>
           <w:szCs w:val="24"/>
         </w:rPr>
-        <w:lastRenderedPageBreak/>
         <w:t xml:space="preserve">[7] </w:t>
       </w:r>
       <w:r>
@@ -18305,7 +18513,39 @@
           <w:szCs w:val="24"/>
         </w:rPr>
         <w:tab/>
-        <w:t>T. Teijeiro, P. Félix, J. Presedo and D. Castro, “Heartbeat Classification Using Abstract Features From the Abductive Interpretation of the ECG,” Journal of Biomedical and Health Informatics, 2016.</w:t>
+        <w:t xml:space="preserve">T. </w:t>
+      </w:r>
+      <w:proofErr w:type="spellStart"/>
+      <w:r>
+        <w:rPr>
+          <w:sz w:val="24"/>
+          <w:szCs w:val="24"/>
+        </w:rPr>
+        <w:t>Teijeiro</w:t>
+      </w:r>
+      <w:proofErr w:type="spellEnd"/>
+      <w:r>
+        <w:rPr>
+          <w:sz w:val="24"/>
+          <w:szCs w:val="24"/>
+        </w:rPr>
+        <w:t xml:space="preserve">, P. Félix, J. </w:t>
+      </w:r>
+      <w:proofErr w:type="spellStart"/>
+      <w:r>
+        <w:rPr>
+          <w:sz w:val="24"/>
+          <w:szCs w:val="24"/>
+        </w:rPr>
+        <w:t>Presedo</w:t>
+      </w:r>
+      <w:proofErr w:type="spellEnd"/>
+      <w:r>
+        <w:rPr>
+          <w:sz w:val="24"/>
+          <w:szCs w:val="24"/>
+        </w:rPr>
+        <w:t xml:space="preserve"> and D. Castro, “Heartbeat Classification Using Abstract Features From the Abductive Interpretation of the ECG,” Journal of Biomedical and Health Informatics, 2016.</w:t>
       </w:r>
     </w:p>
     <w:p>
@@ -18363,7 +18603,23 @@
           <w:szCs w:val="24"/>
         </w:rPr>
         <w:tab/>
-        <w:t>Z. Zhou, X. Zhai and C. Tin, “Fully Automatic Electrocardiogram Classification System based on Generative Adversarial Network with Auxiliary Classifier,” 10 April 2020.</w:t>
+        <w:t xml:space="preserve">Z. Zhou, X. </w:t>
+      </w:r>
+      <w:proofErr w:type="spellStart"/>
+      <w:r>
+        <w:rPr>
+          <w:sz w:val="24"/>
+          <w:szCs w:val="24"/>
+        </w:rPr>
+        <w:t>Zhai</w:t>
+      </w:r>
+      <w:proofErr w:type="spellEnd"/>
+      <w:r>
+        <w:rPr>
+          <w:sz w:val="24"/>
+          <w:szCs w:val="24"/>
+        </w:rPr>
+        <w:t xml:space="preserve"> and C. Tin, “Fully Automatic Electrocardiogram Classification System based on Generative Adversarial Network with Auxiliary Classifier,” 10 April 2020.</w:t>
       </w:r>
     </w:p>
     <w:p>
@@ -18384,7 +18640,55 @@
           <w:sz w:val="24"/>
           <w:szCs w:val="24"/>
         </w:rPr>
-        <w:t>[10] S. Mousavi, F. Afghah, F. Khadem and U. R. Acharya, “ECG Language Processing (ELP): a New Technique to Analyze ECG Signals,” 13 June 2020.</w:t>
+        <w:t xml:space="preserve">[10] S. Mousavi, F. </w:t>
+      </w:r>
+      <w:proofErr w:type="spellStart"/>
+      <w:r>
+        <w:rPr>
+          <w:sz w:val="24"/>
+          <w:szCs w:val="24"/>
+        </w:rPr>
+        <w:t>Afghah</w:t>
+      </w:r>
+      <w:proofErr w:type="spellEnd"/>
+      <w:r>
+        <w:rPr>
+          <w:sz w:val="24"/>
+          <w:szCs w:val="24"/>
+        </w:rPr>
+        <w:t xml:space="preserve">, F. </w:t>
+      </w:r>
+      <w:proofErr w:type="spellStart"/>
+      <w:r>
+        <w:rPr>
+          <w:sz w:val="24"/>
+          <w:szCs w:val="24"/>
+        </w:rPr>
+        <w:t>Khadem</w:t>
+      </w:r>
+      <w:proofErr w:type="spellEnd"/>
+      <w:r>
+        <w:rPr>
+          <w:sz w:val="24"/>
+          <w:szCs w:val="24"/>
+        </w:rPr>
+        <w:t xml:space="preserve"> and U. R. Acharya, “ECG Language Processing (ELP): a New Technique to </w:t>
+      </w:r>
+      <w:proofErr w:type="spellStart"/>
+      <w:r>
+        <w:rPr>
+          <w:sz w:val="24"/>
+          <w:szCs w:val="24"/>
+        </w:rPr>
+        <w:t>Analyze</w:t>
+      </w:r>
+      <w:proofErr w:type="spellEnd"/>
+      <w:r>
+        <w:rPr>
+          <w:sz w:val="24"/>
+          <w:szCs w:val="24"/>
+        </w:rPr>
+        <w:t xml:space="preserve"> ECG Signals,” 13 June 2020.</w:t>
       </w:r>
     </w:p>
     <w:p>
@@ -18517,7 +18821,55 @@
           <w:sz w:val="24"/>
           <w:szCs w:val="24"/>
         </w:rPr>
-        <w:t>[15] T. Ince, S. Kiranyaz, L. Eren, M. Askar and M. Gabbouj, “Real-Time Motor Fault Detection by 1-D Convolutional Neural Networks,” IEEE Transactions on Industrial Electronics, pp. 7067 - 7075, 28 May 2016.</w:t>
+        <w:t xml:space="preserve">[15] T. Ince, S. </w:t>
+      </w:r>
+      <w:proofErr w:type="spellStart"/>
+      <w:r>
+        <w:rPr>
+          <w:sz w:val="24"/>
+          <w:szCs w:val="24"/>
+        </w:rPr>
+        <w:t>Kiranyaz</w:t>
+      </w:r>
+      <w:proofErr w:type="spellEnd"/>
+      <w:r>
+        <w:rPr>
+          <w:sz w:val="24"/>
+          <w:szCs w:val="24"/>
+        </w:rPr>
+        <w:t xml:space="preserve">, L. </w:t>
+      </w:r>
+      <w:proofErr w:type="spellStart"/>
+      <w:r>
+        <w:rPr>
+          <w:sz w:val="24"/>
+          <w:szCs w:val="24"/>
+        </w:rPr>
+        <w:t>Eren</w:t>
+      </w:r>
+      <w:proofErr w:type="spellEnd"/>
+      <w:r>
+        <w:rPr>
+          <w:sz w:val="24"/>
+          <w:szCs w:val="24"/>
+        </w:rPr>
+        <w:t xml:space="preserve">, M. Askar and M. </w:t>
+      </w:r>
+      <w:proofErr w:type="spellStart"/>
+      <w:r>
+        <w:rPr>
+          <w:sz w:val="24"/>
+          <w:szCs w:val="24"/>
+        </w:rPr>
+        <w:t>Gabbouj</w:t>
+      </w:r>
+      <w:proofErr w:type="spellEnd"/>
+      <w:r>
+        <w:rPr>
+          <w:sz w:val="24"/>
+          <w:szCs w:val="24"/>
+        </w:rPr>
+        <w:t>, “Real-Time Motor Fault Detection by 1-D Convolutional Neural Networks,” IEEE Transactions on Industrial Electronics, pp. 7067 - 7075, 28 May 2016.</w:t>
       </w:r>
     </w:p>
     <w:p>
@@ -18538,7 +18890,23 @@
           <w:sz w:val="24"/>
           <w:szCs w:val="24"/>
         </w:rPr>
-        <w:t>[16] Y. Xia, N. Wulan, K. Wang and H. Zhang, “Detecting atrial fibrillation by deep convolutional neural networks,” Computers in biology and medicine,, pp. 84-92, 2018.</w:t>
+        <w:t xml:space="preserve">[16] Y. Xia, N. </w:t>
+      </w:r>
+      <w:proofErr w:type="spellStart"/>
+      <w:r>
+        <w:rPr>
+          <w:sz w:val="24"/>
+          <w:szCs w:val="24"/>
+        </w:rPr>
+        <w:t>Wulan</w:t>
+      </w:r>
+      <w:proofErr w:type="spellEnd"/>
+      <w:r>
+        <w:rPr>
+          <w:sz w:val="24"/>
+          <w:szCs w:val="24"/>
+        </w:rPr>
+        <w:t>, K. Wang and H. Zhang, “Detecting atrial fibrillation by deep convolutional neural networks,” Computers in biology and medicine,, pp. 84-92, 2018.</w:t>
       </w:r>
     </w:p>
     <w:p>
@@ -18559,7 +18927,39 @@
           <w:sz w:val="24"/>
           <w:szCs w:val="24"/>
         </w:rPr>
-        <w:t>[17] S. M. Mathews, C. Kambhamettu and K. E. Barner, “A novel application of deep learning for single-lead ECG classification,” Computers in Biology and Medicine, pp. 53-62, 2018.</w:t>
+        <w:t xml:space="preserve">[17] S. M. Mathews, C. </w:t>
+      </w:r>
+      <w:proofErr w:type="spellStart"/>
+      <w:r>
+        <w:rPr>
+          <w:sz w:val="24"/>
+          <w:szCs w:val="24"/>
+        </w:rPr>
+        <w:t>Kambhamettu</w:t>
+      </w:r>
+      <w:proofErr w:type="spellEnd"/>
+      <w:r>
+        <w:rPr>
+          <w:sz w:val="24"/>
+          <w:szCs w:val="24"/>
+        </w:rPr>
+        <w:t xml:space="preserve"> and K. E. </w:t>
+      </w:r>
+      <w:proofErr w:type="spellStart"/>
+      <w:r>
+        <w:rPr>
+          <w:sz w:val="24"/>
+          <w:szCs w:val="24"/>
+        </w:rPr>
+        <w:t>Barner</w:t>
+      </w:r>
+      <w:proofErr w:type="spellEnd"/>
+      <w:r>
+        <w:rPr>
+          <w:sz w:val="24"/>
+          <w:szCs w:val="24"/>
+        </w:rPr>
+        <w:t>, “A novel application of deep learning for single-lead ECG classification,” Computers in Biology and Medicine, pp. 53-62, 2018.</w:t>
       </w:r>
     </w:p>
     <w:p>
@@ -18580,7 +18980,23 @@
           <w:sz w:val="24"/>
           <w:szCs w:val="24"/>
         </w:rPr>
-        <w:t>[18] K. N. V. P. S. Rajesh and R. Dhuli, “Classification of imbalanced ECG beats using re-sampling techniques and AdaBoost ensemble classifier,” Biomedical Signal Processing and Control, p. 242–254, 2018.</w:t>
+        <w:t xml:space="preserve">[18] K. N. V. P. S. Rajesh and R. </w:t>
+      </w:r>
+      <w:proofErr w:type="spellStart"/>
+      <w:r>
+        <w:rPr>
+          <w:sz w:val="24"/>
+          <w:szCs w:val="24"/>
+        </w:rPr>
+        <w:t>Dhuli</w:t>
+      </w:r>
+      <w:proofErr w:type="spellEnd"/>
+      <w:r>
+        <w:rPr>
+          <w:sz w:val="24"/>
+          <w:szCs w:val="24"/>
+        </w:rPr>
+        <w:t>, “Classification of imbalanced ECG beats using re-sampling techniques and AdaBoost ensemble classifier,” Biomedical Signal Processing and Control, p. 242–254, 2018.</w:t>
       </w:r>
     </w:p>
     <w:sectPr>
@@ -19946,7 +20362,7 @@
 </file>
 
 <file path=customXml/itemProps1.xml><?xml version="1.0" encoding="utf-8"?>
-<ds:datastoreItem xmlns:ds="http://schemas.openxmlformats.org/officeDocument/2006/customXml" ds:itemID="{CDF2CECD-87D6-4A37-8CC1-D91F92EB6FCF}">
+<ds:datastoreItem xmlns:ds="http://schemas.openxmlformats.org/officeDocument/2006/customXml" ds:itemID="{4C7063C1-1B29-46D8-9225-D096991955F2}">
   <ds:schemaRefs>
     <ds:schemaRef ds:uri="http://schemas.openxmlformats.org/officeDocument/2006/bibliography"/>
   </ds:schemaRefs>

</xml_diff>